<commit_message>
Casos de uso, Mapa de rastreamento e revisão do requisitos de qualidade
Inserção de Casos de uso textual, Diagrama de casos de uso e Revisão em
1 requisito de qualidade.
</commit_message>
<xml_diff>
--- a/Documento de Especificação.docx
+++ b/Documento de Especificação.docx
@@ -905,15 +905,15 @@
     </w:p>
     <w:tbl>
       <w:tblPr>
-        <w:tblStyle w:val="PlainTable1"/>
+        <w:tblStyle w:val="TabelaSimples1"/>
         <w:tblW w:w="0" w:type="auto"/>
         <w:tblLook w:val="04A0" w:firstRow="1" w:lastRow="0" w:firstColumn="1" w:lastColumn="0" w:noHBand="0" w:noVBand="1"/>
       </w:tblPr>
       <w:tblGrid>
         <w:gridCol w:w="1418"/>
         <w:gridCol w:w="1267"/>
-        <w:gridCol w:w="5255"/>
-        <w:gridCol w:w="1121"/>
+        <w:gridCol w:w="5256"/>
+        <w:gridCol w:w="1120"/>
       </w:tblGrid>
       <w:tr>
         <w:trPr>
@@ -922,7 +922,7 @@
         <w:tc>
           <w:tcPr>
             <w:cnfStyle w:val="001000000000" w:firstRow="0" w:lastRow="0" w:firstColumn="1" w:lastColumn="0" w:oddVBand="0" w:evenVBand="0" w:oddHBand="0" w:evenHBand="0" w:firstRowFirstColumn="0" w:firstRowLastColumn="0" w:lastRowFirstColumn="0" w:lastRowLastColumn="0"/>
-            <w:tcW w:w="1271" w:type="dxa"/>
+            <w:tcW w:w="1418" w:type="dxa"/>
             <w:vAlign w:val="center"/>
           </w:tcPr>
           <w:p>
@@ -950,7 +950,7 @@
         </w:tc>
         <w:tc>
           <w:tcPr>
-            <w:tcW w:w="1276" w:type="dxa"/>
+            <w:tcW w:w="1267" w:type="dxa"/>
             <w:vAlign w:val="center"/>
           </w:tcPr>
           <w:p>
@@ -979,7 +979,7 @@
         </w:tc>
         <w:tc>
           <w:tcPr>
-            <w:tcW w:w="5386" w:type="dxa"/>
+            <w:tcW w:w="5256" w:type="dxa"/>
             <w:vAlign w:val="center"/>
           </w:tcPr>
           <w:p>
@@ -1008,7 +1008,7 @@
         </w:tc>
         <w:tc>
           <w:tcPr>
-            <w:tcW w:w="1128" w:type="dxa"/>
+            <w:tcW w:w="1120" w:type="dxa"/>
             <w:vAlign w:val="center"/>
           </w:tcPr>
           <w:p>
@@ -1043,7 +1043,7 @@
         <w:tc>
           <w:tcPr>
             <w:cnfStyle w:val="001000000000" w:firstRow="0" w:lastRow="0" w:firstColumn="1" w:lastColumn="0" w:oddVBand="0" w:evenVBand="0" w:oddHBand="0" w:evenHBand="0" w:firstRowFirstColumn="0" w:firstRowLastColumn="0" w:lastRowFirstColumn="0" w:lastRowLastColumn="0"/>
-            <w:tcW w:w="1271" w:type="dxa"/>
+            <w:tcW w:w="1418" w:type="dxa"/>
             <w:vAlign w:val="center"/>
           </w:tcPr>
           <w:p>
@@ -1068,13 +1068,21 @@
                 <w:b w:val="0"/>
                 <w:szCs w:val="24"/>
               </w:rPr>
-              <w:t>17/04/2017</w:t>
+              <w:t>28</w:t>
+            </w:r>
+            <w:r>
+              <w:rPr>
+                <w:rFonts w:cs="Arial"/>
+                <w:b w:val="0"/>
+                <w:szCs w:val="24"/>
+              </w:rPr>
+              <w:t>/04/2017</w:t>
             </w:r>
           </w:p>
         </w:tc>
         <w:tc>
           <w:tcPr>
-            <w:tcW w:w="1276" w:type="dxa"/>
+            <w:tcW w:w="1267" w:type="dxa"/>
             <w:vAlign w:val="center"/>
           </w:tcPr>
           <w:p>
@@ -1103,7 +1111,7 @@
         </w:tc>
         <w:tc>
           <w:tcPr>
-            <w:tcW w:w="5386" w:type="dxa"/>
+            <w:tcW w:w="5256" w:type="dxa"/>
             <w:vAlign w:val="center"/>
           </w:tcPr>
           <w:p>
@@ -1146,7 +1154,7 @@
         </w:tc>
         <w:tc>
           <w:tcPr>
-            <w:tcW w:w="1128" w:type="dxa"/>
+            <w:tcW w:w="1120" w:type="dxa"/>
             <w:vAlign w:val="center"/>
           </w:tcPr>
           <w:p>
@@ -1178,7 +1186,7 @@
         <w:tc>
           <w:tcPr>
             <w:cnfStyle w:val="001000000000" w:firstRow="0" w:lastRow="0" w:firstColumn="1" w:lastColumn="0" w:oddVBand="0" w:evenVBand="0" w:oddHBand="0" w:evenHBand="0" w:firstRowFirstColumn="0" w:firstRowLastColumn="0" w:lastRowFirstColumn="0" w:lastRowLastColumn="0"/>
-            <w:tcW w:w="1271" w:type="dxa"/>
+            <w:tcW w:w="1418" w:type="dxa"/>
             <w:vAlign w:val="center"/>
           </w:tcPr>
           <w:p>
@@ -1203,13 +1211,21 @@
                 <w:b w:val="0"/>
                 <w:szCs w:val="24"/>
               </w:rPr>
-              <w:t>22/04/2017</w:t>
+              <w:t>28</w:t>
+            </w:r>
+            <w:r>
+              <w:rPr>
+                <w:rFonts w:cs="Arial"/>
+                <w:b w:val="0"/>
+                <w:szCs w:val="24"/>
+              </w:rPr>
+              <w:t>/04/2017</w:t>
             </w:r>
           </w:p>
         </w:tc>
         <w:tc>
           <w:tcPr>
-            <w:tcW w:w="1276" w:type="dxa"/>
+            <w:tcW w:w="1267" w:type="dxa"/>
             <w:vAlign w:val="center"/>
           </w:tcPr>
           <w:p>
@@ -1238,7 +1254,7 @@
         </w:tc>
         <w:tc>
           <w:tcPr>
-            <w:tcW w:w="5386" w:type="dxa"/>
+            <w:tcW w:w="5256" w:type="dxa"/>
             <w:vAlign w:val="center"/>
           </w:tcPr>
           <w:p>
@@ -1261,7 +1277,14 @@
                 <w:rFonts w:cs="Arial"/>
                 <w:szCs w:val="24"/>
               </w:rPr>
-              <w:t>Introdução e escolha do projeto</w:t>
+              <w:t>Introdução</w:t>
+            </w:r>
+            <w:r>
+              <w:rPr>
+                <w:rFonts w:cs="Arial"/>
+                <w:szCs w:val="24"/>
+              </w:rPr>
+              <w:t xml:space="preserve"> e escolha do projeto</w:t>
             </w:r>
             <w:bookmarkStart w:id="0" w:name="_GoBack"/>
             <w:bookmarkEnd w:id="0"/>
@@ -1269,7 +1292,7 @@
         </w:tc>
         <w:tc>
           <w:tcPr>
-            <w:tcW w:w="1128" w:type="dxa"/>
+            <w:tcW w:w="1120" w:type="dxa"/>
             <w:vAlign w:val="center"/>
           </w:tcPr>
           <w:p>
@@ -1304,7 +1327,7 @@
         <w:tc>
           <w:tcPr>
             <w:cnfStyle w:val="001000000000" w:firstRow="0" w:lastRow="0" w:firstColumn="1" w:lastColumn="0" w:oddVBand="0" w:evenVBand="0" w:oddHBand="0" w:evenHBand="0" w:firstRowFirstColumn="0" w:firstRowLastColumn="0" w:lastRowFirstColumn="0" w:lastRowLastColumn="0"/>
-            <w:tcW w:w="1271" w:type="dxa"/>
+            <w:tcW w:w="1418" w:type="dxa"/>
             <w:vAlign w:val="center"/>
           </w:tcPr>
           <w:p>
@@ -1329,13 +1352,21 @@
                 <w:b w:val="0"/>
                 <w:szCs w:val="24"/>
               </w:rPr>
-              <w:t>22/04/2017</w:t>
+              <w:t>28</w:t>
+            </w:r>
+            <w:r>
+              <w:rPr>
+                <w:rFonts w:cs="Arial"/>
+                <w:b w:val="0"/>
+                <w:szCs w:val="24"/>
+              </w:rPr>
+              <w:t>/04/2017</w:t>
             </w:r>
           </w:p>
         </w:tc>
         <w:tc>
           <w:tcPr>
-            <w:tcW w:w="1276" w:type="dxa"/>
+            <w:tcW w:w="1267" w:type="dxa"/>
             <w:vAlign w:val="center"/>
           </w:tcPr>
           <w:p>
@@ -1364,7 +1395,7 @@
         </w:tc>
         <w:tc>
           <w:tcPr>
-            <w:tcW w:w="5386" w:type="dxa"/>
+            <w:tcW w:w="5256" w:type="dxa"/>
             <w:vAlign w:val="center"/>
           </w:tcPr>
           <w:p>
@@ -1393,7 +1424,7 @@
         </w:tc>
         <w:tc>
           <w:tcPr>
-            <w:tcW w:w="1128" w:type="dxa"/>
+            <w:tcW w:w="1120" w:type="dxa"/>
             <w:vAlign w:val="center"/>
           </w:tcPr>
           <w:p>
@@ -1421,6 +1452,156 @@
           </w:p>
         </w:tc>
       </w:tr>
+      <w:tr>
+        <w:tc>
+          <w:tcPr>
+            <w:cnfStyle w:val="001000000000" w:firstRow="0" w:lastRow="0" w:firstColumn="1" w:lastColumn="0" w:oddVBand="0" w:evenVBand="0" w:oddHBand="0" w:evenHBand="0" w:firstRowFirstColumn="0" w:firstRowLastColumn="0" w:lastRowFirstColumn="0" w:lastRowLastColumn="0"/>
+            <w:tcW w:w="1418" w:type="dxa"/>
+            <w:vAlign w:val="center"/>
+          </w:tcPr>
+          <w:p>
+            <w:pPr>
+              <w:tabs>
+                <w:tab w:val="center" w:pos="527"/>
+                <w:tab w:val="left" w:pos="3300"/>
+                <w:tab w:val="center" w:pos="4252"/>
+              </w:tabs>
+              <w:spacing w:after="0"/>
+              <w:ind w:firstLine="0"/>
+              <w:jc w:val="center"/>
+              <w:rPr>
+                <w:rFonts w:cs="Arial"/>
+                <w:b w:val="0"/>
+                <w:szCs w:val="24"/>
+              </w:rPr>
+            </w:pPr>
+            <w:r>
+              <w:rPr>
+                <w:rFonts w:cs="Arial"/>
+                <w:b w:val="0"/>
+                <w:szCs w:val="24"/>
+              </w:rPr>
+              <w:t>28</w:t>
+            </w:r>
+            <w:r>
+              <w:rPr>
+                <w:rFonts w:cs="Arial"/>
+                <w:b w:val="0"/>
+                <w:szCs w:val="24"/>
+              </w:rPr>
+              <w:t>/04/2017</w:t>
+            </w:r>
+          </w:p>
+        </w:tc>
+        <w:tc>
+          <w:tcPr>
+            <w:tcW w:w="1267" w:type="dxa"/>
+            <w:vAlign w:val="center"/>
+          </w:tcPr>
+          <w:p>
+            <w:pPr>
+              <w:tabs>
+                <w:tab w:val="left" w:pos="3300"/>
+                <w:tab w:val="center" w:pos="4252"/>
+              </w:tabs>
+              <w:spacing w:after="0"/>
+              <w:ind w:firstLine="0"/>
+              <w:jc w:val="center"/>
+              <w:cnfStyle w:val="000000000000" w:firstRow="0" w:lastRow="0" w:firstColumn="0" w:lastColumn="0" w:oddVBand="0" w:evenVBand="0" w:oddHBand="0" w:evenHBand="0" w:firstRowFirstColumn="0" w:firstRowLastColumn="0" w:lastRowFirstColumn="0" w:lastRowLastColumn="0"/>
+              <w:rPr>
+                <w:rFonts w:cs="Arial"/>
+                <w:szCs w:val="24"/>
+              </w:rPr>
+            </w:pPr>
+            <w:r>
+              <w:rPr>
+                <w:rFonts w:cs="Arial"/>
+                <w:szCs w:val="24"/>
+              </w:rPr>
+              <w:t>0.4</w:t>
+            </w:r>
+          </w:p>
+        </w:tc>
+        <w:tc>
+          <w:tcPr>
+            <w:tcW w:w="5256" w:type="dxa"/>
+            <w:vAlign w:val="center"/>
+          </w:tcPr>
+          <w:p>
+            <w:pPr>
+              <w:tabs>
+                <w:tab w:val="left" w:pos="3300"/>
+                <w:tab w:val="center" w:pos="4252"/>
+              </w:tabs>
+              <w:spacing w:after="0"/>
+              <w:ind w:firstLine="0"/>
+              <w:jc w:val="center"/>
+              <w:cnfStyle w:val="000000000000" w:firstRow="0" w:lastRow="0" w:firstColumn="0" w:lastColumn="0" w:oddVBand="0" w:evenVBand="0" w:oddHBand="0" w:evenHBand="0" w:firstRowFirstColumn="0" w:firstRowLastColumn="0" w:lastRowFirstColumn="0" w:lastRowLastColumn="0"/>
+              <w:rPr>
+                <w:rFonts w:cs="Arial"/>
+                <w:szCs w:val="24"/>
+              </w:rPr>
+            </w:pPr>
+            <w:r>
+              <w:rPr>
+                <w:rFonts w:cs="Arial"/>
+                <w:szCs w:val="24"/>
+              </w:rPr>
+              <w:t xml:space="preserve">Casos de uso, </w:t>
+            </w:r>
+            <w:r>
+              <w:rPr>
+                <w:rFonts w:cs="Arial"/>
+                <w:szCs w:val="24"/>
+              </w:rPr>
+              <w:t>mapa de rastreamento</w:t>
+            </w:r>
+            <w:r>
+              <w:rPr>
+                <w:rFonts w:cs="Arial"/>
+                <w:szCs w:val="24"/>
+              </w:rPr>
+              <w:t xml:space="preserve"> e r</w:t>
+            </w:r>
+            <w:r>
+              <w:rPr>
+                <w:rFonts w:cs="Arial"/>
+                <w:szCs w:val="24"/>
+              </w:rPr>
+              <w:t>evisão de requisitos de qualidade</w:t>
+            </w:r>
+          </w:p>
+        </w:tc>
+        <w:tc>
+          <w:tcPr>
+            <w:tcW w:w="1120" w:type="dxa"/>
+            <w:vAlign w:val="center"/>
+          </w:tcPr>
+          <w:p>
+            <w:pPr>
+              <w:tabs>
+                <w:tab w:val="left" w:pos="3300"/>
+                <w:tab w:val="center" w:pos="4252"/>
+              </w:tabs>
+              <w:spacing w:after="0"/>
+              <w:ind w:firstLine="0"/>
+              <w:jc w:val="center"/>
+              <w:cnfStyle w:val="000000000000" w:firstRow="0" w:lastRow="0" w:firstColumn="0" w:lastColumn="0" w:oddVBand="0" w:evenVBand="0" w:oddHBand="0" w:evenHBand="0" w:firstRowFirstColumn="0" w:firstRowLastColumn="0" w:lastRowFirstColumn="0" w:lastRowLastColumn="0"/>
+              <w:rPr>
+                <w:rFonts w:cs="Arial"/>
+                <w:szCs w:val="24"/>
+              </w:rPr>
+            </w:pPr>
+            <w:r>
+              <w:rPr>
+                <w:rFonts w:cs="Arial"/>
+                <w:szCs w:val="24"/>
+              </w:rPr>
+              <w:t>Fábio</w:t>
+            </w:r>
+          </w:p>
+        </w:tc>
+      </w:tr>
     </w:tbl>
     <w:p>
       <w:pPr>
@@ -1438,7 +1619,7 @@
     </w:p>
     <w:p>
       <w:pPr>
-        <w:pStyle w:val="NoSpacing"/>
+        <w:pStyle w:val="SemEspaamento"/>
         <w:spacing w:after="120"/>
         <w:rPr>
           <w:rFonts w:ascii="Arial" w:hAnsi="Arial"/>
@@ -1485,7 +1666,7 @@
       <w:sdtContent>
         <w:p>
           <w:pPr>
-            <w:pStyle w:val="TOCHeading"/>
+            <w:pStyle w:val="CabealhodoSumrio"/>
             <w:numPr>
               <w:ilvl w:val="0"/>
               <w:numId w:val="0"/>
@@ -1498,7 +1679,7 @@
         </w:p>
         <w:p>
           <w:pPr>
-            <w:pStyle w:val="TOC1"/>
+            <w:pStyle w:val="Sumrio1"/>
             <w:tabs>
               <w:tab w:val="left" w:pos="1100"/>
               <w:tab w:val="right" w:leader="dot" w:pos="9061"/>
@@ -1593,7 +1774,7 @@
         </w:p>
         <w:p>
           <w:pPr>
-            <w:pStyle w:val="TOC2"/>
+            <w:pStyle w:val="Sumrio2"/>
             <w:tabs>
               <w:tab w:val="left" w:pos="1540"/>
               <w:tab w:val="right" w:leader="dot" w:pos="9061"/>
@@ -1679,7 +1860,7 @@
         </w:p>
         <w:p>
           <w:pPr>
-            <w:pStyle w:val="TOC2"/>
+            <w:pStyle w:val="Sumrio2"/>
             <w:tabs>
               <w:tab w:val="left" w:pos="1540"/>
               <w:tab w:val="right" w:leader="dot" w:pos="9061"/>
@@ -1765,7 +1946,7 @@
         </w:p>
         <w:p>
           <w:pPr>
-            <w:pStyle w:val="TOC1"/>
+            <w:pStyle w:val="Sumrio1"/>
             <w:tabs>
               <w:tab w:val="left" w:pos="1100"/>
               <w:tab w:val="right" w:leader="dot" w:pos="9061"/>
@@ -1851,7 +2032,7 @@
         </w:p>
         <w:p>
           <w:pPr>
-            <w:pStyle w:val="TOC2"/>
+            <w:pStyle w:val="Sumrio2"/>
             <w:tabs>
               <w:tab w:val="left" w:pos="1540"/>
               <w:tab w:val="right" w:leader="dot" w:pos="9061"/>
@@ -1937,7 +2118,7 @@
         </w:p>
         <w:p>
           <w:pPr>
-            <w:pStyle w:val="TOC2"/>
+            <w:pStyle w:val="Sumrio2"/>
             <w:tabs>
               <w:tab w:val="left" w:pos="1540"/>
               <w:tab w:val="right" w:leader="dot" w:pos="9061"/>
@@ -2023,7 +2204,7 @@
         </w:p>
         <w:p>
           <w:pPr>
-            <w:pStyle w:val="TOC1"/>
+            <w:pStyle w:val="Sumrio1"/>
             <w:tabs>
               <w:tab w:val="left" w:pos="1100"/>
               <w:tab w:val="right" w:leader="dot" w:pos="9061"/>
@@ -2109,7 +2290,7 @@
         </w:p>
         <w:p>
           <w:pPr>
-            <w:pStyle w:val="TOC2"/>
+            <w:pStyle w:val="Sumrio2"/>
             <w:tabs>
               <w:tab w:val="left" w:pos="1540"/>
               <w:tab w:val="right" w:leader="dot" w:pos="9061"/>
@@ -2195,7 +2376,7 @@
         </w:p>
         <w:p>
           <w:pPr>
-            <w:pStyle w:val="TOC2"/>
+            <w:pStyle w:val="Sumrio2"/>
             <w:tabs>
               <w:tab w:val="left" w:pos="1540"/>
               <w:tab w:val="right" w:leader="dot" w:pos="9061"/>
@@ -2281,7 +2462,7 @@
         </w:p>
         <w:p>
           <w:pPr>
-            <w:pStyle w:val="TOC1"/>
+            <w:pStyle w:val="Sumrio1"/>
             <w:tabs>
               <w:tab w:val="right" w:leader="dot" w:pos="9061"/>
             </w:tabs>
@@ -2351,7 +2532,7 @@
         </w:p>
         <w:p>
           <w:pPr>
-            <w:pStyle w:val="TOC2"/>
+            <w:pStyle w:val="Sumrio2"/>
             <w:tabs>
               <w:tab w:val="right" w:leader="dot" w:pos="9061"/>
             </w:tabs>
@@ -2422,7 +2603,7 @@
         </w:p>
         <w:p>
           <w:pPr>
-            <w:pStyle w:val="TOC2"/>
+            <w:pStyle w:val="Sumrio2"/>
             <w:tabs>
               <w:tab w:val="right" w:leader="dot" w:pos="9061"/>
             </w:tabs>
@@ -2492,7 +2673,7 @@
         </w:p>
         <w:p>
           <w:pPr>
-            <w:pStyle w:val="TOC1"/>
+            <w:pStyle w:val="Sumrio1"/>
             <w:tabs>
               <w:tab w:val="right" w:leader="dot" w:pos="9061"/>
             </w:tabs>
@@ -2590,7 +2771,7 @@
     </w:p>
     <w:p>
       <w:pPr>
-        <w:pStyle w:val="Heading1"/>
+        <w:pStyle w:val="Ttulo1"/>
       </w:pPr>
       <w:bookmarkStart w:id="1" w:name="_Toc479000395"/>
       <w:r>
@@ -2602,7 +2783,7 @@
     <w:p/>
     <w:p>
       <w:pPr>
-        <w:pStyle w:val="Heading2"/>
+        <w:pStyle w:val="Ttulo2"/>
       </w:pPr>
       <w:bookmarkStart w:id="2" w:name="_Toc479000396"/>
       <w:r>
@@ -2622,7 +2803,7 @@
     </w:p>
     <w:p>
       <w:pPr>
-        <w:pStyle w:val="Heading2"/>
+        <w:pStyle w:val="Ttulo2"/>
       </w:pPr>
       <w:bookmarkStart w:id="3" w:name="_Toc479000397"/>
       <w:r>
@@ -2650,7 +2831,7 @@
     </w:p>
     <w:p>
       <w:pPr>
-        <w:pStyle w:val="Heading1"/>
+        <w:pStyle w:val="Ttulo1"/>
       </w:pPr>
       <w:bookmarkStart w:id="4" w:name="_Toc479000398"/>
       <w:r>
@@ -2661,7 +2842,7 @@
     <w:p/>
     <w:p>
       <w:pPr>
-        <w:pStyle w:val="Heading2"/>
+        <w:pStyle w:val="Ttulo2"/>
       </w:pPr>
       <w:bookmarkStart w:id="5" w:name="_Toc479000399"/>
       <w:r>
@@ -2672,7 +2853,7 @@
     <w:p/>
     <w:p>
       <w:pPr>
-        <w:pStyle w:val="Heading2"/>
+        <w:pStyle w:val="Ttulo2"/>
       </w:pPr>
       <w:bookmarkStart w:id="6" w:name="_Toc479000400"/>
       <w:r>
@@ -2683,7 +2864,7 @@
     <w:p/>
     <w:p>
       <w:pPr>
-        <w:pStyle w:val="Heading1"/>
+        <w:pStyle w:val="Ttulo1"/>
       </w:pPr>
       <w:bookmarkStart w:id="7" w:name="_Toc479000401"/>
       <w:r>
@@ -2694,7 +2875,7 @@
     <w:p/>
     <w:p>
       <w:pPr>
-        <w:pStyle w:val="Heading2"/>
+        <w:pStyle w:val="Ttulo2"/>
       </w:pPr>
       <w:bookmarkStart w:id="8" w:name="_Toc479000402"/>
       <w:r>
@@ -2705,7 +2886,7 @@
     </w:p>
     <w:p>
       <w:pPr>
-        <w:pStyle w:val="ListParagraph"/>
+        <w:pStyle w:val="PargrafodaLista"/>
         <w:numPr>
           <w:ilvl w:val="0"/>
           <w:numId w:val="9"/>
@@ -2719,7 +2900,7 @@
     </w:p>
     <w:p>
       <w:pPr>
-        <w:pStyle w:val="ListParagraph"/>
+        <w:pStyle w:val="PargrafodaLista"/>
         <w:numPr>
           <w:ilvl w:val="0"/>
           <w:numId w:val="9"/>
@@ -2739,7 +2920,7 @@
     </w:p>
     <w:p>
       <w:pPr>
-        <w:pStyle w:val="ListParagraph"/>
+        <w:pStyle w:val="PargrafodaLista"/>
         <w:numPr>
           <w:ilvl w:val="0"/>
           <w:numId w:val="9"/>
@@ -2753,7 +2934,7 @@
     </w:p>
     <w:p>
       <w:pPr>
-        <w:pStyle w:val="ListParagraph"/>
+        <w:pStyle w:val="PargrafodaLista"/>
         <w:numPr>
           <w:ilvl w:val="0"/>
           <w:numId w:val="9"/>
@@ -2767,7 +2948,7 @@
     </w:p>
     <w:p>
       <w:pPr>
-        <w:pStyle w:val="ListParagraph"/>
+        <w:pStyle w:val="PargrafodaLista"/>
         <w:numPr>
           <w:ilvl w:val="0"/>
           <w:numId w:val="9"/>
@@ -2781,7 +2962,7 @@
     </w:p>
     <w:p>
       <w:pPr>
-        <w:pStyle w:val="ListParagraph"/>
+        <w:pStyle w:val="PargrafodaLista"/>
         <w:numPr>
           <w:ilvl w:val="0"/>
           <w:numId w:val="9"/>
@@ -2795,7 +2976,7 @@
     </w:p>
     <w:p>
       <w:pPr>
-        <w:pStyle w:val="Heading2"/>
+        <w:pStyle w:val="Ttulo2"/>
       </w:pPr>
       <w:bookmarkStart w:id="9" w:name="_Toc479000403"/>
       <w:r>
@@ -2805,7 +2986,7 @@
     </w:p>
     <w:p>
       <w:pPr>
-        <w:pStyle w:val="ListParagraph"/>
+        <w:pStyle w:val="PargrafodaLista"/>
         <w:numPr>
           <w:ilvl w:val="0"/>
           <w:numId w:val="10"/>
@@ -2819,7 +3000,7 @@
     </w:p>
     <w:p>
       <w:pPr>
-        <w:pStyle w:val="ListParagraph"/>
+        <w:pStyle w:val="PargrafodaLista"/>
         <w:numPr>
           <w:ilvl w:val="0"/>
           <w:numId w:val="10"/>
@@ -2833,7 +3014,7 @@
     </w:p>
     <w:p>
       <w:pPr>
-        <w:pStyle w:val="ListParagraph"/>
+        <w:pStyle w:val="PargrafodaLista"/>
         <w:numPr>
           <w:ilvl w:val="0"/>
           <w:numId w:val="10"/>
@@ -2842,7 +3023,10 @@
         <w:jc w:val="left"/>
       </w:pPr>
       <w:r>
-        <w:t>Ao entrar na tela de escolha de mapas, esses deverão ser os mesmos 7 existentes no jogo original.</w:t>
+        <w:t>Ao entrar na tela de escolha de mapas, esses deverão ser os mesmos 7</w:t>
+      </w:r>
+      <w:r>
+        <w:t xml:space="preserve"> presentes na atual campanha ativa do jogo.</w:t>
       </w:r>
     </w:p>
     <w:p>
@@ -2857,7 +3041,7 @@
     </w:p>
     <w:p>
       <w:pPr>
-        <w:pStyle w:val="Heading1"/>
+        <w:pStyle w:val="Ttulo1"/>
         <w:numPr>
           <w:ilvl w:val="0"/>
           <w:numId w:val="0"/>
@@ -2874,7 +3058,7 @@
     <w:p/>
     <w:p>
       <w:pPr>
-        <w:pStyle w:val="Heading2"/>
+        <w:pStyle w:val="Ttulo2"/>
         <w:numPr>
           <w:ilvl w:val="0"/>
           <w:numId w:val="0"/>
@@ -2893,21 +3077,2605 @@
       </w:r>
       <w:bookmarkEnd w:id="11"/>
     </w:p>
+    <w:p>
+      <w:pPr>
+        <w:rPr>
+          <w:b/>
+        </w:rPr>
+      </w:pPr>
+      <w:r>
+        <w:rPr>
+          <w:b/>
+        </w:rPr>
+        <w:t>Casos de uso textual</w:t>
+      </w:r>
+    </w:p>
+    <w:p>
+      <w:pPr>
+        <w:rPr>
+          <w:rFonts w:cs="Arial"/>
+          <w:szCs w:val="24"/>
+        </w:rPr>
+      </w:pPr>
+      <w:bookmarkStart w:id="12" w:name="_Hlk481069755"/>
+      <w:r>
+        <w:rPr>
+          <w:rFonts w:cs="Arial"/>
+          <w:szCs w:val="24"/>
+        </w:rPr>
+        <w:t>Identificador: C01.</w:t>
+      </w:r>
+    </w:p>
+    <w:p>
+      <w:pPr>
+        <w:rPr>
+          <w:rFonts w:cs="Arial"/>
+          <w:szCs w:val="24"/>
+        </w:rPr>
+      </w:pPr>
+      <w:r>
+        <w:rPr>
+          <w:rFonts w:cs="Arial"/>
+          <w:szCs w:val="24"/>
+        </w:rPr>
+        <w:t>Caso de Uso: Criar Times</w:t>
+      </w:r>
+    </w:p>
+    <w:p>
+      <w:pPr>
+        <w:rPr>
+          <w:rFonts w:cs="Arial"/>
+          <w:szCs w:val="24"/>
+        </w:rPr>
+      </w:pPr>
+      <w:r>
+        <w:rPr>
+          <w:rFonts w:cs="Arial"/>
+          <w:szCs w:val="24"/>
+        </w:rPr>
+        <w:t>Autor: Fábio Augusto Alves Diniz</w:t>
+      </w:r>
+    </w:p>
+    <w:p>
+      <w:pPr>
+        <w:rPr>
+          <w:rFonts w:cs="Arial"/>
+          <w:szCs w:val="24"/>
+        </w:rPr>
+      </w:pPr>
+      <w:r>
+        <w:rPr>
+          <w:rFonts w:cs="Arial"/>
+          <w:szCs w:val="24"/>
+        </w:rPr>
+        <w:t>Prioridade:</w:t>
+      </w:r>
+    </w:p>
+    <w:p>
+      <w:pPr>
+        <w:rPr>
+          <w:rFonts w:cs="Arial"/>
+          <w:szCs w:val="24"/>
+        </w:rPr>
+      </w:pPr>
+      <w:r>
+        <w:rPr>
+          <w:rFonts w:cs="Arial"/>
+          <w:szCs w:val="24"/>
+        </w:rPr>
+        <w:t>Criticalidade:</w:t>
+      </w:r>
+    </w:p>
+    <w:p>
+      <w:pPr>
+        <w:rPr>
+          <w:rFonts w:cs="Arial"/>
+          <w:szCs w:val="24"/>
+        </w:rPr>
+      </w:pPr>
+      <w:r>
+        <w:rPr>
+          <w:rFonts w:cs="Arial"/>
+          <w:szCs w:val="24"/>
+        </w:rPr>
+        <w:t>Fonte:</w:t>
+      </w:r>
+    </w:p>
+    <w:p>
+      <w:pPr>
+        <w:ind w:left="708" w:firstLine="1"/>
+        <w:rPr>
+          <w:rFonts w:cs="Arial"/>
+          <w:szCs w:val="24"/>
+        </w:rPr>
+      </w:pPr>
+      <w:r>
+        <w:rPr>
+          <w:rFonts w:cs="Arial"/>
+          <w:szCs w:val="24"/>
+        </w:rPr>
+        <w:t>Responsável: O sistema ira ser responsável por guardar os times que o usuário irá criar.</w:t>
+      </w:r>
+    </w:p>
+    <w:p>
+      <w:pPr>
+        <w:ind w:left="708" w:firstLine="1"/>
+        <w:rPr>
+          <w:rFonts w:cs="Arial"/>
+          <w:szCs w:val="24"/>
+        </w:rPr>
+      </w:pPr>
+      <w:r>
+        <w:rPr>
+          <w:rFonts w:cs="Arial"/>
+          <w:szCs w:val="24"/>
+        </w:rPr>
+        <w:t>Descrição: Ao iniciar o programa aparecerá uma tela onde o usuário irá criar os times que disputarão a partida.</w:t>
+      </w:r>
+    </w:p>
+    <w:p>
+      <w:pPr>
+        <w:rPr>
+          <w:rFonts w:cs="Arial"/>
+          <w:szCs w:val="24"/>
+        </w:rPr>
+      </w:pPr>
+      <w:r>
+        <w:rPr>
+          <w:rFonts w:cs="Arial"/>
+          <w:szCs w:val="24"/>
+        </w:rPr>
+        <w:t>Trigger: Abrir o programa.</w:t>
+      </w:r>
+    </w:p>
+    <w:p>
+      <w:pPr>
+        <w:rPr>
+          <w:rFonts w:cs="Arial"/>
+          <w:szCs w:val="24"/>
+        </w:rPr>
+      </w:pPr>
+      <w:r>
+        <w:rPr>
+          <w:rFonts w:cs="Arial"/>
+          <w:szCs w:val="24"/>
+        </w:rPr>
+        <w:t>Atores: Usuário.</w:t>
+      </w:r>
+    </w:p>
+    <w:p>
+      <w:pPr>
+        <w:rPr>
+          <w:rFonts w:cs="Arial"/>
+          <w:szCs w:val="24"/>
+        </w:rPr>
+      </w:pPr>
+      <w:r>
+        <w:rPr>
+          <w:rFonts w:cs="Arial"/>
+          <w:szCs w:val="24"/>
+        </w:rPr>
+        <w:t>Pré-Condições: Ter ao menos 5 jogadores para cada equipe.</w:t>
+      </w:r>
+    </w:p>
+    <w:p>
+      <w:pPr>
+        <w:rPr>
+          <w:rFonts w:cs="Arial"/>
+          <w:szCs w:val="24"/>
+        </w:rPr>
+      </w:pPr>
+      <w:r>
+        <w:rPr>
+          <w:rFonts w:cs="Arial"/>
+          <w:szCs w:val="24"/>
+        </w:rPr>
+        <w:t>Pós-Condições: Escolher tipo de confronto.</w:t>
+      </w:r>
+    </w:p>
+    <w:p>
+      <w:pPr>
+        <w:ind w:left="708" w:firstLine="1"/>
+        <w:rPr>
+          <w:rFonts w:cs="Arial"/>
+          <w:szCs w:val="24"/>
+        </w:rPr>
+      </w:pPr>
+      <w:r>
+        <w:rPr>
+          <w:rFonts w:cs="Arial"/>
+          <w:szCs w:val="24"/>
+        </w:rPr>
+        <w:t>Resultado: Sistema ira guardar os times e serão caminhados para a tela de escolha de confronto.</w:t>
+      </w:r>
+    </w:p>
+    <w:p>
+      <w:pPr>
+        <w:rPr>
+          <w:rFonts w:cs="Arial"/>
+          <w:szCs w:val="24"/>
+        </w:rPr>
+      </w:pPr>
+      <w:r>
+        <w:rPr>
+          <w:rFonts w:cs="Arial"/>
+          <w:szCs w:val="24"/>
+        </w:rPr>
+        <w:t>Cenário Principal: Iniciar partida de Counter-Strike Global Offensive.</w:t>
+      </w:r>
+    </w:p>
+    <w:p>
+      <w:pPr>
+        <w:rPr>
+          <w:rFonts w:cs="Arial"/>
+          <w:szCs w:val="24"/>
+        </w:rPr>
+      </w:pPr>
+      <w:r>
+        <w:rPr>
+          <w:rFonts w:cs="Arial"/>
+          <w:szCs w:val="24"/>
+        </w:rPr>
+        <w:t>Cenários Alternativos:</w:t>
+      </w:r>
+    </w:p>
+    <w:p>
+      <w:pPr>
+        <w:rPr>
+          <w:rFonts w:cs="Arial"/>
+          <w:szCs w:val="24"/>
+        </w:rPr>
+      </w:pPr>
+    </w:p>
+    <w:p>
+      <w:pPr>
+        <w:rPr>
+          <w:rFonts w:cs="Arial"/>
+          <w:szCs w:val="24"/>
+        </w:rPr>
+      </w:pPr>
+      <w:r>
+        <w:rPr>
+          <w:rFonts w:cs="Arial"/>
+          <w:szCs w:val="24"/>
+        </w:rPr>
+        <w:t>Identificador: C02.</w:t>
+      </w:r>
+    </w:p>
+    <w:p>
+      <w:pPr>
+        <w:rPr>
+          <w:rFonts w:cs="Arial"/>
+          <w:szCs w:val="24"/>
+        </w:rPr>
+      </w:pPr>
+      <w:r>
+        <w:rPr>
+          <w:rFonts w:cs="Arial"/>
+          <w:szCs w:val="24"/>
+        </w:rPr>
+        <w:t>Caso de Uso: Escolher Tipo de confronto.</w:t>
+      </w:r>
+    </w:p>
+    <w:p>
+      <w:pPr>
+        <w:rPr>
+          <w:rFonts w:cs="Arial"/>
+          <w:szCs w:val="24"/>
+        </w:rPr>
+      </w:pPr>
+      <w:r>
+        <w:rPr>
+          <w:rFonts w:cs="Arial"/>
+          <w:szCs w:val="24"/>
+        </w:rPr>
+        <w:t>Autor: Fábio Augusto Alves Diniz.</w:t>
+      </w:r>
+    </w:p>
+    <w:p>
+      <w:pPr>
+        <w:rPr>
+          <w:rFonts w:cs="Arial"/>
+          <w:szCs w:val="24"/>
+        </w:rPr>
+      </w:pPr>
+      <w:r>
+        <w:rPr>
+          <w:rFonts w:cs="Arial"/>
+          <w:szCs w:val="24"/>
+        </w:rPr>
+        <w:t>Prioridade:</w:t>
+      </w:r>
+    </w:p>
+    <w:p>
+      <w:pPr>
+        <w:ind w:left="707" w:firstLine="2"/>
+        <w:rPr>
+          <w:rFonts w:cs="Arial"/>
+          <w:szCs w:val="24"/>
+        </w:rPr>
+      </w:pPr>
+      <w:r>
+        <w:rPr>
+          <w:rFonts w:cs="Arial"/>
+          <w:szCs w:val="24"/>
+        </w:rPr>
+        <w:lastRenderedPageBreak/>
+        <w:t>Criticalidade:</w:t>
+      </w:r>
+    </w:p>
+    <w:p>
+      <w:pPr>
+        <w:rPr>
+          <w:rFonts w:cs="Arial"/>
+          <w:szCs w:val="24"/>
+        </w:rPr>
+      </w:pPr>
+      <w:r>
+        <w:rPr>
+          <w:rFonts w:cs="Arial"/>
+          <w:szCs w:val="24"/>
+        </w:rPr>
+        <w:t>Fonte:</w:t>
+      </w:r>
+    </w:p>
+    <w:p>
+      <w:pPr>
+        <w:ind w:left="708" w:firstLine="1"/>
+        <w:rPr>
+          <w:rFonts w:cs="Arial"/>
+          <w:szCs w:val="24"/>
+        </w:rPr>
+      </w:pPr>
+      <w:r>
+        <w:rPr>
+          <w:rFonts w:cs="Arial"/>
+          <w:szCs w:val="24"/>
+        </w:rPr>
+        <w:t>Responsável: O sistema fará uma pergunta ao usuário sobre qual o tipo de confronto que será realizado.</w:t>
+      </w:r>
+    </w:p>
+    <w:p>
+      <w:pPr>
+        <w:ind w:left="708" w:firstLine="1"/>
+        <w:rPr>
+          <w:rFonts w:cs="Arial"/>
+          <w:szCs w:val="24"/>
+        </w:rPr>
+      </w:pPr>
+      <w:r>
+        <w:rPr>
+          <w:rFonts w:cs="Arial"/>
+          <w:szCs w:val="24"/>
+        </w:rPr>
+        <w:t>Descrição: Haverá três(3) tipos de confrontos disponíveis para escolher no sistema. 1 – Melhor de 1: Apenas uma partida será realizada. 2 – Melhor de 3: serão realizadas 3 partidas, e o quem ganhar 2 dessas partidas será o vencedor. 3 – Melhor de 5: 5 partidas serão realizadas e o vencedor será quem ganhar 3 delas.</w:t>
+      </w:r>
+    </w:p>
+    <w:p>
+      <w:pPr>
+        <w:rPr>
+          <w:rFonts w:cs="Arial"/>
+          <w:szCs w:val="24"/>
+        </w:rPr>
+      </w:pPr>
+      <w:r>
+        <w:rPr>
+          <w:rFonts w:cs="Arial"/>
+          <w:szCs w:val="24"/>
+        </w:rPr>
+        <w:t>Trigger: Após criação de times.</w:t>
+      </w:r>
+    </w:p>
+    <w:p>
+      <w:pPr>
+        <w:rPr>
+          <w:rFonts w:cs="Arial"/>
+          <w:szCs w:val="24"/>
+        </w:rPr>
+      </w:pPr>
+      <w:r>
+        <w:rPr>
+          <w:rFonts w:cs="Arial"/>
+          <w:szCs w:val="24"/>
+        </w:rPr>
+        <w:t>Atores: Usuário.</w:t>
+      </w:r>
+    </w:p>
+    <w:p>
+      <w:pPr>
+        <w:rPr>
+          <w:rFonts w:cs="Arial"/>
+          <w:szCs w:val="24"/>
+        </w:rPr>
+      </w:pPr>
+      <w:r>
+        <w:rPr>
+          <w:rFonts w:cs="Arial"/>
+          <w:szCs w:val="24"/>
+        </w:rPr>
+        <w:t>Pré-Condições: ter 2 equipes criadas no sistema.</w:t>
+      </w:r>
+    </w:p>
+    <w:p>
+      <w:pPr>
+        <w:rPr>
+          <w:rFonts w:cs="Arial"/>
+          <w:szCs w:val="24"/>
+        </w:rPr>
+      </w:pPr>
+      <w:r>
+        <w:rPr>
+          <w:rFonts w:cs="Arial"/>
+          <w:szCs w:val="24"/>
+        </w:rPr>
+        <w:t>Pós-Condições: Escolher mapas que não estarão presentes na disputa.</w:t>
+      </w:r>
+    </w:p>
+    <w:p>
+      <w:pPr>
+        <w:ind w:left="708" w:firstLine="1"/>
+        <w:rPr>
+          <w:rFonts w:cs="Arial"/>
+          <w:szCs w:val="24"/>
+        </w:rPr>
+      </w:pPr>
+      <w:r>
+        <w:rPr>
+          <w:rFonts w:cs="Arial"/>
+          <w:szCs w:val="24"/>
+        </w:rPr>
+        <w:t>Resultado: O tipo de confronto escolhido resultara na quantidade de mapas que terá que ser vetado até sobrar a quantidade igual ao número de partidas.</w:t>
+      </w:r>
+    </w:p>
+    <w:p>
+      <w:pPr>
+        <w:rPr>
+          <w:rFonts w:cs="Arial"/>
+          <w:szCs w:val="24"/>
+        </w:rPr>
+      </w:pPr>
+      <w:r>
+        <w:rPr>
+          <w:rFonts w:cs="Arial"/>
+          <w:szCs w:val="24"/>
+        </w:rPr>
+        <w:t>Cenário principal: Disputa de partida de Counter-Strike Global Offensive.</w:t>
+      </w:r>
+    </w:p>
+    <w:p>
+      <w:pPr>
+        <w:rPr>
+          <w:rFonts w:cs="Arial"/>
+          <w:szCs w:val="24"/>
+        </w:rPr>
+      </w:pPr>
+      <w:r>
+        <w:rPr>
+          <w:rFonts w:cs="Arial"/>
+          <w:szCs w:val="24"/>
+        </w:rPr>
+        <w:t>Cenários alternativos</w:t>
+      </w:r>
+    </w:p>
+    <w:p>
+      <w:pPr>
+        <w:rPr>
+          <w:rFonts w:cs="Arial"/>
+          <w:szCs w:val="24"/>
+        </w:rPr>
+      </w:pPr>
+    </w:p>
+    <w:p>
+      <w:pPr>
+        <w:rPr>
+          <w:rFonts w:cs="Arial"/>
+          <w:szCs w:val="24"/>
+        </w:rPr>
+      </w:pPr>
+      <w:r>
+        <w:rPr>
+          <w:rFonts w:cs="Arial"/>
+          <w:szCs w:val="24"/>
+        </w:rPr>
+        <w:t>Identificador: C03.</w:t>
+      </w:r>
+    </w:p>
+    <w:p>
+      <w:pPr>
+        <w:rPr>
+          <w:rFonts w:cs="Arial"/>
+          <w:szCs w:val="24"/>
+        </w:rPr>
+      </w:pPr>
+      <w:r>
+        <w:rPr>
+          <w:rFonts w:cs="Arial"/>
+          <w:szCs w:val="24"/>
+        </w:rPr>
+        <w:t>Caso de uso: Vetar mapas.</w:t>
+      </w:r>
+    </w:p>
+    <w:p>
+      <w:pPr>
+        <w:rPr>
+          <w:rFonts w:cs="Arial"/>
+          <w:szCs w:val="24"/>
+        </w:rPr>
+      </w:pPr>
+      <w:r>
+        <w:rPr>
+          <w:rFonts w:cs="Arial"/>
+          <w:szCs w:val="24"/>
+        </w:rPr>
+        <w:t>Autor: Fábio Augusto Alves Diniz.</w:t>
+      </w:r>
+    </w:p>
+    <w:p>
+      <w:pPr>
+        <w:rPr>
+          <w:rFonts w:cs="Arial"/>
+          <w:szCs w:val="24"/>
+        </w:rPr>
+      </w:pPr>
+      <w:r>
+        <w:rPr>
+          <w:rFonts w:cs="Arial"/>
+          <w:szCs w:val="24"/>
+        </w:rPr>
+        <w:t>Prioridade:</w:t>
+      </w:r>
+    </w:p>
+    <w:p>
+      <w:pPr>
+        <w:rPr>
+          <w:rFonts w:cs="Arial"/>
+          <w:szCs w:val="24"/>
+        </w:rPr>
+      </w:pPr>
+      <w:r>
+        <w:rPr>
+          <w:rFonts w:cs="Arial"/>
+          <w:szCs w:val="24"/>
+        </w:rPr>
+        <w:t>Criticalidade:</w:t>
+      </w:r>
+    </w:p>
+    <w:p>
+      <w:pPr>
+        <w:rPr>
+          <w:rFonts w:cs="Arial"/>
+          <w:szCs w:val="24"/>
+        </w:rPr>
+      </w:pPr>
+      <w:r>
+        <w:rPr>
+          <w:rFonts w:cs="Arial"/>
+          <w:szCs w:val="24"/>
+        </w:rPr>
+        <w:t>Fonte:</w:t>
+      </w:r>
+    </w:p>
+    <w:p>
+      <w:pPr>
+        <w:ind w:left="708" w:firstLine="1"/>
+        <w:rPr>
+          <w:rFonts w:cs="Arial"/>
+          <w:szCs w:val="24"/>
+        </w:rPr>
+      </w:pPr>
+      <w:r>
+        <w:rPr>
+          <w:rFonts w:cs="Arial"/>
+          <w:szCs w:val="24"/>
+        </w:rPr>
+        <w:t>Responsável: O Sistema irá mostrar miniaturas dos mapas que estarão disponíveis para serem vetados.</w:t>
+      </w:r>
+    </w:p>
+    <w:p>
+      <w:pPr>
+        <w:ind w:left="708" w:firstLine="1"/>
+        <w:rPr>
+          <w:rFonts w:cs="Arial"/>
+          <w:szCs w:val="24"/>
+        </w:rPr>
+      </w:pPr>
+      <w:r>
+        <w:rPr>
+          <w:rFonts w:cs="Arial"/>
+          <w:szCs w:val="24"/>
+        </w:rPr>
+        <w:t xml:space="preserve">Descrição: Existirão ao todo sete (7) mapas que poderão ser vetados. Se o Tipo de Confronto escolhido for uma Melhor de 1, seis (6) mapas serão vetados até </w:t>
+      </w:r>
+      <w:r>
+        <w:rPr>
+          <w:rFonts w:cs="Arial"/>
+          <w:szCs w:val="24"/>
+        </w:rPr>
+        <w:lastRenderedPageBreak/>
+        <w:t>que sobre apenas 1 em que será realizada a partida, se o tipo de confronto escolhido for Melhor de 3, serão vetados ao todo 4 mapas, até que sobrem 3 para realizar a partida, e se o tipo de confronto escolhido for uma melhor de 5, apenas 2 mapas serão vetados e o confronto será realizado nos 5 mapas que sobrarem.</w:t>
+      </w:r>
+    </w:p>
+    <w:p>
+      <w:pPr>
+        <w:rPr>
+          <w:rFonts w:cs="Arial"/>
+          <w:szCs w:val="24"/>
+        </w:rPr>
+      </w:pPr>
+      <w:r>
+        <w:rPr>
+          <w:rFonts w:cs="Arial"/>
+          <w:szCs w:val="24"/>
+        </w:rPr>
+        <w:t>Trigger: Escolha do tipo de confronto.</w:t>
+      </w:r>
+    </w:p>
+    <w:p>
+      <w:pPr>
+        <w:rPr>
+          <w:rFonts w:cs="Arial"/>
+          <w:szCs w:val="24"/>
+        </w:rPr>
+      </w:pPr>
+      <w:r>
+        <w:rPr>
+          <w:rFonts w:cs="Arial"/>
+          <w:szCs w:val="24"/>
+        </w:rPr>
+        <w:t>Atores: Usuário.</w:t>
+      </w:r>
+    </w:p>
+    <w:p>
+      <w:pPr>
+        <w:rPr>
+          <w:rFonts w:cs="Arial"/>
+          <w:szCs w:val="24"/>
+        </w:rPr>
+      </w:pPr>
+      <w:r>
+        <w:rPr>
+          <w:rFonts w:cs="Arial"/>
+          <w:szCs w:val="24"/>
+        </w:rPr>
+        <w:t>Pré-Condições: Ter estabelecido qual será o tipo de confronto.</w:t>
+      </w:r>
+    </w:p>
+    <w:p>
+      <w:pPr>
+        <w:rPr>
+          <w:rFonts w:cs="Arial"/>
+          <w:szCs w:val="24"/>
+        </w:rPr>
+      </w:pPr>
+      <w:r>
+        <w:rPr>
+          <w:rFonts w:cs="Arial"/>
+          <w:szCs w:val="24"/>
+        </w:rPr>
+        <w:t xml:space="preserve">Pós-Condições: </w:t>
+      </w:r>
+    </w:p>
+    <w:p>
+      <w:pPr>
+        <w:rPr>
+          <w:rFonts w:cs="Arial"/>
+          <w:szCs w:val="24"/>
+        </w:rPr>
+      </w:pPr>
+      <w:r>
+        <w:rPr>
+          <w:rFonts w:cs="Arial"/>
+          <w:szCs w:val="24"/>
+        </w:rPr>
+        <w:t>Resultado: Será mostrado na tela qual(is) mapas que estará(âo) na disputa.</w:t>
+      </w:r>
+    </w:p>
+    <w:p>
+      <w:pPr>
+        <w:rPr>
+          <w:rFonts w:cs="Arial"/>
+          <w:szCs w:val="24"/>
+        </w:rPr>
+      </w:pPr>
+      <w:r>
+        <w:rPr>
+          <w:rFonts w:cs="Arial"/>
+          <w:szCs w:val="24"/>
+        </w:rPr>
+        <w:t>Cenário Principal: Disputa de partida de Counter-Strike Global Offensive.</w:t>
+      </w:r>
+    </w:p>
+    <w:p>
+      <w:pPr>
+        <w:rPr>
+          <w:rFonts w:cs="Arial"/>
+          <w:szCs w:val="24"/>
+        </w:rPr>
+      </w:pPr>
+      <w:r>
+        <w:rPr>
+          <w:rFonts w:cs="Arial"/>
+          <w:szCs w:val="24"/>
+        </w:rPr>
+        <w:t>Cenários Alternativos:</w:t>
+      </w:r>
+    </w:p>
+    <w:bookmarkEnd w:id="12"/>
+    <w:p>
+      <w:pPr>
+        <w:rPr>
+          <w:rFonts w:cs="Arial"/>
+          <w:szCs w:val="24"/>
+        </w:rPr>
+      </w:pPr>
+    </w:p>
+    <w:p>
+      <w:pPr>
+        <w:rPr>
+          <w:b/>
+        </w:rPr>
+      </w:pPr>
+      <w:r>
+        <w:rPr>
+          <w:b/>
+        </w:rPr>
+        <w:t>Diagrama de Casos de Uso</w:t>
+      </w:r>
+    </w:p>
+    <w:p>
+      <w:r>
+        <w:rPr>
+          <w:noProof/>
+        </w:rPr>
+        <w:drawing>
+          <wp:inline distT="0" distB="0" distL="0" distR="0" wp14:anchorId="1BFAB614" wp14:editId="7C27DEF9">
+            <wp:extent cx="5400040" cy="4252532"/>
+            <wp:effectExtent l="0" t="0" r="0" b="0"/>
+            <wp:docPr id="1" name="Imagem 1" descr="C:\Users\faad2\AppData\Local\Microsoft\Windows\INetCache\Content.Word\Diagrama casos de uso - imagem.jpg"/>
+            <wp:cNvGraphicFramePr>
+              <a:graphicFrameLocks xmlns:a="http://schemas.openxmlformats.org/drawingml/2006/main" noChangeAspect="1"/>
+            </wp:cNvGraphicFramePr>
+            <a:graphic xmlns:a="http://schemas.openxmlformats.org/drawingml/2006/main">
+              <a:graphicData uri="http://schemas.openxmlformats.org/drawingml/2006/picture">
+                <pic:pic xmlns:pic="http://schemas.openxmlformats.org/drawingml/2006/picture">
+                  <pic:nvPicPr>
+                    <pic:cNvPr id="0" name="Picture 1" descr="C:\Users\faad2\AppData\Local\Microsoft\Windows\INetCache\Content.Word\Diagrama casos de uso - imagem.jpg"/>
+                    <pic:cNvPicPr>
+                      <a:picLocks noChangeAspect="1" noChangeArrowheads="1"/>
+                    </pic:cNvPicPr>
+                  </pic:nvPicPr>
+                  <pic:blipFill>
+                    <a:blip r:embed="rId13">
+                      <a:extLst>
+                        <a:ext uri="{28A0092B-C50C-407E-A947-70E740481C1C}">
+                          <a14:useLocalDpi xmlns:a14="http://schemas.microsoft.com/office/drawing/2010/main" val="0"/>
+                        </a:ext>
+                      </a:extLst>
+                    </a:blip>
+                    <a:srcRect/>
+                    <a:stretch>
+                      <a:fillRect/>
+                    </a:stretch>
+                  </pic:blipFill>
+                  <pic:spPr bwMode="auto">
+                    <a:xfrm>
+                      <a:off x="0" y="0"/>
+                      <a:ext cx="5400040" cy="4252532"/>
+                    </a:xfrm>
+                    <a:prstGeom prst="rect">
+                      <a:avLst/>
+                    </a:prstGeom>
+                    <a:noFill/>
+                    <a:ln>
+                      <a:noFill/>
+                    </a:ln>
+                  </pic:spPr>
+                </pic:pic>
+              </a:graphicData>
+            </a:graphic>
+          </wp:inline>
+        </w:drawing>
+      </w:r>
+    </w:p>
+    <w:p>
+      <w:pPr>
+        <w:rPr>
+          <w:b/>
+        </w:rPr>
+      </w:pPr>
+      <w:r>
+        <w:rPr>
+          <w:b/>
+        </w:rPr>
+        <w:lastRenderedPageBreak/>
+        <w:t>Mapa de Rastreamento</w:t>
+      </w:r>
+    </w:p>
+    <w:tbl>
+      <w:tblPr>
+        <w:tblW w:w="6720" w:type="dxa"/>
+        <w:tblInd w:w="887" w:type="dxa"/>
+        <w:tblCellMar>
+          <w:left w:w="70" w:type="dxa"/>
+          <w:right w:w="70" w:type="dxa"/>
+        </w:tblCellMar>
+        <w:tblLook w:val="04A0" w:firstRow="1" w:lastRow="0" w:firstColumn="1" w:lastColumn="0" w:noHBand="0" w:noVBand="1"/>
+      </w:tblPr>
+      <w:tblGrid>
+        <w:gridCol w:w="960"/>
+        <w:gridCol w:w="960"/>
+        <w:gridCol w:w="960"/>
+        <w:gridCol w:w="960"/>
+        <w:gridCol w:w="960"/>
+        <w:gridCol w:w="960"/>
+        <w:gridCol w:w="960"/>
+      </w:tblGrid>
+      <w:tr>
+        <w:trPr>
+          <w:trHeight w:val="300"/>
+        </w:trPr>
+        <w:tc>
+          <w:tcPr>
+            <w:tcW w:w="960" w:type="dxa"/>
+            <w:tcBorders>
+              <w:top w:val="single" w:sz="4" w:space="0" w:color="auto"/>
+              <w:left w:val="single" w:sz="4" w:space="0" w:color="auto"/>
+              <w:bottom w:val="single" w:sz="4" w:space="0" w:color="auto"/>
+              <w:right w:val="single" w:sz="4" w:space="0" w:color="auto"/>
+            </w:tcBorders>
+            <w:shd w:val="clear" w:color="auto" w:fill="auto"/>
+            <w:noWrap/>
+            <w:vAlign w:val="center"/>
+            <w:hideMark/>
+          </w:tcPr>
+          <w:p>
+            <w:pPr>
+              <w:spacing w:after="0" w:line="240" w:lineRule="auto"/>
+              <w:ind w:firstLine="0"/>
+              <w:jc w:val="center"/>
+              <w:rPr>
+                <w:rFonts w:ascii="Calibri" w:eastAsia="Times New Roman" w:hAnsi="Calibri" w:cs="Calibri"/>
+                <w:color w:val="000000"/>
+                <w:sz w:val="22"/>
+              </w:rPr>
+            </w:pPr>
+            <w:r>
+              <w:rPr>
+                <w:rFonts w:ascii="Calibri" w:eastAsia="Times New Roman" w:hAnsi="Calibri" w:cs="Calibri"/>
+                <w:color w:val="000000"/>
+                <w:sz w:val="22"/>
+              </w:rPr>
+              <w:t>ID</w:t>
+            </w:r>
+          </w:p>
+        </w:tc>
+        <w:tc>
+          <w:tcPr>
+            <w:tcW w:w="960" w:type="dxa"/>
+            <w:tcBorders>
+              <w:top w:val="single" w:sz="4" w:space="0" w:color="auto"/>
+              <w:left w:val="nil"/>
+              <w:bottom w:val="single" w:sz="4" w:space="0" w:color="auto"/>
+              <w:right w:val="single" w:sz="4" w:space="0" w:color="auto"/>
+            </w:tcBorders>
+            <w:shd w:val="clear" w:color="auto" w:fill="auto"/>
+            <w:noWrap/>
+            <w:vAlign w:val="center"/>
+            <w:hideMark/>
+          </w:tcPr>
+          <w:p>
+            <w:pPr>
+              <w:spacing w:after="0" w:line="240" w:lineRule="auto"/>
+              <w:ind w:firstLine="0"/>
+              <w:jc w:val="center"/>
+              <w:rPr>
+                <w:rFonts w:ascii="Calibri" w:eastAsia="Times New Roman" w:hAnsi="Calibri" w:cs="Calibri"/>
+                <w:color w:val="000000"/>
+                <w:sz w:val="22"/>
+              </w:rPr>
+            </w:pPr>
+            <w:r>
+              <w:rPr>
+                <w:rFonts w:ascii="Calibri" w:eastAsia="Times New Roman" w:hAnsi="Calibri" w:cs="Calibri"/>
+                <w:color w:val="000000"/>
+                <w:sz w:val="22"/>
+              </w:rPr>
+              <w:t>1</w:t>
+            </w:r>
+          </w:p>
+        </w:tc>
+        <w:tc>
+          <w:tcPr>
+            <w:tcW w:w="960" w:type="dxa"/>
+            <w:tcBorders>
+              <w:top w:val="single" w:sz="4" w:space="0" w:color="auto"/>
+              <w:left w:val="nil"/>
+              <w:bottom w:val="single" w:sz="4" w:space="0" w:color="auto"/>
+              <w:right w:val="single" w:sz="4" w:space="0" w:color="auto"/>
+            </w:tcBorders>
+            <w:shd w:val="clear" w:color="auto" w:fill="auto"/>
+            <w:noWrap/>
+            <w:vAlign w:val="center"/>
+            <w:hideMark/>
+          </w:tcPr>
+          <w:p>
+            <w:pPr>
+              <w:spacing w:after="0" w:line="240" w:lineRule="auto"/>
+              <w:ind w:firstLine="0"/>
+              <w:jc w:val="center"/>
+              <w:rPr>
+                <w:rFonts w:ascii="Calibri" w:eastAsia="Times New Roman" w:hAnsi="Calibri" w:cs="Calibri"/>
+                <w:color w:val="000000"/>
+                <w:sz w:val="22"/>
+              </w:rPr>
+            </w:pPr>
+            <w:r>
+              <w:rPr>
+                <w:rFonts w:ascii="Calibri" w:eastAsia="Times New Roman" w:hAnsi="Calibri" w:cs="Calibri"/>
+                <w:color w:val="000000"/>
+                <w:sz w:val="22"/>
+              </w:rPr>
+              <w:t>2</w:t>
+            </w:r>
+          </w:p>
+        </w:tc>
+        <w:tc>
+          <w:tcPr>
+            <w:tcW w:w="960" w:type="dxa"/>
+            <w:tcBorders>
+              <w:top w:val="single" w:sz="4" w:space="0" w:color="auto"/>
+              <w:left w:val="nil"/>
+              <w:bottom w:val="single" w:sz="4" w:space="0" w:color="auto"/>
+              <w:right w:val="single" w:sz="4" w:space="0" w:color="auto"/>
+            </w:tcBorders>
+            <w:shd w:val="clear" w:color="auto" w:fill="auto"/>
+            <w:noWrap/>
+            <w:vAlign w:val="center"/>
+            <w:hideMark/>
+          </w:tcPr>
+          <w:p>
+            <w:pPr>
+              <w:spacing w:after="0" w:line="240" w:lineRule="auto"/>
+              <w:ind w:firstLine="0"/>
+              <w:jc w:val="center"/>
+              <w:rPr>
+                <w:rFonts w:ascii="Calibri" w:eastAsia="Times New Roman" w:hAnsi="Calibri" w:cs="Calibri"/>
+                <w:color w:val="000000"/>
+                <w:sz w:val="22"/>
+              </w:rPr>
+            </w:pPr>
+            <w:r>
+              <w:rPr>
+                <w:rFonts w:ascii="Calibri" w:eastAsia="Times New Roman" w:hAnsi="Calibri" w:cs="Calibri"/>
+                <w:color w:val="000000"/>
+                <w:sz w:val="22"/>
+              </w:rPr>
+              <w:t>3</w:t>
+            </w:r>
+          </w:p>
+        </w:tc>
+        <w:tc>
+          <w:tcPr>
+            <w:tcW w:w="960" w:type="dxa"/>
+            <w:tcBorders>
+              <w:top w:val="single" w:sz="4" w:space="0" w:color="auto"/>
+              <w:left w:val="nil"/>
+              <w:bottom w:val="single" w:sz="4" w:space="0" w:color="auto"/>
+              <w:right w:val="single" w:sz="4" w:space="0" w:color="auto"/>
+            </w:tcBorders>
+            <w:shd w:val="clear" w:color="auto" w:fill="auto"/>
+            <w:noWrap/>
+            <w:vAlign w:val="center"/>
+            <w:hideMark/>
+          </w:tcPr>
+          <w:p>
+            <w:pPr>
+              <w:spacing w:after="0" w:line="240" w:lineRule="auto"/>
+              <w:ind w:firstLine="0"/>
+              <w:jc w:val="center"/>
+              <w:rPr>
+                <w:rFonts w:ascii="Calibri" w:eastAsia="Times New Roman" w:hAnsi="Calibri" w:cs="Calibri"/>
+                <w:color w:val="000000"/>
+                <w:sz w:val="22"/>
+              </w:rPr>
+            </w:pPr>
+            <w:r>
+              <w:rPr>
+                <w:rFonts w:ascii="Calibri" w:eastAsia="Times New Roman" w:hAnsi="Calibri" w:cs="Calibri"/>
+                <w:color w:val="000000"/>
+                <w:sz w:val="22"/>
+              </w:rPr>
+              <w:t>4</w:t>
+            </w:r>
+          </w:p>
+        </w:tc>
+        <w:tc>
+          <w:tcPr>
+            <w:tcW w:w="960" w:type="dxa"/>
+            <w:tcBorders>
+              <w:top w:val="single" w:sz="4" w:space="0" w:color="auto"/>
+              <w:left w:val="nil"/>
+              <w:bottom w:val="single" w:sz="4" w:space="0" w:color="auto"/>
+              <w:right w:val="single" w:sz="4" w:space="0" w:color="auto"/>
+            </w:tcBorders>
+            <w:shd w:val="clear" w:color="auto" w:fill="auto"/>
+            <w:noWrap/>
+            <w:vAlign w:val="center"/>
+            <w:hideMark/>
+          </w:tcPr>
+          <w:p>
+            <w:pPr>
+              <w:spacing w:after="0" w:line="240" w:lineRule="auto"/>
+              <w:ind w:firstLine="0"/>
+              <w:jc w:val="center"/>
+              <w:rPr>
+                <w:rFonts w:ascii="Calibri" w:eastAsia="Times New Roman" w:hAnsi="Calibri" w:cs="Calibri"/>
+                <w:color w:val="000000"/>
+                <w:sz w:val="22"/>
+              </w:rPr>
+            </w:pPr>
+            <w:r>
+              <w:rPr>
+                <w:rFonts w:ascii="Calibri" w:eastAsia="Times New Roman" w:hAnsi="Calibri" w:cs="Calibri"/>
+                <w:color w:val="000000"/>
+                <w:sz w:val="22"/>
+              </w:rPr>
+              <w:t>5</w:t>
+            </w:r>
+          </w:p>
+        </w:tc>
+        <w:tc>
+          <w:tcPr>
+            <w:tcW w:w="960" w:type="dxa"/>
+            <w:tcBorders>
+              <w:top w:val="single" w:sz="4" w:space="0" w:color="auto"/>
+              <w:left w:val="nil"/>
+              <w:bottom w:val="single" w:sz="4" w:space="0" w:color="auto"/>
+              <w:right w:val="single" w:sz="4" w:space="0" w:color="auto"/>
+            </w:tcBorders>
+            <w:shd w:val="clear" w:color="auto" w:fill="auto"/>
+            <w:noWrap/>
+            <w:vAlign w:val="center"/>
+            <w:hideMark/>
+          </w:tcPr>
+          <w:p>
+            <w:pPr>
+              <w:spacing w:after="0" w:line="240" w:lineRule="auto"/>
+              <w:ind w:firstLine="0"/>
+              <w:jc w:val="center"/>
+              <w:rPr>
+                <w:rFonts w:ascii="Calibri" w:eastAsia="Times New Roman" w:hAnsi="Calibri" w:cs="Calibri"/>
+                <w:color w:val="000000"/>
+                <w:sz w:val="22"/>
+              </w:rPr>
+            </w:pPr>
+            <w:r>
+              <w:rPr>
+                <w:rFonts w:ascii="Calibri" w:eastAsia="Times New Roman" w:hAnsi="Calibri" w:cs="Calibri"/>
+                <w:color w:val="000000"/>
+                <w:sz w:val="22"/>
+              </w:rPr>
+              <w:t>6</w:t>
+            </w:r>
+          </w:p>
+        </w:tc>
+      </w:tr>
+      <w:tr>
+        <w:trPr>
+          <w:trHeight w:val="300"/>
+        </w:trPr>
+        <w:tc>
+          <w:tcPr>
+            <w:tcW w:w="960" w:type="dxa"/>
+            <w:tcBorders>
+              <w:top w:val="nil"/>
+              <w:left w:val="single" w:sz="4" w:space="0" w:color="auto"/>
+              <w:bottom w:val="single" w:sz="4" w:space="0" w:color="auto"/>
+              <w:right w:val="single" w:sz="4" w:space="0" w:color="auto"/>
+            </w:tcBorders>
+            <w:shd w:val="clear" w:color="auto" w:fill="auto"/>
+            <w:noWrap/>
+            <w:vAlign w:val="center"/>
+            <w:hideMark/>
+          </w:tcPr>
+          <w:p>
+            <w:pPr>
+              <w:spacing w:after="0" w:line="240" w:lineRule="auto"/>
+              <w:ind w:firstLine="0"/>
+              <w:jc w:val="center"/>
+              <w:rPr>
+                <w:rFonts w:ascii="Calibri" w:eastAsia="Times New Roman" w:hAnsi="Calibri" w:cs="Calibri"/>
+                <w:color w:val="000000"/>
+                <w:sz w:val="22"/>
+              </w:rPr>
+            </w:pPr>
+            <w:r>
+              <w:rPr>
+                <w:rFonts w:ascii="Calibri" w:eastAsia="Times New Roman" w:hAnsi="Calibri" w:cs="Calibri"/>
+                <w:color w:val="000000"/>
+                <w:sz w:val="22"/>
+              </w:rPr>
+              <w:t>1</w:t>
+            </w:r>
+          </w:p>
+        </w:tc>
+        <w:tc>
+          <w:tcPr>
+            <w:tcW w:w="960" w:type="dxa"/>
+            <w:tcBorders>
+              <w:top w:val="nil"/>
+              <w:left w:val="nil"/>
+              <w:bottom w:val="single" w:sz="4" w:space="0" w:color="auto"/>
+              <w:right w:val="single" w:sz="4" w:space="0" w:color="auto"/>
+            </w:tcBorders>
+            <w:shd w:val="clear" w:color="auto" w:fill="auto"/>
+            <w:noWrap/>
+            <w:vAlign w:val="center"/>
+            <w:hideMark/>
+          </w:tcPr>
+          <w:p>
+            <w:pPr>
+              <w:spacing w:after="0" w:line="240" w:lineRule="auto"/>
+              <w:ind w:firstLine="0"/>
+              <w:jc w:val="center"/>
+              <w:rPr>
+                <w:rFonts w:ascii="Calibri" w:eastAsia="Times New Roman" w:hAnsi="Calibri" w:cs="Calibri"/>
+                <w:color w:val="000000"/>
+                <w:sz w:val="22"/>
+              </w:rPr>
+            </w:pPr>
+            <w:r>
+              <w:rPr>
+                <w:rFonts w:ascii="Calibri" w:eastAsia="Times New Roman" w:hAnsi="Calibri" w:cs="Calibri"/>
+                <w:color w:val="000000"/>
+                <w:sz w:val="22"/>
+              </w:rPr>
+              <w:t> </w:t>
+            </w:r>
+          </w:p>
+        </w:tc>
+        <w:tc>
+          <w:tcPr>
+            <w:tcW w:w="960" w:type="dxa"/>
+            <w:tcBorders>
+              <w:top w:val="nil"/>
+              <w:left w:val="nil"/>
+              <w:bottom w:val="single" w:sz="4" w:space="0" w:color="auto"/>
+              <w:right w:val="single" w:sz="4" w:space="0" w:color="auto"/>
+            </w:tcBorders>
+            <w:shd w:val="clear" w:color="auto" w:fill="auto"/>
+            <w:noWrap/>
+            <w:vAlign w:val="center"/>
+            <w:hideMark/>
+          </w:tcPr>
+          <w:p>
+            <w:pPr>
+              <w:spacing w:after="0" w:line="240" w:lineRule="auto"/>
+              <w:ind w:firstLine="0"/>
+              <w:jc w:val="center"/>
+              <w:rPr>
+                <w:rFonts w:ascii="Calibri" w:eastAsia="Times New Roman" w:hAnsi="Calibri" w:cs="Calibri"/>
+                <w:color w:val="000000"/>
+                <w:sz w:val="22"/>
+              </w:rPr>
+            </w:pPr>
+            <w:r>
+              <w:rPr>
+                <w:rFonts w:ascii="Calibri" w:eastAsia="Times New Roman" w:hAnsi="Calibri" w:cs="Calibri"/>
+                <w:color w:val="000000"/>
+                <w:sz w:val="22"/>
+              </w:rPr>
+              <w:t>R</w:t>
+            </w:r>
+          </w:p>
+        </w:tc>
+        <w:tc>
+          <w:tcPr>
+            <w:tcW w:w="960" w:type="dxa"/>
+            <w:tcBorders>
+              <w:top w:val="nil"/>
+              <w:left w:val="nil"/>
+              <w:bottom w:val="single" w:sz="4" w:space="0" w:color="auto"/>
+              <w:right w:val="single" w:sz="4" w:space="0" w:color="auto"/>
+            </w:tcBorders>
+            <w:shd w:val="clear" w:color="auto" w:fill="auto"/>
+            <w:noWrap/>
+            <w:vAlign w:val="center"/>
+            <w:hideMark/>
+          </w:tcPr>
+          <w:p>
+            <w:pPr>
+              <w:spacing w:after="0" w:line="240" w:lineRule="auto"/>
+              <w:ind w:firstLine="0"/>
+              <w:jc w:val="center"/>
+              <w:rPr>
+                <w:rFonts w:ascii="Calibri" w:eastAsia="Times New Roman" w:hAnsi="Calibri" w:cs="Calibri"/>
+                <w:color w:val="000000"/>
+                <w:sz w:val="22"/>
+              </w:rPr>
+            </w:pPr>
+            <w:r>
+              <w:rPr>
+                <w:rFonts w:ascii="Calibri" w:eastAsia="Times New Roman" w:hAnsi="Calibri" w:cs="Calibri"/>
+                <w:color w:val="000000"/>
+                <w:sz w:val="22"/>
+              </w:rPr>
+              <w:t>R</w:t>
+            </w:r>
+          </w:p>
+        </w:tc>
+        <w:tc>
+          <w:tcPr>
+            <w:tcW w:w="960" w:type="dxa"/>
+            <w:tcBorders>
+              <w:top w:val="nil"/>
+              <w:left w:val="nil"/>
+              <w:bottom w:val="single" w:sz="4" w:space="0" w:color="auto"/>
+              <w:right w:val="single" w:sz="4" w:space="0" w:color="auto"/>
+            </w:tcBorders>
+            <w:shd w:val="clear" w:color="auto" w:fill="auto"/>
+            <w:noWrap/>
+            <w:vAlign w:val="center"/>
+            <w:hideMark/>
+          </w:tcPr>
+          <w:p>
+            <w:pPr>
+              <w:spacing w:after="0" w:line="240" w:lineRule="auto"/>
+              <w:ind w:firstLine="0"/>
+              <w:jc w:val="center"/>
+              <w:rPr>
+                <w:rFonts w:ascii="Calibri" w:eastAsia="Times New Roman" w:hAnsi="Calibri" w:cs="Calibri"/>
+                <w:color w:val="000000"/>
+                <w:sz w:val="22"/>
+              </w:rPr>
+            </w:pPr>
+            <w:r>
+              <w:rPr>
+                <w:rFonts w:ascii="Calibri" w:eastAsia="Times New Roman" w:hAnsi="Calibri" w:cs="Calibri"/>
+                <w:color w:val="000000"/>
+                <w:sz w:val="22"/>
+              </w:rPr>
+              <w:t>R</w:t>
+            </w:r>
+          </w:p>
+        </w:tc>
+        <w:tc>
+          <w:tcPr>
+            <w:tcW w:w="960" w:type="dxa"/>
+            <w:tcBorders>
+              <w:top w:val="nil"/>
+              <w:left w:val="nil"/>
+              <w:bottom w:val="single" w:sz="4" w:space="0" w:color="auto"/>
+              <w:right w:val="single" w:sz="4" w:space="0" w:color="auto"/>
+            </w:tcBorders>
+            <w:shd w:val="clear" w:color="auto" w:fill="auto"/>
+            <w:noWrap/>
+            <w:vAlign w:val="center"/>
+            <w:hideMark/>
+          </w:tcPr>
+          <w:p>
+            <w:pPr>
+              <w:spacing w:after="0" w:line="240" w:lineRule="auto"/>
+              <w:ind w:firstLine="0"/>
+              <w:jc w:val="center"/>
+              <w:rPr>
+                <w:rFonts w:ascii="Calibri" w:eastAsia="Times New Roman" w:hAnsi="Calibri" w:cs="Calibri"/>
+                <w:color w:val="000000"/>
+                <w:sz w:val="22"/>
+              </w:rPr>
+            </w:pPr>
+            <w:r>
+              <w:rPr>
+                <w:rFonts w:ascii="Calibri" w:eastAsia="Times New Roman" w:hAnsi="Calibri" w:cs="Calibri"/>
+                <w:color w:val="000000"/>
+                <w:sz w:val="22"/>
+              </w:rPr>
+              <w:t>R</w:t>
+            </w:r>
+          </w:p>
+        </w:tc>
+        <w:tc>
+          <w:tcPr>
+            <w:tcW w:w="960" w:type="dxa"/>
+            <w:tcBorders>
+              <w:top w:val="nil"/>
+              <w:left w:val="nil"/>
+              <w:bottom w:val="single" w:sz="4" w:space="0" w:color="auto"/>
+              <w:right w:val="single" w:sz="4" w:space="0" w:color="auto"/>
+            </w:tcBorders>
+            <w:shd w:val="clear" w:color="auto" w:fill="auto"/>
+            <w:noWrap/>
+            <w:vAlign w:val="center"/>
+            <w:hideMark/>
+          </w:tcPr>
+          <w:p>
+            <w:pPr>
+              <w:spacing w:after="0" w:line="240" w:lineRule="auto"/>
+              <w:ind w:firstLine="0"/>
+              <w:jc w:val="center"/>
+              <w:rPr>
+                <w:rFonts w:ascii="Calibri" w:eastAsia="Times New Roman" w:hAnsi="Calibri" w:cs="Calibri"/>
+                <w:color w:val="000000"/>
+                <w:sz w:val="22"/>
+              </w:rPr>
+            </w:pPr>
+            <w:r>
+              <w:rPr>
+                <w:rFonts w:ascii="Calibri" w:eastAsia="Times New Roman" w:hAnsi="Calibri" w:cs="Calibri"/>
+                <w:color w:val="000000"/>
+                <w:sz w:val="22"/>
+              </w:rPr>
+              <w:t> </w:t>
+            </w:r>
+          </w:p>
+        </w:tc>
+      </w:tr>
+      <w:tr>
+        <w:trPr>
+          <w:trHeight w:val="300"/>
+        </w:trPr>
+        <w:tc>
+          <w:tcPr>
+            <w:tcW w:w="960" w:type="dxa"/>
+            <w:tcBorders>
+              <w:top w:val="nil"/>
+              <w:left w:val="single" w:sz="4" w:space="0" w:color="auto"/>
+              <w:bottom w:val="single" w:sz="4" w:space="0" w:color="auto"/>
+              <w:right w:val="single" w:sz="4" w:space="0" w:color="auto"/>
+            </w:tcBorders>
+            <w:shd w:val="clear" w:color="auto" w:fill="auto"/>
+            <w:noWrap/>
+            <w:vAlign w:val="center"/>
+            <w:hideMark/>
+          </w:tcPr>
+          <w:p>
+            <w:pPr>
+              <w:spacing w:after="0" w:line="240" w:lineRule="auto"/>
+              <w:ind w:firstLine="0"/>
+              <w:jc w:val="center"/>
+              <w:rPr>
+                <w:rFonts w:ascii="Calibri" w:eastAsia="Times New Roman" w:hAnsi="Calibri" w:cs="Calibri"/>
+                <w:color w:val="000000"/>
+                <w:sz w:val="22"/>
+              </w:rPr>
+            </w:pPr>
+            <w:r>
+              <w:rPr>
+                <w:rFonts w:ascii="Calibri" w:eastAsia="Times New Roman" w:hAnsi="Calibri" w:cs="Calibri"/>
+                <w:color w:val="000000"/>
+                <w:sz w:val="22"/>
+              </w:rPr>
+              <w:t>2</w:t>
+            </w:r>
+          </w:p>
+        </w:tc>
+        <w:tc>
+          <w:tcPr>
+            <w:tcW w:w="960" w:type="dxa"/>
+            <w:tcBorders>
+              <w:top w:val="nil"/>
+              <w:left w:val="nil"/>
+              <w:bottom w:val="single" w:sz="4" w:space="0" w:color="auto"/>
+              <w:right w:val="single" w:sz="4" w:space="0" w:color="auto"/>
+            </w:tcBorders>
+            <w:shd w:val="clear" w:color="auto" w:fill="auto"/>
+            <w:noWrap/>
+            <w:vAlign w:val="center"/>
+            <w:hideMark/>
+          </w:tcPr>
+          <w:p>
+            <w:pPr>
+              <w:spacing w:after="0" w:line="240" w:lineRule="auto"/>
+              <w:ind w:firstLine="0"/>
+              <w:jc w:val="center"/>
+              <w:rPr>
+                <w:rFonts w:ascii="Calibri" w:eastAsia="Times New Roman" w:hAnsi="Calibri" w:cs="Calibri"/>
+                <w:color w:val="000000"/>
+                <w:sz w:val="22"/>
+              </w:rPr>
+            </w:pPr>
+            <w:r>
+              <w:rPr>
+                <w:rFonts w:ascii="Calibri" w:eastAsia="Times New Roman" w:hAnsi="Calibri" w:cs="Calibri"/>
+                <w:color w:val="000000"/>
+                <w:sz w:val="22"/>
+              </w:rPr>
+              <w:t>D</w:t>
+            </w:r>
+          </w:p>
+        </w:tc>
+        <w:tc>
+          <w:tcPr>
+            <w:tcW w:w="960" w:type="dxa"/>
+            <w:tcBorders>
+              <w:top w:val="nil"/>
+              <w:left w:val="nil"/>
+              <w:bottom w:val="single" w:sz="4" w:space="0" w:color="auto"/>
+              <w:right w:val="single" w:sz="4" w:space="0" w:color="auto"/>
+            </w:tcBorders>
+            <w:shd w:val="clear" w:color="auto" w:fill="auto"/>
+            <w:noWrap/>
+            <w:vAlign w:val="center"/>
+            <w:hideMark/>
+          </w:tcPr>
+          <w:p>
+            <w:pPr>
+              <w:spacing w:after="0" w:line="240" w:lineRule="auto"/>
+              <w:ind w:firstLine="0"/>
+              <w:jc w:val="center"/>
+              <w:rPr>
+                <w:rFonts w:ascii="Calibri" w:eastAsia="Times New Roman" w:hAnsi="Calibri" w:cs="Calibri"/>
+                <w:color w:val="000000"/>
+                <w:sz w:val="22"/>
+              </w:rPr>
+            </w:pPr>
+            <w:r>
+              <w:rPr>
+                <w:rFonts w:ascii="Calibri" w:eastAsia="Times New Roman" w:hAnsi="Calibri" w:cs="Calibri"/>
+                <w:color w:val="000000"/>
+                <w:sz w:val="22"/>
+              </w:rPr>
+              <w:t> </w:t>
+            </w:r>
+          </w:p>
+        </w:tc>
+        <w:tc>
+          <w:tcPr>
+            <w:tcW w:w="960" w:type="dxa"/>
+            <w:tcBorders>
+              <w:top w:val="nil"/>
+              <w:left w:val="nil"/>
+              <w:bottom w:val="single" w:sz="4" w:space="0" w:color="auto"/>
+              <w:right w:val="single" w:sz="4" w:space="0" w:color="auto"/>
+            </w:tcBorders>
+            <w:shd w:val="clear" w:color="auto" w:fill="auto"/>
+            <w:noWrap/>
+            <w:vAlign w:val="center"/>
+            <w:hideMark/>
+          </w:tcPr>
+          <w:p>
+            <w:pPr>
+              <w:spacing w:after="0" w:line="240" w:lineRule="auto"/>
+              <w:ind w:firstLine="0"/>
+              <w:jc w:val="center"/>
+              <w:rPr>
+                <w:rFonts w:ascii="Calibri" w:eastAsia="Times New Roman" w:hAnsi="Calibri" w:cs="Calibri"/>
+                <w:color w:val="000000"/>
+                <w:sz w:val="22"/>
+              </w:rPr>
+            </w:pPr>
+            <w:r>
+              <w:rPr>
+                <w:rFonts w:ascii="Calibri" w:eastAsia="Times New Roman" w:hAnsi="Calibri" w:cs="Calibri"/>
+                <w:color w:val="000000"/>
+                <w:sz w:val="22"/>
+              </w:rPr>
+              <w:t>R</w:t>
+            </w:r>
+          </w:p>
+        </w:tc>
+        <w:tc>
+          <w:tcPr>
+            <w:tcW w:w="960" w:type="dxa"/>
+            <w:tcBorders>
+              <w:top w:val="nil"/>
+              <w:left w:val="nil"/>
+              <w:bottom w:val="single" w:sz="4" w:space="0" w:color="auto"/>
+              <w:right w:val="single" w:sz="4" w:space="0" w:color="auto"/>
+            </w:tcBorders>
+            <w:shd w:val="clear" w:color="auto" w:fill="auto"/>
+            <w:noWrap/>
+            <w:vAlign w:val="center"/>
+            <w:hideMark/>
+          </w:tcPr>
+          <w:p>
+            <w:pPr>
+              <w:spacing w:after="0" w:line="240" w:lineRule="auto"/>
+              <w:ind w:firstLine="0"/>
+              <w:jc w:val="center"/>
+              <w:rPr>
+                <w:rFonts w:ascii="Calibri" w:eastAsia="Times New Roman" w:hAnsi="Calibri" w:cs="Calibri"/>
+                <w:color w:val="000000"/>
+                <w:sz w:val="22"/>
+              </w:rPr>
+            </w:pPr>
+            <w:r>
+              <w:rPr>
+                <w:rFonts w:ascii="Calibri" w:eastAsia="Times New Roman" w:hAnsi="Calibri" w:cs="Calibri"/>
+                <w:color w:val="000000"/>
+                <w:sz w:val="22"/>
+              </w:rPr>
+              <w:t> </w:t>
+            </w:r>
+          </w:p>
+        </w:tc>
+        <w:tc>
+          <w:tcPr>
+            <w:tcW w:w="960" w:type="dxa"/>
+            <w:tcBorders>
+              <w:top w:val="nil"/>
+              <w:left w:val="nil"/>
+              <w:bottom w:val="single" w:sz="4" w:space="0" w:color="auto"/>
+              <w:right w:val="single" w:sz="4" w:space="0" w:color="auto"/>
+            </w:tcBorders>
+            <w:shd w:val="clear" w:color="auto" w:fill="auto"/>
+            <w:noWrap/>
+            <w:vAlign w:val="center"/>
+            <w:hideMark/>
+          </w:tcPr>
+          <w:p>
+            <w:pPr>
+              <w:spacing w:after="0" w:line="240" w:lineRule="auto"/>
+              <w:ind w:firstLine="0"/>
+              <w:jc w:val="center"/>
+              <w:rPr>
+                <w:rFonts w:ascii="Calibri" w:eastAsia="Times New Roman" w:hAnsi="Calibri" w:cs="Calibri"/>
+                <w:color w:val="000000"/>
+                <w:sz w:val="22"/>
+              </w:rPr>
+            </w:pPr>
+            <w:r>
+              <w:rPr>
+                <w:rFonts w:ascii="Calibri" w:eastAsia="Times New Roman" w:hAnsi="Calibri" w:cs="Calibri"/>
+                <w:color w:val="000000"/>
+                <w:sz w:val="22"/>
+              </w:rPr>
+              <w:t> </w:t>
+            </w:r>
+          </w:p>
+        </w:tc>
+        <w:tc>
+          <w:tcPr>
+            <w:tcW w:w="960" w:type="dxa"/>
+            <w:tcBorders>
+              <w:top w:val="nil"/>
+              <w:left w:val="nil"/>
+              <w:bottom w:val="single" w:sz="4" w:space="0" w:color="auto"/>
+              <w:right w:val="single" w:sz="4" w:space="0" w:color="auto"/>
+            </w:tcBorders>
+            <w:shd w:val="clear" w:color="auto" w:fill="auto"/>
+            <w:noWrap/>
+            <w:vAlign w:val="center"/>
+            <w:hideMark/>
+          </w:tcPr>
+          <w:p>
+            <w:pPr>
+              <w:spacing w:after="0" w:line="240" w:lineRule="auto"/>
+              <w:ind w:firstLine="0"/>
+              <w:jc w:val="center"/>
+              <w:rPr>
+                <w:rFonts w:ascii="Calibri" w:eastAsia="Times New Roman" w:hAnsi="Calibri" w:cs="Calibri"/>
+                <w:color w:val="000000"/>
+                <w:sz w:val="22"/>
+              </w:rPr>
+            </w:pPr>
+            <w:r>
+              <w:rPr>
+                <w:rFonts w:ascii="Calibri" w:eastAsia="Times New Roman" w:hAnsi="Calibri" w:cs="Calibri"/>
+                <w:color w:val="000000"/>
+                <w:sz w:val="22"/>
+              </w:rPr>
+              <w:t> </w:t>
+            </w:r>
+          </w:p>
+        </w:tc>
+      </w:tr>
+      <w:tr>
+        <w:trPr>
+          <w:trHeight w:val="300"/>
+        </w:trPr>
+        <w:tc>
+          <w:tcPr>
+            <w:tcW w:w="960" w:type="dxa"/>
+            <w:tcBorders>
+              <w:top w:val="nil"/>
+              <w:left w:val="single" w:sz="4" w:space="0" w:color="auto"/>
+              <w:bottom w:val="single" w:sz="4" w:space="0" w:color="auto"/>
+              <w:right w:val="single" w:sz="4" w:space="0" w:color="auto"/>
+            </w:tcBorders>
+            <w:shd w:val="clear" w:color="auto" w:fill="auto"/>
+            <w:noWrap/>
+            <w:vAlign w:val="center"/>
+            <w:hideMark/>
+          </w:tcPr>
+          <w:p>
+            <w:pPr>
+              <w:spacing w:after="0" w:line="240" w:lineRule="auto"/>
+              <w:ind w:firstLine="0"/>
+              <w:jc w:val="center"/>
+              <w:rPr>
+                <w:rFonts w:ascii="Calibri" w:eastAsia="Times New Roman" w:hAnsi="Calibri" w:cs="Calibri"/>
+                <w:color w:val="000000"/>
+                <w:sz w:val="22"/>
+              </w:rPr>
+            </w:pPr>
+            <w:r>
+              <w:rPr>
+                <w:rFonts w:ascii="Calibri" w:eastAsia="Times New Roman" w:hAnsi="Calibri" w:cs="Calibri"/>
+                <w:color w:val="000000"/>
+                <w:sz w:val="22"/>
+              </w:rPr>
+              <w:t>3</w:t>
+            </w:r>
+          </w:p>
+        </w:tc>
+        <w:tc>
+          <w:tcPr>
+            <w:tcW w:w="960" w:type="dxa"/>
+            <w:tcBorders>
+              <w:top w:val="nil"/>
+              <w:left w:val="nil"/>
+              <w:bottom w:val="single" w:sz="4" w:space="0" w:color="auto"/>
+              <w:right w:val="single" w:sz="4" w:space="0" w:color="auto"/>
+            </w:tcBorders>
+            <w:shd w:val="clear" w:color="auto" w:fill="auto"/>
+            <w:noWrap/>
+            <w:vAlign w:val="center"/>
+            <w:hideMark/>
+          </w:tcPr>
+          <w:p>
+            <w:pPr>
+              <w:spacing w:after="0" w:line="240" w:lineRule="auto"/>
+              <w:ind w:firstLine="0"/>
+              <w:jc w:val="center"/>
+              <w:rPr>
+                <w:rFonts w:ascii="Calibri" w:eastAsia="Times New Roman" w:hAnsi="Calibri" w:cs="Calibri"/>
+                <w:color w:val="000000"/>
+                <w:sz w:val="22"/>
+              </w:rPr>
+            </w:pPr>
+            <w:r>
+              <w:rPr>
+                <w:rFonts w:ascii="Calibri" w:eastAsia="Times New Roman" w:hAnsi="Calibri" w:cs="Calibri"/>
+                <w:color w:val="000000"/>
+                <w:sz w:val="22"/>
+              </w:rPr>
+              <w:t>D</w:t>
+            </w:r>
+          </w:p>
+        </w:tc>
+        <w:tc>
+          <w:tcPr>
+            <w:tcW w:w="960" w:type="dxa"/>
+            <w:tcBorders>
+              <w:top w:val="nil"/>
+              <w:left w:val="nil"/>
+              <w:bottom w:val="single" w:sz="4" w:space="0" w:color="auto"/>
+              <w:right w:val="single" w:sz="4" w:space="0" w:color="auto"/>
+            </w:tcBorders>
+            <w:shd w:val="clear" w:color="auto" w:fill="auto"/>
+            <w:noWrap/>
+            <w:vAlign w:val="center"/>
+            <w:hideMark/>
+          </w:tcPr>
+          <w:p>
+            <w:pPr>
+              <w:spacing w:after="0" w:line="240" w:lineRule="auto"/>
+              <w:ind w:firstLine="0"/>
+              <w:jc w:val="center"/>
+              <w:rPr>
+                <w:rFonts w:ascii="Calibri" w:eastAsia="Times New Roman" w:hAnsi="Calibri" w:cs="Calibri"/>
+                <w:color w:val="000000"/>
+                <w:sz w:val="22"/>
+              </w:rPr>
+            </w:pPr>
+            <w:r>
+              <w:rPr>
+                <w:rFonts w:ascii="Calibri" w:eastAsia="Times New Roman" w:hAnsi="Calibri" w:cs="Calibri"/>
+                <w:color w:val="000000"/>
+                <w:sz w:val="22"/>
+              </w:rPr>
+              <w:t>D</w:t>
+            </w:r>
+          </w:p>
+        </w:tc>
+        <w:tc>
+          <w:tcPr>
+            <w:tcW w:w="960" w:type="dxa"/>
+            <w:tcBorders>
+              <w:top w:val="nil"/>
+              <w:left w:val="nil"/>
+              <w:bottom w:val="single" w:sz="4" w:space="0" w:color="auto"/>
+              <w:right w:val="single" w:sz="4" w:space="0" w:color="auto"/>
+            </w:tcBorders>
+            <w:shd w:val="clear" w:color="auto" w:fill="auto"/>
+            <w:noWrap/>
+            <w:vAlign w:val="center"/>
+            <w:hideMark/>
+          </w:tcPr>
+          <w:p>
+            <w:pPr>
+              <w:spacing w:after="0" w:line="240" w:lineRule="auto"/>
+              <w:ind w:firstLine="0"/>
+              <w:jc w:val="center"/>
+              <w:rPr>
+                <w:rFonts w:ascii="Calibri" w:eastAsia="Times New Roman" w:hAnsi="Calibri" w:cs="Calibri"/>
+                <w:color w:val="000000"/>
+                <w:sz w:val="22"/>
+              </w:rPr>
+            </w:pPr>
+            <w:r>
+              <w:rPr>
+                <w:rFonts w:ascii="Calibri" w:eastAsia="Times New Roman" w:hAnsi="Calibri" w:cs="Calibri"/>
+                <w:color w:val="000000"/>
+                <w:sz w:val="22"/>
+              </w:rPr>
+              <w:t> </w:t>
+            </w:r>
+          </w:p>
+        </w:tc>
+        <w:tc>
+          <w:tcPr>
+            <w:tcW w:w="960" w:type="dxa"/>
+            <w:tcBorders>
+              <w:top w:val="nil"/>
+              <w:left w:val="nil"/>
+              <w:bottom w:val="single" w:sz="4" w:space="0" w:color="auto"/>
+              <w:right w:val="single" w:sz="4" w:space="0" w:color="auto"/>
+            </w:tcBorders>
+            <w:shd w:val="clear" w:color="auto" w:fill="auto"/>
+            <w:noWrap/>
+            <w:vAlign w:val="center"/>
+            <w:hideMark/>
+          </w:tcPr>
+          <w:p>
+            <w:pPr>
+              <w:spacing w:after="0" w:line="240" w:lineRule="auto"/>
+              <w:ind w:firstLine="0"/>
+              <w:jc w:val="center"/>
+              <w:rPr>
+                <w:rFonts w:ascii="Calibri" w:eastAsia="Times New Roman" w:hAnsi="Calibri" w:cs="Calibri"/>
+                <w:color w:val="000000"/>
+                <w:sz w:val="22"/>
+              </w:rPr>
+            </w:pPr>
+            <w:r>
+              <w:rPr>
+                <w:rFonts w:ascii="Calibri" w:eastAsia="Times New Roman" w:hAnsi="Calibri" w:cs="Calibri"/>
+                <w:color w:val="000000"/>
+                <w:sz w:val="22"/>
+              </w:rPr>
+              <w:t>R</w:t>
+            </w:r>
+          </w:p>
+        </w:tc>
+        <w:tc>
+          <w:tcPr>
+            <w:tcW w:w="960" w:type="dxa"/>
+            <w:tcBorders>
+              <w:top w:val="nil"/>
+              <w:left w:val="nil"/>
+              <w:bottom w:val="single" w:sz="4" w:space="0" w:color="auto"/>
+              <w:right w:val="single" w:sz="4" w:space="0" w:color="auto"/>
+            </w:tcBorders>
+            <w:shd w:val="clear" w:color="auto" w:fill="auto"/>
+            <w:noWrap/>
+            <w:vAlign w:val="center"/>
+            <w:hideMark/>
+          </w:tcPr>
+          <w:p>
+            <w:pPr>
+              <w:spacing w:after="0" w:line="240" w:lineRule="auto"/>
+              <w:ind w:firstLine="0"/>
+              <w:jc w:val="center"/>
+              <w:rPr>
+                <w:rFonts w:ascii="Calibri" w:eastAsia="Times New Roman" w:hAnsi="Calibri" w:cs="Calibri"/>
+                <w:color w:val="000000"/>
+                <w:sz w:val="22"/>
+              </w:rPr>
+            </w:pPr>
+            <w:r>
+              <w:rPr>
+                <w:rFonts w:ascii="Calibri" w:eastAsia="Times New Roman" w:hAnsi="Calibri" w:cs="Calibri"/>
+                <w:color w:val="000000"/>
+                <w:sz w:val="22"/>
+              </w:rPr>
+              <w:t>R</w:t>
+            </w:r>
+          </w:p>
+        </w:tc>
+        <w:tc>
+          <w:tcPr>
+            <w:tcW w:w="960" w:type="dxa"/>
+            <w:tcBorders>
+              <w:top w:val="nil"/>
+              <w:left w:val="nil"/>
+              <w:bottom w:val="single" w:sz="4" w:space="0" w:color="auto"/>
+              <w:right w:val="single" w:sz="4" w:space="0" w:color="auto"/>
+            </w:tcBorders>
+            <w:shd w:val="clear" w:color="auto" w:fill="auto"/>
+            <w:noWrap/>
+            <w:vAlign w:val="center"/>
+            <w:hideMark/>
+          </w:tcPr>
+          <w:p>
+            <w:pPr>
+              <w:spacing w:after="0" w:line="240" w:lineRule="auto"/>
+              <w:ind w:firstLine="0"/>
+              <w:jc w:val="center"/>
+              <w:rPr>
+                <w:rFonts w:ascii="Calibri" w:eastAsia="Times New Roman" w:hAnsi="Calibri" w:cs="Calibri"/>
+                <w:color w:val="000000"/>
+                <w:sz w:val="22"/>
+              </w:rPr>
+            </w:pPr>
+            <w:r>
+              <w:rPr>
+                <w:rFonts w:ascii="Calibri" w:eastAsia="Times New Roman" w:hAnsi="Calibri" w:cs="Calibri"/>
+                <w:color w:val="000000"/>
+                <w:sz w:val="22"/>
+              </w:rPr>
+              <w:t>R</w:t>
+            </w:r>
+          </w:p>
+        </w:tc>
+      </w:tr>
+      <w:tr>
+        <w:trPr>
+          <w:trHeight w:val="300"/>
+        </w:trPr>
+        <w:tc>
+          <w:tcPr>
+            <w:tcW w:w="960" w:type="dxa"/>
+            <w:tcBorders>
+              <w:top w:val="nil"/>
+              <w:left w:val="single" w:sz="4" w:space="0" w:color="auto"/>
+              <w:bottom w:val="single" w:sz="4" w:space="0" w:color="auto"/>
+              <w:right w:val="single" w:sz="4" w:space="0" w:color="auto"/>
+            </w:tcBorders>
+            <w:shd w:val="clear" w:color="auto" w:fill="auto"/>
+            <w:noWrap/>
+            <w:vAlign w:val="center"/>
+            <w:hideMark/>
+          </w:tcPr>
+          <w:p>
+            <w:pPr>
+              <w:spacing w:after="0" w:line="240" w:lineRule="auto"/>
+              <w:ind w:firstLine="0"/>
+              <w:jc w:val="center"/>
+              <w:rPr>
+                <w:rFonts w:ascii="Calibri" w:eastAsia="Times New Roman" w:hAnsi="Calibri" w:cs="Calibri"/>
+                <w:color w:val="000000"/>
+                <w:sz w:val="22"/>
+              </w:rPr>
+            </w:pPr>
+            <w:r>
+              <w:rPr>
+                <w:rFonts w:ascii="Calibri" w:eastAsia="Times New Roman" w:hAnsi="Calibri" w:cs="Calibri"/>
+                <w:color w:val="000000"/>
+                <w:sz w:val="22"/>
+              </w:rPr>
+              <w:t>4</w:t>
+            </w:r>
+          </w:p>
+        </w:tc>
+        <w:tc>
+          <w:tcPr>
+            <w:tcW w:w="960" w:type="dxa"/>
+            <w:tcBorders>
+              <w:top w:val="nil"/>
+              <w:left w:val="nil"/>
+              <w:bottom w:val="single" w:sz="4" w:space="0" w:color="auto"/>
+              <w:right w:val="single" w:sz="4" w:space="0" w:color="auto"/>
+            </w:tcBorders>
+            <w:shd w:val="clear" w:color="auto" w:fill="auto"/>
+            <w:noWrap/>
+            <w:vAlign w:val="center"/>
+            <w:hideMark/>
+          </w:tcPr>
+          <w:p>
+            <w:pPr>
+              <w:spacing w:after="0" w:line="240" w:lineRule="auto"/>
+              <w:ind w:firstLine="0"/>
+              <w:jc w:val="center"/>
+              <w:rPr>
+                <w:rFonts w:ascii="Calibri" w:eastAsia="Times New Roman" w:hAnsi="Calibri" w:cs="Calibri"/>
+                <w:color w:val="000000"/>
+                <w:sz w:val="22"/>
+              </w:rPr>
+            </w:pPr>
+            <w:r>
+              <w:rPr>
+                <w:rFonts w:ascii="Calibri" w:eastAsia="Times New Roman" w:hAnsi="Calibri" w:cs="Calibri"/>
+                <w:color w:val="000000"/>
+                <w:sz w:val="22"/>
+              </w:rPr>
+              <w:t>D</w:t>
+            </w:r>
+          </w:p>
+        </w:tc>
+        <w:tc>
+          <w:tcPr>
+            <w:tcW w:w="960" w:type="dxa"/>
+            <w:tcBorders>
+              <w:top w:val="nil"/>
+              <w:left w:val="nil"/>
+              <w:bottom w:val="single" w:sz="4" w:space="0" w:color="auto"/>
+              <w:right w:val="single" w:sz="4" w:space="0" w:color="auto"/>
+            </w:tcBorders>
+            <w:shd w:val="clear" w:color="auto" w:fill="auto"/>
+            <w:noWrap/>
+            <w:vAlign w:val="center"/>
+            <w:hideMark/>
+          </w:tcPr>
+          <w:p>
+            <w:pPr>
+              <w:spacing w:after="0" w:line="240" w:lineRule="auto"/>
+              <w:ind w:firstLine="0"/>
+              <w:jc w:val="center"/>
+              <w:rPr>
+                <w:rFonts w:ascii="Calibri" w:eastAsia="Times New Roman" w:hAnsi="Calibri" w:cs="Calibri"/>
+                <w:color w:val="000000"/>
+                <w:sz w:val="22"/>
+              </w:rPr>
+            </w:pPr>
+            <w:r>
+              <w:rPr>
+                <w:rFonts w:ascii="Calibri" w:eastAsia="Times New Roman" w:hAnsi="Calibri" w:cs="Calibri"/>
+                <w:color w:val="000000"/>
+                <w:sz w:val="22"/>
+              </w:rPr>
+              <w:t> </w:t>
+            </w:r>
+          </w:p>
+        </w:tc>
+        <w:tc>
+          <w:tcPr>
+            <w:tcW w:w="960" w:type="dxa"/>
+            <w:tcBorders>
+              <w:top w:val="nil"/>
+              <w:left w:val="nil"/>
+              <w:bottom w:val="single" w:sz="4" w:space="0" w:color="auto"/>
+              <w:right w:val="single" w:sz="4" w:space="0" w:color="auto"/>
+            </w:tcBorders>
+            <w:shd w:val="clear" w:color="auto" w:fill="auto"/>
+            <w:noWrap/>
+            <w:vAlign w:val="center"/>
+            <w:hideMark/>
+          </w:tcPr>
+          <w:p>
+            <w:pPr>
+              <w:spacing w:after="0" w:line="240" w:lineRule="auto"/>
+              <w:ind w:firstLine="0"/>
+              <w:jc w:val="center"/>
+              <w:rPr>
+                <w:rFonts w:ascii="Calibri" w:eastAsia="Times New Roman" w:hAnsi="Calibri" w:cs="Calibri"/>
+                <w:color w:val="000000"/>
+                <w:sz w:val="22"/>
+              </w:rPr>
+            </w:pPr>
+            <w:r>
+              <w:rPr>
+                <w:rFonts w:ascii="Calibri" w:eastAsia="Times New Roman" w:hAnsi="Calibri" w:cs="Calibri"/>
+                <w:color w:val="000000"/>
+                <w:sz w:val="22"/>
+              </w:rPr>
+              <w:t>D</w:t>
+            </w:r>
+          </w:p>
+        </w:tc>
+        <w:tc>
+          <w:tcPr>
+            <w:tcW w:w="960" w:type="dxa"/>
+            <w:tcBorders>
+              <w:top w:val="nil"/>
+              <w:left w:val="nil"/>
+              <w:bottom w:val="single" w:sz="4" w:space="0" w:color="auto"/>
+              <w:right w:val="single" w:sz="4" w:space="0" w:color="auto"/>
+            </w:tcBorders>
+            <w:shd w:val="clear" w:color="auto" w:fill="auto"/>
+            <w:noWrap/>
+            <w:vAlign w:val="center"/>
+            <w:hideMark/>
+          </w:tcPr>
+          <w:p>
+            <w:pPr>
+              <w:spacing w:after="0" w:line="240" w:lineRule="auto"/>
+              <w:ind w:firstLine="0"/>
+              <w:jc w:val="center"/>
+              <w:rPr>
+                <w:rFonts w:ascii="Calibri" w:eastAsia="Times New Roman" w:hAnsi="Calibri" w:cs="Calibri"/>
+                <w:color w:val="000000"/>
+                <w:sz w:val="22"/>
+              </w:rPr>
+            </w:pPr>
+            <w:r>
+              <w:rPr>
+                <w:rFonts w:ascii="Calibri" w:eastAsia="Times New Roman" w:hAnsi="Calibri" w:cs="Calibri"/>
+                <w:color w:val="000000"/>
+                <w:sz w:val="22"/>
+              </w:rPr>
+              <w:t> </w:t>
+            </w:r>
+          </w:p>
+        </w:tc>
+        <w:tc>
+          <w:tcPr>
+            <w:tcW w:w="960" w:type="dxa"/>
+            <w:tcBorders>
+              <w:top w:val="nil"/>
+              <w:left w:val="nil"/>
+              <w:bottom w:val="single" w:sz="4" w:space="0" w:color="auto"/>
+              <w:right w:val="single" w:sz="4" w:space="0" w:color="auto"/>
+            </w:tcBorders>
+            <w:shd w:val="clear" w:color="auto" w:fill="auto"/>
+            <w:noWrap/>
+            <w:vAlign w:val="center"/>
+            <w:hideMark/>
+          </w:tcPr>
+          <w:p>
+            <w:pPr>
+              <w:spacing w:after="0" w:line="240" w:lineRule="auto"/>
+              <w:ind w:firstLine="0"/>
+              <w:jc w:val="center"/>
+              <w:rPr>
+                <w:rFonts w:ascii="Calibri" w:eastAsia="Times New Roman" w:hAnsi="Calibri" w:cs="Calibri"/>
+                <w:color w:val="000000"/>
+                <w:sz w:val="22"/>
+              </w:rPr>
+            </w:pPr>
+            <w:r>
+              <w:rPr>
+                <w:rFonts w:ascii="Calibri" w:eastAsia="Times New Roman" w:hAnsi="Calibri" w:cs="Calibri"/>
+                <w:color w:val="000000"/>
+                <w:sz w:val="22"/>
+              </w:rPr>
+              <w:t>R</w:t>
+            </w:r>
+          </w:p>
+        </w:tc>
+        <w:tc>
+          <w:tcPr>
+            <w:tcW w:w="960" w:type="dxa"/>
+            <w:tcBorders>
+              <w:top w:val="nil"/>
+              <w:left w:val="nil"/>
+              <w:bottom w:val="single" w:sz="4" w:space="0" w:color="auto"/>
+              <w:right w:val="single" w:sz="4" w:space="0" w:color="auto"/>
+            </w:tcBorders>
+            <w:shd w:val="clear" w:color="auto" w:fill="auto"/>
+            <w:noWrap/>
+            <w:vAlign w:val="center"/>
+            <w:hideMark/>
+          </w:tcPr>
+          <w:p>
+            <w:pPr>
+              <w:spacing w:after="0" w:line="240" w:lineRule="auto"/>
+              <w:ind w:firstLine="0"/>
+              <w:jc w:val="center"/>
+              <w:rPr>
+                <w:rFonts w:ascii="Calibri" w:eastAsia="Times New Roman" w:hAnsi="Calibri" w:cs="Calibri"/>
+                <w:color w:val="000000"/>
+                <w:sz w:val="22"/>
+              </w:rPr>
+            </w:pPr>
+            <w:r>
+              <w:rPr>
+                <w:rFonts w:ascii="Calibri" w:eastAsia="Times New Roman" w:hAnsi="Calibri" w:cs="Calibri"/>
+                <w:color w:val="000000"/>
+                <w:sz w:val="22"/>
+              </w:rPr>
+              <w:t>R</w:t>
+            </w:r>
+          </w:p>
+        </w:tc>
+      </w:tr>
+      <w:tr>
+        <w:trPr>
+          <w:trHeight w:val="300"/>
+        </w:trPr>
+        <w:tc>
+          <w:tcPr>
+            <w:tcW w:w="960" w:type="dxa"/>
+            <w:tcBorders>
+              <w:top w:val="nil"/>
+              <w:left w:val="single" w:sz="4" w:space="0" w:color="auto"/>
+              <w:bottom w:val="single" w:sz="4" w:space="0" w:color="auto"/>
+              <w:right w:val="single" w:sz="4" w:space="0" w:color="auto"/>
+            </w:tcBorders>
+            <w:shd w:val="clear" w:color="auto" w:fill="auto"/>
+            <w:noWrap/>
+            <w:vAlign w:val="center"/>
+            <w:hideMark/>
+          </w:tcPr>
+          <w:p>
+            <w:pPr>
+              <w:spacing w:after="0" w:line="240" w:lineRule="auto"/>
+              <w:ind w:firstLine="0"/>
+              <w:jc w:val="center"/>
+              <w:rPr>
+                <w:rFonts w:ascii="Calibri" w:eastAsia="Times New Roman" w:hAnsi="Calibri" w:cs="Calibri"/>
+                <w:color w:val="000000"/>
+                <w:sz w:val="22"/>
+              </w:rPr>
+            </w:pPr>
+            <w:r>
+              <w:rPr>
+                <w:rFonts w:ascii="Calibri" w:eastAsia="Times New Roman" w:hAnsi="Calibri" w:cs="Calibri"/>
+                <w:color w:val="000000"/>
+                <w:sz w:val="22"/>
+              </w:rPr>
+              <w:t>5</w:t>
+            </w:r>
+          </w:p>
+        </w:tc>
+        <w:tc>
+          <w:tcPr>
+            <w:tcW w:w="960" w:type="dxa"/>
+            <w:tcBorders>
+              <w:top w:val="nil"/>
+              <w:left w:val="nil"/>
+              <w:bottom w:val="single" w:sz="4" w:space="0" w:color="auto"/>
+              <w:right w:val="single" w:sz="4" w:space="0" w:color="auto"/>
+            </w:tcBorders>
+            <w:shd w:val="clear" w:color="auto" w:fill="auto"/>
+            <w:noWrap/>
+            <w:vAlign w:val="center"/>
+            <w:hideMark/>
+          </w:tcPr>
+          <w:p>
+            <w:pPr>
+              <w:spacing w:after="0" w:line="240" w:lineRule="auto"/>
+              <w:ind w:firstLine="0"/>
+              <w:jc w:val="center"/>
+              <w:rPr>
+                <w:rFonts w:ascii="Calibri" w:eastAsia="Times New Roman" w:hAnsi="Calibri" w:cs="Calibri"/>
+                <w:color w:val="000000"/>
+                <w:sz w:val="22"/>
+              </w:rPr>
+            </w:pPr>
+            <w:r>
+              <w:rPr>
+                <w:rFonts w:ascii="Calibri" w:eastAsia="Times New Roman" w:hAnsi="Calibri" w:cs="Calibri"/>
+                <w:color w:val="000000"/>
+                <w:sz w:val="22"/>
+              </w:rPr>
+              <w:t>D</w:t>
+            </w:r>
+          </w:p>
+        </w:tc>
+        <w:tc>
+          <w:tcPr>
+            <w:tcW w:w="960" w:type="dxa"/>
+            <w:tcBorders>
+              <w:top w:val="nil"/>
+              <w:left w:val="nil"/>
+              <w:bottom w:val="single" w:sz="4" w:space="0" w:color="auto"/>
+              <w:right w:val="single" w:sz="4" w:space="0" w:color="auto"/>
+            </w:tcBorders>
+            <w:shd w:val="clear" w:color="auto" w:fill="auto"/>
+            <w:noWrap/>
+            <w:vAlign w:val="center"/>
+            <w:hideMark/>
+          </w:tcPr>
+          <w:p>
+            <w:pPr>
+              <w:spacing w:after="0" w:line="240" w:lineRule="auto"/>
+              <w:ind w:firstLine="0"/>
+              <w:jc w:val="center"/>
+              <w:rPr>
+                <w:rFonts w:ascii="Calibri" w:eastAsia="Times New Roman" w:hAnsi="Calibri" w:cs="Calibri"/>
+                <w:color w:val="000000"/>
+                <w:sz w:val="22"/>
+              </w:rPr>
+            </w:pPr>
+            <w:r>
+              <w:rPr>
+                <w:rFonts w:ascii="Calibri" w:eastAsia="Times New Roman" w:hAnsi="Calibri" w:cs="Calibri"/>
+                <w:color w:val="000000"/>
+                <w:sz w:val="22"/>
+              </w:rPr>
+              <w:t> </w:t>
+            </w:r>
+          </w:p>
+        </w:tc>
+        <w:tc>
+          <w:tcPr>
+            <w:tcW w:w="960" w:type="dxa"/>
+            <w:tcBorders>
+              <w:top w:val="nil"/>
+              <w:left w:val="nil"/>
+              <w:bottom w:val="single" w:sz="4" w:space="0" w:color="auto"/>
+              <w:right w:val="single" w:sz="4" w:space="0" w:color="auto"/>
+            </w:tcBorders>
+            <w:shd w:val="clear" w:color="auto" w:fill="auto"/>
+            <w:noWrap/>
+            <w:vAlign w:val="center"/>
+            <w:hideMark/>
+          </w:tcPr>
+          <w:p>
+            <w:pPr>
+              <w:spacing w:after="0" w:line="240" w:lineRule="auto"/>
+              <w:ind w:firstLine="0"/>
+              <w:jc w:val="center"/>
+              <w:rPr>
+                <w:rFonts w:ascii="Calibri" w:eastAsia="Times New Roman" w:hAnsi="Calibri" w:cs="Calibri"/>
+                <w:color w:val="000000"/>
+                <w:sz w:val="22"/>
+              </w:rPr>
+            </w:pPr>
+            <w:r>
+              <w:rPr>
+                <w:rFonts w:ascii="Calibri" w:eastAsia="Times New Roman" w:hAnsi="Calibri" w:cs="Calibri"/>
+                <w:color w:val="000000"/>
+                <w:sz w:val="22"/>
+              </w:rPr>
+              <w:t> </w:t>
+            </w:r>
+          </w:p>
+        </w:tc>
+        <w:tc>
+          <w:tcPr>
+            <w:tcW w:w="960" w:type="dxa"/>
+            <w:tcBorders>
+              <w:top w:val="nil"/>
+              <w:left w:val="nil"/>
+              <w:bottom w:val="single" w:sz="4" w:space="0" w:color="auto"/>
+              <w:right w:val="single" w:sz="4" w:space="0" w:color="auto"/>
+            </w:tcBorders>
+            <w:shd w:val="clear" w:color="auto" w:fill="auto"/>
+            <w:noWrap/>
+            <w:vAlign w:val="center"/>
+            <w:hideMark/>
+          </w:tcPr>
+          <w:p>
+            <w:pPr>
+              <w:spacing w:after="0" w:line="240" w:lineRule="auto"/>
+              <w:ind w:firstLine="0"/>
+              <w:jc w:val="center"/>
+              <w:rPr>
+                <w:rFonts w:ascii="Calibri" w:eastAsia="Times New Roman" w:hAnsi="Calibri" w:cs="Calibri"/>
+                <w:color w:val="000000"/>
+                <w:sz w:val="22"/>
+              </w:rPr>
+            </w:pPr>
+            <w:r>
+              <w:rPr>
+                <w:rFonts w:ascii="Calibri" w:eastAsia="Times New Roman" w:hAnsi="Calibri" w:cs="Calibri"/>
+                <w:color w:val="000000"/>
+                <w:sz w:val="22"/>
+              </w:rPr>
+              <w:t>D</w:t>
+            </w:r>
+          </w:p>
+        </w:tc>
+        <w:tc>
+          <w:tcPr>
+            <w:tcW w:w="960" w:type="dxa"/>
+            <w:tcBorders>
+              <w:top w:val="nil"/>
+              <w:left w:val="nil"/>
+              <w:bottom w:val="single" w:sz="4" w:space="0" w:color="auto"/>
+              <w:right w:val="single" w:sz="4" w:space="0" w:color="auto"/>
+            </w:tcBorders>
+            <w:shd w:val="clear" w:color="auto" w:fill="auto"/>
+            <w:noWrap/>
+            <w:vAlign w:val="center"/>
+            <w:hideMark/>
+          </w:tcPr>
+          <w:p>
+            <w:pPr>
+              <w:spacing w:after="0" w:line="240" w:lineRule="auto"/>
+              <w:ind w:firstLine="0"/>
+              <w:jc w:val="center"/>
+              <w:rPr>
+                <w:rFonts w:ascii="Calibri" w:eastAsia="Times New Roman" w:hAnsi="Calibri" w:cs="Calibri"/>
+                <w:color w:val="000000"/>
+                <w:sz w:val="22"/>
+              </w:rPr>
+            </w:pPr>
+            <w:r>
+              <w:rPr>
+                <w:rFonts w:ascii="Calibri" w:eastAsia="Times New Roman" w:hAnsi="Calibri" w:cs="Calibri"/>
+                <w:color w:val="000000"/>
+                <w:sz w:val="22"/>
+              </w:rPr>
+              <w:t> </w:t>
+            </w:r>
+          </w:p>
+        </w:tc>
+        <w:tc>
+          <w:tcPr>
+            <w:tcW w:w="960" w:type="dxa"/>
+            <w:tcBorders>
+              <w:top w:val="nil"/>
+              <w:left w:val="nil"/>
+              <w:bottom w:val="single" w:sz="4" w:space="0" w:color="auto"/>
+              <w:right w:val="single" w:sz="4" w:space="0" w:color="auto"/>
+            </w:tcBorders>
+            <w:shd w:val="clear" w:color="auto" w:fill="auto"/>
+            <w:noWrap/>
+            <w:vAlign w:val="center"/>
+            <w:hideMark/>
+          </w:tcPr>
+          <w:p>
+            <w:pPr>
+              <w:spacing w:after="0" w:line="240" w:lineRule="auto"/>
+              <w:ind w:firstLine="0"/>
+              <w:jc w:val="center"/>
+              <w:rPr>
+                <w:rFonts w:ascii="Calibri" w:eastAsia="Times New Roman" w:hAnsi="Calibri" w:cs="Calibri"/>
+                <w:color w:val="000000"/>
+                <w:sz w:val="22"/>
+              </w:rPr>
+            </w:pPr>
+            <w:r>
+              <w:rPr>
+                <w:rFonts w:ascii="Calibri" w:eastAsia="Times New Roman" w:hAnsi="Calibri" w:cs="Calibri"/>
+                <w:color w:val="000000"/>
+                <w:sz w:val="22"/>
+              </w:rPr>
+              <w:t>R</w:t>
+            </w:r>
+          </w:p>
+        </w:tc>
+      </w:tr>
+      <w:tr>
+        <w:trPr>
+          <w:trHeight w:val="300"/>
+        </w:trPr>
+        <w:tc>
+          <w:tcPr>
+            <w:tcW w:w="960" w:type="dxa"/>
+            <w:tcBorders>
+              <w:top w:val="nil"/>
+              <w:left w:val="single" w:sz="4" w:space="0" w:color="auto"/>
+              <w:bottom w:val="single" w:sz="4" w:space="0" w:color="auto"/>
+              <w:right w:val="single" w:sz="4" w:space="0" w:color="auto"/>
+            </w:tcBorders>
+            <w:shd w:val="clear" w:color="auto" w:fill="auto"/>
+            <w:noWrap/>
+            <w:vAlign w:val="center"/>
+            <w:hideMark/>
+          </w:tcPr>
+          <w:p>
+            <w:pPr>
+              <w:spacing w:after="0" w:line="240" w:lineRule="auto"/>
+              <w:ind w:firstLine="0"/>
+              <w:jc w:val="center"/>
+              <w:rPr>
+                <w:rFonts w:ascii="Calibri" w:eastAsia="Times New Roman" w:hAnsi="Calibri" w:cs="Calibri"/>
+                <w:color w:val="000000"/>
+                <w:sz w:val="22"/>
+              </w:rPr>
+            </w:pPr>
+            <w:r>
+              <w:rPr>
+                <w:rFonts w:ascii="Calibri" w:eastAsia="Times New Roman" w:hAnsi="Calibri" w:cs="Calibri"/>
+                <w:color w:val="000000"/>
+                <w:sz w:val="22"/>
+              </w:rPr>
+              <w:t>6</w:t>
+            </w:r>
+          </w:p>
+        </w:tc>
+        <w:tc>
+          <w:tcPr>
+            <w:tcW w:w="960" w:type="dxa"/>
+            <w:tcBorders>
+              <w:top w:val="nil"/>
+              <w:left w:val="nil"/>
+              <w:bottom w:val="single" w:sz="4" w:space="0" w:color="auto"/>
+              <w:right w:val="single" w:sz="4" w:space="0" w:color="auto"/>
+            </w:tcBorders>
+            <w:shd w:val="clear" w:color="auto" w:fill="auto"/>
+            <w:noWrap/>
+            <w:vAlign w:val="center"/>
+            <w:hideMark/>
+          </w:tcPr>
+          <w:p>
+            <w:pPr>
+              <w:spacing w:after="0" w:line="240" w:lineRule="auto"/>
+              <w:ind w:firstLine="0"/>
+              <w:jc w:val="center"/>
+              <w:rPr>
+                <w:rFonts w:ascii="Calibri" w:eastAsia="Times New Roman" w:hAnsi="Calibri" w:cs="Calibri"/>
+                <w:color w:val="000000"/>
+                <w:sz w:val="22"/>
+              </w:rPr>
+            </w:pPr>
+            <w:r>
+              <w:rPr>
+                <w:rFonts w:ascii="Calibri" w:eastAsia="Times New Roman" w:hAnsi="Calibri" w:cs="Calibri"/>
+                <w:color w:val="000000"/>
+                <w:sz w:val="22"/>
+              </w:rPr>
+              <w:t> </w:t>
+            </w:r>
+          </w:p>
+        </w:tc>
+        <w:tc>
+          <w:tcPr>
+            <w:tcW w:w="960" w:type="dxa"/>
+            <w:tcBorders>
+              <w:top w:val="nil"/>
+              <w:left w:val="nil"/>
+              <w:bottom w:val="single" w:sz="4" w:space="0" w:color="auto"/>
+              <w:right w:val="single" w:sz="4" w:space="0" w:color="auto"/>
+            </w:tcBorders>
+            <w:shd w:val="clear" w:color="auto" w:fill="auto"/>
+            <w:noWrap/>
+            <w:vAlign w:val="center"/>
+            <w:hideMark/>
+          </w:tcPr>
+          <w:p>
+            <w:pPr>
+              <w:spacing w:after="0" w:line="240" w:lineRule="auto"/>
+              <w:ind w:firstLine="0"/>
+              <w:jc w:val="center"/>
+              <w:rPr>
+                <w:rFonts w:ascii="Calibri" w:eastAsia="Times New Roman" w:hAnsi="Calibri" w:cs="Calibri"/>
+                <w:color w:val="000000"/>
+                <w:sz w:val="22"/>
+              </w:rPr>
+            </w:pPr>
+            <w:r>
+              <w:rPr>
+                <w:rFonts w:ascii="Calibri" w:eastAsia="Times New Roman" w:hAnsi="Calibri" w:cs="Calibri"/>
+                <w:color w:val="000000"/>
+                <w:sz w:val="22"/>
+              </w:rPr>
+              <w:t>R</w:t>
+            </w:r>
+          </w:p>
+        </w:tc>
+        <w:tc>
+          <w:tcPr>
+            <w:tcW w:w="960" w:type="dxa"/>
+            <w:tcBorders>
+              <w:top w:val="nil"/>
+              <w:left w:val="nil"/>
+              <w:bottom w:val="single" w:sz="4" w:space="0" w:color="auto"/>
+              <w:right w:val="single" w:sz="4" w:space="0" w:color="auto"/>
+            </w:tcBorders>
+            <w:shd w:val="clear" w:color="auto" w:fill="auto"/>
+            <w:noWrap/>
+            <w:vAlign w:val="center"/>
+            <w:hideMark/>
+          </w:tcPr>
+          <w:p>
+            <w:pPr>
+              <w:spacing w:after="0" w:line="240" w:lineRule="auto"/>
+              <w:ind w:firstLine="0"/>
+              <w:jc w:val="center"/>
+              <w:rPr>
+                <w:rFonts w:ascii="Calibri" w:eastAsia="Times New Roman" w:hAnsi="Calibri" w:cs="Calibri"/>
+                <w:color w:val="000000"/>
+                <w:sz w:val="22"/>
+              </w:rPr>
+            </w:pPr>
+            <w:r>
+              <w:rPr>
+                <w:rFonts w:ascii="Calibri" w:eastAsia="Times New Roman" w:hAnsi="Calibri" w:cs="Calibri"/>
+                <w:color w:val="000000"/>
+                <w:sz w:val="22"/>
+              </w:rPr>
+              <w:t>R</w:t>
+            </w:r>
+          </w:p>
+        </w:tc>
+        <w:tc>
+          <w:tcPr>
+            <w:tcW w:w="960" w:type="dxa"/>
+            <w:tcBorders>
+              <w:top w:val="nil"/>
+              <w:left w:val="nil"/>
+              <w:bottom w:val="single" w:sz="4" w:space="0" w:color="auto"/>
+              <w:right w:val="single" w:sz="4" w:space="0" w:color="auto"/>
+            </w:tcBorders>
+            <w:shd w:val="clear" w:color="auto" w:fill="auto"/>
+            <w:noWrap/>
+            <w:vAlign w:val="center"/>
+            <w:hideMark/>
+          </w:tcPr>
+          <w:p>
+            <w:pPr>
+              <w:spacing w:after="0" w:line="240" w:lineRule="auto"/>
+              <w:ind w:firstLine="0"/>
+              <w:jc w:val="center"/>
+              <w:rPr>
+                <w:rFonts w:ascii="Calibri" w:eastAsia="Times New Roman" w:hAnsi="Calibri" w:cs="Calibri"/>
+                <w:color w:val="000000"/>
+                <w:sz w:val="22"/>
+              </w:rPr>
+            </w:pPr>
+            <w:r>
+              <w:rPr>
+                <w:rFonts w:ascii="Calibri" w:eastAsia="Times New Roman" w:hAnsi="Calibri" w:cs="Calibri"/>
+                <w:color w:val="000000"/>
+                <w:sz w:val="22"/>
+              </w:rPr>
+              <w:t>D</w:t>
+            </w:r>
+          </w:p>
+        </w:tc>
+        <w:tc>
+          <w:tcPr>
+            <w:tcW w:w="960" w:type="dxa"/>
+            <w:tcBorders>
+              <w:top w:val="nil"/>
+              <w:left w:val="nil"/>
+              <w:bottom w:val="single" w:sz="4" w:space="0" w:color="auto"/>
+              <w:right w:val="single" w:sz="4" w:space="0" w:color="auto"/>
+            </w:tcBorders>
+            <w:shd w:val="clear" w:color="auto" w:fill="auto"/>
+            <w:noWrap/>
+            <w:vAlign w:val="center"/>
+            <w:hideMark/>
+          </w:tcPr>
+          <w:p>
+            <w:pPr>
+              <w:spacing w:after="0" w:line="240" w:lineRule="auto"/>
+              <w:ind w:firstLine="0"/>
+              <w:jc w:val="center"/>
+              <w:rPr>
+                <w:rFonts w:ascii="Calibri" w:eastAsia="Times New Roman" w:hAnsi="Calibri" w:cs="Calibri"/>
+                <w:color w:val="000000"/>
+                <w:sz w:val="22"/>
+              </w:rPr>
+            </w:pPr>
+            <w:r>
+              <w:rPr>
+                <w:rFonts w:ascii="Calibri" w:eastAsia="Times New Roman" w:hAnsi="Calibri" w:cs="Calibri"/>
+                <w:color w:val="000000"/>
+                <w:sz w:val="22"/>
+              </w:rPr>
+              <w:t>D</w:t>
+            </w:r>
+          </w:p>
+        </w:tc>
+        <w:tc>
+          <w:tcPr>
+            <w:tcW w:w="960" w:type="dxa"/>
+            <w:tcBorders>
+              <w:top w:val="nil"/>
+              <w:left w:val="nil"/>
+              <w:bottom w:val="single" w:sz="4" w:space="0" w:color="auto"/>
+              <w:right w:val="single" w:sz="4" w:space="0" w:color="auto"/>
+            </w:tcBorders>
+            <w:shd w:val="clear" w:color="auto" w:fill="auto"/>
+            <w:noWrap/>
+            <w:vAlign w:val="center"/>
+            <w:hideMark/>
+          </w:tcPr>
+          <w:p>
+            <w:pPr>
+              <w:spacing w:after="0" w:line="240" w:lineRule="auto"/>
+              <w:ind w:firstLine="0"/>
+              <w:jc w:val="center"/>
+              <w:rPr>
+                <w:rFonts w:ascii="Calibri" w:eastAsia="Times New Roman" w:hAnsi="Calibri" w:cs="Calibri"/>
+                <w:color w:val="000000"/>
+                <w:sz w:val="22"/>
+              </w:rPr>
+            </w:pPr>
+            <w:r>
+              <w:rPr>
+                <w:rFonts w:ascii="Calibri" w:eastAsia="Times New Roman" w:hAnsi="Calibri" w:cs="Calibri"/>
+                <w:color w:val="000000"/>
+                <w:sz w:val="22"/>
+              </w:rPr>
+              <w:t> </w:t>
+            </w:r>
+          </w:p>
+        </w:tc>
+      </w:tr>
+    </w:tbl>
     <w:p/>
     <w:p>
       <w:pPr>
-        <w:pStyle w:val="Heading2"/>
+        <w:pStyle w:val="Ttulo2"/>
         <w:numPr>
           <w:ilvl w:val="0"/>
           <w:numId w:val="0"/>
         </w:numPr>
         <w:ind w:left="578" w:hanging="578"/>
       </w:pPr>
-      <w:bookmarkStart w:id="12" w:name="_Toc479000406"/>
+      <w:bookmarkStart w:id="13" w:name="_Toc479000406"/>
       <w:r>
         <w:t>Glossário</w:t>
       </w:r>
-      <w:bookmarkEnd w:id="12"/>
+      <w:bookmarkEnd w:id="13"/>
     </w:p>
     <w:p/>
     <w:p>
@@ -2922,19 +5690,19 @@
     </w:p>
     <w:p>
       <w:pPr>
-        <w:pStyle w:val="Heading1"/>
+        <w:pStyle w:val="Ttulo1"/>
         <w:numPr>
           <w:ilvl w:val="0"/>
           <w:numId w:val="0"/>
         </w:numPr>
         <w:ind w:left="432" w:hanging="432"/>
       </w:pPr>
-      <w:bookmarkStart w:id="13" w:name="_Toc479000407"/>
+      <w:bookmarkStart w:id="14" w:name="_Toc479000407"/>
       <w:r>
         <w:lastRenderedPageBreak/>
         <w:t>Índice</w:t>
       </w:r>
-      <w:bookmarkEnd w:id="13"/>
+      <w:bookmarkEnd w:id="14"/>
     </w:p>
     <w:sectPr>
       <w:pgSz w:w="11906" w:h="16838"/>
@@ -3012,7 +5780,7 @@
     <w:sdtContent>
       <w:p>
         <w:pPr>
-          <w:pStyle w:val="Header"/>
+          <w:pStyle w:val="Cabealho"/>
           <w:jc w:val="right"/>
         </w:pPr>
         <w:r>
@@ -3038,7 +5806,7 @@
   </w:sdt>
   <w:p>
     <w:pPr>
-      <w:pStyle w:val="Header"/>
+      <w:pStyle w:val="Cabealho"/>
       <w:ind w:firstLine="0"/>
     </w:pPr>
   </w:p>
@@ -3059,7 +5827,7 @@
     <w:sdtContent>
       <w:p>
         <w:pPr>
-          <w:pStyle w:val="Header"/>
+          <w:pStyle w:val="Cabealho"/>
           <w:jc w:val="right"/>
         </w:pPr>
         <w:r>
@@ -3085,7 +5853,7 @@
   </w:sdt>
   <w:p>
     <w:pPr>
-      <w:pStyle w:val="Header"/>
+      <w:pStyle w:val="Cabealho"/>
       <w:ind w:firstLine="0"/>
     </w:pPr>
   </w:p>
@@ -3106,7 +5874,7 @@
     <w:sdtContent>
       <w:p>
         <w:pPr>
-          <w:pStyle w:val="Header"/>
+          <w:pStyle w:val="Cabealho"/>
           <w:jc w:val="right"/>
         </w:pPr>
         <w:r>
@@ -3122,7 +5890,7 @@
           <w:rPr>
             <w:noProof/>
           </w:rPr>
-          <w:t>8</w:t>
+          <w:t>11</w:t>
         </w:r>
         <w:r>
           <w:fldChar w:fldCharType="end"/>
@@ -3132,7 +5900,7 @@
   </w:sdt>
   <w:p>
     <w:pPr>
-      <w:pStyle w:val="Header"/>
+      <w:pStyle w:val="Cabealho"/>
       <w:ind w:firstLine="0"/>
     </w:pPr>
   </w:p>
@@ -3969,7 +6737,7 @@
     <w:lvl w:ilvl="0">
       <w:start w:val="1"/>
       <w:numFmt w:val="decimal"/>
-      <w:pStyle w:val="Heading1"/>
+      <w:pStyle w:val="Ttulo1"/>
       <w:lvlText w:val="%1"/>
       <w:lvlJc w:val="left"/>
       <w:pPr>
@@ -3979,7 +6747,7 @@
     <w:lvl w:ilvl="1">
       <w:start w:val="1"/>
       <w:numFmt w:val="decimal"/>
-      <w:pStyle w:val="Heading2"/>
+      <w:pStyle w:val="Ttulo2"/>
       <w:lvlText w:val="%1.%2"/>
       <w:lvlJc w:val="left"/>
       <w:pPr>
@@ -3989,7 +6757,7 @@
     <w:lvl w:ilvl="2">
       <w:start w:val="1"/>
       <w:numFmt w:val="decimal"/>
-      <w:pStyle w:val="Heading3"/>
+      <w:pStyle w:val="Ttulo3"/>
       <w:lvlText w:val="%1.%2.%3"/>
       <w:lvlJc w:val="left"/>
       <w:pPr>
@@ -3999,7 +6767,7 @@
     <w:lvl w:ilvl="3">
       <w:start w:val="1"/>
       <w:numFmt w:val="decimal"/>
-      <w:pStyle w:val="Heading4"/>
+      <w:pStyle w:val="Ttulo4"/>
       <w:lvlText w:val="%1.%2.%3.%4"/>
       <w:lvlJc w:val="left"/>
       <w:pPr>
@@ -4009,7 +6777,7 @@
     <w:lvl w:ilvl="4">
       <w:start w:val="1"/>
       <w:numFmt w:val="decimal"/>
-      <w:pStyle w:val="Heading5"/>
+      <w:pStyle w:val="Ttulo5"/>
       <w:lvlText w:val="%1.%2.%3.%4.%5"/>
       <w:lvlJc w:val="left"/>
       <w:pPr>
@@ -4019,7 +6787,7 @@
     <w:lvl w:ilvl="5">
       <w:start w:val="1"/>
       <w:numFmt w:val="decimal"/>
-      <w:pStyle w:val="Heading6"/>
+      <w:pStyle w:val="Ttulo6"/>
       <w:lvlText w:val="%1.%2.%3.%4.%5.%6"/>
       <w:lvlJc w:val="left"/>
       <w:pPr>
@@ -4029,7 +6797,7 @@
     <w:lvl w:ilvl="6">
       <w:start w:val="1"/>
       <w:numFmt w:val="decimal"/>
-      <w:pStyle w:val="Heading7"/>
+      <w:pStyle w:val="Ttulo7"/>
       <w:lvlText w:val="%1.%2.%3.%4.%5.%6.%7"/>
       <w:lvlJc w:val="left"/>
       <w:pPr>
@@ -4039,7 +6807,7 @@
     <w:lvl w:ilvl="7">
       <w:start w:val="1"/>
       <w:numFmt w:val="decimal"/>
-      <w:pStyle w:val="Heading8"/>
+      <w:pStyle w:val="Ttulo8"/>
       <w:lvlText w:val="%1.%2.%3.%4.%5.%6.%7.%8"/>
       <w:lvlJc w:val="left"/>
       <w:pPr>
@@ -4049,7 +6817,7 @@
     <w:lvl w:ilvl="8">
       <w:start w:val="1"/>
       <w:numFmt w:val="decimal"/>
-      <w:pStyle w:val="Heading9"/>
+      <w:pStyle w:val="Ttulo9"/>
       <w:lvlText w:val="%1.%2.%3.%4.%5.%6.%7.%8.%9"/>
       <w:lvlJc w:val="left"/>
       <w:pPr>
@@ -4586,11 +7354,11 @@
       <w:sz w:val="24"/>
     </w:rPr>
   </w:style>
-  <w:style w:type="paragraph" w:styleId="Heading1">
+  <w:style w:type="paragraph" w:styleId="Ttulo1">
     <w:name w:val="heading 1"/>
     <w:basedOn w:val="Normal"/>
     <w:next w:val="Normal"/>
-    <w:link w:val="Heading1Char"/>
+    <w:link w:val="Ttulo1Char"/>
     <w:uiPriority w:val="9"/>
     <w:qFormat/>
     <w:rsid w:val="003C4F93"/>
@@ -4611,11 +7379,11 @@
       <w:szCs w:val="28"/>
     </w:rPr>
   </w:style>
-  <w:style w:type="paragraph" w:styleId="Heading2">
+  <w:style w:type="paragraph" w:styleId="Ttulo2">
     <w:name w:val="heading 2"/>
-    <w:basedOn w:val="Heading1"/>
+    <w:basedOn w:val="Ttulo1"/>
     <w:next w:val="Normal"/>
-    <w:link w:val="Heading2Char"/>
+    <w:link w:val="Ttulo2Char"/>
     <w:uiPriority w:val="9"/>
     <w:unhideWhenUsed/>
     <w:qFormat/>
@@ -4633,11 +7401,11 @@
       <w:szCs w:val="26"/>
     </w:rPr>
   </w:style>
-  <w:style w:type="paragraph" w:styleId="Heading3">
+  <w:style w:type="paragraph" w:styleId="Ttulo3">
     <w:name w:val="heading 3"/>
-    <w:basedOn w:val="Heading2"/>
+    <w:basedOn w:val="Ttulo2"/>
     <w:next w:val="Normal"/>
-    <w:link w:val="Heading3Char"/>
+    <w:link w:val="Ttulo3Char"/>
     <w:uiPriority w:val="9"/>
     <w:unhideWhenUsed/>
     <w:qFormat/>
@@ -4652,11 +7420,11 @@
       <w:bCs/>
     </w:rPr>
   </w:style>
-  <w:style w:type="paragraph" w:styleId="Heading4">
+  <w:style w:type="paragraph" w:styleId="Ttulo4">
     <w:name w:val="heading 4"/>
-    <w:basedOn w:val="Heading3"/>
+    <w:basedOn w:val="Ttulo3"/>
     <w:next w:val="Normal"/>
-    <w:link w:val="Heading4Char"/>
+    <w:link w:val="Ttulo4Char"/>
     <w:uiPriority w:val="9"/>
     <w:unhideWhenUsed/>
     <w:qFormat/>
@@ -4673,11 +7441,11 @@
       <w:iCs/>
     </w:rPr>
   </w:style>
-  <w:style w:type="paragraph" w:styleId="Heading5">
+  <w:style w:type="paragraph" w:styleId="Ttulo5">
     <w:name w:val="heading 5"/>
     <w:basedOn w:val="Normal"/>
     <w:next w:val="Normal"/>
-    <w:link w:val="Heading5Char"/>
+    <w:link w:val="Ttulo5Char"/>
     <w:uiPriority w:val="9"/>
     <w:semiHidden/>
     <w:unhideWhenUsed/>
@@ -4698,11 +7466,11 @@
       <w:color w:val="243F60" w:themeColor="accent1" w:themeShade="7F"/>
     </w:rPr>
   </w:style>
-  <w:style w:type="paragraph" w:styleId="Heading6">
+  <w:style w:type="paragraph" w:styleId="Ttulo6">
     <w:name w:val="heading 6"/>
     <w:basedOn w:val="Normal"/>
     <w:next w:val="Normal"/>
-    <w:link w:val="Heading6Char"/>
+    <w:link w:val="Ttulo6Char"/>
     <w:uiPriority w:val="9"/>
     <w:semiHidden/>
     <w:unhideWhenUsed/>
@@ -4725,11 +7493,11 @@
       <w:color w:val="243F60" w:themeColor="accent1" w:themeShade="7F"/>
     </w:rPr>
   </w:style>
-  <w:style w:type="paragraph" w:styleId="Heading7">
+  <w:style w:type="paragraph" w:styleId="Ttulo7">
     <w:name w:val="heading 7"/>
     <w:basedOn w:val="Normal"/>
     <w:next w:val="Normal"/>
-    <w:link w:val="Heading7Char"/>
+    <w:link w:val="Ttulo7Char"/>
     <w:uiPriority w:val="9"/>
     <w:semiHidden/>
     <w:unhideWhenUsed/>
@@ -4752,11 +7520,11 @@
       <w:color w:val="404040" w:themeColor="text1" w:themeTint="BF"/>
     </w:rPr>
   </w:style>
-  <w:style w:type="paragraph" w:styleId="Heading8">
+  <w:style w:type="paragraph" w:styleId="Ttulo8">
     <w:name w:val="heading 8"/>
     <w:basedOn w:val="Normal"/>
     <w:next w:val="Normal"/>
-    <w:link w:val="Heading8Char"/>
+    <w:link w:val="Ttulo8Char"/>
     <w:uiPriority w:val="9"/>
     <w:semiHidden/>
     <w:unhideWhenUsed/>
@@ -4779,11 +7547,11 @@
       <w:szCs w:val="20"/>
     </w:rPr>
   </w:style>
-  <w:style w:type="paragraph" w:styleId="Heading9">
+  <w:style w:type="paragraph" w:styleId="Ttulo9">
     <w:name w:val="heading 9"/>
     <w:basedOn w:val="Normal"/>
     <w:next w:val="Normal"/>
-    <w:link w:val="Heading9Char"/>
+    <w:link w:val="Ttulo9Char"/>
     <w:uiPriority w:val="9"/>
     <w:semiHidden/>
     <w:unhideWhenUsed/>
@@ -4808,13 +7576,13 @@
       <w:szCs w:val="20"/>
     </w:rPr>
   </w:style>
-  <w:style w:type="character" w:default="1" w:styleId="DefaultParagraphFont">
+  <w:style w:type="character" w:default="1" w:styleId="Fontepargpadro">
     <w:name w:val="Default Paragraph Font"/>
     <w:uiPriority w:val="1"/>
     <w:semiHidden/>
     <w:unhideWhenUsed/>
   </w:style>
-  <w:style w:type="table" w:default="1" w:styleId="TableNormal">
+  <w:style w:type="table" w:default="1" w:styleId="Tabelanormal">
     <w:name w:val="Normal Table"/>
     <w:uiPriority w:val="99"/>
     <w:semiHidden/>
@@ -4829,16 +7597,16 @@
       </w:tblCellMar>
     </w:tblPr>
   </w:style>
-  <w:style w:type="numbering" w:default="1" w:styleId="NoList">
+  <w:style w:type="numbering" w:default="1" w:styleId="Semlista">
     <w:name w:val="No List"/>
     <w:uiPriority w:val="99"/>
     <w:semiHidden/>
     <w:unhideWhenUsed/>
   </w:style>
-  <w:style w:type="paragraph" w:styleId="BalloonText">
+  <w:style w:type="paragraph" w:styleId="Textodebalo">
     <w:name w:val="Balloon Text"/>
     <w:basedOn w:val="Normal"/>
-    <w:link w:val="BalloonTextChar"/>
+    <w:link w:val="TextodebaloChar"/>
     <w:uiPriority w:val="99"/>
     <w:semiHidden/>
     <w:unhideWhenUsed/>
@@ -4852,10 +7620,10 @@
       <w:szCs w:val="16"/>
     </w:rPr>
   </w:style>
-  <w:style w:type="character" w:customStyle="1" w:styleId="BalloonTextChar">
-    <w:name w:val="Balloon Text Char"/>
-    <w:basedOn w:val="DefaultParagraphFont"/>
-    <w:link w:val="BalloonText"/>
+  <w:style w:type="character" w:customStyle="1" w:styleId="TextodebaloChar">
+    <w:name w:val="Texto de balão Char"/>
+    <w:basedOn w:val="Fontepargpadro"/>
+    <w:link w:val="Textodebalo"/>
     <w:uiPriority w:val="99"/>
     <w:semiHidden/>
     <w:rsid w:val="000508C7"/>
@@ -4865,10 +7633,10 @@
       <w:szCs w:val="16"/>
     </w:rPr>
   </w:style>
-  <w:style w:type="paragraph" w:styleId="Header">
+  <w:style w:type="paragraph" w:styleId="Cabealho">
     <w:name w:val="header"/>
     <w:basedOn w:val="Normal"/>
-    <w:link w:val="HeaderChar"/>
+    <w:link w:val="CabealhoChar"/>
     <w:uiPriority w:val="99"/>
     <w:unhideWhenUsed/>
     <w:rsid w:val="000508C7"/>
@@ -4880,17 +7648,17 @@
       <w:spacing w:after="0" w:line="240" w:lineRule="auto"/>
     </w:pPr>
   </w:style>
-  <w:style w:type="character" w:customStyle="1" w:styleId="HeaderChar">
-    <w:name w:val="Header Char"/>
-    <w:basedOn w:val="DefaultParagraphFont"/>
-    <w:link w:val="Header"/>
+  <w:style w:type="character" w:customStyle="1" w:styleId="CabealhoChar">
+    <w:name w:val="Cabeçalho Char"/>
+    <w:basedOn w:val="Fontepargpadro"/>
+    <w:link w:val="Cabealho"/>
     <w:uiPriority w:val="99"/>
     <w:rsid w:val="000508C7"/>
   </w:style>
-  <w:style w:type="paragraph" w:styleId="Footer">
+  <w:style w:type="paragraph" w:styleId="Rodap">
     <w:name w:val="footer"/>
     <w:basedOn w:val="Normal"/>
-    <w:link w:val="FooterChar"/>
+    <w:link w:val="RodapChar"/>
     <w:uiPriority w:val="99"/>
     <w:unhideWhenUsed/>
     <w:rsid w:val="000508C7"/>
@@ -4902,16 +7670,16 @@
       <w:spacing w:after="0" w:line="240" w:lineRule="auto"/>
     </w:pPr>
   </w:style>
-  <w:style w:type="character" w:customStyle="1" w:styleId="FooterChar">
-    <w:name w:val="Footer Char"/>
-    <w:basedOn w:val="DefaultParagraphFont"/>
-    <w:link w:val="Footer"/>
+  <w:style w:type="character" w:customStyle="1" w:styleId="RodapChar">
+    <w:name w:val="Rodapé Char"/>
+    <w:basedOn w:val="Fontepargpadro"/>
+    <w:link w:val="Rodap"/>
     <w:uiPriority w:val="99"/>
     <w:rsid w:val="000508C7"/>
   </w:style>
-  <w:style w:type="character" w:styleId="CommentReference">
+  <w:style w:type="character" w:styleId="Refdecomentrio">
     <w:name w:val="annotation reference"/>
-    <w:basedOn w:val="DefaultParagraphFont"/>
+    <w:basedOn w:val="Fontepargpadro"/>
     <w:uiPriority w:val="99"/>
     <w:semiHidden/>
     <w:unhideWhenUsed/>
@@ -4921,10 +7689,10 @@
       <w:szCs w:val="16"/>
     </w:rPr>
   </w:style>
-  <w:style w:type="paragraph" w:styleId="CommentText">
+  <w:style w:type="paragraph" w:styleId="Textodecomentrio">
     <w:name w:val="annotation text"/>
     <w:basedOn w:val="Normal"/>
-    <w:link w:val="CommentTextChar"/>
+    <w:link w:val="TextodecomentrioChar"/>
     <w:uiPriority w:val="99"/>
     <w:semiHidden/>
     <w:unhideWhenUsed/>
@@ -4937,10 +7705,10 @@
       <w:szCs w:val="20"/>
     </w:rPr>
   </w:style>
-  <w:style w:type="character" w:customStyle="1" w:styleId="CommentTextChar">
-    <w:name w:val="Comment Text Char"/>
-    <w:basedOn w:val="DefaultParagraphFont"/>
-    <w:link w:val="CommentText"/>
+  <w:style w:type="character" w:customStyle="1" w:styleId="TextodecomentrioChar">
+    <w:name w:val="Texto de comentário Char"/>
+    <w:basedOn w:val="Fontepargpadro"/>
+    <w:link w:val="Textodecomentrio"/>
     <w:uiPriority w:val="99"/>
     <w:semiHidden/>
     <w:rsid w:val="008732BC"/>
@@ -4949,11 +7717,11 @@
       <w:szCs w:val="20"/>
     </w:rPr>
   </w:style>
-  <w:style w:type="paragraph" w:styleId="CommentSubject">
+  <w:style w:type="paragraph" w:styleId="Assuntodocomentrio">
     <w:name w:val="annotation subject"/>
-    <w:basedOn w:val="CommentText"/>
-    <w:next w:val="CommentText"/>
-    <w:link w:val="CommentSubjectChar"/>
+    <w:basedOn w:val="Textodecomentrio"/>
+    <w:next w:val="Textodecomentrio"/>
+    <w:link w:val="AssuntodocomentrioChar"/>
     <w:uiPriority w:val="99"/>
     <w:semiHidden/>
     <w:unhideWhenUsed/>
@@ -4963,10 +7731,10 @@
       <w:bCs/>
     </w:rPr>
   </w:style>
-  <w:style w:type="character" w:customStyle="1" w:styleId="CommentSubjectChar">
-    <w:name w:val="Comment Subject Char"/>
-    <w:basedOn w:val="CommentTextChar"/>
-    <w:link w:val="CommentSubject"/>
+  <w:style w:type="character" w:customStyle="1" w:styleId="AssuntodocomentrioChar">
+    <w:name w:val="Assunto do comentário Char"/>
+    <w:basedOn w:val="TextodecomentrioChar"/>
+    <w:link w:val="Assuntodocomentrio"/>
     <w:uiPriority w:val="99"/>
     <w:semiHidden/>
     <w:rsid w:val="008732BC"/>
@@ -4977,10 +7745,10 @@
       <w:szCs w:val="20"/>
     </w:rPr>
   </w:style>
-  <w:style w:type="character" w:customStyle="1" w:styleId="Heading1Char">
-    <w:name w:val="Heading 1 Char"/>
-    <w:basedOn w:val="DefaultParagraphFont"/>
-    <w:link w:val="Heading1"/>
+  <w:style w:type="character" w:customStyle="1" w:styleId="Ttulo1Char">
+    <w:name w:val="Título 1 Char"/>
+    <w:basedOn w:val="Fontepargpadro"/>
+    <w:link w:val="Ttulo1"/>
     <w:uiPriority w:val="9"/>
     <w:rsid w:val="003C4F93"/>
     <w:rPr>
@@ -4992,9 +7760,9 @@
       <w:szCs w:val="28"/>
     </w:rPr>
   </w:style>
-  <w:style w:type="paragraph" w:styleId="TOCHeading">
+  <w:style w:type="paragraph" w:styleId="CabealhodoSumrio">
     <w:name w:val="TOC Heading"/>
-    <w:basedOn w:val="Heading1"/>
+    <w:basedOn w:val="Ttulo1"/>
     <w:next w:val="Normal"/>
     <w:uiPriority w:val="39"/>
     <w:unhideWhenUsed/>
@@ -5004,7 +7772,7 @@
       <w:outlineLvl w:val="9"/>
     </w:pPr>
   </w:style>
-  <w:style w:type="paragraph" w:styleId="ListParagraph">
+  <w:style w:type="paragraph" w:styleId="PargrafodaLista">
     <w:name w:val="List Paragraph"/>
     <w:basedOn w:val="Normal"/>
     <w:uiPriority w:val="34"/>
@@ -5019,7 +7787,7 @@
       <w:lang w:eastAsia="en-US"/>
     </w:rPr>
   </w:style>
-  <w:style w:type="paragraph" w:styleId="NoSpacing">
+  <w:style w:type="paragraph" w:styleId="SemEspaamento">
     <w:name w:val="No Spacing"/>
     <w:uiPriority w:val="1"/>
     <w:qFormat/>
@@ -5028,10 +7796,10 @@
       <w:spacing w:after="0" w:line="240" w:lineRule="auto"/>
     </w:pPr>
   </w:style>
-  <w:style w:type="character" w:customStyle="1" w:styleId="Heading2Char">
-    <w:name w:val="Heading 2 Char"/>
-    <w:basedOn w:val="DefaultParagraphFont"/>
-    <w:link w:val="Heading2"/>
+  <w:style w:type="character" w:customStyle="1" w:styleId="Ttulo2Char">
+    <w:name w:val="Título 2 Char"/>
+    <w:basedOn w:val="Fontepargpadro"/>
+    <w:link w:val="Ttulo2"/>
     <w:uiPriority w:val="9"/>
     <w:rsid w:val="00200C39"/>
     <w:rPr>
@@ -5042,10 +7810,10 @@
       <w:szCs w:val="26"/>
     </w:rPr>
   </w:style>
-  <w:style w:type="character" w:customStyle="1" w:styleId="Heading3Char">
-    <w:name w:val="Heading 3 Char"/>
-    <w:basedOn w:val="DefaultParagraphFont"/>
-    <w:link w:val="Heading3"/>
+  <w:style w:type="character" w:customStyle="1" w:styleId="Ttulo3Char">
+    <w:name w:val="Título 3 Char"/>
+    <w:basedOn w:val="Fontepargpadro"/>
+    <w:link w:val="Ttulo3"/>
     <w:uiPriority w:val="9"/>
     <w:rsid w:val="00200C39"/>
     <w:rPr>
@@ -5057,10 +7825,10 @@
       <w:szCs w:val="26"/>
     </w:rPr>
   </w:style>
-  <w:style w:type="character" w:customStyle="1" w:styleId="Heading4Char">
-    <w:name w:val="Heading 4 Char"/>
-    <w:basedOn w:val="DefaultParagraphFont"/>
-    <w:link w:val="Heading4"/>
+  <w:style w:type="character" w:customStyle="1" w:styleId="Ttulo4Char">
+    <w:name w:val="Título 4 Char"/>
+    <w:basedOn w:val="Fontepargpadro"/>
+    <w:link w:val="Ttulo4"/>
     <w:uiPriority w:val="9"/>
     <w:rsid w:val="00200C39"/>
     <w:rPr>
@@ -5072,10 +7840,10 @@
       <w:szCs w:val="26"/>
     </w:rPr>
   </w:style>
-  <w:style w:type="character" w:customStyle="1" w:styleId="Heading5Char">
-    <w:name w:val="Heading 5 Char"/>
-    <w:basedOn w:val="DefaultParagraphFont"/>
-    <w:link w:val="Heading5"/>
+  <w:style w:type="character" w:customStyle="1" w:styleId="Ttulo5Char">
+    <w:name w:val="Título 5 Char"/>
+    <w:basedOn w:val="Fontepargpadro"/>
+    <w:link w:val="Ttulo5"/>
     <w:uiPriority w:val="9"/>
     <w:semiHidden/>
     <w:rsid w:val="003C4F93"/>
@@ -5084,10 +7852,10 @@
       <w:color w:val="243F60" w:themeColor="accent1" w:themeShade="7F"/>
     </w:rPr>
   </w:style>
-  <w:style w:type="character" w:customStyle="1" w:styleId="Heading6Char">
-    <w:name w:val="Heading 6 Char"/>
-    <w:basedOn w:val="DefaultParagraphFont"/>
-    <w:link w:val="Heading6"/>
+  <w:style w:type="character" w:customStyle="1" w:styleId="Ttulo6Char">
+    <w:name w:val="Título 6 Char"/>
+    <w:basedOn w:val="Fontepargpadro"/>
+    <w:link w:val="Ttulo6"/>
     <w:uiPriority w:val="9"/>
     <w:semiHidden/>
     <w:rsid w:val="003C4F93"/>
@@ -5098,10 +7866,10 @@
       <w:color w:val="243F60" w:themeColor="accent1" w:themeShade="7F"/>
     </w:rPr>
   </w:style>
-  <w:style w:type="character" w:customStyle="1" w:styleId="Heading7Char">
-    <w:name w:val="Heading 7 Char"/>
-    <w:basedOn w:val="DefaultParagraphFont"/>
-    <w:link w:val="Heading7"/>
+  <w:style w:type="character" w:customStyle="1" w:styleId="Ttulo7Char">
+    <w:name w:val="Título 7 Char"/>
+    <w:basedOn w:val="Fontepargpadro"/>
+    <w:link w:val="Ttulo7"/>
     <w:uiPriority w:val="9"/>
     <w:semiHidden/>
     <w:rsid w:val="003C4F93"/>
@@ -5112,10 +7880,10 @@
       <w:color w:val="404040" w:themeColor="text1" w:themeTint="BF"/>
     </w:rPr>
   </w:style>
-  <w:style w:type="character" w:customStyle="1" w:styleId="Heading8Char">
-    <w:name w:val="Heading 8 Char"/>
-    <w:basedOn w:val="DefaultParagraphFont"/>
-    <w:link w:val="Heading8"/>
+  <w:style w:type="character" w:customStyle="1" w:styleId="Ttulo8Char">
+    <w:name w:val="Título 8 Char"/>
+    <w:basedOn w:val="Fontepargpadro"/>
+    <w:link w:val="Ttulo8"/>
     <w:uiPriority w:val="9"/>
     <w:semiHidden/>
     <w:rsid w:val="003C4F93"/>
@@ -5126,10 +7894,10 @@
       <w:szCs w:val="20"/>
     </w:rPr>
   </w:style>
-  <w:style w:type="character" w:customStyle="1" w:styleId="Heading9Char">
-    <w:name w:val="Heading 9 Char"/>
-    <w:basedOn w:val="DefaultParagraphFont"/>
-    <w:link w:val="Heading9"/>
+  <w:style w:type="character" w:customStyle="1" w:styleId="Ttulo9Char">
+    <w:name w:val="Título 9 Char"/>
+    <w:basedOn w:val="Fontepargpadro"/>
+    <w:link w:val="Ttulo9"/>
     <w:uiPriority w:val="9"/>
     <w:semiHidden/>
     <w:rsid w:val="003C4F93"/>
@@ -5142,7 +7910,7 @@
       <w:szCs w:val="20"/>
     </w:rPr>
   </w:style>
-  <w:style w:type="paragraph" w:styleId="TOC1">
+  <w:style w:type="paragraph" w:styleId="Sumrio1">
     <w:name w:val="toc 1"/>
     <w:basedOn w:val="Normal"/>
     <w:next w:val="Normal"/>
@@ -5154,7 +7922,7 @@
       <w:spacing w:after="100"/>
     </w:pPr>
   </w:style>
-  <w:style w:type="paragraph" w:styleId="TOC2">
+  <w:style w:type="paragraph" w:styleId="Sumrio2">
     <w:name w:val="toc 2"/>
     <w:basedOn w:val="Normal"/>
     <w:next w:val="Normal"/>
@@ -5167,7 +7935,7 @@
       <w:ind w:left="220"/>
     </w:pPr>
   </w:style>
-  <w:style w:type="paragraph" w:styleId="TOC3">
+  <w:style w:type="paragraph" w:styleId="Sumrio3">
     <w:name w:val="toc 3"/>
     <w:basedOn w:val="Normal"/>
     <w:next w:val="Normal"/>
@@ -5182,7 +7950,7 @@
   </w:style>
   <w:style w:type="character" w:styleId="Hyperlink">
     <w:name w:val="Hyperlink"/>
-    <w:basedOn w:val="DefaultParagraphFont"/>
+    <w:basedOn w:val="Fontepargpadro"/>
     <w:uiPriority w:val="99"/>
     <w:unhideWhenUsed/>
     <w:rsid w:val="006F03A0"/>
@@ -5193,10 +7961,10 @@
   </w:style>
   <w:style w:type="character" w:customStyle="1" w:styleId="apple-converted-space">
     <w:name w:val="apple-converted-space"/>
-    <w:basedOn w:val="DefaultParagraphFont"/>
+    <w:basedOn w:val="Fontepargpadro"/>
     <w:rsid w:val="00477A35"/>
   </w:style>
-  <w:style w:type="paragraph" w:styleId="Caption">
+  <w:style w:type="paragraph" w:styleId="Legenda">
     <w:name w:val="caption"/>
     <w:basedOn w:val="Normal"/>
     <w:next w:val="Normal"/>
@@ -5215,9 +7983,9 @@
       <w:szCs w:val="18"/>
     </w:rPr>
   </w:style>
-  <w:style w:type="character" w:styleId="Strong">
+  <w:style w:type="character" w:styleId="Forte">
     <w:name w:val="Strong"/>
-    <w:basedOn w:val="DefaultParagraphFont"/>
+    <w:basedOn w:val="Fontepargpadro"/>
     <w:uiPriority w:val="22"/>
     <w:qFormat/>
     <w:rsid w:val="00DA5D83"/>
@@ -5226,9 +7994,9 @@
       <w:bCs/>
     </w:rPr>
   </w:style>
-  <w:style w:type="table" w:styleId="TableGrid">
+  <w:style w:type="table" w:styleId="Tabelacomgrade">
     <w:name w:val="Table Grid"/>
-    <w:basedOn w:val="TableNormal"/>
+    <w:basedOn w:val="Tabelanormal"/>
     <w:uiPriority w:val="59"/>
     <w:rsid w:val="006755B7"/>
     <w:pPr>
@@ -5245,9 +8013,9 @@
       </w:tblBorders>
     </w:tblPr>
   </w:style>
-  <w:style w:type="table" w:styleId="PlainTable2">
+  <w:style w:type="table" w:styleId="TabelaSimples2">
     <w:name w:val="Plain Table 2"/>
-    <w:basedOn w:val="TableNormal"/>
+    <w:basedOn w:val="Tabelanormal"/>
     <w:uiPriority w:val="42"/>
     <w:rsid w:val="006755B7"/>
     <w:pPr>
@@ -5325,9 +8093,9 @@
       </w:tcPr>
     </w:tblStylePr>
   </w:style>
-  <w:style w:type="table" w:styleId="PlainTable1">
+  <w:style w:type="table" w:styleId="TabelaSimples1">
     <w:name w:val="Plain Table 1"/>
-    <w:basedOn w:val="TableNormal"/>
+    <w:basedOn w:val="Tabelanormal"/>
     <w:uiPriority w:val="41"/>
     <w:rsid w:val="006755B7"/>
     <w:pPr>
@@ -5679,7 +8447,7 @@
 </file>
 
 <file path=customXml/itemProps1.xml><?xml version="1.0" encoding="utf-8"?>
-<ds:datastoreItem xmlns:ds="http://schemas.openxmlformats.org/officeDocument/2006/customXml" ds:itemID="{9B046ACA-E5E6-4796-9625-E1884881A8AB}">
+<ds:datastoreItem xmlns:ds="http://schemas.openxmlformats.org/officeDocument/2006/customXml" ds:itemID="{1BB58066-1820-40A7-9F41-D04A10D47AA7}">
   <ds:schemaRefs>
     <ds:schemaRef ds:uri="http://schemas.openxmlformats.org/officeDocument/2006/bibliography"/>
   </ds:schemaRefs>

</xml_diff>

<commit_message>
Exclusão da folha de rosto e organização dos tópicos
Exclusão da folha de rosto, visto que a mesma não era necessária e
organização dos tópicos, para que a ordem ficasse correta.
</commit_message>
<xml_diff>
--- a/Documento de Especificação.docx
+++ b/Documento de Especificação.docx
@@ -452,27 +452,6 @@
           <w:rFonts w:cs="Arial"/>
           <w:szCs w:val="24"/>
         </w:rPr>
-      </w:pPr>
-      <w:r>
-        <w:rPr>
-          <w:rFonts w:cs="Arial"/>
-          <w:szCs w:val="24"/>
-        </w:rPr>
-        <w:t>2017</w:t>
-      </w:r>
-    </w:p>
-    <w:p>
-      <w:pPr>
-        <w:tabs>
-          <w:tab w:val="left" w:pos="3300"/>
-          <w:tab w:val="center" w:pos="4252"/>
-        </w:tabs>
-        <w:rPr>
-          <w:rFonts w:cs="Arial"/>
-          <w:b/>
-          <w:sz w:val="28"/>
-          <w:szCs w:val="28"/>
-        </w:rPr>
         <w:sectPr>
           <w:headerReference w:type="default" r:id="rId10"/>
           <w:pgSz w:w="11906" w:h="16838"/>
@@ -482,387 +461,13 @@
           <w:docGrid w:linePitch="360"/>
         </w:sectPr>
       </w:pPr>
-    </w:p>
-    <w:p>
-      <w:pPr>
-        <w:tabs>
-          <w:tab w:val="left" w:pos="3300"/>
-          <w:tab w:val="center" w:pos="4252"/>
-        </w:tabs>
-        <w:jc w:val="center"/>
-        <w:rPr>
-          <w:rFonts w:cs="Arial"/>
-          <w:b/>
-          <w:szCs w:val="24"/>
-        </w:rPr>
-      </w:pPr>
-      <w:r>
-        <w:rPr>
-          <w:rFonts w:cs="Arial"/>
-          <w:b/>
-          <w:szCs w:val="24"/>
-        </w:rPr>
-        <w:lastRenderedPageBreak/>
-        <w:t>FÁBIO AUGUSTO ALVES DINIZ</w:t>
-      </w:r>
-    </w:p>
-    <w:p>
-      <w:pPr>
-        <w:tabs>
-          <w:tab w:val="left" w:pos="3300"/>
-          <w:tab w:val="center" w:pos="4252"/>
-        </w:tabs>
-        <w:jc w:val="center"/>
-        <w:rPr>
-          <w:rFonts w:cs="Arial"/>
-          <w:b/>
-          <w:szCs w:val="24"/>
-        </w:rPr>
-      </w:pPr>
-      <w:r>
-        <w:rPr>
-          <w:rFonts w:cs="Arial"/>
-          <w:b/>
-          <w:szCs w:val="24"/>
-        </w:rPr>
-        <w:t>JOÃO GABRIEL PAMPANIN DE ABREU</w:t>
-      </w:r>
-    </w:p>
-    <w:p>
-      <w:pPr>
-        <w:tabs>
-          <w:tab w:val="left" w:pos="3300"/>
-          <w:tab w:val="center" w:pos="4252"/>
-        </w:tabs>
-        <w:jc w:val="center"/>
-        <w:rPr>
-          <w:rFonts w:cs="Arial"/>
-          <w:b/>
-          <w:szCs w:val="24"/>
-        </w:rPr>
-      </w:pPr>
-      <w:r>
-        <w:rPr>
-          <w:rFonts w:cs="Arial"/>
-          <w:b/>
-          <w:szCs w:val="24"/>
-        </w:rPr>
-        <w:t>RAFAEL TAVARES CARVALHO BARROS</w:t>
-      </w:r>
-    </w:p>
-    <w:p>
-      <w:pPr>
-        <w:tabs>
-          <w:tab w:val="left" w:pos="3300"/>
-          <w:tab w:val="center" w:pos="4252"/>
-        </w:tabs>
-        <w:jc w:val="center"/>
-        <w:rPr>
-          <w:rFonts w:cs="Arial"/>
-          <w:b/>
-          <w:szCs w:val="24"/>
-        </w:rPr>
-      </w:pPr>
-    </w:p>
-    <w:p>
-      <w:pPr>
-        <w:tabs>
-          <w:tab w:val="left" w:pos="3300"/>
-          <w:tab w:val="center" w:pos="4252"/>
-        </w:tabs>
-        <w:jc w:val="center"/>
-        <w:rPr>
-          <w:rFonts w:cs="Arial"/>
-          <w:b/>
-          <w:szCs w:val="24"/>
-        </w:rPr>
-      </w:pPr>
-    </w:p>
-    <w:p>
-      <w:pPr>
-        <w:tabs>
-          <w:tab w:val="left" w:pos="3300"/>
-          <w:tab w:val="center" w:pos="4252"/>
-        </w:tabs>
-        <w:jc w:val="center"/>
-        <w:rPr>
-          <w:rFonts w:cs="Arial"/>
-          <w:b/>
-          <w:szCs w:val="24"/>
-        </w:rPr>
-      </w:pPr>
-      <w:r>
-        <w:rPr>
-          <w:rFonts w:cs="Arial"/>
-          <w:b/>
-          <w:szCs w:val="24"/>
-        </w:rPr>
-        <w:t>ESCOLHA DE MAPA DO COUNTER STRIKE</w:t>
-      </w:r>
-    </w:p>
-    <w:p>
-      <w:pPr>
-        <w:jc w:val="center"/>
-        <w:rPr>
-          <w:rFonts w:cs="Arial"/>
-          <w:b/>
-          <w:sz w:val="28"/>
-          <w:szCs w:val="28"/>
-        </w:rPr>
-      </w:pPr>
-    </w:p>
-    <w:p>
-      <w:pPr>
-        <w:spacing w:after="0"/>
-        <w:ind w:left="3969"/>
+      <w:r>
         <w:rPr>
           <w:rFonts w:cs="Arial"/>
           <w:szCs w:val="24"/>
         </w:rPr>
-      </w:pPr>
-      <w:r>
-        <w:rPr>
-          <w:rFonts w:cs="Arial"/>
-          <w:szCs w:val="24"/>
-        </w:rPr>
-        <w:t>Trabalho de Engenharia de Software 2, apresentado como requisito para conclusão da disciplina.</w:t>
-      </w:r>
-    </w:p>
-    <w:p>
-      <w:pPr>
-        <w:spacing w:after="0"/>
-        <w:ind w:left="3969"/>
-        <w:rPr>
-          <w:rFonts w:cs="Arial"/>
-          <w:szCs w:val="24"/>
-        </w:rPr>
-      </w:pPr>
-      <w:r>
-        <w:rPr>
-          <w:rFonts w:cs="Arial"/>
-          <w:szCs w:val="24"/>
-        </w:rPr>
-        <w:t xml:space="preserve">Orientador: </w:t>
-      </w:r>
-      <w:r>
-        <w:rPr>
-          <w:rFonts w:cs="Arial"/>
-          <w:szCs w:val="24"/>
-        </w:rPr>
-        <w:t>Prof</w:t>
-      </w:r>
-      <w:r>
-        <w:rPr>
-          <w:rFonts w:cs="Arial"/>
-          <w:sz w:val="26"/>
-          <w:szCs w:val="24"/>
-        </w:rPr>
-        <w:t>º</w:t>
-      </w:r>
-      <w:r>
-        <w:rPr>
-          <w:rFonts w:cs="Arial"/>
-          <w:szCs w:val="24"/>
-        </w:rPr>
-        <w:t xml:space="preserve"> </w:t>
-      </w:r>
-      <w:r>
-        <w:rPr>
-          <w:rFonts w:cs="Arial"/>
-          <w:szCs w:val="24"/>
-        </w:rPr>
-        <w:t xml:space="preserve">Mr. </w:t>
-      </w:r>
-      <w:r>
-        <w:rPr>
-          <w:rFonts w:cs="Arial"/>
-          <w:szCs w:val="24"/>
-        </w:rPr>
-        <w:t>Pedro Ivo Garcia Nunes</w:t>
-      </w:r>
-      <w:r>
-        <w:rPr>
-          <w:rFonts w:cs="Arial"/>
-          <w:szCs w:val="24"/>
-        </w:rPr>
-        <w:t>.</w:t>
-      </w:r>
-    </w:p>
-    <w:p>
-      <w:pPr>
-        <w:jc w:val="center"/>
-        <w:rPr>
-          <w:rFonts w:cs="Arial"/>
-          <w:b/>
-          <w:sz w:val="28"/>
-          <w:szCs w:val="28"/>
-        </w:rPr>
-      </w:pPr>
-    </w:p>
-    <w:p>
-      <w:pPr>
-        <w:jc w:val="center"/>
-        <w:rPr>
-          <w:rFonts w:cs="Arial"/>
-          <w:b/>
-          <w:sz w:val="28"/>
-          <w:szCs w:val="28"/>
-        </w:rPr>
-      </w:pPr>
-    </w:p>
-    <w:p>
-      <w:pPr>
-        <w:jc w:val="center"/>
-        <w:rPr>
-          <w:rFonts w:cs="Arial"/>
-          <w:b/>
-          <w:sz w:val="28"/>
-          <w:szCs w:val="28"/>
-        </w:rPr>
-      </w:pPr>
-    </w:p>
-    <w:p>
-      <w:pPr>
-        <w:jc w:val="center"/>
-        <w:rPr>
-          <w:rFonts w:cs="Arial"/>
-          <w:b/>
-          <w:sz w:val="28"/>
-          <w:szCs w:val="28"/>
-        </w:rPr>
-      </w:pPr>
-    </w:p>
-    <w:p>
-      <w:pPr>
-        <w:jc w:val="center"/>
-        <w:rPr>
-          <w:rFonts w:cs="Arial"/>
-          <w:b/>
-          <w:sz w:val="28"/>
-          <w:szCs w:val="28"/>
-        </w:rPr>
-      </w:pPr>
-    </w:p>
-    <w:p>
-      <w:pPr>
-        <w:jc w:val="center"/>
-        <w:rPr>
-          <w:rFonts w:cs="Arial"/>
-          <w:b/>
-          <w:sz w:val="28"/>
-          <w:szCs w:val="28"/>
-        </w:rPr>
-      </w:pPr>
-    </w:p>
-    <w:p>
-      <w:pPr>
-        <w:jc w:val="center"/>
-        <w:rPr>
-          <w:rFonts w:cs="Arial"/>
-          <w:b/>
-          <w:sz w:val="28"/>
-          <w:szCs w:val="28"/>
-        </w:rPr>
-      </w:pPr>
-    </w:p>
-    <w:p>
-      <w:pPr>
-        <w:ind w:firstLine="0"/>
-        <w:rPr>
-          <w:rFonts w:cs="Arial"/>
-          <w:b/>
-          <w:sz w:val="28"/>
-          <w:szCs w:val="28"/>
-        </w:rPr>
-      </w:pPr>
-    </w:p>
-    <w:p>
-      <w:pPr>
-        <w:jc w:val="center"/>
-        <w:rPr>
-          <w:rFonts w:cs="Arial"/>
-          <w:b/>
-          <w:sz w:val="28"/>
-          <w:szCs w:val="28"/>
-        </w:rPr>
-      </w:pPr>
-    </w:p>
-    <w:p>
-      <w:pPr>
-        <w:jc w:val="center"/>
-        <w:rPr>
-          <w:rFonts w:cs="Arial"/>
-          <w:b/>
-          <w:sz w:val="28"/>
-          <w:szCs w:val="28"/>
-        </w:rPr>
-      </w:pPr>
-    </w:p>
-    <w:p>
-      <w:pPr>
-        <w:jc w:val="center"/>
-        <w:rPr>
-          <w:rFonts w:cs="Arial"/>
-          <w:b/>
-          <w:sz w:val="28"/>
-          <w:szCs w:val="28"/>
-        </w:rPr>
-      </w:pPr>
-    </w:p>
-    <w:p>
-      <w:pPr>
-        <w:jc w:val="center"/>
-        <w:rPr>
-          <w:rFonts w:cs="Arial"/>
-          <w:b/>
-          <w:szCs w:val="24"/>
-        </w:rPr>
-      </w:pPr>
-      <w:r>
-        <w:rPr>
-          <w:rFonts w:cs="Arial"/>
-          <w:b/>
-          <w:szCs w:val="24"/>
-        </w:rPr>
-        <w:t>LIMEIRA</w:t>
-      </w:r>
-    </w:p>
-    <w:p>
-      <w:pPr>
-        <w:jc w:val="center"/>
-        <w:rPr>
-          <w:rFonts w:cs="Arial"/>
-          <w:b/>
-          <w:szCs w:val="24"/>
-          <w:u w:val="single"/>
-        </w:rPr>
-      </w:pPr>
-      <w:r>
-        <w:rPr>
-          <w:rFonts w:cs="Arial"/>
-          <w:b/>
-          <w:szCs w:val="24"/>
-        </w:rPr>
         <w:t>2017</w:t>
       </w:r>
-    </w:p>
-    <w:p>
-      <w:pPr>
-        <w:ind w:firstLine="0"/>
-        <w:rPr>
-          <w:rFonts w:cs="Arial"/>
-          <w:b/>
-          <w:szCs w:val="24"/>
-        </w:rPr>
-        <w:sectPr>
-          <w:headerReference w:type="default" r:id="rId11"/>
-          <w:pgSz w:w="11906" w:h="16838"/>
-          <w:pgMar w:top="1701" w:right="1134" w:bottom="1134" w:left="1701" w:header="709" w:footer="709" w:gutter="0"/>
-          <w:cols w:space="708"/>
-          <w:titlePg/>
-          <w:docGrid w:linePitch="360"/>
-        </w:sectPr>
-      </w:pPr>
     </w:p>
     <w:p>
       <w:pPr>
@@ -905,7 +510,7 @@
     </w:p>
     <w:tbl>
       <w:tblPr>
-        <w:tblStyle w:val="TabelaSimples1"/>
+        <w:tblStyle w:val="PlainTable1"/>
         <w:tblW w:w="0" w:type="auto"/>
         <w:tblLook w:val="04A0" w:firstRow="1" w:lastRow="0" w:firstColumn="1" w:lastColumn="0" w:noHBand="0" w:noVBand="1"/>
       </w:tblPr>
@@ -918,6 +523,7 @@
       <w:tr>
         <w:trPr>
           <w:cnfStyle w:val="100000000000" w:firstRow="1" w:lastRow="0" w:firstColumn="0" w:lastColumn="0" w:oddVBand="0" w:evenVBand="0" w:oddHBand="0" w:evenHBand="0" w:firstRowFirstColumn="0" w:firstRowLastColumn="0" w:lastRowFirstColumn="0" w:lastRowLastColumn="0"/>
+          <w:trHeight w:val="353"/>
         </w:trPr>
         <w:tc>
           <w:tcPr>
@@ -1039,6 +645,7 @@
       <w:tr>
         <w:trPr>
           <w:cnfStyle w:val="000000100000" w:firstRow="0" w:lastRow="0" w:firstColumn="0" w:lastColumn="0" w:oddVBand="0" w:evenVBand="0" w:oddHBand="1" w:evenHBand="0" w:firstRowFirstColumn="0" w:firstRowLastColumn="0" w:lastRowFirstColumn="0" w:lastRowLastColumn="0"/>
+          <w:trHeight w:val="366"/>
         </w:trPr>
         <w:tc>
           <w:tcPr>
@@ -1183,6 +790,9 @@
         </w:tc>
       </w:tr>
       <w:tr>
+        <w:trPr>
+          <w:trHeight w:val="353"/>
+        </w:trPr>
         <w:tc>
           <w:tcPr>
             <w:cnfStyle w:val="001000000000" w:firstRow="0" w:lastRow="0" w:firstColumn="1" w:lastColumn="0" w:oddVBand="0" w:evenVBand="0" w:oddHBand="0" w:evenHBand="0" w:firstRowFirstColumn="0" w:firstRowLastColumn="0" w:lastRowFirstColumn="0" w:lastRowLastColumn="0"/>
@@ -1279,15 +889,6 @@
               </w:rPr>
               <w:t>Introdução</w:t>
             </w:r>
-            <w:r>
-              <w:rPr>
-                <w:rFonts w:cs="Arial"/>
-                <w:szCs w:val="24"/>
-              </w:rPr>
-              <w:t xml:space="preserve"> e escolha do projeto</w:t>
-            </w:r>
-            <w:bookmarkStart w:id="0" w:name="_GoBack"/>
-            <w:bookmarkEnd w:id="0"/>
           </w:p>
         </w:tc>
         <w:tc>
@@ -1323,6 +924,7 @@
       <w:tr>
         <w:trPr>
           <w:cnfStyle w:val="000000100000" w:firstRow="0" w:lastRow="0" w:firstColumn="0" w:lastColumn="0" w:oddVBand="0" w:evenVBand="0" w:oddHBand="1" w:evenHBand="0" w:firstRowFirstColumn="0" w:firstRowLastColumn="0" w:lastRowFirstColumn="0" w:lastRowLastColumn="0"/>
+          <w:trHeight w:val="304"/>
         </w:trPr>
         <w:tc>
           <w:tcPr>
@@ -1453,6 +1055,9 @@
         </w:tc>
       </w:tr>
       <w:tr>
+        <w:trPr>
+          <w:trHeight w:val="720"/>
+        </w:trPr>
         <w:tc>
           <w:tcPr>
             <w:cnfStyle w:val="001000000000" w:firstRow="0" w:lastRow="0" w:firstColumn="1" w:lastColumn="0" w:oddVBand="0" w:evenVBand="0" w:oddHBand="0" w:evenHBand="0" w:firstRowFirstColumn="0" w:firstRowLastColumn="0" w:lastRowFirstColumn="0" w:lastRowLastColumn="0"/>
@@ -1561,14 +1166,7 @@
                 <w:rFonts w:cs="Arial"/>
                 <w:szCs w:val="24"/>
               </w:rPr>
-              <w:t xml:space="preserve"> e r</w:t>
-            </w:r>
-            <w:r>
-              <w:rPr>
-                <w:rFonts w:cs="Arial"/>
-                <w:szCs w:val="24"/>
-              </w:rPr>
-              <w:t>evisão de requisitos de qualidade</w:t>
+              <w:t xml:space="preserve"> e revisão de requisitos de qualidade</w:t>
             </w:r>
           </w:p>
         </w:tc>
@@ -1602,6 +1200,145 @@
           </w:p>
         </w:tc>
       </w:tr>
+      <w:tr>
+        <w:trPr>
+          <w:cnfStyle w:val="000000100000" w:firstRow="0" w:lastRow="0" w:firstColumn="0" w:lastColumn="0" w:oddVBand="0" w:evenVBand="0" w:oddHBand="1" w:evenHBand="0" w:firstRowFirstColumn="0" w:firstRowLastColumn="0" w:lastRowFirstColumn="0" w:lastRowLastColumn="0"/>
+          <w:trHeight w:val="70"/>
+        </w:trPr>
+        <w:tc>
+          <w:tcPr>
+            <w:cnfStyle w:val="001000000000" w:firstRow="0" w:lastRow="0" w:firstColumn="1" w:lastColumn="0" w:oddVBand="0" w:evenVBand="0" w:oddHBand="0" w:evenHBand="0" w:firstRowFirstColumn="0" w:firstRowLastColumn="0" w:lastRowFirstColumn="0" w:lastRowLastColumn="0"/>
+            <w:tcW w:w="1418" w:type="dxa"/>
+            <w:vAlign w:val="center"/>
+          </w:tcPr>
+          <w:p>
+            <w:pPr>
+              <w:tabs>
+                <w:tab w:val="center" w:pos="527"/>
+                <w:tab w:val="left" w:pos="3300"/>
+                <w:tab w:val="center" w:pos="4252"/>
+              </w:tabs>
+              <w:spacing w:after="0"/>
+              <w:ind w:firstLine="0"/>
+              <w:jc w:val="center"/>
+              <w:rPr>
+                <w:rFonts w:cs="Arial"/>
+                <w:b w:val="0"/>
+                <w:szCs w:val="24"/>
+              </w:rPr>
+            </w:pPr>
+            <w:r>
+              <w:rPr>
+                <w:rFonts w:cs="Arial"/>
+                <w:b w:val="0"/>
+                <w:szCs w:val="24"/>
+              </w:rPr>
+              <w:t>28/04/2017</w:t>
+            </w:r>
+          </w:p>
+        </w:tc>
+        <w:tc>
+          <w:tcPr>
+            <w:tcW w:w="1267" w:type="dxa"/>
+            <w:vAlign w:val="center"/>
+          </w:tcPr>
+          <w:p>
+            <w:pPr>
+              <w:tabs>
+                <w:tab w:val="left" w:pos="3300"/>
+                <w:tab w:val="center" w:pos="4252"/>
+              </w:tabs>
+              <w:spacing w:after="0"/>
+              <w:ind w:firstLine="0"/>
+              <w:jc w:val="center"/>
+              <w:cnfStyle w:val="000000100000" w:firstRow="0" w:lastRow="0" w:firstColumn="0" w:lastColumn="0" w:oddVBand="0" w:evenVBand="0" w:oddHBand="1" w:evenHBand="0" w:firstRowFirstColumn="0" w:firstRowLastColumn="0" w:lastRowFirstColumn="0" w:lastRowLastColumn="0"/>
+              <w:rPr>
+                <w:rFonts w:cs="Arial"/>
+                <w:szCs w:val="24"/>
+              </w:rPr>
+            </w:pPr>
+            <w:r>
+              <w:rPr>
+                <w:rFonts w:cs="Arial"/>
+                <w:szCs w:val="24"/>
+              </w:rPr>
+              <w:t>0.5</w:t>
+            </w:r>
+          </w:p>
+        </w:tc>
+        <w:tc>
+          <w:tcPr>
+            <w:tcW w:w="5256" w:type="dxa"/>
+            <w:vAlign w:val="center"/>
+          </w:tcPr>
+          <w:p>
+            <w:pPr>
+              <w:tabs>
+                <w:tab w:val="left" w:pos="3300"/>
+                <w:tab w:val="center" w:pos="4252"/>
+              </w:tabs>
+              <w:spacing w:after="0"/>
+              <w:ind w:firstLine="0"/>
+              <w:jc w:val="center"/>
+              <w:cnfStyle w:val="000000100000" w:firstRow="0" w:lastRow="0" w:firstColumn="0" w:lastColumn="0" w:oddVBand="0" w:evenVBand="0" w:oddHBand="1" w:evenHBand="0" w:firstRowFirstColumn="0" w:firstRowLastColumn="0" w:lastRowFirstColumn="0" w:lastRowLastColumn="0"/>
+              <w:rPr>
+                <w:rFonts w:cs="Arial"/>
+                <w:szCs w:val="24"/>
+              </w:rPr>
+            </w:pPr>
+            <w:r>
+              <w:rPr>
+                <w:rFonts w:cs="Arial"/>
+                <w:szCs w:val="24"/>
+              </w:rPr>
+              <w:t>Exclusão da folha de rosto</w:t>
+            </w:r>
+            <w:r>
+              <w:rPr>
+                <w:rFonts w:cs="Arial"/>
+                <w:szCs w:val="24"/>
+              </w:rPr>
+              <w:t xml:space="preserve"> e </w:t>
+            </w:r>
+            <w:r>
+              <w:rPr>
+                <w:rFonts w:cs="Arial"/>
+                <w:szCs w:val="24"/>
+              </w:rPr>
+              <w:t>organização dos tópicos</w:t>
+            </w:r>
+          </w:p>
+        </w:tc>
+        <w:tc>
+          <w:tcPr>
+            <w:tcW w:w="1120" w:type="dxa"/>
+            <w:vAlign w:val="center"/>
+          </w:tcPr>
+          <w:p>
+            <w:pPr>
+              <w:tabs>
+                <w:tab w:val="left" w:pos="3300"/>
+                <w:tab w:val="center" w:pos="4252"/>
+              </w:tabs>
+              <w:spacing w:after="0"/>
+              <w:ind w:firstLine="0"/>
+              <w:jc w:val="center"/>
+              <w:cnfStyle w:val="000000100000" w:firstRow="0" w:lastRow="0" w:firstColumn="0" w:lastColumn="0" w:oddVBand="0" w:evenVBand="0" w:oddHBand="1" w:evenHBand="0" w:firstRowFirstColumn="0" w:firstRowLastColumn="0" w:lastRowFirstColumn="0" w:lastRowLastColumn="0"/>
+              <w:rPr>
+                <w:rFonts w:cs="Arial"/>
+                <w:szCs w:val="24"/>
+              </w:rPr>
+            </w:pPr>
+            <w:r>
+              <w:rPr>
+                <w:rFonts w:cs="Arial"/>
+                <w:szCs w:val="24"/>
+              </w:rPr>
+              <w:t>João G.</w:t>
+            </w:r>
+          </w:p>
+        </w:tc>
+      </w:tr>
     </w:tbl>
     <w:p>
       <w:pPr>
@@ -1619,7 +1356,7 @@
     </w:p>
     <w:p>
       <w:pPr>
-        <w:pStyle w:val="SemEspaamento"/>
+        <w:pStyle w:val="NoSpacing"/>
         <w:spacing w:after="120"/>
         <w:rPr>
           <w:rFonts w:ascii="Arial" w:hAnsi="Arial"/>
@@ -1638,7 +1375,7 @@
           <w:szCs w:val="24"/>
         </w:rPr>
         <w:sectPr>
-          <w:headerReference w:type="default" r:id="rId12"/>
+          <w:headerReference w:type="default" r:id="rId11"/>
           <w:pgSz w:w="11906" w:h="16838"/>
           <w:pgMar w:top="1701" w:right="1134" w:bottom="1134" w:left="1701" w:header="709" w:footer="709" w:gutter="0"/>
           <w:cols w:space="708"/>
@@ -1646,6 +1383,8 @@
           <w:docGrid w:linePitch="360"/>
         </w:sectPr>
       </w:pPr>
+      <w:bookmarkStart w:id="0" w:name="_GoBack"/>
+      <w:bookmarkEnd w:id="0"/>
     </w:p>
     <w:sdt>
       <w:sdtPr>
@@ -1666,7 +1405,7 @@
       <w:sdtContent>
         <w:p>
           <w:pPr>
-            <w:pStyle w:val="CabealhodoSumrio"/>
+            <w:pStyle w:val="TOCHeading"/>
             <w:numPr>
               <w:ilvl w:val="0"/>
               <w:numId w:val="0"/>
@@ -1679,7 +1418,7 @@
         </w:p>
         <w:p>
           <w:pPr>
-            <w:pStyle w:val="Sumrio1"/>
+            <w:pStyle w:val="TOC1"/>
             <w:tabs>
               <w:tab w:val="left" w:pos="1100"/>
               <w:tab w:val="right" w:leader="dot" w:pos="9061"/>
@@ -1699,7 +1438,7 @@
           <w:r>
             <w:fldChar w:fldCharType="separate"/>
           </w:r>
-          <w:hyperlink w:anchor="_Toc479000395" w:history="1">
+          <w:hyperlink w:anchor="_Toc481137692" w:history="1">
             <w:r>
               <w:rPr>
                 <w:rStyle w:val="Hyperlink"/>
@@ -1741,7 +1480,7 @@
                 <w:noProof/>
                 <w:webHidden/>
               </w:rPr>
-              <w:instrText xml:space="preserve"> PAGEREF _Toc479000395 \h </w:instrText>
+              <w:instrText xml:space="preserve"> PAGEREF _Toc481137692 \h </w:instrText>
             </w:r>
             <w:r>
               <w:rPr>
@@ -1774,7 +1513,7 @@
         </w:p>
         <w:p>
           <w:pPr>
-            <w:pStyle w:val="Sumrio2"/>
+            <w:pStyle w:val="TOC2"/>
             <w:tabs>
               <w:tab w:val="left" w:pos="1540"/>
               <w:tab w:val="right" w:leader="dot" w:pos="9061"/>
@@ -1785,7 +1524,7 @@
               <w:sz w:val="22"/>
             </w:rPr>
           </w:pPr>
-          <w:hyperlink w:anchor="_Toc479000396" w:history="1">
+          <w:hyperlink w:anchor="_Toc481137693" w:history="1">
             <w:r>
               <w:rPr>
                 <w:rStyle w:val="Hyperlink"/>
@@ -1827,7 +1566,7 @@
                 <w:noProof/>
                 <w:webHidden/>
               </w:rPr>
-              <w:instrText xml:space="preserve"> PAGEREF _Toc479000396 \h </w:instrText>
+              <w:instrText xml:space="preserve"> PAGEREF _Toc481137693 \h </w:instrText>
             </w:r>
             <w:r>
               <w:rPr>
@@ -1860,7 +1599,7 @@
         </w:p>
         <w:p>
           <w:pPr>
-            <w:pStyle w:val="Sumrio2"/>
+            <w:pStyle w:val="TOC2"/>
             <w:tabs>
               <w:tab w:val="left" w:pos="1540"/>
               <w:tab w:val="right" w:leader="dot" w:pos="9061"/>
@@ -1871,7 +1610,7 @@
               <w:sz w:val="22"/>
             </w:rPr>
           </w:pPr>
-          <w:hyperlink w:anchor="_Toc479000397" w:history="1">
+          <w:hyperlink w:anchor="_Toc481137694" w:history="1">
             <w:r>
               <w:rPr>
                 <w:rStyle w:val="Hyperlink"/>
@@ -1913,7 +1652,7 @@
                 <w:noProof/>
                 <w:webHidden/>
               </w:rPr>
-              <w:instrText xml:space="preserve"> PAGEREF _Toc479000397 \h </w:instrText>
+              <w:instrText xml:space="preserve"> PAGEREF _Toc481137694 \h </w:instrText>
             </w:r>
             <w:r>
               <w:rPr>
@@ -1946,7 +1685,7 @@
         </w:p>
         <w:p>
           <w:pPr>
-            <w:pStyle w:val="Sumrio1"/>
+            <w:pStyle w:val="TOC1"/>
             <w:tabs>
               <w:tab w:val="left" w:pos="1100"/>
               <w:tab w:val="right" w:leader="dot" w:pos="9061"/>
@@ -1957,7 +1696,7 @@
               <w:sz w:val="22"/>
             </w:rPr>
           </w:pPr>
-          <w:hyperlink w:anchor="_Toc479000398" w:history="1">
+          <w:hyperlink w:anchor="_Toc481137695" w:history="1">
             <w:r>
               <w:rPr>
                 <w:rStyle w:val="Hyperlink"/>
@@ -1999,7 +1738,7 @@
                 <w:noProof/>
                 <w:webHidden/>
               </w:rPr>
-              <w:instrText xml:space="preserve"> PAGEREF _Toc479000398 \h </w:instrText>
+              <w:instrText xml:space="preserve"> PAGEREF _Toc481137695 \h </w:instrText>
             </w:r>
             <w:r>
               <w:rPr>
@@ -2032,7 +1771,7 @@
         </w:p>
         <w:p>
           <w:pPr>
-            <w:pStyle w:val="Sumrio2"/>
+            <w:pStyle w:val="TOC2"/>
             <w:tabs>
               <w:tab w:val="left" w:pos="1540"/>
               <w:tab w:val="right" w:leader="dot" w:pos="9061"/>
@@ -2043,7 +1782,7 @@
               <w:sz w:val="22"/>
             </w:rPr>
           </w:pPr>
-          <w:hyperlink w:anchor="_Toc479000399" w:history="1">
+          <w:hyperlink w:anchor="_Toc481137696" w:history="1">
             <w:r>
               <w:rPr>
                 <w:rStyle w:val="Hyperlink"/>
@@ -2085,7 +1824,7 @@
                 <w:noProof/>
                 <w:webHidden/>
               </w:rPr>
-              <w:instrText xml:space="preserve"> PAGEREF _Toc479000399 \h </w:instrText>
+              <w:instrText xml:space="preserve"> PAGEREF _Toc481137696 \h </w:instrText>
             </w:r>
             <w:r>
               <w:rPr>
@@ -2118,7 +1857,7 @@
         </w:p>
         <w:p>
           <w:pPr>
-            <w:pStyle w:val="Sumrio2"/>
+            <w:pStyle w:val="TOC2"/>
             <w:tabs>
               <w:tab w:val="left" w:pos="1540"/>
               <w:tab w:val="right" w:leader="dot" w:pos="9061"/>
@@ -2129,7 +1868,7 @@
               <w:sz w:val="22"/>
             </w:rPr>
           </w:pPr>
-          <w:hyperlink w:anchor="_Toc479000400" w:history="1">
+          <w:hyperlink w:anchor="_Toc481137697" w:history="1">
             <w:r>
               <w:rPr>
                 <w:rStyle w:val="Hyperlink"/>
@@ -2171,7 +1910,7 @@
                 <w:noProof/>
                 <w:webHidden/>
               </w:rPr>
-              <w:instrText xml:space="preserve"> PAGEREF _Toc479000400 \h </w:instrText>
+              <w:instrText xml:space="preserve"> PAGEREF _Toc481137697 \h </w:instrText>
             </w:r>
             <w:r>
               <w:rPr>
@@ -2204,7 +1943,7 @@
         </w:p>
         <w:p>
           <w:pPr>
-            <w:pStyle w:val="Sumrio1"/>
+            <w:pStyle w:val="TOC1"/>
             <w:tabs>
               <w:tab w:val="left" w:pos="1100"/>
               <w:tab w:val="right" w:leader="dot" w:pos="9061"/>
@@ -2215,7 +1954,7 @@
               <w:sz w:val="22"/>
             </w:rPr>
           </w:pPr>
-          <w:hyperlink w:anchor="_Toc479000401" w:history="1">
+          <w:hyperlink w:anchor="_Toc481137698" w:history="1">
             <w:r>
               <w:rPr>
                 <w:rStyle w:val="Hyperlink"/>
@@ -2257,7 +1996,7 @@
                 <w:noProof/>
                 <w:webHidden/>
               </w:rPr>
-              <w:instrText xml:space="preserve"> PAGEREF _Toc479000401 \h </w:instrText>
+              <w:instrText xml:space="preserve"> PAGEREF _Toc481137698 \h </w:instrText>
             </w:r>
             <w:r>
               <w:rPr>
@@ -2290,7 +2029,7 @@
         </w:p>
         <w:p>
           <w:pPr>
-            <w:pStyle w:val="Sumrio2"/>
+            <w:pStyle w:val="TOC2"/>
             <w:tabs>
               <w:tab w:val="left" w:pos="1540"/>
               <w:tab w:val="right" w:leader="dot" w:pos="9061"/>
@@ -2301,7 +2040,7 @@
               <w:sz w:val="22"/>
             </w:rPr>
           </w:pPr>
-          <w:hyperlink w:anchor="_Toc479000402" w:history="1">
+          <w:hyperlink w:anchor="_Toc481137699" w:history="1">
             <w:r>
               <w:rPr>
                 <w:rStyle w:val="Hyperlink"/>
@@ -2343,7 +2082,7 @@
                 <w:noProof/>
                 <w:webHidden/>
               </w:rPr>
-              <w:instrText xml:space="preserve"> PAGEREF _Toc479000402 \h </w:instrText>
+              <w:instrText xml:space="preserve"> PAGEREF _Toc481137699 \h </w:instrText>
             </w:r>
             <w:r>
               <w:rPr>
@@ -2363,7 +2102,7 @@
                 <w:noProof/>
                 <w:webHidden/>
               </w:rPr>
-              <w:t>5</w:t>
+              <w:t>6</w:t>
             </w:r>
             <w:r>
               <w:rPr>
@@ -2376,7 +2115,7 @@
         </w:p>
         <w:p>
           <w:pPr>
-            <w:pStyle w:val="Sumrio2"/>
+            <w:pStyle w:val="TOC2"/>
             <w:tabs>
               <w:tab w:val="left" w:pos="1540"/>
               <w:tab w:val="right" w:leader="dot" w:pos="9061"/>
@@ -2387,7 +2126,7 @@
               <w:sz w:val="22"/>
             </w:rPr>
           </w:pPr>
-          <w:hyperlink w:anchor="_Toc479000403" w:history="1">
+          <w:hyperlink w:anchor="_Toc481137700" w:history="1">
             <w:r>
               <w:rPr>
                 <w:rStyle w:val="Hyperlink"/>
@@ -2429,7 +2168,7 @@
                 <w:noProof/>
                 <w:webHidden/>
               </w:rPr>
-              <w:instrText xml:space="preserve"> PAGEREF _Toc479000403 \h </w:instrText>
+              <w:instrText xml:space="preserve"> PAGEREF _Toc481137700 \h </w:instrText>
             </w:r>
             <w:r>
               <w:rPr>
@@ -2449,7 +2188,7 @@
                 <w:noProof/>
                 <w:webHidden/>
               </w:rPr>
-              <w:t>5</w:t>
+              <w:t>6</w:t>
             </w:r>
             <w:r>
               <w:rPr>
@@ -2462,7 +2201,7 @@
         </w:p>
         <w:p>
           <w:pPr>
-            <w:pStyle w:val="Sumrio1"/>
+            <w:pStyle w:val="TOC1"/>
             <w:tabs>
               <w:tab w:val="right" w:leader="dot" w:pos="9061"/>
             </w:tabs>
@@ -2472,7 +2211,7 @@
               <w:sz w:val="22"/>
             </w:rPr>
           </w:pPr>
-          <w:hyperlink w:anchor="_Toc479000404" w:history="1">
+          <w:hyperlink w:anchor="_Toc481137701" w:history="1">
             <w:r>
               <w:rPr>
                 <w:rStyle w:val="Hyperlink"/>
@@ -2499,7 +2238,7 @@
                 <w:noProof/>
                 <w:webHidden/>
               </w:rPr>
-              <w:instrText xml:space="preserve"> PAGEREF _Toc479000404 \h </w:instrText>
+              <w:instrText xml:space="preserve"> PAGEREF _Toc481137701 \h </w:instrText>
             </w:r>
             <w:r>
               <w:rPr>
@@ -2519,7 +2258,7 @@
                 <w:noProof/>
                 <w:webHidden/>
               </w:rPr>
-              <w:t>6</w:t>
+              <w:t>7</w:t>
             </w:r>
             <w:r>
               <w:rPr>
@@ -2532,7 +2271,7 @@
         </w:p>
         <w:p>
           <w:pPr>
-            <w:pStyle w:val="Sumrio2"/>
+            <w:pStyle w:val="TOC2"/>
             <w:tabs>
               <w:tab w:val="right" w:leader="dot" w:pos="9061"/>
             </w:tabs>
@@ -2542,7 +2281,7 @@
               <w:sz w:val="22"/>
             </w:rPr>
           </w:pPr>
-          <w:hyperlink w:anchor="_Toc479000405" w:history="1">
+          <w:hyperlink w:anchor="_Toc481137702" w:history="1">
             <w:r>
               <w:rPr>
                 <w:rStyle w:val="Hyperlink"/>
@@ -2570,7 +2309,7 @@
                 <w:noProof/>
                 <w:webHidden/>
               </w:rPr>
-              <w:instrText xml:space="preserve"> PAGEREF _Toc479000405 \h </w:instrText>
+              <w:instrText xml:space="preserve"> PAGEREF _Toc481137702 \h </w:instrText>
             </w:r>
             <w:r>
               <w:rPr>
@@ -2590,7 +2329,7 @@
                 <w:noProof/>
                 <w:webHidden/>
               </w:rPr>
-              <w:t>6</w:t>
+              <w:t>9</w:t>
             </w:r>
             <w:r>
               <w:rPr>
@@ -2603,7 +2342,7 @@
         </w:p>
         <w:p>
           <w:pPr>
-            <w:pStyle w:val="Sumrio2"/>
+            <w:pStyle w:val="TOC2"/>
             <w:tabs>
               <w:tab w:val="right" w:leader="dot" w:pos="9061"/>
             </w:tabs>
@@ -2613,7 +2352,7 @@
               <w:sz w:val="22"/>
             </w:rPr>
           </w:pPr>
-          <w:hyperlink w:anchor="_Toc479000406" w:history="1">
+          <w:hyperlink w:anchor="_Toc481137703" w:history="1">
             <w:r>
               <w:rPr>
                 <w:rStyle w:val="Hyperlink"/>
@@ -2640,7 +2379,7 @@
                 <w:noProof/>
                 <w:webHidden/>
               </w:rPr>
-              <w:instrText xml:space="preserve"> PAGEREF _Toc479000406 \h </w:instrText>
+              <w:instrText xml:space="preserve"> PAGEREF _Toc481137703 \h </w:instrText>
             </w:r>
             <w:r>
               <w:rPr>
@@ -2660,7 +2399,7 @@
                 <w:noProof/>
                 <w:webHidden/>
               </w:rPr>
-              <w:t>6</w:t>
+              <w:t>10</w:t>
             </w:r>
             <w:r>
               <w:rPr>
@@ -2673,7 +2412,7 @@
         </w:p>
         <w:p>
           <w:pPr>
-            <w:pStyle w:val="Sumrio1"/>
+            <w:pStyle w:val="TOC1"/>
             <w:tabs>
               <w:tab w:val="right" w:leader="dot" w:pos="9061"/>
             </w:tabs>
@@ -2683,7 +2422,7 @@
               <w:sz w:val="22"/>
             </w:rPr>
           </w:pPr>
-          <w:hyperlink w:anchor="_Toc479000407" w:history="1">
+          <w:hyperlink w:anchor="_Toc481137704" w:history="1">
             <w:r>
               <w:rPr>
                 <w:rStyle w:val="Hyperlink"/>
@@ -2710,7 +2449,7 @@
                 <w:noProof/>
                 <w:webHidden/>
               </w:rPr>
-              <w:instrText xml:space="preserve"> PAGEREF _Toc479000407 \h </w:instrText>
+              <w:instrText xml:space="preserve"> PAGEREF _Toc481137704 \h </w:instrText>
             </w:r>
             <w:r>
               <w:rPr>
@@ -2730,7 +2469,7 @@
                 <w:noProof/>
                 <w:webHidden/>
               </w:rPr>
-              <w:t>7</w:t>
+              <w:t>11</w:t>
             </w:r>
             <w:r>
               <w:rPr>
@@ -2771,9 +2510,9 @@
     </w:p>
     <w:p>
       <w:pPr>
-        <w:pStyle w:val="Ttulo1"/>
-      </w:pPr>
-      <w:bookmarkStart w:id="1" w:name="_Toc479000395"/>
+        <w:pStyle w:val="Heading1"/>
+      </w:pPr>
+      <w:bookmarkStart w:id="1" w:name="_Toc481137692"/>
       <w:r>
         <w:lastRenderedPageBreak/>
         <w:t>Introdução</w:t>
@@ -2783,9 +2522,9 @@
     <w:p/>
     <w:p>
       <w:pPr>
-        <w:pStyle w:val="Ttulo2"/>
-      </w:pPr>
-      <w:bookmarkStart w:id="2" w:name="_Toc479000396"/>
+        <w:pStyle w:val="Heading2"/>
+      </w:pPr>
+      <w:bookmarkStart w:id="2" w:name="_Toc481137693"/>
       <w:r>
         <w:t>Escopo</w:t>
       </w:r>
@@ -2803,9 +2542,9 @@
     </w:p>
     <w:p>
       <w:pPr>
-        <w:pStyle w:val="Ttulo2"/>
-      </w:pPr>
-      <w:bookmarkStart w:id="3" w:name="_Toc479000397"/>
+        <w:pStyle w:val="Heading2"/>
+      </w:pPr>
+      <w:bookmarkStart w:id="3" w:name="_Toc481137694"/>
       <w:r>
         <w:t>Descrição dos Stakeholders</w:t>
       </w:r>
@@ -2831,9 +2570,9 @@
     </w:p>
     <w:p>
       <w:pPr>
-        <w:pStyle w:val="Ttulo1"/>
-      </w:pPr>
-      <w:bookmarkStart w:id="4" w:name="_Toc479000398"/>
+        <w:pStyle w:val="Heading1"/>
+      </w:pPr>
+      <w:bookmarkStart w:id="4" w:name="_Toc481137695"/>
       <w:r>
         <w:t>Descrição Geral</w:t>
       </w:r>
@@ -2842,9 +2581,9 @@
     <w:p/>
     <w:p>
       <w:pPr>
-        <w:pStyle w:val="Ttulo2"/>
-      </w:pPr>
-      <w:bookmarkStart w:id="5" w:name="_Toc479000399"/>
+        <w:pStyle w:val="Heading2"/>
+      </w:pPr>
+      <w:bookmarkStart w:id="5" w:name="_Toc481137696"/>
       <w:r>
         <w:t>Descrição do Público-Alvo</w:t>
       </w:r>
@@ -2853,9 +2592,9 @@
     <w:p/>
     <w:p>
       <w:pPr>
-        <w:pStyle w:val="Ttulo2"/>
-      </w:pPr>
-      <w:bookmarkStart w:id="6" w:name="_Toc479000400"/>
+        <w:pStyle w:val="Heading2"/>
+      </w:pPr>
+      <w:bookmarkStart w:id="6" w:name="_Toc481137697"/>
       <w:r>
         <w:t>Restrições</w:t>
       </w:r>
@@ -2864,9 +2603,9 @@
     <w:p/>
     <w:p>
       <w:pPr>
-        <w:pStyle w:val="Ttulo1"/>
-      </w:pPr>
-      <w:bookmarkStart w:id="7" w:name="_Toc479000401"/>
+        <w:pStyle w:val="Heading1"/>
+      </w:pPr>
+      <w:bookmarkStart w:id="7" w:name="_Toc481137698"/>
       <w:r>
         <w:t>Requisitos</w:t>
       </w:r>
@@ -2875,9 +2614,9 @@
     <w:p/>
     <w:p>
       <w:pPr>
-        <w:pStyle w:val="Ttulo2"/>
-      </w:pPr>
-      <w:bookmarkStart w:id="8" w:name="_Toc479000402"/>
+        <w:pStyle w:val="Heading2"/>
+      </w:pPr>
+      <w:bookmarkStart w:id="8" w:name="_Toc481137699"/>
       <w:r>
         <w:lastRenderedPageBreak/>
         <w:t>Requisitos Funcionais</w:t>
@@ -2886,13 +2625,12 @@
     </w:p>
     <w:p>
       <w:pPr>
-        <w:pStyle w:val="PargrafodaLista"/>
+        <w:pStyle w:val="ListParagraph"/>
         <w:numPr>
           <w:ilvl w:val="0"/>
           <w:numId w:val="9"/>
         </w:numPr>
         <w:spacing w:after="160"/>
-        <w:jc w:val="left"/>
       </w:pPr>
       <w:r>
         <w:t>Ao iniciar, o sistema deverá abrir a tela de criação de 2 times para o usuário.</w:t>
@@ -2900,13 +2638,12 @@
     </w:p>
     <w:p>
       <w:pPr>
-        <w:pStyle w:val="PargrafodaLista"/>
+        <w:pStyle w:val="ListParagraph"/>
         <w:numPr>
           <w:ilvl w:val="0"/>
           <w:numId w:val="9"/>
         </w:numPr>
         <w:spacing w:after="160"/>
-        <w:jc w:val="left"/>
       </w:pPr>
       <w:r>
         <w:t>Ao finalizar a criação de times, o sistema deverá perguntar</w:t>
@@ -2920,13 +2657,12 @@
     </w:p>
     <w:p>
       <w:pPr>
-        <w:pStyle w:val="PargrafodaLista"/>
+        <w:pStyle w:val="ListParagraph"/>
         <w:numPr>
           <w:ilvl w:val="0"/>
           <w:numId w:val="9"/>
         </w:numPr>
         <w:spacing w:after="160"/>
-        <w:jc w:val="left"/>
       </w:pPr>
       <w:r>
         <w:t>Quando entrar na tela de escolha de mapas, o sistema deverá permitir a escolha entre 7 mapas pré-definidos para o usuário.</w:t>
@@ -2934,13 +2670,12 @@
     </w:p>
     <w:p>
       <w:pPr>
-        <w:pStyle w:val="PargrafodaLista"/>
+        <w:pStyle w:val="ListParagraph"/>
         <w:numPr>
           <w:ilvl w:val="0"/>
           <w:numId w:val="9"/>
         </w:numPr>
         <w:spacing w:after="160"/>
-        <w:jc w:val="left"/>
       </w:pPr>
       <w:r>
         <w:t>Quando um mapa for vetado, o sistema deverá deixar indicado qual time vetou cada mapa para o usuário.</w:t>
@@ -2948,13 +2683,12 @@
     </w:p>
     <w:p>
       <w:pPr>
-        <w:pStyle w:val="PargrafodaLista"/>
+        <w:pStyle w:val="ListParagraph"/>
         <w:numPr>
           <w:ilvl w:val="0"/>
           <w:numId w:val="9"/>
         </w:numPr>
         <w:spacing w:after="160"/>
-        <w:jc w:val="left"/>
       </w:pPr>
       <w:r>
         <w:t>Quando um mapa for vetado, o sistema deverá trocar automaticamente de time para o usuário.</w:t>
@@ -2962,13 +2696,12 @@
     </w:p>
     <w:p>
       <w:pPr>
-        <w:pStyle w:val="PargrafodaLista"/>
+        <w:pStyle w:val="ListParagraph"/>
         <w:numPr>
           <w:ilvl w:val="0"/>
           <w:numId w:val="9"/>
         </w:numPr>
         <w:spacing w:after="160"/>
-        <w:jc w:val="left"/>
       </w:pPr>
       <w:r>
         <w:t>Ao terminar a vetação de mapas, o sistema deverá mostrar os mapas a serem jogados para o usuário.</w:t>
@@ -2976,9 +2709,9 @@
     </w:p>
     <w:p>
       <w:pPr>
-        <w:pStyle w:val="Ttulo2"/>
-      </w:pPr>
-      <w:bookmarkStart w:id="9" w:name="_Toc479000403"/>
+        <w:pStyle w:val="Heading2"/>
+      </w:pPr>
+      <w:bookmarkStart w:id="9" w:name="_Toc481137700"/>
       <w:r>
         <w:t>Requisitos de Qualidade</w:t>
       </w:r>
@@ -2986,13 +2719,12 @@
     </w:p>
     <w:p>
       <w:pPr>
-        <w:pStyle w:val="PargrafodaLista"/>
+        <w:pStyle w:val="ListParagraph"/>
         <w:numPr>
           <w:ilvl w:val="0"/>
           <w:numId w:val="10"/>
         </w:numPr>
         <w:spacing w:after="160"/>
-        <w:jc w:val="left"/>
       </w:pPr>
       <w:r>
         <w:t>Durante toda sua execução, o sistema deverá possuir interface visual.</w:t>
@@ -3000,13 +2732,12 @@
     </w:p>
     <w:p>
       <w:pPr>
-        <w:pStyle w:val="PargrafodaLista"/>
+        <w:pStyle w:val="ListParagraph"/>
         <w:numPr>
           <w:ilvl w:val="0"/>
           <w:numId w:val="10"/>
         </w:numPr>
         <w:spacing w:after="160"/>
-        <w:jc w:val="left"/>
       </w:pPr>
       <w:r>
         <w:t>Quando entrar na tela de escolha de mapas, o sistema deverá mostrar todos os times na área esquerda da tela e os mapas na área direita para o usuário.</w:t>
@@ -3014,13 +2745,12 @@
     </w:p>
     <w:p>
       <w:pPr>
-        <w:pStyle w:val="PargrafodaLista"/>
+        <w:pStyle w:val="ListParagraph"/>
         <w:numPr>
           <w:ilvl w:val="0"/>
           <w:numId w:val="10"/>
         </w:numPr>
         <w:spacing w:after="160"/>
-        <w:jc w:val="left"/>
       </w:pPr>
       <w:r>
         <w:t>Ao entrar na tela de escolha de mapas, esses deverão ser os mesmos 7</w:t>
@@ -3041,24 +2771,266 @@
     </w:p>
     <w:p>
       <w:pPr>
-        <w:pStyle w:val="Ttulo1"/>
+        <w:pStyle w:val="Heading1"/>
         <w:numPr>
           <w:ilvl w:val="0"/>
           <w:numId w:val="0"/>
         </w:numPr>
         <w:ind w:left="432" w:hanging="432"/>
       </w:pPr>
-      <w:bookmarkStart w:id="10" w:name="_Toc479000404"/>
+      <w:bookmarkStart w:id="10" w:name="_Toc481137701"/>
       <w:r>
         <w:lastRenderedPageBreak/>
         <w:t>Apêndices</w:t>
       </w:r>
       <w:bookmarkEnd w:id="10"/>
     </w:p>
+    <w:p>
+      <w:pPr>
+        <w:pStyle w:val="Heading2"/>
+        <w:numPr>
+          <w:ilvl w:val="0"/>
+          <w:numId w:val="0"/>
+        </w:numPr>
+        <w:ind w:left="578" w:hanging="578"/>
+      </w:pPr>
+      <w:r>
+        <w:t>Casos de uso textual</w:t>
+      </w:r>
+    </w:p>
+    <w:p>
+      <w:bookmarkStart w:id="11" w:name="_Hlk481069755"/>
+      <w:r>
+        <w:t>Identificador: C01.</w:t>
+      </w:r>
+    </w:p>
+    <w:p>
+      <w:r>
+        <w:t>Caso de Uso: Criar Times</w:t>
+      </w:r>
+    </w:p>
+    <w:p>
+      <w:r>
+        <w:t>Autor: Fábio Augusto Alves Diniz</w:t>
+      </w:r>
+    </w:p>
+    <w:p>
+      <w:r>
+        <w:t>Prioridade:</w:t>
+      </w:r>
+    </w:p>
+    <w:p>
+      <w:r>
+        <w:t>Criticalidade:</w:t>
+      </w:r>
+    </w:p>
+    <w:p>
+      <w:r>
+        <w:t>Fonte:</w:t>
+      </w:r>
+    </w:p>
+    <w:p>
+      <w:r>
+        <w:t>Responsável: O sistema ira ser responsável por guardar os times que o usuário irá criar.</w:t>
+      </w:r>
+    </w:p>
+    <w:p>
+      <w:r>
+        <w:t>Descrição: Ao iniciar o programa aparecerá uma tela onde o usuário irá criar os times que disputarão a partida.</w:t>
+      </w:r>
+    </w:p>
+    <w:p>
+      <w:r>
+        <w:t>Trigger: Abrir o programa.</w:t>
+      </w:r>
+    </w:p>
+    <w:p>
+      <w:r>
+        <w:t>Atores: Usuário.</w:t>
+      </w:r>
+    </w:p>
+    <w:p>
+      <w:r>
+        <w:t>Pré-Condições: Ter ao menos 5 jogadores para cada equipe.</w:t>
+      </w:r>
+    </w:p>
+    <w:p>
+      <w:r>
+        <w:t>Pós-Condições: Escolher tipo de confronto.</w:t>
+      </w:r>
+    </w:p>
+    <w:p>
+      <w:r>
+        <w:t>Resultado: Sistema ira guardar os times e serão caminhados para a tela de escolha de confronto.</w:t>
+      </w:r>
+    </w:p>
+    <w:p>
+      <w:r>
+        <w:t>Cenário Principal: Iniciar partida de Counter-Strike Global Offensive.</w:t>
+      </w:r>
+    </w:p>
+    <w:p>
+      <w:r>
+        <w:t>Cenários Alternativos:</w:t>
+      </w:r>
+    </w:p>
     <w:p/>
     <w:p>
-      <w:pPr>
-        <w:pStyle w:val="Ttulo2"/>
+      <w:r>
+        <w:t>Identificador: C02.</w:t>
+      </w:r>
+    </w:p>
+    <w:p>
+      <w:r>
+        <w:t>Caso de Uso: Escolher Tipo de confronto.</w:t>
+      </w:r>
+    </w:p>
+    <w:p>
+      <w:r>
+        <w:t>Autor: Fábio Augusto Alves Diniz.</w:t>
+      </w:r>
+    </w:p>
+    <w:p>
+      <w:r>
+        <w:t>Prioridade:</w:t>
+      </w:r>
+    </w:p>
+    <w:p>
+      <w:r>
+        <w:t>Criticalidade:</w:t>
+      </w:r>
+    </w:p>
+    <w:p>
+      <w:r>
+        <w:t>Fonte:</w:t>
+      </w:r>
+    </w:p>
+    <w:p>
+      <w:r>
+        <w:lastRenderedPageBreak/>
+        <w:t>Responsável: O sistema fará uma pergunta ao usuário sobre qual o tipo de confronto que será realizado.</w:t>
+      </w:r>
+    </w:p>
+    <w:p>
+      <w:r>
+        <w:t>Descrição: Haverá três(3) tipos de confrontos disponíveis para escolher no sistema. 1 – Melhor de 1: Apenas uma partida será realizada. 2 – Melhor de 3: serão realizadas 3 partidas, e o quem ganhar 2 dessas partidas será o vencedor. 3 – Melhor de 5: 5 partidas serão realizadas e o vencedor será quem ganhar 3 delas.</w:t>
+      </w:r>
+    </w:p>
+    <w:p>
+      <w:r>
+        <w:t>Trigger: Após criação de times.</w:t>
+      </w:r>
+    </w:p>
+    <w:p>
+      <w:r>
+        <w:t>Atores: Usuário.</w:t>
+      </w:r>
+    </w:p>
+    <w:p>
+      <w:r>
+        <w:t>Pré-Condições: ter 2 equipes criadas no sistema.</w:t>
+      </w:r>
+    </w:p>
+    <w:p>
+      <w:r>
+        <w:t>Pós-Condições: Escolher mapas que não estarão presentes na disputa.</w:t>
+      </w:r>
+    </w:p>
+    <w:p>
+      <w:r>
+        <w:t>Resultado: O tipo de confronto escolhido resultara na quantidade de mapas que terá que ser vetado até sobrar a quantidade igual ao número de partidas.</w:t>
+      </w:r>
+    </w:p>
+    <w:p>
+      <w:r>
+        <w:t>Cenário principal: Disputa de partida de Counter-Strike Global Offensive.</w:t>
+      </w:r>
+    </w:p>
+    <w:p>
+      <w:r>
+        <w:t>Cenários alternativos</w:t>
+      </w:r>
+    </w:p>
+    <w:p/>
+    <w:p>
+      <w:r>
+        <w:t>Identificador: C03.</w:t>
+      </w:r>
+    </w:p>
+    <w:p>
+      <w:r>
+        <w:t>Caso de uso: Vetar mapas.</w:t>
+      </w:r>
+    </w:p>
+    <w:p>
+      <w:r>
+        <w:t>Autor: Fábio Augusto Alves Diniz.</w:t>
+      </w:r>
+    </w:p>
+    <w:p>
+      <w:r>
+        <w:t>Prioridade:</w:t>
+      </w:r>
+    </w:p>
+    <w:p>
+      <w:r>
+        <w:t>Criticalidade:</w:t>
+      </w:r>
+    </w:p>
+    <w:p>
+      <w:r>
+        <w:t>Fonte:</w:t>
+      </w:r>
+    </w:p>
+    <w:p>
+      <w:r>
+        <w:t>Responsável: O Sistema irá mostrar miniaturas dos mapas que estarão disponíveis para serem vetados.</w:t>
+      </w:r>
+    </w:p>
+    <w:p>
+      <w:r>
+        <w:t>Descrição: Existirão ao todo sete (7) mapas que poderão ser vetados. Se o Tipo de Confronto escolhido for uma Melhor de 1, seis (6) mapas serão vetados até que sobre apenas 1 em que será realizada a partida, se o tipo de confronto escolhido for Melhor de 3, serão vetados ao todo 4 mapas, até que sobrem 3 para realizar a partida, e se o tipo de confronto escolhido for uma melhor de 5, apenas 2 mapas serão vetados e o confronto será realizado nos 5 mapas que sobrarem.</w:t>
+      </w:r>
+    </w:p>
+    <w:p>
+      <w:r>
+        <w:lastRenderedPageBreak/>
+        <w:t>Trigger: Escolha do tipo de confronto.</w:t>
+      </w:r>
+    </w:p>
+    <w:p>
+      <w:r>
+        <w:t>Atores: Usuário.</w:t>
+      </w:r>
+    </w:p>
+    <w:p>
+      <w:r>
+        <w:t>Pré-Condições: Ter estabelecido qual será o tipo de confronto.</w:t>
+      </w:r>
+    </w:p>
+    <w:p>
+      <w:r>
+        <w:t xml:space="preserve">Pós-Condições: </w:t>
+      </w:r>
+    </w:p>
+    <w:p>
+      <w:r>
+        <w:t>Resultado: Será mostrado na tela qual(is) mapas que estará(âo) na disputa.</w:t>
+      </w:r>
+    </w:p>
+    <w:p>
+      <w:r>
+        <w:t>Cenário Principal: Disputa de partida de Counter-Strike Global Offensive.</w:t>
+      </w:r>
+    </w:p>
+    <w:p>
+      <w:r>
+        <w:t>Cenários Alternativos:</w:t>
+      </w:r>
+    </w:p>
+    <w:p>
+      <w:pPr>
+        <w:pStyle w:val="Heading2"/>
         <w:numPr>
           <w:ilvl w:val="0"/>
           <w:numId w:val="0"/>
@@ -3068,757 +3040,26 @@
           <w:shd w:val="clear" w:color="auto" w:fill="FFFFFF"/>
         </w:rPr>
       </w:pPr>
-      <w:bookmarkStart w:id="11" w:name="_Toc479000405"/>
+      <w:bookmarkStart w:id="12" w:name="_Toc481137702"/>
+      <w:bookmarkEnd w:id="11"/>
       <w:r>
         <w:rPr>
           <w:shd w:val="clear" w:color="auto" w:fill="FFFFFF"/>
         </w:rPr>
         <w:t>Modelos</w:t>
       </w:r>
-      <w:bookmarkEnd w:id="11"/>
-    </w:p>
-    <w:p>
-      <w:pPr>
-        <w:rPr>
-          <w:b/>
-        </w:rPr>
-      </w:pPr>
-      <w:r>
-        <w:rPr>
-          <w:b/>
-        </w:rPr>
-        <w:t>Casos de uso textual</w:t>
-      </w:r>
-    </w:p>
-    <w:p>
-      <w:pPr>
-        <w:rPr>
-          <w:rFonts w:cs="Arial"/>
-          <w:szCs w:val="24"/>
-        </w:rPr>
-      </w:pPr>
-      <w:bookmarkStart w:id="12" w:name="_Hlk481069755"/>
-      <w:r>
-        <w:rPr>
-          <w:rFonts w:cs="Arial"/>
-          <w:szCs w:val="24"/>
-        </w:rPr>
-        <w:t>Identificador: C01.</w:t>
-      </w:r>
-    </w:p>
-    <w:p>
-      <w:pPr>
-        <w:rPr>
-          <w:rFonts w:cs="Arial"/>
-          <w:szCs w:val="24"/>
-        </w:rPr>
-      </w:pPr>
-      <w:r>
-        <w:rPr>
-          <w:rFonts w:cs="Arial"/>
-          <w:szCs w:val="24"/>
-        </w:rPr>
-        <w:t>Caso de Uso: Criar Times</w:t>
-      </w:r>
-    </w:p>
-    <w:p>
-      <w:pPr>
-        <w:rPr>
-          <w:rFonts w:cs="Arial"/>
-          <w:szCs w:val="24"/>
-        </w:rPr>
-      </w:pPr>
-      <w:r>
-        <w:rPr>
-          <w:rFonts w:cs="Arial"/>
-          <w:szCs w:val="24"/>
-        </w:rPr>
-        <w:t>Autor: Fábio Augusto Alves Diniz</w:t>
-      </w:r>
-    </w:p>
-    <w:p>
-      <w:pPr>
-        <w:rPr>
-          <w:rFonts w:cs="Arial"/>
-          <w:szCs w:val="24"/>
-        </w:rPr>
-      </w:pPr>
-      <w:r>
-        <w:rPr>
-          <w:rFonts w:cs="Arial"/>
-          <w:szCs w:val="24"/>
-        </w:rPr>
-        <w:t>Prioridade:</w:t>
-      </w:r>
-    </w:p>
-    <w:p>
-      <w:pPr>
-        <w:rPr>
-          <w:rFonts w:cs="Arial"/>
-          <w:szCs w:val="24"/>
-        </w:rPr>
-      </w:pPr>
-      <w:r>
-        <w:rPr>
-          <w:rFonts w:cs="Arial"/>
-          <w:szCs w:val="24"/>
-        </w:rPr>
-        <w:t>Criticalidade:</w:t>
-      </w:r>
-    </w:p>
-    <w:p>
-      <w:pPr>
-        <w:rPr>
-          <w:rFonts w:cs="Arial"/>
-          <w:szCs w:val="24"/>
-        </w:rPr>
-      </w:pPr>
-      <w:r>
-        <w:rPr>
-          <w:rFonts w:cs="Arial"/>
-          <w:szCs w:val="24"/>
-        </w:rPr>
-        <w:t>Fonte:</w:t>
-      </w:r>
-    </w:p>
-    <w:p>
-      <w:pPr>
-        <w:ind w:left="708" w:firstLine="1"/>
-        <w:rPr>
-          <w:rFonts w:cs="Arial"/>
-          <w:szCs w:val="24"/>
-        </w:rPr>
-      </w:pPr>
-      <w:r>
-        <w:rPr>
-          <w:rFonts w:cs="Arial"/>
-          <w:szCs w:val="24"/>
-        </w:rPr>
-        <w:t>Responsável: O sistema ira ser responsável por guardar os times que o usuário irá criar.</w:t>
-      </w:r>
-    </w:p>
-    <w:p>
-      <w:pPr>
-        <w:ind w:left="708" w:firstLine="1"/>
-        <w:rPr>
-          <w:rFonts w:cs="Arial"/>
-          <w:szCs w:val="24"/>
-        </w:rPr>
-      </w:pPr>
-      <w:r>
-        <w:rPr>
-          <w:rFonts w:cs="Arial"/>
-          <w:szCs w:val="24"/>
-        </w:rPr>
-        <w:t>Descrição: Ao iniciar o programa aparecerá uma tela onde o usuário irá criar os times que disputarão a partida.</w:t>
-      </w:r>
-    </w:p>
-    <w:p>
-      <w:pPr>
-        <w:rPr>
-          <w:rFonts w:cs="Arial"/>
-          <w:szCs w:val="24"/>
-        </w:rPr>
-      </w:pPr>
-      <w:r>
-        <w:rPr>
-          <w:rFonts w:cs="Arial"/>
-          <w:szCs w:val="24"/>
-        </w:rPr>
-        <w:t>Trigger: Abrir o programa.</w:t>
-      </w:r>
-    </w:p>
-    <w:p>
-      <w:pPr>
-        <w:rPr>
-          <w:rFonts w:cs="Arial"/>
-          <w:szCs w:val="24"/>
-        </w:rPr>
-      </w:pPr>
-      <w:r>
-        <w:rPr>
-          <w:rFonts w:cs="Arial"/>
-          <w:szCs w:val="24"/>
-        </w:rPr>
-        <w:t>Atores: Usuário.</w:t>
-      </w:r>
-    </w:p>
-    <w:p>
-      <w:pPr>
-        <w:rPr>
-          <w:rFonts w:cs="Arial"/>
-          <w:szCs w:val="24"/>
-        </w:rPr>
-      </w:pPr>
-      <w:r>
-        <w:rPr>
-          <w:rFonts w:cs="Arial"/>
-          <w:szCs w:val="24"/>
-        </w:rPr>
-        <w:t>Pré-Condições: Ter ao menos 5 jogadores para cada equipe.</w:t>
-      </w:r>
-    </w:p>
-    <w:p>
-      <w:pPr>
-        <w:rPr>
-          <w:rFonts w:cs="Arial"/>
-          <w:szCs w:val="24"/>
-        </w:rPr>
-      </w:pPr>
-      <w:r>
-        <w:rPr>
-          <w:rFonts w:cs="Arial"/>
-          <w:szCs w:val="24"/>
-        </w:rPr>
-        <w:t>Pós-Condições: Escolher tipo de confronto.</w:t>
-      </w:r>
-    </w:p>
-    <w:p>
-      <w:pPr>
-        <w:ind w:left="708" w:firstLine="1"/>
-        <w:rPr>
-          <w:rFonts w:cs="Arial"/>
-          <w:szCs w:val="24"/>
-        </w:rPr>
-      </w:pPr>
-      <w:r>
-        <w:rPr>
-          <w:rFonts w:cs="Arial"/>
-          <w:szCs w:val="24"/>
-        </w:rPr>
-        <w:t>Resultado: Sistema ira guardar os times e serão caminhados para a tela de escolha de confronto.</w:t>
-      </w:r>
-    </w:p>
-    <w:p>
-      <w:pPr>
-        <w:rPr>
-          <w:rFonts w:cs="Arial"/>
-          <w:szCs w:val="24"/>
-        </w:rPr>
-      </w:pPr>
-      <w:r>
-        <w:rPr>
-          <w:rFonts w:cs="Arial"/>
-          <w:szCs w:val="24"/>
-        </w:rPr>
-        <w:t>Cenário Principal: Iniciar partida de Counter-Strike Global Offensive.</w:t>
-      </w:r>
-    </w:p>
-    <w:p>
-      <w:pPr>
-        <w:rPr>
-          <w:rFonts w:cs="Arial"/>
-          <w:szCs w:val="24"/>
-        </w:rPr>
-      </w:pPr>
-      <w:r>
-        <w:rPr>
-          <w:rFonts w:cs="Arial"/>
-          <w:szCs w:val="24"/>
-        </w:rPr>
-        <w:t>Cenários Alternativos:</w:t>
-      </w:r>
-    </w:p>
-    <w:p>
-      <w:pPr>
-        <w:rPr>
-          <w:rFonts w:cs="Arial"/>
-          <w:szCs w:val="24"/>
-        </w:rPr>
-      </w:pPr>
-    </w:p>
-    <w:p>
-      <w:pPr>
-        <w:rPr>
-          <w:rFonts w:cs="Arial"/>
-          <w:szCs w:val="24"/>
-        </w:rPr>
-      </w:pPr>
-      <w:r>
-        <w:rPr>
-          <w:rFonts w:cs="Arial"/>
-          <w:szCs w:val="24"/>
-        </w:rPr>
-        <w:t>Identificador: C02.</w:t>
-      </w:r>
-    </w:p>
-    <w:p>
-      <w:pPr>
-        <w:rPr>
-          <w:rFonts w:cs="Arial"/>
-          <w:szCs w:val="24"/>
-        </w:rPr>
-      </w:pPr>
-      <w:r>
-        <w:rPr>
-          <w:rFonts w:cs="Arial"/>
-          <w:szCs w:val="24"/>
-        </w:rPr>
-        <w:t>Caso de Uso: Escolher Tipo de confronto.</w:t>
-      </w:r>
-    </w:p>
-    <w:p>
-      <w:pPr>
-        <w:rPr>
-          <w:rFonts w:cs="Arial"/>
-          <w:szCs w:val="24"/>
-        </w:rPr>
-      </w:pPr>
-      <w:r>
-        <w:rPr>
-          <w:rFonts w:cs="Arial"/>
-          <w:szCs w:val="24"/>
-        </w:rPr>
-        <w:t>Autor: Fábio Augusto Alves Diniz.</w:t>
-      </w:r>
-    </w:p>
-    <w:p>
-      <w:pPr>
-        <w:rPr>
-          <w:rFonts w:cs="Arial"/>
-          <w:szCs w:val="24"/>
-        </w:rPr>
-      </w:pPr>
-      <w:r>
-        <w:rPr>
-          <w:rFonts w:cs="Arial"/>
-          <w:szCs w:val="24"/>
-        </w:rPr>
-        <w:t>Prioridade:</w:t>
-      </w:r>
-    </w:p>
-    <w:p>
-      <w:pPr>
-        <w:ind w:left="707" w:firstLine="2"/>
-        <w:rPr>
-          <w:rFonts w:cs="Arial"/>
-          <w:szCs w:val="24"/>
-        </w:rPr>
-      </w:pPr>
-      <w:r>
-        <w:rPr>
-          <w:rFonts w:cs="Arial"/>
-          <w:szCs w:val="24"/>
-        </w:rPr>
-        <w:lastRenderedPageBreak/>
-        <w:t>Criticalidade:</w:t>
-      </w:r>
-    </w:p>
-    <w:p>
-      <w:pPr>
-        <w:rPr>
-          <w:rFonts w:cs="Arial"/>
-          <w:szCs w:val="24"/>
-        </w:rPr>
-      </w:pPr>
-      <w:r>
-        <w:rPr>
-          <w:rFonts w:cs="Arial"/>
-          <w:szCs w:val="24"/>
-        </w:rPr>
-        <w:t>Fonte:</w:t>
-      </w:r>
-    </w:p>
-    <w:p>
-      <w:pPr>
-        <w:ind w:left="708" w:firstLine="1"/>
-        <w:rPr>
-          <w:rFonts w:cs="Arial"/>
-          <w:szCs w:val="24"/>
-        </w:rPr>
-      </w:pPr>
-      <w:r>
-        <w:rPr>
-          <w:rFonts w:cs="Arial"/>
-          <w:szCs w:val="24"/>
-        </w:rPr>
-        <w:t>Responsável: O sistema fará uma pergunta ao usuário sobre qual o tipo de confronto que será realizado.</w:t>
-      </w:r>
-    </w:p>
-    <w:p>
-      <w:pPr>
-        <w:ind w:left="708" w:firstLine="1"/>
-        <w:rPr>
-          <w:rFonts w:cs="Arial"/>
-          <w:szCs w:val="24"/>
-        </w:rPr>
-      </w:pPr>
-      <w:r>
-        <w:rPr>
-          <w:rFonts w:cs="Arial"/>
-          <w:szCs w:val="24"/>
-        </w:rPr>
-        <w:t>Descrição: Haverá três(3) tipos de confrontos disponíveis para escolher no sistema. 1 – Melhor de 1: Apenas uma partida será realizada. 2 – Melhor de 3: serão realizadas 3 partidas, e o quem ganhar 2 dessas partidas será o vencedor. 3 – Melhor de 5: 5 partidas serão realizadas e o vencedor será quem ganhar 3 delas.</w:t>
-      </w:r>
-    </w:p>
-    <w:p>
-      <w:pPr>
-        <w:rPr>
-          <w:rFonts w:cs="Arial"/>
-          <w:szCs w:val="24"/>
-        </w:rPr>
-      </w:pPr>
-      <w:r>
-        <w:rPr>
-          <w:rFonts w:cs="Arial"/>
-          <w:szCs w:val="24"/>
-        </w:rPr>
-        <w:t>Trigger: Após criação de times.</w:t>
-      </w:r>
-    </w:p>
-    <w:p>
-      <w:pPr>
-        <w:rPr>
-          <w:rFonts w:cs="Arial"/>
-          <w:szCs w:val="24"/>
-        </w:rPr>
-      </w:pPr>
-      <w:r>
-        <w:rPr>
-          <w:rFonts w:cs="Arial"/>
-          <w:szCs w:val="24"/>
-        </w:rPr>
-        <w:t>Atores: Usuário.</w:t>
-      </w:r>
-    </w:p>
-    <w:p>
-      <w:pPr>
-        <w:rPr>
-          <w:rFonts w:cs="Arial"/>
-          <w:szCs w:val="24"/>
-        </w:rPr>
-      </w:pPr>
-      <w:r>
-        <w:rPr>
-          <w:rFonts w:cs="Arial"/>
-          <w:szCs w:val="24"/>
-        </w:rPr>
-        <w:t>Pré-Condições: ter 2 equipes criadas no sistema.</w:t>
-      </w:r>
-    </w:p>
-    <w:p>
-      <w:pPr>
-        <w:rPr>
-          <w:rFonts w:cs="Arial"/>
-          <w:szCs w:val="24"/>
-        </w:rPr>
-      </w:pPr>
-      <w:r>
-        <w:rPr>
-          <w:rFonts w:cs="Arial"/>
-          <w:szCs w:val="24"/>
-        </w:rPr>
-        <w:t>Pós-Condições: Escolher mapas que não estarão presentes na disputa.</w:t>
-      </w:r>
-    </w:p>
-    <w:p>
-      <w:pPr>
-        <w:ind w:left="708" w:firstLine="1"/>
-        <w:rPr>
-          <w:rFonts w:cs="Arial"/>
-          <w:szCs w:val="24"/>
-        </w:rPr>
-      </w:pPr>
-      <w:r>
-        <w:rPr>
-          <w:rFonts w:cs="Arial"/>
-          <w:szCs w:val="24"/>
-        </w:rPr>
-        <w:t>Resultado: O tipo de confronto escolhido resultara na quantidade de mapas que terá que ser vetado até sobrar a quantidade igual ao número de partidas.</w:t>
-      </w:r>
-    </w:p>
-    <w:p>
-      <w:pPr>
-        <w:rPr>
-          <w:rFonts w:cs="Arial"/>
-          <w:szCs w:val="24"/>
-        </w:rPr>
-      </w:pPr>
-      <w:r>
-        <w:rPr>
-          <w:rFonts w:cs="Arial"/>
-          <w:szCs w:val="24"/>
-        </w:rPr>
-        <w:t>Cenário principal: Disputa de partida de Counter-Strike Global Offensive.</w:t>
-      </w:r>
-    </w:p>
-    <w:p>
-      <w:pPr>
-        <w:rPr>
-          <w:rFonts w:cs="Arial"/>
-          <w:szCs w:val="24"/>
-        </w:rPr>
-      </w:pPr>
-      <w:r>
-        <w:rPr>
-          <w:rFonts w:cs="Arial"/>
-          <w:szCs w:val="24"/>
-        </w:rPr>
-        <w:t>Cenários alternativos</w:t>
-      </w:r>
-    </w:p>
-    <w:p>
-      <w:pPr>
-        <w:rPr>
-          <w:rFonts w:cs="Arial"/>
-          <w:szCs w:val="24"/>
-        </w:rPr>
-      </w:pPr>
-    </w:p>
-    <w:p>
-      <w:pPr>
-        <w:rPr>
-          <w:rFonts w:cs="Arial"/>
-          <w:szCs w:val="24"/>
-        </w:rPr>
-      </w:pPr>
-      <w:r>
-        <w:rPr>
-          <w:rFonts w:cs="Arial"/>
-          <w:szCs w:val="24"/>
-        </w:rPr>
-        <w:t>Identificador: C03.</w:t>
-      </w:r>
-    </w:p>
-    <w:p>
-      <w:pPr>
-        <w:rPr>
-          <w:rFonts w:cs="Arial"/>
-          <w:szCs w:val="24"/>
-        </w:rPr>
-      </w:pPr>
-      <w:r>
-        <w:rPr>
-          <w:rFonts w:cs="Arial"/>
-          <w:szCs w:val="24"/>
-        </w:rPr>
-        <w:t>Caso de uso: Vetar mapas.</w:t>
-      </w:r>
-    </w:p>
-    <w:p>
-      <w:pPr>
-        <w:rPr>
-          <w:rFonts w:cs="Arial"/>
-          <w:szCs w:val="24"/>
-        </w:rPr>
-      </w:pPr>
-      <w:r>
-        <w:rPr>
-          <w:rFonts w:cs="Arial"/>
-          <w:szCs w:val="24"/>
-        </w:rPr>
-        <w:t>Autor: Fábio Augusto Alves Diniz.</w:t>
-      </w:r>
-    </w:p>
-    <w:p>
-      <w:pPr>
-        <w:rPr>
-          <w:rFonts w:cs="Arial"/>
-          <w:szCs w:val="24"/>
-        </w:rPr>
-      </w:pPr>
-      <w:r>
-        <w:rPr>
-          <w:rFonts w:cs="Arial"/>
-          <w:szCs w:val="24"/>
-        </w:rPr>
-        <w:t>Prioridade:</w:t>
-      </w:r>
-    </w:p>
-    <w:p>
-      <w:pPr>
-        <w:rPr>
-          <w:rFonts w:cs="Arial"/>
-          <w:szCs w:val="24"/>
-        </w:rPr>
-      </w:pPr>
-      <w:r>
-        <w:rPr>
-          <w:rFonts w:cs="Arial"/>
-          <w:szCs w:val="24"/>
-        </w:rPr>
-        <w:t>Criticalidade:</w:t>
-      </w:r>
-    </w:p>
-    <w:p>
-      <w:pPr>
-        <w:rPr>
-          <w:rFonts w:cs="Arial"/>
-          <w:szCs w:val="24"/>
-        </w:rPr>
-      </w:pPr>
-      <w:r>
-        <w:rPr>
-          <w:rFonts w:cs="Arial"/>
-          <w:szCs w:val="24"/>
-        </w:rPr>
-        <w:t>Fonte:</w:t>
-      </w:r>
-    </w:p>
-    <w:p>
-      <w:pPr>
-        <w:ind w:left="708" w:firstLine="1"/>
-        <w:rPr>
-          <w:rFonts w:cs="Arial"/>
-          <w:szCs w:val="24"/>
-        </w:rPr>
-      </w:pPr>
-      <w:r>
-        <w:rPr>
-          <w:rFonts w:cs="Arial"/>
-          <w:szCs w:val="24"/>
-        </w:rPr>
-        <w:t>Responsável: O Sistema irá mostrar miniaturas dos mapas que estarão disponíveis para serem vetados.</w:t>
-      </w:r>
-    </w:p>
-    <w:p>
-      <w:pPr>
-        <w:ind w:left="708" w:firstLine="1"/>
-        <w:rPr>
-          <w:rFonts w:cs="Arial"/>
-          <w:szCs w:val="24"/>
-        </w:rPr>
-      </w:pPr>
-      <w:r>
-        <w:rPr>
-          <w:rFonts w:cs="Arial"/>
-          <w:szCs w:val="24"/>
-        </w:rPr>
-        <w:t xml:space="preserve">Descrição: Existirão ao todo sete (7) mapas que poderão ser vetados. Se o Tipo de Confronto escolhido for uma Melhor de 1, seis (6) mapas serão vetados até </w:t>
-      </w:r>
-      <w:r>
-        <w:rPr>
-          <w:rFonts w:cs="Arial"/>
-          <w:szCs w:val="24"/>
-        </w:rPr>
-        <w:lastRenderedPageBreak/>
-        <w:t>que sobre apenas 1 em que será realizada a partida, se o tipo de confronto escolhido for Melhor de 3, serão vetados ao todo 4 mapas, até que sobrem 3 para realizar a partida, e se o tipo de confronto escolhido for uma melhor de 5, apenas 2 mapas serão vetados e o confronto será realizado nos 5 mapas que sobrarem.</w:t>
-      </w:r>
-    </w:p>
-    <w:p>
-      <w:pPr>
-        <w:rPr>
-          <w:rFonts w:cs="Arial"/>
-          <w:szCs w:val="24"/>
-        </w:rPr>
-      </w:pPr>
-      <w:r>
-        <w:rPr>
-          <w:rFonts w:cs="Arial"/>
-          <w:szCs w:val="24"/>
-        </w:rPr>
-        <w:t>Trigger: Escolha do tipo de confronto.</w:t>
-      </w:r>
-    </w:p>
-    <w:p>
-      <w:pPr>
-        <w:rPr>
-          <w:rFonts w:cs="Arial"/>
-          <w:szCs w:val="24"/>
-        </w:rPr>
-      </w:pPr>
-      <w:r>
-        <w:rPr>
-          <w:rFonts w:cs="Arial"/>
-          <w:szCs w:val="24"/>
-        </w:rPr>
-        <w:t>Atores: Usuário.</w:t>
-      </w:r>
-    </w:p>
-    <w:p>
-      <w:pPr>
-        <w:rPr>
-          <w:rFonts w:cs="Arial"/>
-          <w:szCs w:val="24"/>
-        </w:rPr>
-      </w:pPr>
-      <w:r>
-        <w:rPr>
-          <w:rFonts w:cs="Arial"/>
-          <w:szCs w:val="24"/>
-        </w:rPr>
-        <w:t>Pré-Condições: Ter estabelecido qual será o tipo de confronto.</w:t>
-      </w:r>
-    </w:p>
-    <w:p>
-      <w:pPr>
-        <w:rPr>
-          <w:rFonts w:cs="Arial"/>
-          <w:szCs w:val="24"/>
-        </w:rPr>
-      </w:pPr>
-      <w:r>
-        <w:rPr>
-          <w:rFonts w:cs="Arial"/>
-          <w:szCs w:val="24"/>
-        </w:rPr>
-        <w:t xml:space="preserve">Pós-Condições: </w:t>
-      </w:r>
-    </w:p>
-    <w:p>
-      <w:pPr>
-        <w:rPr>
-          <w:rFonts w:cs="Arial"/>
-          <w:szCs w:val="24"/>
-        </w:rPr>
-      </w:pPr>
-      <w:r>
-        <w:rPr>
-          <w:rFonts w:cs="Arial"/>
-          <w:szCs w:val="24"/>
-        </w:rPr>
-        <w:t>Resultado: Será mostrado na tela qual(is) mapas que estará(âo) na disputa.</w:t>
-      </w:r>
-    </w:p>
-    <w:p>
-      <w:pPr>
-        <w:rPr>
-          <w:rFonts w:cs="Arial"/>
-          <w:szCs w:val="24"/>
-        </w:rPr>
-      </w:pPr>
-      <w:r>
-        <w:rPr>
-          <w:rFonts w:cs="Arial"/>
-          <w:szCs w:val="24"/>
-        </w:rPr>
-        <w:t>Cenário Principal: Disputa de partida de Counter-Strike Global Offensive.</w:t>
-      </w:r>
-    </w:p>
-    <w:p>
-      <w:pPr>
-        <w:rPr>
-          <w:rFonts w:cs="Arial"/>
-          <w:szCs w:val="24"/>
-        </w:rPr>
-      </w:pPr>
-      <w:r>
-        <w:rPr>
-          <w:rFonts w:cs="Arial"/>
-          <w:szCs w:val="24"/>
-        </w:rPr>
-        <w:t>Cenários Alternativos:</w:t>
-      </w:r>
-    </w:p>
-    <w:bookmarkEnd w:id="12"/>
-    <w:p>
-      <w:pPr>
-        <w:rPr>
-          <w:rFonts w:cs="Arial"/>
-          <w:szCs w:val="24"/>
-        </w:rPr>
-      </w:pPr>
-    </w:p>
-    <w:p>
-      <w:pPr>
-        <w:rPr>
-          <w:b/>
-        </w:rPr>
-      </w:pPr>
-      <w:r>
-        <w:rPr>
-          <w:b/>
-        </w:rPr>
+      <w:bookmarkEnd w:id="12"/>
+    </w:p>
+    <w:p>
+      <w:pPr>
+        <w:pStyle w:val="Heading3"/>
+        <w:numPr>
+          <w:ilvl w:val="0"/>
+          <w:numId w:val="0"/>
+        </w:numPr>
+        <w:ind w:left="720" w:hanging="720"/>
+      </w:pPr>
+      <w:r>
         <w:t>Diagrama de Casos de Uso</w:t>
       </w:r>
     </w:p>
@@ -3845,7 +3086,7 @@
                     </pic:cNvPicPr>
                   </pic:nvPicPr>
                   <pic:blipFill>
-                    <a:blip r:embed="rId13">
+                    <a:blip r:embed="rId12">
                       <a:extLst>
                         <a:ext uri="{28A0092B-C50C-407E-A947-70E740481C1C}">
                           <a14:useLocalDpi xmlns:a14="http://schemas.microsoft.com/office/drawing/2010/main" val="0"/>
@@ -3883,22 +3124,40 @@
           <w:b/>
         </w:rPr>
       </w:pPr>
-      <w:r>
+    </w:p>
+    <w:p>
+      <w:pPr>
         <w:rPr>
           <w:b/>
         </w:rPr>
+      </w:pPr>
+    </w:p>
+    <w:p>
+      <w:pPr>
+        <w:rPr>
+          <w:b/>
+        </w:rPr>
+      </w:pPr>
+    </w:p>
+    <w:p>
+      <w:pPr>
+        <w:pStyle w:val="Heading3"/>
+        <w:numPr>
+          <w:ilvl w:val="0"/>
+          <w:numId w:val="0"/>
+        </w:numPr>
+        <w:ind w:left="720" w:hanging="720"/>
+      </w:pPr>
+      <w:r>
         <w:lastRenderedPageBreak/>
         <w:t>Mapa de Rastreamento</w:t>
       </w:r>
     </w:p>
     <w:tbl>
       <w:tblPr>
+        <w:tblStyle w:val="GridTable3"/>
         <w:tblW w:w="6720" w:type="dxa"/>
-        <w:tblInd w:w="887" w:type="dxa"/>
-        <w:tblCellMar>
-          <w:left w:w="70" w:type="dxa"/>
-          <w:right w:w="70" w:type="dxa"/>
-        </w:tblCellMar>
+        <w:jc w:val="center"/>
         <w:tblLook w:val="04A0" w:firstRow="1" w:lastRow="0" w:firstColumn="1" w:lastColumn="0" w:noHBand="0" w:noVBand="1"/>
       </w:tblPr>
       <w:tblGrid>
@@ -3912,20 +3171,15 @@
       </w:tblGrid>
       <w:tr>
         <w:trPr>
+          <w:cnfStyle w:val="100000000000" w:firstRow="1" w:lastRow="0" w:firstColumn="0" w:lastColumn="0" w:oddVBand="0" w:evenVBand="0" w:oddHBand="0" w:evenHBand="0" w:firstRowFirstColumn="0" w:firstRowLastColumn="0" w:lastRowFirstColumn="0" w:lastRowLastColumn="0"/>
           <w:trHeight w:val="300"/>
+          <w:jc w:val="center"/>
         </w:trPr>
         <w:tc>
           <w:tcPr>
+            <w:cnfStyle w:val="001000000100" w:firstRow="0" w:lastRow="0" w:firstColumn="1" w:lastColumn="0" w:oddVBand="0" w:evenVBand="0" w:oddHBand="0" w:evenHBand="0" w:firstRowFirstColumn="1" w:firstRowLastColumn="0" w:lastRowFirstColumn="0" w:lastRowLastColumn="0"/>
             <w:tcW w:w="960" w:type="dxa"/>
-            <w:tcBorders>
-              <w:top w:val="single" w:sz="4" w:space="0" w:color="auto"/>
-              <w:left w:val="single" w:sz="4" w:space="0" w:color="auto"/>
-              <w:bottom w:val="single" w:sz="4" w:space="0" w:color="auto"/>
-              <w:right w:val="single" w:sz="4" w:space="0" w:color="auto"/>
-            </w:tcBorders>
-            <w:shd w:val="clear" w:color="auto" w:fill="auto"/>
             <w:noWrap/>
-            <w:vAlign w:val="center"/>
             <w:hideMark/>
           </w:tcPr>
           <w:p>
@@ -3952,15 +3206,7 @@
         <w:tc>
           <w:tcPr>
             <w:tcW w:w="960" w:type="dxa"/>
-            <w:tcBorders>
-              <w:top w:val="single" w:sz="4" w:space="0" w:color="auto"/>
-              <w:left w:val="nil"/>
-              <w:bottom w:val="single" w:sz="4" w:space="0" w:color="auto"/>
-              <w:right w:val="single" w:sz="4" w:space="0" w:color="auto"/>
-            </w:tcBorders>
-            <w:shd w:val="clear" w:color="auto" w:fill="auto"/>
             <w:noWrap/>
-            <w:vAlign w:val="center"/>
             <w:hideMark/>
           </w:tcPr>
           <w:p>
@@ -3968,6 +3214,7 @@
               <w:spacing w:after="0" w:line="240" w:lineRule="auto"/>
               <w:ind w:firstLine="0"/>
               <w:jc w:val="center"/>
+              <w:cnfStyle w:val="100000000000" w:firstRow="1" w:lastRow="0" w:firstColumn="0" w:lastColumn="0" w:oddVBand="0" w:evenVBand="0" w:oddHBand="0" w:evenHBand="0" w:firstRowFirstColumn="0" w:firstRowLastColumn="0" w:lastRowFirstColumn="0" w:lastRowLastColumn="0"/>
               <w:rPr>
                 <w:rFonts w:ascii="Calibri" w:eastAsia="Times New Roman" w:hAnsi="Calibri" w:cs="Calibri"/>
                 <w:color w:val="000000"/>
@@ -3987,15 +3234,7 @@
         <w:tc>
           <w:tcPr>
             <w:tcW w:w="960" w:type="dxa"/>
-            <w:tcBorders>
-              <w:top w:val="single" w:sz="4" w:space="0" w:color="auto"/>
-              <w:left w:val="nil"/>
-              <w:bottom w:val="single" w:sz="4" w:space="0" w:color="auto"/>
-              <w:right w:val="single" w:sz="4" w:space="0" w:color="auto"/>
-            </w:tcBorders>
-            <w:shd w:val="clear" w:color="auto" w:fill="auto"/>
             <w:noWrap/>
-            <w:vAlign w:val="center"/>
             <w:hideMark/>
           </w:tcPr>
           <w:p>
@@ -4003,6 +3242,7 @@
               <w:spacing w:after="0" w:line="240" w:lineRule="auto"/>
               <w:ind w:firstLine="0"/>
               <w:jc w:val="center"/>
+              <w:cnfStyle w:val="100000000000" w:firstRow="1" w:lastRow="0" w:firstColumn="0" w:lastColumn="0" w:oddVBand="0" w:evenVBand="0" w:oddHBand="0" w:evenHBand="0" w:firstRowFirstColumn="0" w:firstRowLastColumn="0" w:lastRowFirstColumn="0" w:lastRowLastColumn="0"/>
               <w:rPr>
                 <w:rFonts w:ascii="Calibri" w:eastAsia="Times New Roman" w:hAnsi="Calibri" w:cs="Calibri"/>
                 <w:color w:val="000000"/>
@@ -4022,15 +3262,7 @@
         <w:tc>
           <w:tcPr>
             <w:tcW w:w="960" w:type="dxa"/>
-            <w:tcBorders>
-              <w:top w:val="single" w:sz="4" w:space="0" w:color="auto"/>
-              <w:left w:val="nil"/>
-              <w:bottom w:val="single" w:sz="4" w:space="0" w:color="auto"/>
-              <w:right w:val="single" w:sz="4" w:space="0" w:color="auto"/>
-            </w:tcBorders>
-            <w:shd w:val="clear" w:color="auto" w:fill="auto"/>
             <w:noWrap/>
-            <w:vAlign w:val="center"/>
             <w:hideMark/>
           </w:tcPr>
           <w:p>
@@ -4038,6 +3270,7 @@
               <w:spacing w:after="0" w:line="240" w:lineRule="auto"/>
               <w:ind w:firstLine="0"/>
               <w:jc w:val="center"/>
+              <w:cnfStyle w:val="100000000000" w:firstRow="1" w:lastRow="0" w:firstColumn="0" w:lastColumn="0" w:oddVBand="0" w:evenVBand="0" w:oddHBand="0" w:evenHBand="0" w:firstRowFirstColumn="0" w:firstRowLastColumn="0" w:lastRowFirstColumn="0" w:lastRowLastColumn="0"/>
               <w:rPr>
                 <w:rFonts w:ascii="Calibri" w:eastAsia="Times New Roman" w:hAnsi="Calibri" w:cs="Calibri"/>
                 <w:color w:val="000000"/>
@@ -4057,15 +3290,7 @@
         <w:tc>
           <w:tcPr>
             <w:tcW w:w="960" w:type="dxa"/>
-            <w:tcBorders>
-              <w:top w:val="single" w:sz="4" w:space="0" w:color="auto"/>
-              <w:left w:val="nil"/>
-              <w:bottom w:val="single" w:sz="4" w:space="0" w:color="auto"/>
-              <w:right w:val="single" w:sz="4" w:space="0" w:color="auto"/>
-            </w:tcBorders>
-            <w:shd w:val="clear" w:color="auto" w:fill="auto"/>
             <w:noWrap/>
-            <w:vAlign w:val="center"/>
             <w:hideMark/>
           </w:tcPr>
           <w:p>
@@ -4073,6 +3298,7 @@
               <w:spacing w:after="0" w:line="240" w:lineRule="auto"/>
               <w:ind w:firstLine="0"/>
               <w:jc w:val="center"/>
+              <w:cnfStyle w:val="100000000000" w:firstRow="1" w:lastRow="0" w:firstColumn="0" w:lastColumn="0" w:oddVBand="0" w:evenVBand="0" w:oddHBand="0" w:evenHBand="0" w:firstRowFirstColumn="0" w:firstRowLastColumn="0" w:lastRowFirstColumn="0" w:lastRowLastColumn="0"/>
               <w:rPr>
                 <w:rFonts w:ascii="Calibri" w:eastAsia="Times New Roman" w:hAnsi="Calibri" w:cs="Calibri"/>
                 <w:color w:val="000000"/>
@@ -4092,15 +3318,7 @@
         <w:tc>
           <w:tcPr>
             <w:tcW w:w="960" w:type="dxa"/>
-            <w:tcBorders>
-              <w:top w:val="single" w:sz="4" w:space="0" w:color="auto"/>
-              <w:left w:val="nil"/>
-              <w:bottom w:val="single" w:sz="4" w:space="0" w:color="auto"/>
-              <w:right w:val="single" w:sz="4" w:space="0" w:color="auto"/>
-            </w:tcBorders>
-            <w:shd w:val="clear" w:color="auto" w:fill="auto"/>
             <w:noWrap/>
-            <w:vAlign w:val="center"/>
             <w:hideMark/>
           </w:tcPr>
           <w:p>
@@ -4108,6 +3326,7 @@
               <w:spacing w:after="0" w:line="240" w:lineRule="auto"/>
               <w:ind w:firstLine="0"/>
               <w:jc w:val="center"/>
+              <w:cnfStyle w:val="100000000000" w:firstRow="1" w:lastRow="0" w:firstColumn="0" w:lastColumn="0" w:oddVBand="0" w:evenVBand="0" w:oddHBand="0" w:evenHBand="0" w:firstRowFirstColumn="0" w:firstRowLastColumn="0" w:lastRowFirstColumn="0" w:lastRowLastColumn="0"/>
               <w:rPr>
                 <w:rFonts w:ascii="Calibri" w:eastAsia="Times New Roman" w:hAnsi="Calibri" w:cs="Calibri"/>
                 <w:color w:val="000000"/>
@@ -4127,15 +3346,7 @@
         <w:tc>
           <w:tcPr>
             <w:tcW w:w="960" w:type="dxa"/>
-            <w:tcBorders>
-              <w:top w:val="single" w:sz="4" w:space="0" w:color="auto"/>
-              <w:left w:val="nil"/>
-              <w:bottom w:val="single" w:sz="4" w:space="0" w:color="auto"/>
-              <w:right w:val="single" w:sz="4" w:space="0" w:color="auto"/>
-            </w:tcBorders>
-            <w:shd w:val="clear" w:color="auto" w:fill="auto"/>
             <w:noWrap/>
-            <w:vAlign w:val="center"/>
             <w:hideMark/>
           </w:tcPr>
           <w:p>
@@ -4143,6 +3354,7 @@
               <w:spacing w:after="0" w:line="240" w:lineRule="auto"/>
               <w:ind w:firstLine="0"/>
               <w:jc w:val="center"/>
+              <w:cnfStyle w:val="100000000000" w:firstRow="1" w:lastRow="0" w:firstColumn="0" w:lastColumn="0" w:oddVBand="0" w:evenVBand="0" w:oddHBand="0" w:evenHBand="0" w:firstRowFirstColumn="0" w:firstRowLastColumn="0" w:lastRowFirstColumn="0" w:lastRowLastColumn="0"/>
               <w:rPr>
                 <w:rFonts w:ascii="Calibri" w:eastAsia="Times New Roman" w:hAnsi="Calibri" w:cs="Calibri"/>
                 <w:color w:val="000000"/>
@@ -4162,20 +3374,15 @@
       </w:tr>
       <w:tr>
         <w:trPr>
+          <w:cnfStyle w:val="000000100000" w:firstRow="0" w:lastRow="0" w:firstColumn="0" w:lastColumn="0" w:oddVBand="0" w:evenVBand="0" w:oddHBand="1" w:evenHBand="0" w:firstRowFirstColumn="0" w:firstRowLastColumn="0" w:lastRowFirstColumn="0" w:lastRowLastColumn="0"/>
           <w:trHeight w:val="300"/>
+          <w:jc w:val="center"/>
         </w:trPr>
         <w:tc>
           <w:tcPr>
+            <w:cnfStyle w:val="001000000000" w:firstRow="0" w:lastRow="0" w:firstColumn="1" w:lastColumn="0" w:oddVBand="0" w:evenVBand="0" w:oddHBand="0" w:evenHBand="0" w:firstRowFirstColumn="0" w:firstRowLastColumn="0" w:lastRowFirstColumn="0" w:lastRowLastColumn="0"/>
             <w:tcW w:w="960" w:type="dxa"/>
-            <w:tcBorders>
-              <w:top w:val="nil"/>
-              <w:left w:val="single" w:sz="4" w:space="0" w:color="auto"/>
-              <w:bottom w:val="single" w:sz="4" w:space="0" w:color="auto"/>
-              <w:right w:val="single" w:sz="4" w:space="0" w:color="auto"/>
-            </w:tcBorders>
-            <w:shd w:val="clear" w:color="auto" w:fill="auto"/>
             <w:noWrap/>
-            <w:vAlign w:val="center"/>
             <w:hideMark/>
           </w:tcPr>
           <w:p>
@@ -4202,15 +3409,7 @@
         <w:tc>
           <w:tcPr>
             <w:tcW w:w="960" w:type="dxa"/>
-            <w:tcBorders>
-              <w:top w:val="nil"/>
-              <w:left w:val="nil"/>
-              <w:bottom w:val="single" w:sz="4" w:space="0" w:color="auto"/>
-              <w:right w:val="single" w:sz="4" w:space="0" w:color="auto"/>
-            </w:tcBorders>
-            <w:shd w:val="clear" w:color="auto" w:fill="auto"/>
             <w:noWrap/>
-            <w:vAlign w:val="center"/>
             <w:hideMark/>
           </w:tcPr>
           <w:p>
@@ -4218,6 +3417,7 @@
               <w:spacing w:after="0" w:line="240" w:lineRule="auto"/>
               <w:ind w:firstLine="0"/>
               <w:jc w:val="center"/>
+              <w:cnfStyle w:val="000000100000" w:firstRow="0" w:lastRow="0" w:firstColumn="0" w:lastColumn="0" w:oddVBand="0" w:evenVBand="0" w:oddHBand="1" w:evenHBand="0" w:firstRowFirstColumn="0" w:firstRowLastColumn="0" w:lastRowFirstColumn="0" w:lastRowLastColumn="0"/>
               <w:rPr>
                 <w:rFonts w:ascii="Calibri" w:eastAsia="Times New Roman" w:hAnsi="Calibri" w:cs="Calibri"/>
                 <w:color w:val="000000"/>
@@ -4237,15 +3437,7 @@
         <w:tc>
           <w:tcPr>
             <w:tcW w:w="960" w:type="dxa"/>
-            <w:tcBorders>
-              <w:top w:val="nil"/>
-              <w:left w:val="nil"/>
-              <w:bottom w:val="single" w:sz="4" w:space="0" w:color="auto"/>
-              <w:right w:val="single" w:sz="4" w:space="0" w:color="auto"/>
-            </w:tcBorders>
-            <w:shd w:val="clear" w:color="auto" w:fill="auto"/>
             <w:noWrap/>
-            <w:vAlign w:val="center"/>
             <w:hideMark/>
           </w:tcPr>
           <w:p>
@@ -4253,6 +3445,7 @@
               <w:spacing w:after="0" w:line="240" w:lineRule="auto"/>
               <w:ind w:firstLine="0"/>
               <w:jc w:val="center"/>
+              <w:cnfStyle w:val="000000100000" w:firstRow="0" w:lastRow="0" w:firstColumn="0" w:lastColumn="0" w:oddVBand="0" w:evenVBand="0" w:oddHBand="1" w:evenHBand="0" w:firstRowFirstColumn="0" w:firstRowLastColumn="0" w:lastRowFirstColumn="0" w:lastRowLastColumn="0"/>
               <w:rPr>
                 <w:rFonts w:ascii="Calibri" w:eastAsia="Times New Roman" w:hAnsi="Calibri" w:cs="Calibri"/>
                 <w:color w:val="000000"/>
@@ -4272,15 +3465,7 @@
         <w:tc>
           <w:tcPr>
             <w:tcW w:w="960" w:type="dxa"/>
-            <w:tcBorders>
-              <w:top w:val="nil"/>
-              <w:left w:val="nil"/>
-              <w:bottom w:val="single" w:sz="4" w:space="0" w:color="auto"/>
-              <w:right w:val="single" w:sz="4" w:space="0" w:color="auto"/>
-            </w:tcBorders>
-            <w:shd w:val="clear" w:color="auto" w:fill="auto"/>
             <w:noWrap/>
-            <w:vAlign w:val="center"/>
             <w:hideMark/>
           </w:tcPr>
           <w:p>
@@ -4288,6 +3473,7 @@
               <w:spacing w:after="0" w:line="240" w:lineRule="auto"/>
               <w:ind w:firstLine="0"/>
               <w:jc w:val="center"/>
+              <w:cnfStyle w:val="000000100000" w:firstRow="0" w:lastRow="0" w:firstColumn="0" w:lastColumn="0" w:oddVBand="0" w:evenVBand="0" w:oddHBand="1" w:evenHBand="0" w:firstRowFirstColumn="0" w:firstRowLastColumn="0" w:lastRowFirstColumn="0" w:lastRowLastColumn="0"/>
               <w:rPr>
                 <w:rFonts w:ascii="Calibri" w:eastAsia="Times New Roman" w:hAnsi="Calibri" w:cs="Calibri"/>
                 <w:color w:val="000000"/>
@@ -4307,15 +3493,7 @@
         <w:tc>
           <w:tcPr>
             <w:tcW w:w="960" w:type="dxa"/>
-            <w:tcBorders>
-              <w:top w:val="nil"/>
-              <w:left w:val="nil"/>
-              <w:bottom w:val="single" w:sz="4" w:space="0" w:color="auto"/>
-              <w:right w:val="single" w:sz="4" w:space="0" w:color="auto"/>
-            </w:tcBorders>
-            <w:shd w:val="clear" w:color="auto" w:fill="auto"/>
             <w:noWrap/>
-            <w:vAlign w:val="center"/>
             <w:hideMark/>
           </w:tcPr>
           <w:p>
@@ -4323,6 +3501,7 @@
               <w:spacing w:after="0" w:line="240" w:lineRule="auto"/>
               <w:ind w:firstLine="0"/>
               <w:jc w:val="center"/>
+              <w:cnfStyle w:val="000000100000" w:firstRow="0" w:lastRow="0" w:firstColumn="0" w:lastColumn="0" w:oddVBand="0" w:evenVBand="0" w:oddHBand="1" w:evenHBand="0" w:firstRowFirstColumn="0" w:firstRowLastColumn="0" w:lastRowFirstColumn="0" w:lastRowLastColumn="0"/>
               <w:rPr>
                 <w:rFonts w:ascii="Calibri" w:eastAsia="Times New Roman" w:hAnsi="Calibri" w:cs="Calibri"/>
                 <w:color w:val="000000"/>
@@ -4342,15 +3521,7 @@
         <w:tc>
           <w:tcPr>
             <w:tcW w:w="960" w:type="dxa"/>
-            <w:tcBorders>
-              <w:top w:val="nil"/>
-              <w:left w:val="nil"/>
-              <w:bottom w:val="single" w:sz="4" w:space="0" w:color="auto"/>
-              <w:right w:val="single" w:sz="4" w:space="0" w:color="auto"/>
-            </w:tcBorders>
-            <w:shd w:val="clear" w:color="auto" w:fill="auto"/>
             <w:noWrap/>
-            <w:vAlign w:val="center"/>
             <w:hideMark/>
           </w:tcPr>
           <w:p>
@@ -4358,6 +3529,7 @@
               <w:spacing w:after="0" w:line="240" w:lineRule="auto"/>
               <w:ind w:firstLine="0"/>
               <w:jc w:val="center"/>
+              <w:cnfStyle w:val="000000100000" w:firstRow="0" w:lastRow="0" w:firstColumn="0" w:lastColumn="0" w:oddVBand="0" w:evenVBand="0" w:oddHBand="1" w:evenHBand="0" w:firstRowFirstColumn="0" w:firstRowLastColumn="0" w:lastRowFirstColumn="0" w:lastRowLastColumn="0"/>
               <w:rPr>
                 <w:rFonts w:ascii="Calibri" w:eastAsia="Times New Roman" w:hAnsi="Calibri" w:cs="Calibri"/>
                 <w:color w:val="000000"/>
@@ -4377,15 +3549,7 @@
         <w:tc>
           <w:tcPr>
             <w:tcW w:w="960" w:type="dxa"/>
-            <w:tcBorders>
-              <w:top w:val="nil"/>
-              <w:left w:val="nil"/>
-              <w:bottom w:val="single" w:sz="4" w:space="0" w:color="auto"/>
-              <w:right w:val="single" w:sz="4" w:space="0" w:color="auto"/>
-            </w:tcBorders>
-            <w:shd w:val="clear" w:color="auto" w:fill="auto"/>
             <w:noWrap/>
-            <w:vAlign w:val="center"/>
             <w:hideMark/>
           </w:tcPr>
           <w:p>
@@ -4393,6 +3557,7 @@
               <w:spacing w:after="0" w:line="240" w:lineRule="auto"/>
               <w:ind w:firstLine="0"/>
               <w:jc w:val="center"/>
+              <w:cnfStyle w:val="000000100000" w:firstRow="0" w:lastRow="0" w:firstColumn="0" w:lastColumn="0" w:oddVBand="0" w:evenVBand="0" w:oddHBand="1" w:evenHBand="0" w:firstRowFirstColumn="0" w:firstRowLastColumn="0" w:lastRowFirstColumn="0" w:lastRowLastColumn="0"/>
               <w:rPr>
                 <w:rFonts w:ascii="Calibri" w:eastAsia="Times New Roman" w:hAnsi="Calibri" w:cs="Calibri"/>
                 <w:color w:val="000000"/>
@@ -4413,19 +3578,13 @@
       <w:tr>
         <w:trPr>
           <w:trHeight w:val="300"/>
+          <w:jc w:val="center"/>
         </w:trPr>
         <w:tc>
           <w:tcPr>
+            <w:cnfStyle w:val="001000000000" w:firstRow="0" w:lastRow="0" w:firstColumn="1" w:lastColumn="0" w:oddVBand="0" w:evenVBand="0" w:oddHBand="0" w:evenHBand="0" w:firstRowFirstColumn="0" w:firstRowLastColumn="0" w:lastRowFirstColumn="0" w:lastRowLastColumn="0"/>
             <w:tcW w:w="960" w:type="dxa"/>
-            <w:tcBorders>
-              <w:top w:val="nil"/>
-              <w:left w:val="single" w:sz="4" w:space="0" w:color="auto"/>
-              <w:bottom w:val="single" w:sz="4" w:space="0" w:color="auto"/>
-              <w:right w:val="single" w:sz="4" w:space="0" w:color="auto"/>
-            </w:tcBorders>
-            <w:shd w:val="clear" w:color="auto" w:fill="auto"/>
             <w:noWrap/>
-            <w:vAlign w:val="center"/>
             <w:hideMark/>
           </w:tcPr>
           <w:p>
@@ -4452,15 +3611,7 @@
         <w:tc>
           <w:tcPr>
             <w:tcW w:w="960" w:type="dxa"/>
-            <w:tcBorders>
-              <w:top w:val="nil"/>
-              <w:left w:val="nil"/>
-              <w:bottom w:val="single" w:sz="4" w:space="0" w:color="auto"/>
-              <w:right w:val="single" w:sz="4" w:space="0" w:color="auto"/>
-            </w:tcBorders>
-            <w:shd w:val="clear" w:color="auto" w:fill="auto"/>
             <w:noWrap/>
-            <w:vAlign w:val="center"/>
             <w:hideMark/>
           </w:tcPr>
           <w:p>
@@ -4468,6 +3619,7 @@
               <w:spacing w:after="0" w:line="240" w:lineRule="auto"/>
               <w:ind w:firstLine="0"/>
               <w:jc w:val="center"/>
+              <w:cnfStyle w:val="000000000000" w:firstRow="0" w:lastRow="0" w:firstColumn="0" w:lastColumn="0" w:oddVBand="0" w:evenVBand="0" w:oddHBand="0" w:evenHBand="0" w:firstRowFirstColumn="0" w:firstRowLastColumn="0" w:lastRowFirstColumn="0" w:lastRowLastColumn="0"/>
               <w:rPr>
                 <w:rFonts w:ascii="Calibri" w:eastAsia="Times New Roman" w:hAnsi="Calibri" w:cs="Calibri"/>
                 <w:color w:val="000000"/>
@@ -4487,15 +3639,7 @@
         <w:tc>
           <w:tcPr>
             <w:tcW w:w="960" w:type="dxa"/>
-            <w:tcBorders>
-              <w:top w:val="nil"/>
-              <w:left w:val="nil"/>
-              <w:bottom w:val="single" w:sz="4" w:space="0" w:color="auto"/>
-              <w:right w:val="single" w:sz="4" w:space="0" w:color="auto"/>
-            </w:tcBorders>
-            <w:shd w:val="clear" w:color="auto" w:fill="auto"/>
             <w:noWrap/>
-            <w:vAlign w:val="center"/>
             <w:hideMark/>
           </w:tcPr>
           <w:p>
@@ -4503,6 +3647,7 @@
               <w:spacing w:after="0" w:line="240" w:lineRule="auto"/>
               <w:ind w:firstLine="0"/>
               <w:jc w:val="center"/>
+              <w:cnfStyle w:val="000000000000" w:firstRow="0" w:lastRow="0" w:firstColumn="0" w:lastColumn="0" w:oddVBand="0" w:evenVBand="0" w:oddHBand="0" w:evenHBand="0" w:firstRowFirstColumn="0" w:firstRowLastColumn="0" w:lastRowFirstColumn="0" w:lastRowLastColumn="0"/>
               <w:rPr>
                 <w:rFonts w:ascii="Calibri" w:eastAsia="Times New Roman" w:hAnsi="Calibri" w:cs="Calibri"/>
                 <w:color w:val="000000"/>
@@ -4522,15 +3667,7 @@
         <w:tc>
           <w:tcPr>
             <w:tcW w:w="960" w:type="dxa"/>
-            <w:tcBorders>
-              <w:top w:val="nil"/>
-              <w:left w:val="nil"/>
-              <w:bottom w:val="single" w:sz="4" w:space="0" w:color="auto"/>
-              <w:right w:val="single" w:sz="4" w:space="0" w:color="auto"/>
-            </w:tcBorders>
-            <w:shd w:val="clear" w:color="auto" w:fill="auto"/>
             <w:noWrap/>
-            <w:vAlign w:val="center"/>
             <w:hideMark/>
           </w:tcPr>
           <w:p>
@@ -4538,6 +3675,7 @@
               <w:spacing w:after="0" w:line="240" w:lineRule="auto"/>
               <w:ind w:firstLine="0"/>
               <w:jc w:val="center"/>
+              <w:cnfStyle w:val="000000000000" w:firstRow="0" w:lastRow="0" w:firstColumn="0" w:lastColumn="0" w:oddVBand="0" w:evenVBand="0" w:oddHBand="0" w:evenHBand="0" w:firstRowFirstColumn="0" w:firstRowLastColumn="0" w:lastRowFirstColumn="0" w:lastRowLastColumn="0"/>
               <w:rPr>
                 <w:rFonts w:ascii="Calibri" w:eastAsia="Times New Roman" w:hAnsi="Calibri" w:cs="Calibri"/>
                 <w:color w:val="000000"/>
@@ -4557,15 +3695,7 @@
         <w:tc>
           <w:tcPr>
             <w:tcW w:w="960" w:type="dxa"/>
-            <w:tcBorders>
-              <w:top w:val="nil"/>
-              <w:left w:val="nil"/>
-              <w:bottom w:val="single" w:sz="4" w:space="0" w:color="auto"/>
-              <w:right w:val="single" w:sz="4" w:space="0" w:color="auto"/>
-            </w:tcBorders>
-            <w:shd w:val="clear" w:color="auto" w:fill="auto"/>
             <w:noWrap/>
-            <w:vAlign w:val="center"/>
             <w:hideMark/>
           </w:tcPr>
           <w:p>
@@ -4573,6 +3703,7 @@
               <w:spacing w:after="0" w:line="240" w:lineRule="auto"/>
               <w:ind w:firstLine="0"/>
               <w:jc w:val="center"/>
+              <w:cnfStyle w:val="000000000000" w:firstRow="0" w:lastRow="0" w:firstColumn="0" w:lastColumn="0" w:oddVBand="0" w:evenVBand="0" w:oddHBand="0" w:evenHBand="0" w:firstRowFirstColumn="0" w:firstRowLastColumn="0" w:lastRowFirstColumn="0" w:lastRowLastColumn="0"/>
               <w:rPr>
                 <w:rFonts w:ascii="Calibri" w:eastAsia="Times New Roman" w:hAnsi="Calibri" w:cs="Calibri"/>
                 <w:color w:val="000000"/>
@@ -4592,15 +3723,7 @@
         <w:tc>
           <w:tcPr>
             <w:tcW w:w="960" w:type="dxa"/>
-            <w:tcBorders>
-              <w:top w:val="nil"/>
-              <w:left w:val="nil"/>
-              <w:bottom w:val="single" w:sz="4" w:space="0" w:color="auto"/>
-              <w:right w:val="single" w:sz="4" w:space="0" w:color="auto"/>
-            </w:tcBorders>
-            <w:shd w:val="clear" w:color="auto" w:fill="auto"/>
             <w:noWrap/>
-            <w:vAlign w:val="center"/>
             <w:hideMark/>
           </w:tcPr>
           <w:p>
@@ -4608,6 +3731,7 @@
               <w:spacing w:after="0" w:line="240" w:lineRule="auto"/>
               <w:ind w:firstLine="0"/>
               <w:jc w:val="center"/>
+              <w:cnfStyle w:val="000000000000" w:firstRow="0" w:lastRow="0" w:firstColumn="0" w:lastColumn="0" w:oddVBand="0" w:evenVBand="0" w:oddHBand="0" w:evenHBand="0" w:firstRowFirstColumn="0" w:firstRowLastColumn="0" w:lastRowFirstColumn="0" w:lastRowLastColumn="0"/>
               <w:rPr>
                 <w:rFonts w:ascii="Calibri" w:eastAsia="Times New Roman" w:hAnsi="Calibri" w:cs="Calibri"/>
                 <w:color w:val="000000"/>
@@ -4627,15 +3751,7 @@
         <w:tc>
           <w:tcPr>
             <w:tcW w:w="960" w:type="dxa"/>
-            <w:tcBorders>
-              <w:top w:val="nil"/>
-              <w:left w:val="nil"/>
-              <w:bottom w:val="single" w:sz="4" w:space="0" w:color="auto"/>
-              <w:right w:val="single" w:sz="4" w:space="0" w:color="auto"/>
-            </w:tcBorders>
-            <w:shd w:val="clear" w:color="auto" w:fill="auto"/>
             <w:noWrap/>
-            <w:vAlign w:val="center"/>
             <w:hideMark/>
           </w:tcPr>
           <w:p>
@@ -4643,6 +3759,7 @@
               <w:spacing w:after="0" w:line="240" w:lineRule="auto"/>
               <w:ind w:firstLine="0"/>
               <w:jc w:val="center"/>
+              <w:cnfStyle w:val="000000000000" w:firstRow="0" w:lastRow="0" w:firstColumn="0" w:lastColumn="0" w:oddVBand="0" w:evenVBand="0" w:oddHBand="0" w:evenHBand="0" w:firstRowFirstColumn="0" w:firstRowLastColumn="0" w:lastRowFirstColumn="0" w:lastRowLastColumn="0"/>
               <w:rPr>
                 <w:rFonts w:ascii="Calibri" w:eastAsia="Times New Roman" w:hAnsi="Calibri" w:cs="Calibri"/>
                 <w:color w:val="000000"/>
@@ -4662,20 +3779,15 @@
       </w:tr>
       <w:tr>
         <w:trPr>
+          <w:cnfStyle w:val="000000100000" w:firstRow="0" w:lastRow="0" w:firstColumn="0" w:lastColumn="0" w:oddVBand="0" w:evenVBand="0" w:oddHBand="1" w:evenHBand="0" w:firstRowFirstColumn="0" w:firstRowLastColumn="0" w:lastRowFirstColumn="0" w:lastRowLastColumn="0"/>
           <w:trHeight w:val="300"/>
+          <w:jc w:val="center"/>
         </w:trPr>
         <w:tc>
           <w:tcPr>
+            <w:cnfStyle w:val="001000000000" w:firstRow="0" w:lastRow="0" w:firstColumn="1" w:lastColumn="0" w:oddVBand="0" w:evenVBand="0" w:oddHBand="0" w:evenHBand="0" w:firstRowFirstColumn="0" w:firstRowLastColumn="0" w:lastRowFirstColumn="0" w:lastRowLastColumn="0"/>
             <w:tcW w:w="960" w:type="dxa"/>
-            <w:tcBorders>
-              <w:top w:val="nil"/>
-              <w:left w:val="single" w:sz="4" w:space="0" w:color="auto"/>
-              <w:bottom w:val="single" w:sz="4" w:space="0" w:color="auto"/>
-              <w:right w:val="single" w:sz="4" w:space="0" w:color="auto"/>
-            </w:tcBorders>
-            <w:shd w:val="clear" w:color="auto" w:fill="auto"/>
             <w:noWrap/>
-            <w:vAlign w:val="center"/>
             <w:hideMark/>
           </w:tcPr>
           <w:p>
@@ -4702,15 +3814,7 @@
         <w:tc>
           <w:tcPr>
             <w:tcW w:w="960" w:type="dxa"/>
-            <w:tcBorders>
-              <w:top w:val="nil"/>
-              <w:left w:val="nil"/>
-              <w:bottom w:val="single" w:sz="4" w:space="0" w:color="auto"/>
-              <w:right w:val="single" w:sz="4" w:space="0" w:color="auto"/>
-            </w:tcBorders>
-            <w:shd w:val="clear" w:color="auto" w:fill="auto"/>
             <w:noWrap/>
-            <w:vAlign w:val="center"/>
             <w:hideMark/>
           </w:tcPr>
           <w:p>
@@ -4718,6 +3822,7 @@
               <w:spacing w:after="0" w:line="240" w:lineRule="auto"/>
               <w:ind w:firstLine="0"/>
               <w:jc w:val="center"/>
+              <w:cnfStyle w:val="000000100000" w:firstRow="0" w:lastRow="0" w:firstColumn="0" w:lastColumn="0" w:oddVBand="0" w:evenVBand="0" w:oddHBand="1" w:evenHBand="0" w:firstRowFirstColumn="0" w:firstRowLastColumn="0" w:lastRowFirstColumn="0" w:lastRowLastColumn="0"/>
               <w:rPr>
                 <w:rFonts w:ascii="Calibri" w:eastAsia="Times New Roman" w:hAnsi="Calibri" w:cs="Calibri"/>
                 <w:color w:val="000000"/>
@@ -4737,15 +3842,7 @@
         <w:tc>
           <w:tcPr>
             <w:tcW w:w="960" w:type="dxa"/>
-            <w:tcBorders>
-              <w:top w:val="nil"/>
-              <w:left w:val="nil"/>
-              <w:bottom w:val="single" w:sz="4" w:space="0" w:color="auto"/>
-              <w:right w:val="single" w:sz="4" w:space="0" w:color="auto"/>
-            </w:tcBorders>
-            <w:shd w:val="clear" w:color="auto" w:fill="auto"/>
             <w:noWrap/>
-            <w:vAlign w:val="center"/>
             <w:hideMark/>
           </w:tcPr>
           <w:p>
@@ -4753,6 +3850,7 @@
               <w:spacing w:after="0" w:line="240" w:lineRule="auto"/>
               <w:ind w:firstLine="0"/>
               <w:jc w:val="center"/>
+              <w:cnfStyle w:val="000000100000" w:firstRow="0" w:lastRow="0" w:firstColumn="0" w:lastColumn="0" w:oddVBand="0" w:evenVBand="0" w:oddHBand="1" w:evenHBand="0" w:firstRowFirstColumn="0" w:firstRowLastColumn="0" w:lastRowFirstColumn="0" w:lastRowLastColumn="0"/>
               <w:rPr>
                 <w:rFonts w:ascii="Calibri" w:eastAsia="Times New Roman" w:hAnsi="Calibri" w:cs="Calibri"/>
                 <w:color w:val="000000"/>
@@ -4772,15 +3870,7 @@
         <w:tc>
           <w:tcPr>
             <w:tcW w:w="960" w:type="dxa"/>
-            <w:tcBorders>
-              <w:top w:val="nil"/>
-              <w:left w:val="nil"/>
-              <w:bottom w:val="single" w:sz="4" w:space="0" w:color="auto"/>
-              <w:right w:val="single" w:sz="4" w:space="0" w:color="auto"/>
-            </w:tcBorders>
-            <w:shd w:val="clear" w:color="auto" w:fill="auto"/>
             <w:noWrap/>
-            <w:vAlign w:val="center"/>
             <w:hideMark/>
           </w:tcPr>
           <w:p>
@@ -4788,6 +3878,7 @@
               <w:spacing w:after="0" w:line="240" w:lineRule="auto"/>
               <w:ind w:firstLine="0"/>
               <w:jc w:val="center"/>
+              <w:cnfStyle w:val="000000100000" w:firstRow="0" w:lastRow="0" w:firstColumn="0" w:lastColumn="0" w:oddVBand="0" w:evenVBand="0" w:oddHBand="1" w:evenHBand="0" w:firstRowFirstColumn="0" w:firstRowLastColumn="0" w:lastRowFirstColumn="0" w:lastRowLastColumn="0"/>
               <w:rPr>
                 <w:rFonts w:ascii="Calibri" w:eastAsia="Times New Roman" w:hAnsi="Calibri" w:cs="Calibri"/>
                 <w:color w:val="000000"/>
@@ -4807,15 +3898,7 @@
         <w:tc>
           <w:tcPr>
             <w:tcW w:w="960" w:type="dxa"/>
-            <w:tcBorders>
-              <w:top w:val="nil"/>
-              <w:left w:val="nil"/>
-              <w:bottom w:val="single" w:sz="4" w:space="0" w:color="auto"/>
-              <w:right w:val="single" w:sz="4" w:space="0" w:color="auto"/>
-            </w:tcBorders>
-            <w:shd w:val="clear" w:color="auto" w:fill="auto"/>
             <w:noWrap/>
-            <w:vAlign w:val="center"/>
             <w:hideMark/>
           </w:tcPr>
           <w:p>
@@ -4823,6 +3906,7 @@
               <w:spacing w:after="0" w:line="240" w:lineRule="auto"/>
               <w:ind w:firstLine="0"/>
               <w:jc w:val="center"/>
+              <w:cnfStyle w:val="000000100000" w:firstRow="0" w:lastRow="0" w:firstColumn="0" w:lastColumn="0" w:oddVBand="0" w:evenVBand="0" w:oddHBand="1" w:evenHBand="0" w:firstRowFirstColumn="0" w:firstRowLastColumn="0" w:lastRowFirstColumn="0" w:lastRowLastColumn="0"/>
               <w:rPr>
                 <w:rFonts w:ascii="Calibri" w:eastAsia="Times New Roman" w:hAnsi="Calibri" w:cs="Calibri"/>
                 <w:color w:val="000000"/>
@@ -4842,15 +3926,7 @@
         <w:tc>
           <w:tcPr>
             <w:tcW w:w="960" w:type="dxa"/>
-            <w:tcBorders>
-              <w:top w:val="nil"/>
-              <w:left w:val="nil"/>
-              <w:bottom w:val="single" w:sz="4" w:space="0" w:color="auto"/>
-              <w:right w:val="single" w:sz="4" w:space="0" w:color="auto"/>
-            </w:tcBorders>
-            <w:shd w:val="clear" w:color="auto" w:fill="auto"/>
             <w:noWrap/>
-            <w:vAlign w:val="center"/>
             <w:hideMark/>
           </w:tcPr>
           <w:p>
@@ -4858,6 +3934,7 @@
               <w:spacing w:after="0" w:line="240" w:lineRule="auto"/>
               <w:ind w:firstLine="0"/>
               <w:jc w:val="center"/>
+              <w:cnfStyle w:val="000000100000" w:firstRow="0" w:lastRow="0" w:firstColumn="0" w:lastColumn="0" w:oddVBand="0" w:evenVBand="0" w:oddHBand="1" w:evenHBand="0" w:firstRowFirstColumn="0" w:firstRowLastColumn="0" w:lastRowFirstColumn="0" w:lastRowLastColumn="0"/>
               <w:rPr>
                 <w:rFonts w:ascii="Calibri" w:eastAsia="Times New Roman" w:hAnsi="Calibri" w:cs="Calibri"/>
                 <w:color w:val="000000"/>
@@ -4877,15 +3954,7 @@
         <w:tc>
           <w:tcPr>
             <w:tcW w:w="960" w:type="dxa"/>
-            <w:tcBorders>
-              <w:top w:val="nil"/>
-              <w:left w:val="nil"/>
-              <w:bottom w:val="single" w:sz="4" w:space="0" w:color="auto"/>
-              <w:right w:val="single" w:sz="4" w:space="0" w:color="auto"/>
-            </w:tcBorders>
-            <w:shd w:val="clear" w:color="auto" w:fill="auto"/>
             <w:noWrap/>
-            <w:vAlign w:val="center"/>
             <w:hideMark/>
           </w:tcPr>
           <w:p>
@@ -4893,6 +3962,7 @@
               <w:spacing w:after="0" w:line="240" w:lineRule="auto"/>
               <w:ind w:firstLine="0"/>
               <w:jc w:val="center"/>
+              <w:cnfStyle w:val="000000100000" w:firstRow="0" w:lastRow="0" w:firstColumn="0" w:lastColumn="0" w:oddVBand="0" w:evenVBand="0" w:oddHBand="1" w:evenHBand="0" w:firstRowFirstColumn="0" w:firstRowLastColumn="0" w:lastRowFirstColumn="0" w:lastRowLastColumn="0"/>
               <w:rPr>
                 <w:rFonts w:ascii="Calibri" w:eastAsia="Times New Roman" w:hAnsi="Calibri" w:cs="Calibri"/>
                 <w:color w:val="000000"/>
@@ -4913,19 +3983,13 @@
       <w:tr>
         <w:trPr>
           <w:trHeight w:val="300"/>
+          <w:jc w:val="center"/>
         </w:trPr>
         <w:tc>
           <w:tcPr>
+            <w:cnfStyle w:val="001000000000" w:firstRow="0" w:lastRow="0" w:firstColumn="1" w:lastColumn="0" w:oddVBand="0" w:evenVBand="0" w:oddHBand="0" w:evenHBand="0" w:firstRowFirstColumn="0" w:firstRowLastColumn="0" w:lastRowFirstColumn="0" w:lastRowLastColumn="0"/>
             <w:tcW w:w="960" w:type="dxa"/>
-            <w:tcBorders>
-              <w:top w:val="nil"/>
-              <w:left w:val="single" w:sz="4" w:space="0" w:color="auto"/>
-              <w:bottom w:val="single" w:sz="4" w:space="0" w:color="auto"/>
-              <w:right w:val="single" w:sz="4" w:space="0" w:color="auto"/>
-            </w:tcBorders>
-            <w:shd w:val="clear" w:color="auto" w:fill="auto"/>
             <w:noWrap/>
-            <w:vAlign w:val="center"/>
             <w:hideMark/>
           </w:tcPr>
           <w:p>
@@ -4952,15 +4016,7 @@
         <w:tc>
           <w:tcPr>
             <w:tcW w:w="960" w:type="dxa"/>
-            <w:tcBorders>
-              <w:top w:val="nil"/>
-              <w:left w:val="nil"/>
-              <w:bottom w:val="single" w:sz="4" w:space="0" w:color="auto"/>
-              <w:right w:val="single" w:sz="4" w:space="0" w:color="auto"/>
-            </w:tcBorders>
-            <w:shd w:val="clear" w:color="auto" w:fill="auto"/>
             <w:noWrap/>
-            <w:vAlign w:val="center"/>
             <w:hideMark/>
           </w:tcPr>
           <w:p>
@@ -4968,6 +4024,7 @@
               <w:spacing w:after="0" w:line="240" w:lineRule="auto"/>
               <w:ind w:firstLine="0"/>
               <w:jc w:val="center"/>
+              <w:cnfStyle w:val="000000000000" w:firstRow="0" w:lastRow="0" w:firstColumn="0" w:lastColumn="0" w:oddVBand="0" w:evenVBand="0" w:oddHBand="0" w:evenHBand="0" w:firstRowFirstColumn="0" w:firstRowLastColumn="0" w:lastRowFirstColumn="0" w:lastRowLastColumn="0"/>
               <w:rPr>
                 <w:rFonts w:ascii="Calibri" w:eastAsia="Times New Roman" w:hAnsi="Calibri" w:cs="Calibri"/>
                 <w:color w:val="000000"/>
@@ -4987,15 +4044,7 @@
         <w:tc>
           <w:tcPr>
             <w:tcW w:w="960" w:type="dxa"/>
-            <w:tcBorders>
-              <w:top w:val="nil"/>
-              <w:left w:val="nil"/>
-              <w:bottom w:val="single" w:sz="4" w:space="0" w:color="auto"/>
-              <w:right w:val="single" w:sz="4" w:space="0" w:color="auto"/>
-            </w:tcBorders>
-            <w:shd w:val="clear" w:color="auto" w:fill="auto"/>
             <w:noWrap/>
-            <w:vAlign w:val="center"/>
             <w:hideMark/>
           </w:tcPr>
           <w:p>
@@ -5003,6 +4052,7 @@
               <w:spacing w:after="0" w:line="240" w:lineRule="auto"/>
               <w:ind w:firstLine="0"/>
               <w:jc w:val="center"/>
+              <w:cnfStyle w:val="000000000000" w:firstRow="0" w:lastRow="0" w:firstColumn="0" w:lastColumn="0" w:oddVBand="0" w:evenVBand="0" w:oddHBand="0" w:evenHBand="0" w:firstRowFirstColumn="0" w:firstRowLastColumn="0" w:lastRowFirstColumn="0" w:lastRowLastColumn="0"/>
               <w:rPr>
                 <w:rFonts w:ascii="Calibri" w:eastAsia="Times New Roman" w:hAnsi="Calibri" w:cs="Calibri"/>
                 <w:color w:val="000000"/>
@@ -5022,15 +4072,7 @@
         <w:tc>
           <w:tcPr>
             <w:tcW w:w="960" w:type="dxa"/>
-            <w:tcBorders>
-              <w:top w:val="nil"/>
-              <w:left w:val="nil"/>
-              <w:bottom w:val="single" w:sz="4" w:space="0" w:color="auto"/>
-              <w:right w:val="single" w:sz="4" w:space="0" w:color="auto"/>
-            </w:tcBorders>
-            <w:shd w:val="clear" w:color="auto" w:fill="auto"/>
             <w:noWrap/>
-            <w:vAlign w:val="center"/>
             <w:hideMark/>
           </w:tcPr>
           <w:p>
@@ -5038,6 +4080,7 @@
               <w:spacing w:after="0" w:line="240" w:lineRule="auto"/>
               <w:ind w:firstLine="0"/>
               <w:jc w:val="center"/>
+              <w:cnfStyle w:val="000000000000" w:firstRow="0" w:lastRow="0" w:firstColumn="0" w:lastColumn="0" w:oddVBand="0" w:evenVBand="0" w:oddHBand="0" w:evenHBand="0" w:firstRowFirstColumn="0" w:firstRowLastColumn="0" w:lastRowFirstColumn="0" w:lastRowLastColumn="0"/>
               <w:rPr>
                 <w:rFonts w:ascii="Calibri" w:eastAsia="Times New Roman" w:hAnsi="Calibri" w:cs="Calibri"/>
                 <w:color w:val="000000"/>
@@ -5057,15 +4100,7 @@
         <w:tc>
           <w:tcPr>
             <w:tcW w:w="960" w:type="dxa"/>
-            <w:tcBorders>
-              <w:top w:val="nil"/>
-              <w:left w:val="nil"/>
-              <w:bottom w:val="single" w:sz="4" w:space="0" w:color="auto"/>
-              <w:right w:val="single" w:sz="4" w:space="0" w:color="auto"/>
-            </w:tcBorders>
-            <w:shd w:val="clear" w:color="auto" w:fill="auto"/>
             <w:noWrap/>
-            <w:vAlign w:val="center"/>
             <w:hideMark/>
           </w:tcPr>
           <w:p>
@@ -5073,6 +4108,7 @@
               <w:spacing w:after="0" w:line="240" w:lineRule="auto"/>
               <w:ind w:firstLine="0"/>
               <w:jc w:val="center"/>
+              <w:cnfStyle w:val="000000000000" w:firstRow="0" w:lastRow="0" w:firstColumn="0" w:lastColumn="0" w:oddVBand="0" w:evenVBand="0" w:oddHBand="0" w:evenHBand="0" w:firstRowFirstColumn="0" w:firstRowLastColumn="0" w:lastRowFirstColumn="0" w:lastRowLastColumn="0"/>
               <w:rPr>
                 <w:rFonts w:ascii="Calibri" w:eastAsia="Times New Roman" w:hAnsi="Calibri" w:cs="Calibri"/>
                 <w:color w:val="000000"/>
@@ -5092,15 +4128,7 @@
         <w:tc>
           <w:tcPr>
             <w:tcW w:w="960" w:type="dxa"/>
-            <w:tcBorders>
-              <w:top w:val="nil"/>
-              <w:left w:val="nil"/>
-              <w:bottom w:val="single" w:sz="4" w:space="0" w:color="auto"/>
-              <w:right w:val="single" w:sz="4" w:space="0" w:color="auto"/>
-            </w:tcBorders>
-            <w:shd w:val="clear" w:color="auto" w:fill="auto"/>
             <w:noWrap/>
-            <w:vAlign w:val="center"/>
             <w:hideMark/>
           </w:tcPr>
           <w:p>
@@ -5108,6 +4136,7 @@
               <w:spacing w:after="0" w:line="240" w:lineRule="auto"/>
               <w:ind w:firstLine="0"/>
               <w:jc w:val="center"/>
+              <w:cnfStyle w:val="000000000000" w:firstRow="0" w:lastRow="0" w:firstColumn="0" w:lastColumn="0" w:oddVBand="0" w:evenVBand="0" w:oddHBand="0" w:evenHBand="0" w:firstRowFirstColumn="0" w:firstRowLastColumn="0" w:lastRowFirstColumn="0" w:lastRowLastColumn="0"/>
               <w:rPr>
                 <w:rFonts w:ascii="Calibri" w:eastAsia="Times New Roman" w:hAnsi="Calibri" w:cs="Calibri"/>
                 <w:color w:val="000000"/>
@@ -5127,15 +4156,7 @@
         <w:tc>
           <w:tcPr>
             <w:tcW w:w="960" w:type="dxa"/>
-            <w:tcBorders>
-              <w:top w:val="nil"/>
-              <w:left w:val="nil"/>
-              <w:bottom w:val="single" w:sz="4" w:space="0" w:color="auto"/>
-              <w:right w:val="single" w:sz="4" w:space="0" w:color="auto"/>
-            </w:tcBorders>
-            <w:shd w:val="clear" w:color="auto" w:fill="auto"/>
             <w:noWrap/>
-            <w:vAlign w:val="center"/>
             <w:hideMark/>
           </w:tcPr>
           <w:p>
@@ -5143,6 +4164,7 @@
               <w:spacing w:after="0" w:line="240" w:lineRule="auto"/>
               <w:ind w:firstLine="0"/>
               <w:jc w:val="center"/>
+              <w:cnfStyle w:val="000000000000" w:firstRow="0" w:lastRow="0" w:firstColumn="0" w:lastColumn="0" w:oddVBand="0" w:evenVBand="0" w:oddHBand="0" w:evenHBand="0" w:firstRowFirstColumn="0" w:firstRowLastColumn="0" w:lastRowFirstColumn="0" w:lastRowLastColumn="0"/>
               <w:rPr>
                 <w:rFonts w:ascii="Calibri" w:eastAsia="Times New Roman" w:hAnsi="Calibri" w:cs="Calibri"/>
                 <w:color w:val="000000"/>
@@ -5162,20 +4184,15 @@
       </w:tr>
       <w:tr>
         <w:trPr>
+          <w:cnfStyle w:val="000000100000" w:firstRow="0" w:lastRow="0" w:firstColumn="0" w:lastColumn="0" w:oddVBand="0" w:evenVBand="0" w:oddHBand="1" w:evenHBand="0" w:firstRowFirstColumn="0" w:firstRowLastColumn="0" w:lastRowFirstColumn="0" w:lastRowLastColumn="0"/>
           <w:trHeight w:val="300"/>
+          <w:jc w:val="center"/>
         </w:trPr>
         <w:tc>
           <w:tcPr>
+            <w:cnfStyle w:val="001000000000" w:firstRow="0" w:lastRow="0" w:firstColumn="1" w:lastColumn="0" w:oddVBand="0" w:evenVBand="0" w:oddHBand="0" w:evenHBand="0" w:firstRowFirstColumn="0" w:firstRowLastColumn="0" w:lastRowFirstColumn="0" w:lastRowLastColumn="0"/>
             <w:tcW w:w="960" w:type="dxa"/>
-            <w:tcBorders>
-              <w:top w:val="nil"/>
-              <w:left w:val="single" w:sz="4" w:space="0" w:color="auto"/>
-              <w:bottom w:val="single" w:sz="4" w:space="0" w:color="auto"/>
-              <w:right w:val="single" w:sz="4" w:space="0" w:color="auto"/>
-            </w:tcBorders>
-            <w:shd w:val="clear" w:color="auto" w:fill="auto"/>
             <w:noWrap/>
-            <w:vAlign w:val="center"/>
             <w:hideMark/>
           </w:tcPr>
           <w:p>
@@ -5202,15 +4219,7 @@
         <w:tc>
           <w:tcPr>
             <w:tcW w:w="960" w:type="dxa"/>
-            <w:tcBorders>
-              <w:top w:val="nil"/>
-              <w:left w:val="nil"/>
-              <w:bottom w:val="single" w:sz="4" w:space="0" w:color="auto"/>
-              <w:right w:val="single" w:sz="4" w:space="0" w:color="auto"/>
-            </w:tcBorders>
-            <w:shd w:val="clear" w:color="auto" w:fill="auto"/>
             <w:noWrap/>
-            <w:vAlign w:val="center"/>
             <w:hideMark/>
           </w:tcPr>
           <w:p>
@@ -5218,6 +4227,7 @@
               <w:spacing w:after="0" w:line="240" w:lineRule="auto"/>
               <w:ind w:firstLine="0"/>
               <w:jc w:val="center"/>
+              <w:cnfStyle w:val="000000100000" w:firstRow="0" w:lastRow="0" w:firstColumn="0" w:lastColumn="0" w:oddVBand="0" w:evenVBand="0" w:oddHBand="1" w:evenHBand="0" w:firstRowFirstColumn="0" w:firstRowLastColumn="0" w:lastRowFirstColumn="0" w:lastRowLastColumn="0"/>
               <w:rPr>
                 <w:rFonts w:ascii="Calibri" w:eastAsia="Times New Roman" w:hAnsi="Calibri" w:cs="Calibri"/>
                 <w:color w:val="000000"/>
@@ -5237,15 +4247,7 @@
         <w:tc>
           <w:tcPr>
             <w:tcW w:w="960" w:type="dxa"/>
-            <w:tcBorders>
-              <w:top w:val="nil"/>
-              <w:left w:val="nil"/>
-              <w:bottom w:val="single" w:sz="4" w:space="0" w:color="auto"/>
-              <w:right w:val="single" w:sz="4" w:space="0" w:color="auto"/>
-            </w:tcBorders>
-            <w:shd w:val="clear" w:color="auto" w:fill="auto"/>
             <w:noWrap/>
-            <w:vAlign w:val="center"/>
             <w:hideMark/>
           </w:tcPr>
           <w:p>
@@ -5253,6 +4255,7 @@
               <w:spacing w:after="0" w:line="240" w:lineRule="auto"/>
               <w:ind w:firstLine="0"/>
               <w:jc w:val="center"/>
+              <w:cnfStyle w:val="000000100000" w:firstRow="0" w:lastRow="0" w:firstColumn="0" w:lastColumn="0" w:oddVBand="0" w:evenVBand="0" w:oddHBand="1" w:evenHBand="0" w:firstRowFirstColumn="0" w:firstRowLastColumn="0" w:lastRowFirstColumn="0" w:lastRowLastColumn="0"/>
               <w:rPr>
                 <w:rFonts w:ascii="Calibri" w:eastAsia="Times New Roman" w:hAnsi="Calibri" w:cs="Calibri"/>
                 <w:color w:val="000000"/>
@@ -5272,15 +4275,7 @@
         <w:tc>
           <w:tcPr>
             <w:tcW w:w="960" w:type="dxa"/>
-            <w:tcBorders>
-              <w:top w:val="nil"/>
-              <w:left w:val="nil"/>
-              <w:bottom w:val="single" w:sz="4" w:space="0" w:color="auto"/>
-              <w:right w:val="single" w:sz="4" w:space="0" w:color="auto"/>
-            </w:tcBorders>
-            <w:shd w:val="clear" w:color="auto" w:fill="auto"/>
             <w:noWrap/>
-            <w:vAlign w:val="center"/>
             <w:hideMark/>
           </w:tcPr>
           <w:p>
@@ -5288,6 +4283,7 @@
               <w:spacing w:after="0" w:line="240" w:lineRule="auto"/>
               <w:ind w:firstLine="0"/>
               <w:jc w:val="center"/>
+              <w:cnfStyle w:val="000000100000" w:firstRow="0" w:lastRow="0" w:firstColumn="0" w:lastColumn="0" w:oddVBand="0" w:evenVBand="0" w:oddHBand="1" w:evenHBand="0" w:firstRowFirstColumn="0" w:firstRowLastColumn="0" w:lastRowFirstColumn="0" w:lastRowLastColumn="0"/>
               <w:rPr>
                 <w:rFonts w:ascii="Calibri" w:eastAsia="Times New Roman" w:hAnsi="Calibri" w:cs="Calibri"/>
                 <w:color w:val="000000"/>
@@ -5307,15 +4303,7 @@
         <w:tc>
           <w:tcPr>
             <w:tcW w:w="960" w:type="dxa"/>
-            <w:tcBorders>
-              <w:top w:val="nil"/>
-              <w:left w:val="nil"/>
-              <w:bottom w:val="single" w:sz="4" w:space="0" w:color="auto"/>
-              <w:right w:val="single" w:sz="4" w:space="0" w:color="auto"/>
-            </w:tcBorders>
-            <w:shd w:val="clear" w:color="auto" w:fill="auto"/>
             <w:noWrap/>
-            <w:vAlign w:val="center"/>
             <w:hideMark/>
           </w:tcPr>
           <w:p>
@@ -5323,6 +4311,7 @@
               <w:spacing w:after="0" w:line="240" w:lineRule="auto"/>
               <w:ind w:firstLine="0"/>
               <w:jc w:val="center"/>
+              <w:cnfStyle w:val="000000100000" w:firstRow="0" w:lastRow="0" w:firstColumn="0" w:lastColumn="0" w:oddVBand="0" w:evenVBand="0" w:oddHBand="1" w:evenHBand="0" w:firstRowFirstColumn="0" w:firstRowLastColumn="0" w:lastRowFirstColumn="0" w:lastRowLastColumn="0"/>
               <w:rPr>
                 <w:rFonts w:ascii="Calibri" w:eastAsia="Times New Roman" w:hAnsi="Calibri" w:cs="Calibri"/>
                 <w:color w:val="000000"/>
@@ -5342,15 +4331,7 @@
         <w:tc>
           <w:tcPr>
             <w:tcW w:w="960" w:type="dxa"/>
-            <w:tcBorders>
-              <w:top w:val="nil"/>
-              <w:left w:val="nil"/>
-              <w:bottom w:val="single" w:sz="4" w:space="0" w:color="auto"/>
-              <w:right w:val="single" w:sz="4" w:space="0" w:color="auto"/>
-            </w:tcBorders>
-            <w:shd w:val="clear" w:color="auto" w:fill="auto"/>
             <w:noWrap/>
-            <w:vAlign w:val="center"/>
             <w:hideMark/>
           </w:tcPr>
           <w:p>
@@ -5358,6 +4339,7 @@
               <w:spacing w:after="0" w:line="240" w:lineRule="auto"/>
               <w:ind w:firstLine="0"/>
               <w:jc w:val="center"/>
+              <w:cnfStyle w:val="000000100000" w:firstRow="0" w:lastRow="0" w:firstColumn="0" w:lastColumn="0" w:oddVBand="0" w:evenVBand="0" w:oddHBand="1" w:evenHBand="0" w:firstRowFirstColumn="0" w:firstRowLastColumn="0" w:lastRowFirstColumn="0" w:lastRowLastColumn="0"/>
               <w:rPr>
                 <w:rFonts w:ascii="Calibri" w:eastAsia="Times New Roman" w:hAnsi="Calibri" w:cs="Calibri"/>
                 <w:color w:val="000000"/>
@@ -5377,15 +4359,7 @@
         <w:tc>
           <w:tcPr>
             <w:tcW w:w="960" w:type="dxa"/>
-            <w:tcBorders>
-              <w:top w:val="nil"/>
-              <w:left w:val="nil"/>
-              <w:bottom w:val="single" w:sz="4" w:space="0" w:color="auto"/>
-              <w:right w:val="single" w:sz="4" w:space="0" w:color="auto"/>
-            </w:tcBorders>
-            <w:shd w:val="clear" w:color="auto" w:fill="auto"/>
             <w:noWrap/>
-            <w:vAlign w:val="center"/>
             <w:hideMark/>
           </w:tcPr>
           <w:p>
@@ -5393,6 +4367,7 @@
               <w:spacing w:after="0" w:line="240" w:lineRule="auto"/>
               <w:ind w:firstLine="0"/>
               <w:jc w:val="center"/>
+              <w:cnfStyle w:val="000000100000" w:firstRow="0" w:lastRow="0" w:firstColumn="0" w:lastColumn="0" w:oddVBand="0" w:evenVBand="0" w:oddHBand="1" w:evenHBand="0" w:firstRowFirstColumn="0" w:firstRowLastColumn="0" w:lastRowFirstColumn="0" w:lastRowLastColumn="0"/>
               <w:rPr>
                 <w:rFonts w:ascii="Calibri" w:eastAsia="Times New Roman" w:hAnsi="Calibri" w:cs="Calibri"/>
                 <w:color w:val="000000"/>
@@ -5413,19 +4388,13 @@
       <w:tr>
         <w:trPr>
           <w:trHeight w:val="300"/>
+          <w:jc w:val="center"/>
         </w:trPr>
         <w:tc>
           <w:tcPr>
+            <w:cnfStyle w:val="001000000000" w:firstRow="0" w:lastRow="0" w:firstColumn="1" w:lastColumn="0" w:oddVBand="0" w:evenVBand="0" w:oddHBand="0" w:evenHBand="0" w:firstRowFirstColumn="0" w:firstRowLastColumn="0" w:lastRowFirstColumn="0" w:lastRowLastColumn="0"/>
             <w:tcW w:w="960" w:type="dxa"/>
-            <w:tcBorders>
-              <w:top w:val="nil"/>
-              <w:left w:val="single" w:sz="4" w:space="0" w:color="auto"/>
-              <w:bottom w:val="single" w:sz="4" w:space="0" w:color="auto"/>
-              <w:right w:val="single" w:sz="4" w:space="0" w:color="auto"/>
-            </w:tcBorders>
-            <w:shd w:val="clear" w:color="auto" w:fill="auto"/>
             <w:noWrap/>
-            <w:vAlign w:val="center"/>
             <w:hideMark/>
           </w:tcPr>
           <w:p>
@@ -5452,15 +4421,7 @@
         <w:tc>
           <w:tcPr>
             <w:tcW w:w="960" w:type="dxa"/>
-            <w:tcBorders>
-              <w:top w:val="nil"/>
-              <w:left w:val="nil"/>
-              <w:bottom w:val="single" w:sz="4" w:space="0" w:color="auto"/>
-              <w:right w:val="single" w:sz="4" w:space="0" w:color="auto"/>
-            </w:tcBorders>
-            <w:shd w:val="clear" w:color="auto" w:fill="auto"/>
             <w:noWrap/>
-            <w:vAlign w:val="center"/>
             <w:hideMark/>
           </w:tcPr>
           <w:p>
@@ -5468,6 +4429,7 @@
               <w:spacing w:after="0" w:line="240" w:lineRule="auto"/>
               <w:ind w:firstLine="0"/>
               <w:jc w:val="center"/>
+              <w:cnfStyle w:val="000000000000" w:firstRow="0" w:lastRow="0" w:firstColumn="0" w:lastColumn="0" w:oddVBand="0" w:evenVBand="0" w:oddHBand="0" w:evenHBand="0" w:firstRowFirstColumn="0" w:firstRowLastColumn="0" w:lastRowFirstColumn="0" w:lastRowLastColumn="0"/>
               <w:rPr>
                 <w:rFonts w:ascii="Calibri" w:eastAsia="Times New Roman" w:hAnsi="Calibri" w:cs="Calibri"/>
                 <w:color w:val="000000"/>
@@ -5487,15 +4449,7 @@
         <w:tc>
           <w:tcPr>
             <w:tcW w:w="960" w:type="dxa"/>
-            <w:tcBorders>
-              <w:top w:val="nil"/>
-              <w:left w:val="nil"/>
-              <w:bottom w:val="single" w:sz="4" w:space="0" w:color="auto"/>
-              <w:right w:val="single" w:sz="4" w:space="0" w:color="auto"/>
-            </w:tcBorders>
-            <w:shd w:val="clear" w:color="auto" w:fill="auto"/>
             <w:noWrap/>
-            <w:vAlign w:val="center"/>
             <w:hideMark/>
           </w:tcPr>
           <w:p>
@@ -5503,6 +4457,7 @@
               <w:spacing w:after="0" w:line="240" w:lineRule="auto"/>
               <w:ind w:firstLine="0"/>
               <w:jc w:val="center"/>
+              <w:cnfStyle w:val="000000000000" w:firstRow="0" w:lastRow="0" w:firstColumn="0" w:lastColumn="0" w:oddVBand="0" w:evenVBand="0" w:oddHBand="0" w:evenHBand="0" w:firstRowFirstColumn="0" w:firstRowLastColumn="0" w:lastRowFirstColumn="0" w:lastRowLastColumn="0"/>
               <w:rPr>
                 <w:rFonts w:ascii="Calibri" w:eastAsia="Times New Roman" w:hAnsi="Calibri" w:cs="Calibri"/>
                 <w:color w:val="000000"/>
@@ -5522,15 +4477,7 @@
         <w:tc>
           <w:tcPr>
             <w:tcW w:w="960" w:type="dxa"/>
-            <w:tcBorders>
-              <w:top w:val="nil"/>
-              <w:left w:val="nil"/>
-              <w:bottom w:val="single" w:sz="4" w:space="0" w:color="auto"/>
-              <w:right w:val="single" w:sz="4" w:space="0" w:color="auto"/>
-            </w:tcBorders>
-            <w:shd w:val="clear" w:color="auto" w:fill="auto"/>
             <w:noWrap/>
-            <w:vAlign w:val="center"/>
             <w:hideMark/>
           </w:tcPr>
           <w:p>
@@ -5538,6 +4485,7 @@
               <w:spacing w:after="0" w:line="240" w:lineRule="auto"/>
               <w:ind w:firstLine="0"/>
               <w:jc w:val="center"/>
+              <w:cnfStyle w:val="000000000000" w:firstRow="0" w:lastRow="0" w:firstColumn="0" w:lastColumn="0" w:oddVBand="0" w:evenVBand="0" w:oddHBand="0" w:evenHBand="0" w:firstRowFirstColumn="0" w:firstRowLastColumn="0" w:lastRowFirstColumn="0" w:lastRowLastColumn="0"/>
               <w:rPr>
                 <w:rFonts w:ascii="Calibri" w:eastAsia="Times New Roman" w:hAnsi="Calibri" w:cs="Calibri"/>
                 <w:color w:val="000000"/>
@@ -5557,15 +4505,7 @@
         <w:tc>
           <w:tcPr>
             <w:tcW w:w="960" w:type="dxa"/>
-            <w:tcBorders>
-              <w:top w:val="nil"/>
-              <w:left w:val="nil"/>
-              <w:bottom w:val="single" w:sz="4" w:space="0" w:color="auto"/>
-              <w:right w:val="single" w:sz="4" w:space="0" w:color="auto"/>
-            </w:tcBorders>
-            <w:shd w:val="clear" w:color="auto" w:fill="auto"/>
             <w:noWrap/>
-            <w:vAlign w:val="center"/>
             <w:hideMark/>
           </w:tcPr>
           <w:p>
@@ -5573,6 +4513,7 @@
               <w:spacing w:after="0" w:line="240" w:lineRule="auto"/>
               <w:ind w:firstLine="0"/>
               <w:jc w:val="center"/>
+              <w:cnfStyle w:val="000000000000" w:firstRow="0" w:lastRow="0" w:firstColumn="0" w:lastColumn="0" w:oddVBand="0" w:evenVBand="0" w:oddHBand="0" w:evenHBand="0" w:firstRowFirstColumn="0" w:firstRowLastColumn="0" w:lastRowFirstColumn="0" w:lastRowLastColumn="0"/>
               <w:rPr>
                 <w:rFonts w:ascii="Calibri" w:eastAsia="Times New Roman" w:hAnsi="Calibri" w:cs="Calibri"/>
                 <w:color w:val="000000"/>
@@ -5592,15 +4533,7 @@
         <w:tc>
           <w:tcPr>
             <w:tcW w:w="960" w:type="dxa"/>
-            <w:tcBorders>
-              <w:top w:val="nil"/>
-              <w:left w:val="nil"/>
-              <w:bottom w:val="single" w:sz="4" w:space="0" w:color="auto"/>
-              <w:right w:val="single" w:sz="4" w:space="0" w:color="auto"/>
-            </w:tcBorders>
-            <w:shd w:val="clear" w:color="auto" w:fill="auto"/>
             <w:noWrap/>
-            <w:vAlign w:val="center"/>
             <w:hideMark/>
           </w:tcPr>
           <w:p>
@@ -5608,6 +4541,7 @@
               <w:spacing w:after="0" w:line="240" w:lineRule="auto"/>
               <w:ind w:firstLine="0"/>
               <w:jc w:val="center"/>
+              <w:cnfStyle w:val="000000000000" w:firstRow="0" w:lastRow="0" w:firstColumn="0" w:lastColumn="0" w:oddVBand="0" w:evenVBand="0" w:oddHBand="0" w:evenHBand="0" w:firstRowFirstColumn="0" w:firstRowLastColumn="0" w:lastRowFirstColumn="0" w:lastRowLastColumn="0"/>
               <w:rPr>
                 <w:rFonts w:ascii="Calibri" w:eastAsia="Times New Roman" w:hAnsi="Calibri" w:cs="Calibri"/>
                 <w:color w:val="000000"/>
@@ -5627,15 +4561,7 @@
         <w:tc>
           <w:tcPr>
             <w:tcW w:w="960" w:type="dxa"/>
-            <w:tcBorders>
-              <w:top w:val="nil"/>
-              <w:left w:val="nil"/>
-              <w:bottom w:val="single" w:sz="4" w:space="0" w:color="auto"/>
-              <w:right w:val="single" w:sz="4" w:space="0" w:color="auto"/>
-            </w:tcBorders>
-            <w:shd w:val="clear" w:color="auto" w:fill="auto"/>
             <w:noWrap/>
-            <w:vAlign w:val="center"/>
             <w:hideMark/>
           </w:tcPr>
           <w:p>
@@ -5643,6 +4569,7 @@
               <w:spacing w:after="0" w:line="240" w:lineRule="auto"/>
               <w:ind w:firstLine="0"/>
               <w:jc w:val="center"/>
+              <w:cnfStyle w:val="000000000000" w:firstRow="0" w:lastRow="0" w:firstColumn="0" w:lastColumn="0" w:oddVBand="0" w:evenVBand="0" w:oddHBand="0" w:evenHBand="0" w:firstRowFirstColumn="0" w:firstRowLastColumn="0" w:lastRowFirstColumn="0" w:lastRowLastColumn="0"/>
               <w:rPr>
                 <w:rFonts w:ascii="Calibri" w:eastAsia="Times New Roman" w:hAnsi="Calibri" w:cs="Calibri"/>
                 <w:color w:val="000000"/>
@@ -5664,14 +4591,24 @@
     <w:p/>
     <w:p>
       <w:pPr>
-        <w:pStyle w:val="Ttulo2"/>
+        <w:pStyle w:val="Heading2"/>
         <w:numPr>
           <w:ilvl w:val="0"/>
           <w:numId w:val="0"/>
         </w:numPr>
         <w:ind w:left="578" w:hanging="578"/>
       </w:pPr>
-      <w:bookmarkStart w:id="13" w:name="_Toc479000406"/>
+      <w:bookmarkStart w:id="13" w:name="_Toc481137703"/>
+    </w:p>
+    <w:p>
+      <w:pPr>
+        <w:pStyle w:val="Heading2"/>
+        <w:numPr>
+          <w:ilvl w:val="0"/>
+          <w:numId w:val="0"/>
+        </w:numPr>
+        <w:ind w:left="578" w:hanging="578"/>
+      </w:pPr>
       <w:r>
         <w:t>Glossário</w:t>
       </w:r>
@@ -5690,14 +4627,14 @@
     </w:p>
     <w:p>
       <w:pPr>
-        <w:pStyle w:val="Ttulo1"/>
+        <w:pStyle w:val="Heading1"/>
         <w:numPr>
           <w:ilvl w:val="0"/>
           <w:numId w:val="0"/>
         </w:numPr>
         <w:ind w:left="432" w:hanging="432"/>
       </w:pPr>
-      <w:bookmarkStart w:id="14" w:name="_Toc479000407"/>
+      <w:bookmarkStart w:id="14" w:name="_Toc481137704"/>
       <w:r>
         <w:lastRenderedPageBreak/>
         <w:t>Índice</w:t>
@@ -5780,7 +4717,7 @@
     <w:sdtContent>
       <w:p>
         <w:pPr>
-          <w:pStyle w:val="Cabealho"/>
+          <w:pStyle w:val="Header"/>
           <w:jc w:val="right"/>
         </w:pPr>
         <w:r>
@@ -5806,7 +4743,7 @@
   </w:sdt>
   <w:p>
     <w:pPr>
-      <w:pStyle w:val="Cabealho"/>
+      <w:pStyle w:val="Header"/>
       <w:ind w:firstLine="0"/>
     </w:pPr>
   </w:p>
@@ -5814,53 +4751,6 @@
 </file>
 
 <file path=word/header2.xml><?xml version="1.0" encoding="utf-8"?>
-<w:hdr xmlns:wpc="http://schemas.microsoft.com/office/word/2010/wordprocessingCanvas" xmlns:cx="http://schemas.microsoft.com/office/drawing/2014/chartex" xmlns:cx1="http://schemas.microsoft.com/office/drawing/2015/9/8/chartex" xmlns:cx2="http://schemas.microsoft.com/office/drawing/2015/10/21/chartex" xmlns:cx3="http://schemas.microsoft.com/office/drawing/2016/5/9/chartex" xmlns:cx4="http://schemas.microsoft.com/office/drawing/2016/5/10/chartex" xmlns:cx5="http://schemas.microsoft.com/office/drawing/2016/5/11/chartex" xmlns:cx6="http://schemas.microsoft.com/office/drawing/2016/5/12/chartex" xmlns:cx7="http://schemas.microsoft.com/office/drawing/2016/5/13/chartex" xmlns:cx8="http://schemas.microsoft.com/office/drawing/2016/5/14/chartex" xmlns:mc="http://schemas.openxmlformats.org/markup-compatibility/2006" xmlns:o="urn:schemas-microsoft-com:office:office" xmlns:r="http://schemas.openxmlformats.org/officeDocument/2006/relationships" xmlns:m="http://schemas.openxmlformats.org/officeDocument/2006/math" xmlns:v="urn:schemas-microsoft-com:vml" xmlns:wp14="http://schemas.microsoft.com/office/word/2010/wordprocessingDrawing" xmlns:wp="http://schemas.openxmlformats.org/drawingml/2006/wordprocessingDrawing" xmlns:w10="urn:schemas-microsoft-com:office:word" xmlns:w="http://schemas.openxmlformats.org/wordprocessingml/2006/main" xmlns:w14="http://schemas.microsoft.com/office/word/2010/wordml" xmlns:w15="http://schemas.microsoft.com/office/word/2012/wordml" xmlns:w16se="http://schemas.microsoft.com/office/word/2015/wordml/symex" xmlns:wpg="http://schemas.microsoft.com/office/word/2010/wordprocessingGroup" xmlns:wpi="http://schemas.microsoft.com/office/word/2010/wordprocessingInk" xmlns:wne="http://schemas.microsoft.com/office/word/2006/wordml" xmlns:wps="http://schemas.microsoft.com/office/word/2010/wordprocessingShape" mc:Ignorable="w14 w15 w16se wp14">
-  <w:sdt>
-    <w:sdtPr>
-      <w:id w:val="-900287051"/>
-      <w:docPartObj>
-        <w:docPartGallery w:val="Page Numbers (Top of Page)"/>
-        <w:docPartUnique/>
-      </w:docPartObj>
-    </w:sdtPr>
-    <w:sdtEndPr/>
-    <w:sdtContent>
-      <w:p>
-        <w:pPr>
-          <w:pStyle w:val="Cabealho"/>
-          <w:jc w:val="right"/>
-        </w:pPr>
-        <w:r>
-          <w:fldChar w:fldCharType="begin"/>
-        </w:r>
-        <w:r>
-          <w:instrText>PAGE   \* MERGEFORMAT</w:instrText>
-        </w:r>
-        <w:r>
-          <w:fldChar w:fldCharType="separate"/>
-        </w:r>
-        <w:r>
-          <w:rPr>
-            <w:noProof/>
-          </w:rPr>
-          <w:t>4</w:t>
-        </w:r>
-        <w:r>
-          <w:fldChar w:fldCharType="end"/>
-        </w:r>
-      </w:p>
-    </w:sdtContent>
-  </w:sdt>
-  <w:p>
-    <w:pPr>
-      <w:pStyle w:val="Cabealho"/>
-      <w:ind w:firstLine="0"/>
-    </w:pPr>
-  </w:p>
-</w:hdr>
-</file>
-
-<file path=word/header3.xml><?xml version="1.0" encoding="utf-8"?>
 <w:hdr xmlns:wpc="http://schemas.microsoft.com/office/word/2010/wordprocessingCanvas" xmlns:cx="http://schemas.microsoft.com/office/drawing/2014/chartex" xmlns:cx1="http://schemas.microsoft.com/office/drawing/2015/9/8/chartex" xmlns:cx2="http://schemas.microsoft.com/office/drawing/2015/10/21/chartex" xmlns:cx3="http://schemas.microsoft.com/office/drawing/2016/5/9/chartex" xmlns:cx4="http://schemas.microsoft.com/office/drawing/2016/5/10/chartex" xmlns:cx5="http://schemas.microsoft.com/office/drawing/2016/5/11/chartex" xmlns:cx6="http://schemas.microsoft.com/office/drawing/2016/5/12/chartex" xmlns:cx7="http://schemas.microsoft.com/office/drawing/2016/5/13/chartex" xmlns:cx8="http://schemas.microsoft.com/office/drawing/2016/5/14/chartex" xmlns:mc="http://schemas.openxmlformats.org/markup-compatibility/2006" xmlns:o="urn:schemas-microsoft-com:office:office" xmlns:r="http://schemas.openxmlformats.org/officeDocument/2006/relationships" xmlns:m="http://schemas.openxmlformats.org/officeDocument/2006/math" xmlns:v="urn:schemas-microsoft-com:vml" xmlns:wp14="http://schemas.microsoft.com/office/word/2010/wordprocessingDrawing" xmlns:wp="http://schemas.openxmlformats.org/drawingml/2006/wordprocessingDrawing" xmlns:w10="urn:schemas-microsoft-com:office:word" xmlns:w="http://schemas.openxmlformats.org/wordprocessingml/2006/main" xmlns:w14="http://schemas.microsoft.com/office/word/2010/wordml" xmlns:w15="http://schemas.microsoft.com/office/word/2012/wordml" xmlns:w16se="http://schemas.microsoft.com/office/word/2015/wordml/symex" xmlns:wpg="http://schemas.microsoft.com/office/word/2010/wordprocessingGroup" xmlns:wpi="http://schemas.microsoft.com/office/word/2010/wordprocessingInk" xmlns:wne="http://schemas.microsoft.com/office/word/2006/wordml" xmlns:wps="http://schemas.microsoft.com/office/word/2010/wordprocessingShape" mc:Ignorable="w14 w15 w16se wp14">
   <w:sdt>
     <w:sdtPr>
@@ -5874,7 +4764,7 @@
     <w:sdtContent>
       <w:p>
         <w:pPr>
-          <w:pStyle w:val="Cabealho"/>
+          <w:pStyle w:val="Header"/>
           <w:jc w:val="right"/>
         </w:pPr>
         <w:r>
@@ -5900,7 +4790,7 @@
   </w:sdt>
   <w:p>
     <w:pPr>
-      <w:pStyle w:val="Cabealho"/>
+      <w:pStyle w:val="Header"/>
       <w:ind w:firstLine="0"/>
     </w:pPr>
   </w:p>
@@ -6737,7 +5627,7 @@
     <w:lvl w:ilvl="0">
       <w:start w:val="1"/>
       <w:numFmt w:val="decimal"/>
-      <w:pStyle w:val="Ttulo1"/>
+      <w:pStyle w:val="Heading1"/>
       <w:lvlText w:val="%1"/>
       <w:lvlJc w:val="left"/>
       <w:pPr>
@@ -6747,7 +5637,7 @@
     <w:lvl w:ilvl="1">
       <w:start w:val="1"/>
       <w:numFmt w:val="decimal"/>
-      <w:pStyle w:val="Ttulo2"/>
+      <w:pStyle w:val="Heading2"/>
       <w:lvlText w:val="%1.%2"/>
       <w:lvlJc w:val="left"/>
       <w:pPr>
@@ -6757,7 +5647,7 @@
     <w:lvl w:ilvl="2">
       <w:start w:val="1"/>
       <w:numFmt w:val="decimal"/>
-      <w:pStyle w:val="Ttulo3"/>
+      <w:pStyle w:val="Heading3"/>
       <w:lvlText w:val="%1.%2.%3"/>
       <w:lvlJc w:val="left"/>
       <w:pPr>
@@ -6767,7 +5657,7 @@
     <w:lvl w:ilvl="3">
       <w:start w:val="1"/>
       <w:numFmt w:val="decimal"/>
-      <w:pStyle w:val="Ttulo4"/>
+      <w:pStyle w:val="Heading4"/>
       <w:lvlText w:val="%1.%2.%3.%4"/>
       <w:lvlJc w:val="left"/>
       <w:pPr>
@@ -6777,7 +5667,7 @@
     <w:lvl w:ilvl="4">
       <w:start w:val="1"/>
       <w:numFmt w:val="decimal"/>
-      <w:pStyle w:val="Ttulo5"/>
+      <w:pStyle w:val="Heading5"/>
       <w:lvlText w:val="%1.%2.%3.%4.%5"/>
       <w:lvlJc w:val="left"/>
       <w:pPr>
@@ -6787,7 +5677,7 @@
     <w:lvl w:ilvl="5">
       <w:start w:val="1"/>
       <w:numFmt w:val="decimal"/>
-      <w:pStyle w:val="Ttulo6"/>
+      <w:pStyle w:val="Heading6"/>
       <w:lvlText w:val="%1.%2.%3.%4.%5.%6"/>
       <w:lvlJc w:val="left"/>
       <w:pPr>
@@ -6797,7 +5687,7 @@
     <w:lvl w:ilvl="6">
       <w:start w:val="1"/>
       <w:numFmt w:val="decimal"/>
-      <w:pStyle w:val="Ttulo7"/>
+      <w:pStyle w:val="Heading7"/>
       <w:lvlText w:val="%1.%2.%3.%4.%5.%6.%7"/>
       <w:lvlJc w:val="left"/>
       <w:pPr>
@@ -6807,7 +5697,7 @@
     <w:lvl w:ilvl="7">
       <w:start w:val="1"/>
       <w:numFmt w:val="decimal"/>
-      <w:pStyle w:val="Ttulo8"/>
+      <w:pStyle w:val="Heading8"/>
       <w:lvlText w:val="%1.%2.%3.%4.%5.%6.%7.%8"/>
       <w:lvlJc w:val="left"/>
       <w:pPr>
@@ -6817,7 +5707,7 @@
     <w:lvl w:ilvl="8">
       <w:start w:val="1"/>
       <w:numFmt w:val="decimal"/>
-      <w:pStyle w:val="Ttulo9"/>
+      <w:pStyle w:val="Heading9"/>
       <w:lvlText w:val="%1.%2.%3.%4.%5.%6.%7.%8.%9"/>
       <w:lvlJc w:val="left"/>
       <w:pPr>
@@ -7354,11 +6244,11 @@
       <w:sz w:val="24"/>
     </w:rPr>
   </w:style>
-  <w:style w:type="paragraph" w:styleId="Ttulo1">
+  <w:style w:type="paragraph" w:styleId="Heading1">
     <w:name w:val="heading 1"/>
     <w:basedOn w:val="Normal"/>
     <w:next w:val="Normal"/>
-    <w:link w:val="Ttulo1Char"/>
+    <w:link w:val="Heading1Char"/>
     <w:uiPriority w:val="9"/>
     <w:qFormat/>
     <w:rsid w:val="003C4F93"/>
@@ -7379,11 +6269,11 @@
       <w:szCs w:val="28"/>
     </w:rPr>
   </w:style>
-  <w:style w:type="paragraph" w:styleId="Ttulo2">
+  <w:style w:type="paragraph" w:styleId="Heading2">
     <w:name w:val="heading 2"/>
-    <w:basedOn w:val="Ttulo1"/>
+    <w:basedOn w:val="Heading1"/>
     <w:next w:val="Normal"/>
-    <w:link w:val="Ttulo2Char"/>
+    <w:link w:val="Heading2Char"/>
     <w:uiPriority w:val="9"/>
     <w:unhideWhenUsed/>
     <w:qFormat/>
@@ -7401,11 +6291,11 @@
       <w:szCs w:val="26"/>
     </w:rPr>
   </w:style>
-  <w:style w:type="paragraph" w:styleId="Ttulo3">
+  <w:style w:type="paragraph" w:styleId="Heading3">
     <w:name w:val="heading 3"/>
-    <w:basedOn w:val="Ttulo2"/>
+    <w:basedOn w:val="Heading2"/>
     <w:next w:val="Normal"/>
-    <w:link w:val="Ttulo3Char"/>
+    <w:link w:val="Heading3Char"/>
     <w:uiPriority w:val="9"/>
     <w:unhideWhenUsed/>
     <w:qFormat/>
@@ -7420,11 +6310,11 @@
       <w:bCs/>
     </w:rPr>
   </w:style>
-  <w:style w:type="paragraph" w:styleId="Ttulo4">
+  <w:style w:type="paragraph" w:styleId="Heading4">
     <w:name w:val="heading 4"/>
-    <w:basedOn w:val="Ttulo3"/>
+    <w:basedOn w:val="Heading3"/>
     <w:next w:val="Normal"/>
-    <w:link w:val="Ttulo4Char"/>
+    <w:link w:val="Heading4Char"/>
     <w:uiPriority w:val="9"/>
     <w:unhideWhenUsed/>
     <w:qFormat/>
@@ -7441,11 +6331,11 @@
       <w:iCs/>
     </w:rPr>
   </w:style>
-  <w:style w:type="paragraph" w:styleId="Ttulo5">
+  <w:style w:type="paragraph" w:styleId="Heading5">
     <w:name w:val="heading 5"/>
     <w:basedOn w:val="Normal"/>
     <w:next w:val="Normal"/>
-    <w:link w:val="Ttulo5Char"/>
+    <w:link w:val="Heading5Char"/>
     <w:uiPriority w:val="9"/>
     <w:semiHidden/>
     <w:unhideWhenUsed/>
@@ -7466,11 +6356,11 @@
       <w:color w:val="243F60" w:themeColor="accent1" w:themeShade="7F"/>
     </w:rPr>
   </w:style>
-  <w:style w:type="paragraph" w:styleId="Ttulo6">
+  <w:style w:type="paragraph" w:styleId="Heading6">
     <w:name w:val="heading 6"/>
     <w:basedOn w:val="Normal"/>
     <w:next w:val="Normal"/>
-    <w:link w:val="Ttulo6Char"/>
+    <w:link w:val="Heading6Char"/>
     <w:uiPriority w:val="9"/>
     <w:semiHidden/>
     <w:unhideWhenUsed/>
@@ -7493,11 +6383,11 @@
       <w:color w:val="243F60" w:themeColor="accent1" w:themeShade="7F"/>
     </w:rPr>
   </w:style>
-  <w:style w:type="paragraph" w:styleId="Ttulo7">
+  <w:style w:type="paragraph" w:styleId="Heading7">
     <w:name w:val="heading 7"/>
     <w:basedOn w:val="Normal"/>
     <w:next w:val="Normal"/>
-    <w:link w:val="Ttulo7Char"/>
+    <w:link w:val="Heading7Char"/>
     <w:uiPriority w:val="9"/>
     <w:semiHidden/>
     <w:unhideWhenUsed/>
@@ -7520,11 +6410,11 @@
       <w:color w:val="404040" w:themeColor="text1" w:themeTint="BF"/>
     </w:rPr>
   </w:style>
-  <w:style w:type="paragraph" w:styleId="Ttulo8">
+  <w:style w:type="paragraph" w:styleId="Heading8">
     <w:name w:val="heading 8"/>
     <w:basedOn w:val="Normal"/>
     <w:next w:val="Normal"/>
-    <w:link w:val="Ttulo8Char"/>
+    <w:link w:val="Heading8Char"/>
     <w:uiPriority w:val="9"/>
     <w:semiHidden/>
     <w:unhideWhenUsed/>
@@ -7547,11 +6437,11 @@
       <w:szCs w:val="20"/>
     </w:rPr>
   </w:style>
-  <w:style w:type="paragraph" w:styleId="Ttulo9">
+  <w:style w:type="paragraph" w:styleId="Heading9">
     <w:name w:val="heading 9"/>
     <w:basedOn w:val="Normal"/>
     <w:next w:val="Normal"/>
-    <w:link w:val="Ttulo9Char"/>
+    <w:link w:val="Heading9Char"/>
     <w:uiPriority w:val="9"/>
     <w:semiHidden/>
     <w:unhideWhenUsed/>
@@ -7576,13 +6466,13 @@
       <w:szCs w:val="20"/>
     </w:rPr>
   </w:style>
-  <w:style w:type="character" w:default="1" w:styleId="Fontepargpadro">
+  <w:style w:type="character" w:default="1" w:styleId="DefaultParagraphFont">
     <w:name w:val="Default Paragraph Font"/>
     <w:uiPriority w:val="1"/>
     <w:semiHidden/>
     <w:unhideWhenUsed/>
   </w:style>
-  <w:style w:type="table" w:default="1" w:styleId="Tabelanormal">
+  <w:style w:type="table" w:default="1" w:styleId="TableNormal">
     <w:name w:val="Normal Table"/>
     <w:uiPriority w:val="99"/>
     <w:semiHidden/>
@@ -7597,16 +6487,16 @@
       </w:tblCellMar>
     </w:tblPr>
   </w:style>
-  <w:style w:type="numbering" w:default="1" w:styleId="Semlista">
+  <w:style w:type="numbering" w:default="1" w:styleId="NoList">
     <w:name w:val="No List"/>
     <w:uiPriority w:val="99"/>
     <w:semiHidden/>
     <w:unhideWhenUsed/>
   </w:style>
-  <w:style w:type="paragraph" w:styleId="Textodebalo">
+  <w:style w:type="paragraph" w:styleId="BalloonText">
     <w:name w:val="Balloon Text"/>
     <w:basedOn w:val="Normal"/>
-    <w:link w:val="TextodebaloChar"/>
+    <w:link w:val="BalloonTextChar"/>
     <w:uiPriority w:val="99"/>
     <w:semiHidden/>
     <w:unhideWhenUsed/>
@@ -7620,10 +6510,10 @@
       <w:szCs w:val="16"/>
     </w:rPr>
   </w:style>
-  <w:style w:type="character" w:customStyle="1" w:styleId="TextodebaloChar">
-    <w:name w:val="Texto de balão Char"/>
-    <w:basedOn w:val="Fontepargpadro"/>
-    <w:link w:val="Textodebalo"/>
+  <w:style w:type="character" w:customStyle="1" w:styleId="BalloonTextChar">
+    <w:name w:val="Balloon Text Char"/>
+    <w:basedOn w:val="DefaultParagraphFont"/>
+    <w:link w:val="BalloonText"/>
     <w:uiPriority w:val="99"/>
     <w:semiHidden/>
     <w:rsid w:val="000508C7"/>
@@ -7633,10 +6523,10 @@
       <w:szCs w:val="16"/>
     </w:rPr>
   </w:style>
-  <w:style w:type="paragraph" w:styleId="Cabealho">
+  <w:style w:type="paragraph" w:styleId="Header">
     <w:name w:val="header"/>
     <w:basedOn w:val="Normal"/>
-    <w:link w:val="CabealhoChar"/>
+    <w:link w:val="HeaderChar"/>
     <w:uiPriority w:val="99"/>
     <w:unhideWhenUsed/>
     <w:rsid w:val="000508C7"/>
@@ -7648,17 +6538,17 @@
       <w:spacing w:after="0" w:line="240" w:lineRule="auto"/>
     </w:pPr>
   </w:style>
-  <w:style w:type="character" w:customStyle="1" w:styleId="CabealhoChar">
-    <w:name w:val="Cabeçalho Char"/>
-    <w:basedOn w:val="Fontepargpadro"/>
-    <w:link w:val="Cabealho"/>
+  <w:style w:type="character" w:customStyle="1" w:styleId="HeaderChar">
+    <w:name w:val="Header Char"/>
+    <w:basedOn w:val="DefaultParagraphFont"/>
+    <w:link w:val="Header"/>
     <w:uiPriority w:val="99"/>
     <w:rsid w:val="000508C7"/>
   </w:style>
-  <w:style w:type="paragraph" w:styleId="Rodap">
+  <w:style w:type="paragraph" w:styleId="Footer">
     <w:name w:val="footer"/>
     <w:basedOn w:val="Normal"/>
-    <w:link w:val="RodapChar"/>
+    <w:link w:val="FooterChar"/>
     <w:uiPriority w:val="99"/>
     <w:unhideWhenUsed/>
     <w:rsid w:val="000508C7"/>
@@ -7670,16 +6560,16 @@
       <w:spacing w:after="0" w:line="240" w:lineRule="auto"/>
     </w:pPr>
   </w:style>
-  <w:style w:type="character" w:customStyle="1" w:styleId="RodapChar">
-    <w:name w:val="Rodapé Char"/>
-    <w:basedOn w:val="Fontepargpadro"/>
-    <w:link w:val="Rodap"/>
+  <w:style w:type="character" w:customStyle="1" w:styleId="FooterChar">
+    <w:name w:val="Footer Char"/>
+    <w:basedOn w:val="DefaultParagraphFont"/>
+    <w:link w:val="Footer"/>
     <w:uiPriority w:val="99"/>
     <w:rsid w:val="000508C7"/>
   </w:style>
-  <w:style w:type="character" w:styleId="Refdecomentrio">
+  <w:style w:type="character" w:styleId="CommentReference">
     <w:name w:val="annotation reference"/>
-    <w:basedOn w:val="Fontepargpadro"/>
+    <w:basedOn w:val="DefaultParagraphFont"/>
     <w:uiPriority w:val="99"/>
     <w:semiHidden/>
     <w:unhideWhenUsed/>
@@ -7689,10 +6579,10 @@
       <w:szCs w:val="16"/>
     </w:rPr>
   </w:style>
-  <w:style w:type="paragraph" w:styleId="Textodecomentrio">
+  <w:style w:type="paragraph" w:styleId="CommentText">
     <w:name w:val="annotation text"/>
     <w:basedOn w:val="Normal"/>
-    <w:link w:val="TextodecomentrioChar"/>
+    <w:link w:val="CommentTextChar"/>
     <w:uiPriority w:val="99"/>
     <w:semiHidden/>
     <w:unhideWhenUsed/>
@@ -7705,10 +6595,10 @@
       <w:szCs w:val="20"/>
     </w:rPr>
   </w:style>
-  <w:style w:type="character" w:customStyle="1" w:styleId="TextodecomentrioChar">
-    <w:name w:val="Texto de comentário Char"/>
-    <w:basedOn w:val="Fontepargpadro"/>
-    <w:link w:val="Textodecomentrio"/>
+  <w:style w:type="character" w:customStyle="1" w:styleId="CommentTextChar">
+    <w:name w:val="Comment Text Char"/>
+    <w:basedOn w:val="DefaultParagraphFont"/>
+    <w:link w:val="CommentText"/>
     <w:uiPriority w:val="99"/>
     <w:semiHidden/>
     <w:rsid w:val="008732BC"/>
@@ -7717,11 +6607,11 @@
       <w:szCs w:val="20"/>
     </w:rPr>
   </w:style>
-  <w:style w:type="paragraph" w:styleId="Assuntodocomentrio">
+  <w:style w:type="paragraph" w:styleId="CommentSubject">
     <w:name w:val="annotation subject"/>
-    <w:basedOn w:val="Textodecomentrio"/>
-    <w:next w:val="Textodecomentrio"/>
-    <w:link w:val="AssuntodocomentrioChar"/>
+    <w:basedOn w:val="CommentText"/>
+    <w:next w:val="CommentText"/>
+    <w:link w:val="CommentSubjectChar"/>
     <w:uiPriority w:val="99"/>
     <w:semiHidden/>
     <w:unhideWhenUsed/>
@@ -7731,10 +6621,10 @@
       <w:bCs/>
     </w:rPr>
   </w:style>
-  <w:style w:type="character" w:customStyle="1" w:styleId="AssuntodocomentrioChar">
-    <w:name w:val="Assunto do comentário Char"/>
-    <w:basedOn w:val="TextodecomentrioChar"/>
-    <w:link w:val="Assuntodocomentrio"/>
+  <w:style w:type="character" w:customStyle="1" w:styleId="CommentSubjectChar">
+    <w:name w:val="Comment Subject Char"/>
+    <w:basedOn w:val="CommentTextChar"/>
+    <w:link w:val="CommentSubject"/>
     <w:uiPriority w:val="99"/>
     <w:semiHidden/>
     <w:rsid w:val="008732BC"/>
@@ -7745,10 +6635,10 @@
       <w:szCs w:val="20"/>
     </w:rPr>
   </w:style>
-  <w:style w:type="character" w:customStyle="1" w:styleId="Ttulo1Char">
-    <w:name w:val="Título 1 Char"/>
-    <w:basedOn w:val="Fontepargpadro"/>
-    <w:link w:val="Ttulo1"/>
+  <w:style w:type="character" w:customStyle="1" w:styleId="Heading1Char">
+    <w:name w:val="Heading 1 Char"/>
+    <w:basedOn w:val="DefaultParagraphFont"/>
+    <w:link w:val="Heading1"/>
     <w:uiPriority w:val="9"/>
     <w:rsid w:val="003C4F93"/>
     <w:rPr>
@@ -7760,9 +6650,9 @@
       <w:szCs w:val="28"/>
     </w:rPr>
   </w:style>
-  <w:style w:type="paragraph" w:styleId="CabealhodoSumrio">
+  <w:style w:type="paragraph" w:styleId="TOCHeading">
     <w:name w:val="TOC Heading"/>
-    <w:basedOn w:val="Ttulo1"/>
+    <w:basedOn w:val="Heading1"/>
     <w:next w:val="Normal"/>
     <w:uiPriority w:val="39"/>
     <w:unhideWhenUsed/>
@@ -7772,7 +6662,7 @@
       <w:outlineLvl w:val="9"/>
     </w:pPr>
   </w:style>
-  <w:style w:type="paragraph" w:styleId="PargrafodaLista">
+  <w:style w:type="paragraph" w:styleId="ListParagraph">
     <w:name w:val="List Paragraph"/>
     <w:basedOn w:val="Normal"/>
     <w:uiPriority w:val="34"/>
@@ -7787,7 +6677,7 @@
       <w:lang w:eastAsia="en-US"/>
     </w:rPr>
   </w:style>
-  <w:style w:type="paragraph" w:styleId="SemEspaamento">
+  <w:style w:type="paragraph" w:styleId="NoSpacing">
     <w:name w:val="No Spacing"/>
     <w:uiPriority w:val="1"/>
     <w:qFormat/>
@@ -7796,10 +6686,10 @@
       <w:spacing w:after="0" w:line="240" w:lineRule="auto"/>
     </w:pPr>
   </w:style>
-  <w:style w:type="character" w:customStyle="1" w:styleId="Ttulo2Char">
-    <w:name w:val="Título 2 Char"/>
-    <w:basedOn w:val="Fontepargpadro"/>
-    <w:link w:val="Ttulo2"/>
+  <w:style w:type="character" w:customStyle="1" w:styleId="Heading2Char">
+    <w:name w:val="Heading 2 Char"/>
+    <w:basedOn w:val="DefaultParagraphFont"/>
+    <w:link w:val="Heading2"/>
     <w:uiPriority w:val="9"/>
     <w:rsid w:val="00200C39"/>
     <w:rPr>
@@ -7810,10 +6700,10 @@
       <w:szCs w:val="26"/>
     </w:rPr>
   </w:style>
-  <w:style w:type="character" w:customStyle="1" w:styleId="Ttulo3Char">
-    <w:name w:val="Título 3 Char"/>
-    <w:basedOn w:val="Fontepargpadro"/>
-    <w:link w:val="Ttulo3"/>
+  <w:style w:type="character" w:customStyle="1" w:styleId="Heading3Char">
+    <w:name w:val="Heading 3 Char"/>
+    <w:basedOn w:val="DefaultParagraphFont"/>
+    <w:link w:val="Heading3"/>
     <w:uiPriority w:val="9"/>
     <w:rsid w:val="00200C39"/>
     <w:rPr>
@@ -7825,10 +6715,10 @@
       <w:szCs w:val="26"/>
     </w:rPr>
   </w:style>
-  <w:style w:type="character" w:customStyle="1" w:styleId="Ttulo4Char">
-    <w:name w:val="Título 4 Char"/>
-    <w:basedOn w:val="Fontepargpadro"/>
-    <w:link w:val="Ttulo4"/>
+  <w:style w:type="character" w:customStyle="1" w:styleId="Heading4Char">
+    <w:name w:val="Heading 4 Char"/>
+    <w:basedOn w:val="DefaultParagraphFont"/>
+    <w:link w:val="Heading4"/>
     <w:uiPriority w:val="9"/>
     <w:rsid w:val="00200C39"/>
     <w:rPr>
@@ -7840,10 +6730,10 @@
       <w:szCs w:val="26"/>
     </w:rPr>
   </w:style>
-  <w:style w:type="character" w:customStyle="1" w:styleId="Ttulo5Char">
-    <w:name w:val="Título 5 Char"/>
-    <w:basedOn w:val="Fontepargpadro"/>
-    <w:link w:val="Ttulo5"/>
+  <w:style w:type="character" w:customStyle="1" w:styleId="Heading5Char">
+    <w:name w:val="Heading 5 Char"/>
+    <w:basedOn w:val="DefaultParagraphFont"/>
+    <w:link w:val="Heading5"/>
     <w:uiPriority w:val="9"/>
     <w:semiHidden/>
     <w:rsid w:val="003C4F93"/>
@@ -7852,10 +6742,10 @@
       <w:color w:val="243F60" w:themeColor="accent1" w:themeShade="7F"/>
     </w:rPr>
   </w:style>
-  <w:style w:type="character" w:customStyle="1" w:styleId="Ttulo6Char">
-    <w:name w:val="Título 6 Char"/>
-    <w:basedOn w:val="Fontepargpadro"/>
-    <w:link w:val="Ttulo6"/>
+  <w:style w:type="character" w:customStyle="1" w:styleId="Heading6Char">
+    <w:name w:val="Heading 6 Char"/>
+    <w:basedOn w:val="DefaultParagraphFont"/>
+    <w:link w:val="Heading6"/>
     <w:uiPriority w:val="9"/>
     <w:semiHidden/>
     <w:rsid w:val="003C4F93"/>
@@ -7866,10 +6756,10 @@
       <w:color w:val="243F60" w:themeColor="accent1" w:themeShade="7F"/>
     </w:rPr>
   </w:style>
-  <w:style w:type="character" w:customStyle="1" w:styleId="Ttulo7Char">
-    <w:name w:val="Título 7 Char"/>
-    <w:basedOn w:val="Fontepargpadro"/>
-    <w:link w:val="Ttulo7"/>
+  <w:style w:type="character" w:customStyle="1" w:styleId="Heading7Char">
+    <w:name w:val="Heading 7 Char"/>
+    <w:basedOn w:val="DefaultParagraphFont"/>
+    <w:link w:val="Heading7"/>
     <w:uiPriority w:val="9"/>
     <w:semiHidden/>
     <w:rsid w:val="003C4F93"/>
@@ -7880,10 +6770,10 @@
       <w:color w:val="404040" w:themeColor="text1" w:themeTint="BF"/>
     </w:rPr>
   </w:style>
-  <w:style w:type="character" w:customStyle="1" w:styleId="Ttulo8Char">
-    <w:name w:val="Título 8 Char"/>
-    <w:basedOn w:val="Fontepargpadro"/>
-    <w:link w:val="Ttulo8"/>
+  <w:style w:type="character" w:customStyle="1" w:styleId="Heading8Char">
+    <w:name w:val="Heading 8 Char"/>
+    <w:basedOn w:val="DefaultParagraphFont"/>
+    <w:link w:val="Heading8"/>
     <w:uiPriority w:val="9"/>
     <w:semiHidden/>
     <w:rsid w:val="003C4F93"/>
@@ -7894,10 +6784,10 @@
       <w:szCs w:val="20"/>
     </w:rPr>
   </w:style>
-  <w:style w:type="character" w:customStyle="1" w:styleId="Ttulo9Char">
-    <w:name w:val="Título 9 Char"/>
-    <w:basedOn w:val="Fontepargpadro"/>
-    <w:link w:val="Ttulo9"/>
+  <w:style w:type="character" w:customStyle="1" w:styleId="Heading9Char">
+    <w:name w:val="Heading 9 Char"/>
+    <w:basedOn w:val="DefaultParagraphFont"/>
+    <w:link w:val="Heading9"/>
     <w:uiPriority w:val="9"/>
     <w:semiHidden/>
     <w:rsid w:val="003C4F93"/>
@@ -7910,7 +6800,7 @@
       <w:szCs w:val="20"/>
     </w:rPr>
   </w:style>
-  <w:style w:type="paragraph" w:styleId="Sumrio1">
+  <w:style w:type="paragraph" w:styleId="TOC1">
     <w:name w:val="toc 1"/>
     <w:basedOn w:val="Normal"/>
     <w:next w:val="Normal"/>
@@ -7922,7 +6812,7 @@
       <w:spacing w:after="100"/>
     </w:pPr>
   </w:style>
-  <w:style w:type="paragraph" w:styleId="Sumrio2">
+  <w:style w:type="paragraph" w:styleId="TOC2">
     <w:name w:val="toc 2"/>
     <w:basedOn w:val="Normal"/>
     <w:next w:val="Normal"/>
@@ -7935,7 +6825,7 @@
       <w:ind w:left="220"/>
     </w:pPr>
   </w:style>
-  <w:style w:type="paragraph" w:styleId="Sumrio3">
+  <w:style w:type="paragraph" w:styleId="TOC3">
     <w:name w:val="toc 3"/>
     <w:basedOn w:val="Normal"/>
     <w:next w:val="Normal"/>
@@ -7950,7 +6840,7 @@
   </w:style>
   <w:style w:type="character" w:styleId="Hyperlink">
     <w:name w:val="Hyperlink"/>
-    <w:basedOn w:val="Fontepargpadro"/>
+    <w:basedOn w:val="DefaultParagraphFont"/>
     <w:uiPriority w:val="99"/>
     <w:unhideWhenUsed/>
     <w:rsid w:val="006F03A0"/>
@@ -7961,10 +6851,10 @@
   </w:style>
   <w:style w:type="character" w:customStyle="1" w:styleId="apple-converted-space">
     <w:name w:val="apple-converted-space"/>
-    <w:basedOn w:val="Fontepargpadro"/>
+    <w:basedOn w:val="DefaultParagraphFont"/>
     <w:rsid w:val="00477A35"/>
   </w:style>
-  <w:style w:type="paragraph" w:styleId="Legenda">
+  <w:style w:type="paragraph" w:styleId="Caption">
     <w:name w:val="caption"/>
     <w:basedOn w:val="Normal"/>
     <w:next w:val="Normal"/>
@@ -7983,9 +6873,9 @@
       <w:szCs w:val="18"/>
     </w:rPr>
   </w:style>
-  <w:style w:type="character" w:styleId="Forte">
+  <w:style w:type="character" w:styleId="Strong">
     <w:name w:val="Strong"/>
-    <w:basedOn w:val="Fontepargpadro"/>
+    <w:basedOn w:val="DefaultParagraphFont"/>
     <w:uiPriority w:val="22"/>
     <w:qFormat/>
     <w:rsid w:val="00DA5D83"/>
@@ -7994,9 +6884,9 @@
       <w:bCs/>
     </w:rPr>
   </w:style>
-  <w:style w:type="table" w:styleId="Tabelacomgrade">
+  <w:style w:type="table" w:styleId="TableGrid">
     <w:name w:val="Table Grid"/>
-    <w:basedOn w:val="Tabelanormal"/>
+    <w:basedOn w:val="TableNormal"/>
     <w:uiPriority w:val="59"/>
     <w:rsid w:val="006755B7"/>
     <w:pPr>
@@ -8013,9 +6903,9 @@
       </w:tblBorders>
     </w:tblPr>
   </w:style>
-  <w:style w:type="table" w:styleId="TabelaSimples2">
+  <w:style w:type="table" w:styleId="PlainTable2">
     <w:name w:val="Plain Table 2"/>
-    <w:basedOn w:val="Tabelanormal"/>
+    <w:basedOn w:val="TableNormal"/>
     <w:uiPriority w:val="42"/>
     <w:rsid w:val="006755B7"/>
     <w:pPr>
@@ -8093,9 +6983,9 @@
       </w:tcPr>
     </w:tblStylePr>
   </w:style>
-  <w:style w:type="table" w:styleId="TabelaSimples1">
+  <w:style w:type="table" w:styleId="PlainTable1">
     <w:name w:val="Plain Table 1"/>
-    <w:basedOn w:val="Tabelanormal"/>
+    <w:basedOn w:val="TableNormal"/>
     <w:uiPriority w:val="41"/>
     <w:rsid w:val="006755B7"/>
     <w:pPr>
@@ -8153,6 +7043,265 @@
       <w:tblPr/>
       <w:tcPr>
         <w:shd w:val="clear" w:color="auto" w:fill="F2F2F2" w:themeFill="background1" w:themeFillShade="F2"/>
+      </w:tcPr>
+    </w:tblStylePr>
+  </w:style>
+  <w:style w:type="table" w:styleId="ListTable7Colorful">
+    <w:name w:val="List Table 7 Colorful"/>
+    <w:basedOn w:val="TableNormal"/>
+    <w:uiPriority w:val="52"/>
+    <w:rsid w:val="00152260"/>
+    <w:pPr>
+      <w:spacing w:after="0" w:line="240" w:lineRule="auto"/>
+    </w:pPr>
+    <w:rPr>
+      <w:color w:val="000000" w:themeColor="text1"/>
+    </w:rPr>
+    <w:tblPr>
+      <w:tblStyleRowBandSize w:val="1"/>
+      <w:tblStyleColBandSize w:val="1"/>
+    </w:tblPr>
+    <w:tblStylePr w:type="firstRow">
+      <w:rPr>
+        <w:rFonts w:asciiTheme="majorHAnsi" w:eastAsiaTheme="majorEastAsia" w:hAnsiTheme="majorHAnsi" w:cstheme="majorBidi"/>
+        <w:i/>
+        <w:iCs/>
+        <w:sz w:val="26"/>
+      </w:rPr>
+      <w:tblPr/>
+      <w:tcPr>
+        <w:tcBorders>
+          <w:bottom w:val="single" w:sz="4" w:space="0" w:color="000000" w:themeColor="text1"/>
+        </w:tcBorders>
+        <w:shd w:val="clear" w:color="auto" w:fill="FFFFFF" w:themeFill="background1"/>
+      </w:tcPr>
+    </w:tblStylePr>
+    <w:tblStylePr w:type="lastRow">
+      <w:rPr>
+        <w:rFonts w:asciiTheme="majorHAnsi" w:eastAsiaTheme="majorEastAsia" w:hAnsiTheme="majorHAnsi" w:cstheme="majorBidi"/>
+        <w:i/>
+        <w:iCs/>
+        <w:sz w:val="26"/>
+      </w:rPr>
+      <w:tblPr/>
+      <w:tcPr>
+        <w:tcBorders>
+          <w:top w:val="single" w:sz="4" w:space="0" w:color="000000" w:themeColor="text1"/>
+        </w:tcBorders>
+        <w:shd w:val="clear" w:color="auto" w:fill="FFFFFF" w:themeFill="background1"/>
+      </w:tcPr>
+    </w:tblStylePr>
+    <w:tblStylePr w:type="firstCol">
+      <w:pPr>
+        <w:jc w:val="right"/>
+      </w:pPr>
+      <w:rPr>
+        <w:rFonts w:asciiTheme="majorHAnsi" w:eastAsiaTheme="majorEastAsia" w:hAnsiTheme="majorHAnsi" w:cstheme="majorBidi"/>
+        <w:i/>
+        <w:iCs/>
+        <w:sz w:val="26"/>
+      </w:rPr>
+      <w:tblPr/>
+      <w:tcPr>
+        <w:tcBorders>
+          <w:right w:val="single" w:sz="4" w:space="0" w:color="000000" w:themeColor="text1"/>
+        </w:tcBorders>
+        <w:shd w:val="clear" w:color="auto" w:fill="FFFFFF" w:themeFill="background1"/>
+      </w:tcPr>
+    </w:tblStylePr>
+    <w:tblStylePr w:type="lastCol">
+      <w:rPr>
+        <w:rFonts w:asciiTheme="majorHAnsi" w:eastAsiaTheme="majorEastAsia" w:hAnsiTheme="majorHAnsi" w:cstheme="majorBidi"/>
+        <w:i/>
+        <w:iCs/>
+        <w:sz w:val="26"/>
+      </w:rPr>
+      <w:tblPr/>
+      <w:tcPr>
+        <w:tcBorders>
+          <w:left w:val="single" w:sz="4" w:space="0" w:color="000000" w:themeColor="text1"/>
+        </w:tcBorders>
+        <w:shd w:val="clear" w:color="auto" w:fill="FFFFFF" w:themeFill="background1"/>
+      </w:tcPr>
+    </w:tblStylePr>
+    <w:tblStylePr w:type="band1Vert">
+      <w:tblPr/>
+      <w:tcPr>
+        <w:shd w:val="clear" w:color="auto" w:fill="CCCCCC" w:themeFill="text1" w:themeFillTint="33"/>
+      </w:tcPr>
+    </w:tblStylePr>
+    <w:tblStylePr w:type="band1Horz">
+      <w:tblPr/>
+      <w:tcPr>
+        <w:shd w:val="clear" w:color="auto" w:fill="CCCCCC" w:themeFill="text1" w:themeFillTint="33"/>
+      </w:tcPr>
+    </w:tblStylePr>
+    <w:tblStylePr w:type="neCell">
+      <w:tblPr/>
+      <w:tcPr>
+        <w:tcBorders>
+          <w:left w:val="nil"/>
+        </w:tcBorders>
+      </w:tcPr>
+    </w:tblStylePr>
+    <w:tblStylePr w:type="nwCell">
+      <w:tblPr/>
+      <w:tcPr>
+        <w:tcBorders>
+          <w:right w:val="nil"/>
+        </w:tcBorders>
+      </w:tcPr>
+    </w:tblStylePr>
+    <w:tblStylePr w:type="seCell">
+      <w:tblPr/>
+      <w:tcPr>
+        <w:tcBorders>
+          <w:left w:val="nil"/>
+        </w:tcBorders>
+      </w:tcPr>
+    </w:tblStylePr>
+    <w:tblStylePr w:type="swCell">
+      <w:tblPr/>
+      <w:tcPr>
+        <w:tcBorders>
+          <w:right w:val="nil"/>
+        </w:tcBorders>
+      </w:tcPr>
+    </w:tblStylePr>
+  </w:style>
+  <w:style w:type="table" w:styleId="GridTable3">
+    <w:name w:val="Grid Table 3"/>
+    <w:basedOn w:val="TableNormal"/>
+    <w:uiPriority w:val="48"/>
+    <w:rsid w:val="00152260"/>
+    <w:pPr>
+      <w:spacing w:after="0" w:line="240" w:lineRule="auto"/>
+    </w:pPr>
+    <w:tblPr>
+      <w:tblStyleRowBandSize w:val="1"/>
+      <w:tblStyleColBandSize w:val="1"/>
+      <w:tblBorders>
+        <w:top w:val="single" w:sz="4" w:space="0" w:color="666666" w:themeColor="text1" w:themeTint="99"/>
+        <w:left w:val="single" w:sz="4" w:space="0" w:color="666666" w:themeColor="text1" w:themeTint="99"/>
+        <w:bottom w:val="single" w:sz="4" w:space="0" w:color="666666" w:themeColor="text1" w:themeTint="99"/>
+        <w:right w:val="single" w:sz="4" w:space="0" w:color="666666" w:themeColor="text1" w:themeTint="99"/>
+        <w:insideH w:val="single" w:sz="4" w:space="0" w:color="666666" w:themeColor="text1" w:themeTint="99"/>
+        <w:insideV w:val="single" w:sz="4" w:space="0" w:color="666666" w:themeColor="text1" w:themeTint="99"/>
+      </w:tblBorders>
+    </w:tblPr>
+    <w:tblStylePr w:type="firstRow">
+      <w:rPr>
+        <w:b/>
+        <w:bCs/>
+      </w:rPr>
+      <w:tblPr/>
+      <w:tcPr>
+        <w:tcBorders>
+          <w:top w:val="nil"/>
+          <w:left w:val="nil"/>
+          <w:right w:val="nil"/>
+          <w:insideH w:val="nil"/>
+          <w:insideV w:val="nil"/>
+        </w:tcBorders>
+        <w:shd w:val="clear" w:color="auto" w:fill="FFFFFF" w:themeFill="background1"/>
+      </w:tcPr>
+    </w:tblStylePr>
+    <w:tblStylePr w:type="lastRow">
+      <w:rPr>
+        <w:b/>
+        <w:bCs/>
+      </w:rPr>
+      <w:tblPr/>
+      <w:tcPr>
+        <w:tcBorders>
+          <w:left w:val="nil"/>
+          <w:bottom w:val="nil"/>
+          <w:right w:val="nil"/>
+          <w:insideH w:val="nil"/>
+          <w:insideV w:val="nil"/>
+        </w:tcBorders>
+        <w:shd w:val="clear" w:color="auto" w:fill="FFFFFF" w:themeFill="background1"/>
+      </w:tcPr>
+    </w:tblStylePr>
+    <w:tblStylePr w:type="firstCol">
+      <w:pPr>
+        <w:jc w:val="right"/>
+      </w:pPr>
+      <w:rPr>
+        <w:i/>
+        <w:iCs/>
+      </w:rPr>
+      <w:tblPr/>
+      <w:tcPr>
+        <w:tcBorders>
+          <w:top w:val="nil"/>
+          <w:left w:val="nil"/>
+          <w:bottom w:val="nil"/>
+          <w:insideH w:val="nil"/>
+          <w:insideV w:val="nil"/>
+        </w:tcBorders>
+        <w:shd w:val="clear" w:color="auto" w:fill="FFFFFF" w:themeFill="background1"/>
+      </w:tcPr>
+    </w:tblStylePr>
+    <w:tblStylePr w:type="lastCol">
+      <w:rPr>
+        <w:i/>
+        <w:iCs/>
+      </w:rPr>
+      <w:tblPr/>
+      <w:tcPr>
+        <w:tcBorders>
+          <w:top w:val="nil"/>
+          <w:bottom w:val="nil"/>
+          <w:right w:val="nil"/>
+          <w:insideH w:val="nil"/>
+          <w:insideV w:val="nil"/>
+        </w:tcBorders>
+        <w:shd w:val="clear" w:color="auto" w:fill="FFFFFF" w:themeFill="background1"/>
+      </w:tcPr>
+    </w:tblStylePr>
+    <w:tblStylePr w:type="band1Vert">
+      <w:tblPr/>
+      <w:tcPr>
+        <w:shd w:val="clear" w:color="auto" w:fill="CCCCCC" w:themeFill="text1" w:themeFillTint="33"/>
+      </w:tcPr>
+    </w:tblStylePr>
+    <w:tblStylePr w:type="band1Horz">
+      <w:tblPr/>
+      <w:tcPr>
+        <w:shd w:val="clear" w:color="auto" w:fill="CCCCCC" w:themeFill="text1" w:themeFillTint="33"/>
+      </w:tcPr>
+    </w:tblStylePr>
+    <w:tblStylePr w:type="neCell">
+      <w:tblPr/>
+      <w:tcPr>
+        <w:tcBorders>
+          <w:bottom w:val="single" w:sz="4" w:space="0" w:color="666666" w:themeColor="text1" w:themeTint="99"/>
+        </w:tcBorders>
+      </w:tcPr>
+    </w:tblStylePr>
+    <w:tblStylePr w:type="nwCell">
+      <w:tblPr/>
+      <w:tcPr>
+        <w:tcBorders>
+          <w:bottom w:val="single" w:sz="4" w:space="0" w:color="666666" w:themeColor="text1" w:themeTint="99"/>
+        </w:tcBorders>
+      </w:tcPr>
+    </w:tblStylePr>
+    <w:tblStylePr w:type="seCell">
+      <w:tblPr/>
+      <w:tcPr>
+        <w:tcBorders>
+          <w:top w:val="single" w:sz="4" w:space="0" w:color="666666" w:themeColor="text1" w:themeTint="99"/>
+        </w:tcBorders>
+      </w:tcPr>
+    </w:tblStylePr>
+    <w:tblStylePr w:type="swCell">
+      <w:tblPr/>
+      <w:tcPr>
+        <w:tcBorders>
+          <w:top w:val="single" w:sz="4" w:space="0" w:color="666666" w:themeColor="text1" w:themeTint="99"/>
+        </w:tcBorders>
       </w:tcPr>
     </w:tblStylePr>
   </w:style>
@@ -8447,7 +7596,7 @@
 </file>
 
 <file path=customXml/itemProps1.xml><?xml version="1.0" encoding="utf-8"?>
-<ds:datastoreItem xmlns:ds="http://schemas.openxmlformats.org/officeDocument/2006/customXml" ds:itemID="{1BB58066-1820-40A7-9F41-D04A10D47AA7}">
+<ds:datastoreItem xmlns:ds="http://schemas.openxmlformats.org/officeDocument/2006/customXml" ds:itemID="{3E48F0EA-ED4A-4B04-9BF2-0D636301F3BA}">
   <ds:schemaRefs>
     <ds:schemaRef ds:uri="http://schemas.openxmlformats.org/officeDocument/2006/bibliography"/>
   </ds:schemaRefs>

</xml_diff>

<commit_message>
Correção do Diagrama de Casos de Uso, criação do Diagrama de Fluxo de Dados e correção do Histórico de Revisão.
Correção de dois erros no diagrama de casos de uso(indicação por setas e criação de novo caso de uso), Criação do Diagrama de Fluxo de Dados e Correção do Histórico de Revisão, pois o dia 15/05/2017 não tinha sido adicionado.
</commit_message>
<xml_diff>
--- a/Documento de Especificação.docx
+++ b/Documento de Especificação.docx
@@ -1842,6 +1842,265 @@
           </w:p>
         </w:tc>
       </w:tr>
+      <w:tr>
+        <w:trPr>
+          <w:cnfStyle w:val="000000100000" w:firstRow="0" w:lastRow="0" w:firstColumn="0" w:lastColumn="0" w:oddVBand="0" w:evenVBand="0" w:oddHBand="1" w:evenHBand="0" w:firstRowFirstColumn="0" w:firstRowLastColumn="0" w:lastRowFirstColumn="0" w:lastRowLastColumn="0"/>
+          <w:trHeight w:val="70"/>
+        </w:trPr>
+        <w:tc>
+          <w:tcPr>
+            <w:cnfStyle w:val="001000000000" w:firstRow="0" w:lastRow="0" w:firstColumn="1" w:lastColumn="0" w:oddVBand="0" w:evenVBand="0" w:oddHBand="0" w:evenHBand="0" w:firstRowFirstColumn="0" w:firstRowLastColumn="0" w:lastRowFirstColumn="0" w:lastRowLastColumn="0"/>
+            <w:tcW w:w="1418" w:type="dxa"/>
+            <w:vAlign w:val="center"/>
+          </w:tcPr>
+          <w:p>
+            <w:pPr>
+              <w:tabs>
+                <w:tab w:val="center" w:pos="527"/>
+                <w:tab w:val="left" w:pos="3300"/>
+                <w:tab w:val="center" w:pos="4252"/>
+              </w:tabs>
+              <w:spacing w:after="0"/>
+              <w:ind w:firstLine="0"/>
+              <w:jc w:val="center"/>
+              <w:rPr>
+                <w:rFonts w:cs="Arial"/>
+                <w:b w:val="0"/>
+                <w:szCs w:val="24"/>
+              </w:rPr>
+            </w:pPr>
+            <w:r>
+              <w:rPr>
+                <w:rFonts w:cs="Arial"/>
+                <w:b w:val="0"/>
+                <w:szCs w:val="24"/>
+              </w:rPr>
+              <w:t>15/05</w:t>
+            </w:r>
+            <w:r>
+              <w:rPr>
+                <w:rFonts w:cs="Arial"/>
+                <w:b w:val="0"/>
+                <w:szCs w:val="24"/>
+              </w:rPr>
+              <w:t>/2017</w:t>
+            </w:r>
+          </w:p>
+        </w:tc>
+        <w:tc>
+          <w:tcPr>
+            <w:tcW w:w="1129" w:type="dxa"/>
+            <w:vAlign w:val="center"/>
+          </w:tcPr>
+          <w:p>
+            <w:pPr>
+              <w:tabs>
+                <w:tab w:val="left" w:pos="3300"/>
+                <w:tab w:val="center" w:pos="4252"/>
+              </w:tabs>
+              <w:spacing w:after="0"/>
+              <w:ind w:firstLine="0"/>
+              <w:jc w:val="center"/>
+              <w:cnfStyle w:val="000000100000" w:firstRow="0" w:lastRow="0" w:firstColumn="0" w:lastColumn="0" w:oddVBand="0" w:evenVBand="0" w:oddHBand="1" w:evenHBand="0" w:firstRowFirstColumn="0" w:firstRowLastColumn="0" w:lastRowFirstColumn="0" w:lastRowLastColumn="0"/>
+              <w:rPr>
+                <w:rFonts w:cs="Arial"/>
+                <w:szCs w:val="24"/>
+              </w:rPr>
+            </w:pPr>
+            <w:r>
+              <w:rPr>
+                <w:rFonts w:cs="Arial"/>
+                <w:szCs w:val="24"/>
+              </w:rPr>
+              <w:t>0.8</w:t>
+            </w:r>
+          </w:p>
+        </w:tc>
+        <w:tc>
+          <w:tcPr>
+            <w:tcW w:w="5394" w:type="dxa"/>
+            <w:vAlign w:val="center"/>
+          </w:tcPr>
+          <w:p>
+            <w:pPr>
+              <w:tabs>
+                <w:tab w:val="left" w:pos="3300"/>
+                <w:tab w:val="center" w:pos="4252"/>
+              </w:tabs>
+              <w:spacing w:after="0"/>
+              <w:ind w:firstLine="0"/>
+              <w:jc w:val="center"/>
+              <w:cnfStyle w:val="000000100000" w:firstRow="0" w:lastRow="0" w:firstColumn="0" w:lastColumn="0" w:oddVBand="0" w:evenVBand="0" w:oddHBand="1" w:evenHBand="0" w:firstRowFirstColumn="0" w:firstRowLastColumn="0" w:lastRowFirstColumn="0" w:lastRowLastColumn="0"/>
+              <w:rPr>
+                <w:rFonts w:cs="Arial"/>
+                <w:szCs w:val="24"/>
+              </w:rPr>
+            </w:pPr>
+            <w:r>
+              <w:rPr>
+                <w:rFonts w:cs="Arial"/>
+                <w:szCs w:val="24"/>
+              </w:rPr>
+              <w:t>Inserção do Glossário.</w:t>
+            </w:r>
+          </w:p>
+        </w:tc>
+        <w:tc>
+          <w:tcPr>
+            <w:tcW w:w="1120" w:type="dxa"/>
+            <w:vAlign w:val="center"/>
+          </w:tcPr>
+          <w:p>
+            <w:pPr>
+              <w:tabs>
+                <w:tab w:val="left" w:pos="3300"/>
+                <w:tab w:val="center" w:pos="4252"/>
+              </w:tabs>
+              <w:spacing w:after="0"/>
+              <w:ind w:firstLine="0"/>
+              <w:jc w:val="center"/>
+              <w:cnfStyle w:val="000000100000" w:firstRow="0" w:lastRow="0" w:firstColumn="0" w:lastColumn="0" w:oddVBand="0" w:evenVBand="0" w:oddHBand="1" w:evenHBand="0" w:firstRowFirstColumn="0" w:firstRowLastColumn="0" w:lastRowFirstColumn="0" w:lastRowLastColumn="0"/>
+              <w:rPr>
+                <w:rFonts w:cs="Arial"/>
+                <w:szCs w:val="24"/>
+              </w:rPr>
+            </w:pPr>
+            <w:r>
+              <w:rPr>
+                <w:rFonts w:cs="Arial"/>
+                <w:szCs w:val="24"/>
+              </w:rPr>
+              <w:t>Bruno</w:t>
+            </w:r>
+          </w:p>
+        </w:tc>
+      </w:tr>
+      <w:tr>
+        <w:trPr>
+          <w:trHeight w:val="70"/>
+        </w:trPr>
+        <w:tc>
+          <w:tcPr>
+            <w:cnfStyle w:val="001000000000" w:firstRow="0" w:lastRow="0" w:firstColumn="1" w:lastColumn="0" w:oddVBand="0" w:evenVBand="0" w:oddHBand="0" w:evenHBand="0" w:firstRowFirstColumn="0" w:firstRowLastColumn="0" w:lastRowFirstColumn="0" w:lastRowLastColumn="0"/>
+            <w:tcW w:w="1418" w:type="dxa"/>
+            <w:vAlign w:val="center"/>
+          </w:tcPr>
+          <w:p>
+            <w:pPr>
+              <w:tabs>
+                <w:tab w:val="center" w:pos="527"/>
+                <w:tab w:val="left" w:pos="3300"/>
+                <w:tab w:val="center" w:pos="4252"/>
+              </w:tabs>
+              <w:spacing w:after="0"/>
+              <w:ind w:firstLine="0"/>
+              <w:jc w:val="center"/>
+              <w:rPr>
+                <w:rFonts w:cs="Arial"/>
+                <w:b w:val="0"/>
+                <w:szCs w:val="24"/>
+              </w:rPr>
+            </w:pPr>
+            <w:r>
+              <w:rPr>
+                <w:rFonts w:cs="Arial"/>
+                <w:b w:val="0"/>
+                <w:szCs w:val="24"/>
+              </w:rPr>
+              <w:t>19/05/2017</w:t>
+            </w:r>
+          </w:p>
+        </w:tc>
+        <w:tc>
+          <w:tcPr>
+            <w:tcW w:w="1129" w:type="dxa"/>
+            <w:vAlign w:val="center"/>
+          </w:tcPr>
+          <w:p>
+            <w:pPr>
+              <w:tabs>
+                <w:tab w:val="left" w:pos="3300"/>
+                <w:tab w:val="center" w:pos="4252"/>
+              </w:tabs>
+              <w:spacing w:after="0"/>
+              <w:ind w:firstLine="0"/>
+              <w:jc w:val="center"/>
+              <w:cnfStyle w:val="000000000000" w:firstRow="0" w:lastRow="0" w:firstColumn="0" w:lastColumn="0" w:oddVBand="0" w:evenVBand="0" w:oddHBand="0" w:evenHBand="0" w:firstRowFirstColumn="0" w:firstRowLastColumn="0" w:lastRowFirstColumn="0" w:lastRowLastColumn="0"/>
+              <w:rPr>
+                <w:rFonts w:cs="Arial"/>
+                <w:szCs w:val="24"/>
+              </w:rPr>
+            </w:pPr>
+            <w:r>
+              <w:rPr>
+                <w:rFonts w:cs="Arial"/>
+                <w:szCs w:val="24"/>
+              </w:rPr>
+              <w:t>0.9</w:t>
+            </w:r>
+          </w:p>
+        </w:tc>
+        <w:tc>
+          <w:tcPr>
+            <w:tcW w:w="5394" w:type="dxa"/>
+            <w:vAlign w:val="center"/>
+          </w:tcPr>
+          <w:p>
+            <w:pPr>
+              <w:tabs>
+                <w:tab w:val="left" w:pos="3300"/>
+                <w:tab w:val="center" w:pos="4252"/>
+              </w:tabs>
+              <w:spacing w:after="0"/>
+              <w:ind w:firstLine="0"/>
+              <w:jc w:val="center"/>
+              <w:cnfStyle w:val="000000000000" w:firstRow="0" w:lastRow="0" w:firstColumn="0" w:lastColumn="0" w:oddVBand="0" w:evenVBand="0" w:oddHBand="0" w:evenHBand="0" w:firstRowFirstColumn="0" w:firstRowLastColumn="0" w:lastRowFirstColumn="0" w:lastRowLastColumn="0"/>
+              <w:rPr>
+                <w:rFonts w:cs="Arial"/>
+                <w:szCs w:val="24"/>
+              </w:rPr>
+            </w:pPr>
+            <w:bookmarkStart w:id="0" w:name="_GoBack"/>
+            <w:r>
+              <w:rPr>
+                <w:rFonts w:cs="Arial"/>
+                <w:szCs w:val="24"/>
+              </w:rPr>
+              <w:t>Correção do Diagrama de Casos de Uso, criação do Diagrama de Fluxo de Dados e correção do Histórico de Revisão.</w:t>
+            </w:r>
+            <w:bookmarkEnd w:id="0"/>
+          </w:p>
+        </w:tc>
+        <w:tc>
+          <w:tcPr>
+            <w:tcW w:w="1120" w:type="dxa"/>
+            <w:vAlign w:val="center"/>
+          </w:tcPr>
+          <w:p>
+            <w:pPr>
+              <w:tabs>
+                <w:tab w:val="left" w:pos="3300"/>
+                <w:tab w:val="center" w:pos="4252"/>
+              </w:tabs>
+              <w:spacing w:after="0"/>
+              <w:ind w:firstLine="0"/>
+              <w:jc w:val="center"/>
+              <w:cnfStyle w:val="000000000000" w:firstRow="0" w:lastRow="0" w:firstColumn="0" w:lastColumn="0" w:oddVBand="0" w:evenVBand="0" w:oddHBand="0" w:evenHBand="0" w:firstRowFirstColumn="0" w:firstRowLastColumn="0" w:lastRowFirstColumn="0" w:lastRowLastColumn="0"/>
+              <w:rPr>
+                <w:rFonts w:cs="Arial"/>
+                <w:szCs w:val="24"/>
+              </w:rPr>
+            </w:pPr>
+            <w:r>
+              <w:rPr>
+                <w:rFonts w:cs="Arial"/>
+                <w:szCs w:val="24"/>
+              </w:rPr>
+              <w:t>João G.</w:t>
+            </w:r>
+          </w:p>
+        </w:tc>
+      </w:tr>
     </w:tbl>
     <w:p>
       <w:pPr>
@@ -1919,7 +2178,7 @@
           <w:r>
             <w:fldChar w:fldCharType="separate"/>
           </w:r>
-          <w:hyperlink w:anchor="_Toc481785752" w:history="1">
+          <w:hyperlink w:anchor="_Toc482956136" w:history="1">
             <w:r>
               <w:rPr>
                 <w:rStyle w:val="Hyperlink"/>
@@ -1961,7 +2220,7 @@
                 <w:noProof/>
                 <w:webHidden/>
               </w:rPr>
-              <w:instrText xml:space="preserve"> PAGEREF _Toc481785752 \h </w:instrText>
+              <w:instrText xml:space="preserve"> PAGEREF _Toc482956136 \h </w:instrText>
             </w:r>
             <w:r>
               <w:rPr>
@@ -2005,7 +2264,7 @@
               <w:sz w:val="22"/>
             </w:rPr>
           </w:pPr>
-          <w:hyperlink w:anchor="_Toc481785753" w:history="1">
+          <w:hyperlink w:anchor="_Toc482956137" w:history="1">
             <w:r>
               <w:rPr>
                 <w:rStyle w:val="Hyperlink"/>
@@ -2047,7 +2306,7 @@
                 <w:noProof/>
                 <w:webHidden/>
               </w:rPr>
-              <w:instrText xml:space="preserve"> PAGEREF _Toc481785753 \h </w:instrText>
+              <w:instrText xml:space="preserve"> PAGEREF _Toc482956137 \h </w:instrText>
             </w:r>
             <w:r>
               <w:rPr>
@@ -2091,7 +2350,7 @@
               <w:sz w:val="22"/>
             </w:rPr>
           </w:pPr>
-          <w:hyperlink w:anchor="_Toc481785754" w:history="1">
+          <w:hyperlink w:anchor="_Toc482956138" w:history="1">
             <w:r>
               <w:rPr>
                 <w:rStyle w:val="Hyperlink"/>
@@ -2133,7 +2392,7 @@
                 <w:noProof/>
                 <w:webHidden/>
               </w:rPr>
-              <w:instrText xml:space="preserve"> PAGEREF _Toc481785754 \h </w:instrText>
+              <w:instrText xml:space="preserve"> PAGEREF _Toc482956138 \h </w:instrText>
             </w:r>
             <w:r>
               <w:rPr>
@@ -2177,7 +2436,7 @@
               <w:sz w:val="22"/>
             </w:rPr>
           </w:pPr>
-          <w:hyperlink w:anchor="_Toc481785755" w:history="1">
+          <w:hyperlink w:anchor="_Toc482956139" w:history="1">
             <w:r>
               <w:rPr>
                 <w:rStyle w:val="Hyperlink"/>
@@ -2219,7 +2478,7 @@
                 <w:noProof/>
                 <w:webHidden/>
               </w:rPr>
-              <w:instrText xml:space="preserve"> PAGEREF _Toc481785755 \h </w:instrText>
+              <w:instrText xml:space="preserve"> PAGEREF _Toc482956139 \h </w:instrText>
             </w:r>
             <w:r>
               <w:rPr>
@@ -2263,7 +2522,7 @@
               <w:sz w:val="22"/>
             </w:rPr>
           </w:pPr>
-          <w:hyperlink w:anchor="_Toc481785756" w:history="1">
+          <w:hyperlink w:anchor="_Toc482956140" w:history="1">
             <w:r>
               <w:rPr>
                 <w:rStyle w:val="Hyperlink"/>
@@ -2305,7 +2564,7 @@
                 <w:noProof/>
                 <w:webHidden/>
               </w:rPr>
-              <w:instrText xml:space="preserve"> PAGEREF _Toc481785756 \h </w:instrText>
+              <w:instrText xml:space="preserve"> PAGEREF _Toc482956140 \h </w:instrText>
             </w:r>
             <w:r>
               <w:rPr>
@@ -2349,7 +2608,7 @@
               <w:sz w:val="22"/>
             </w:rPr>
           </w:pPr>
-          <w:hyperlink w:anchor="_Toc481785757" w:history="1">
+          <w:hyperlink w:anchor="_Toc482956141" w:history="1">
             <w:r>
               <w:rPr>
                 <w:rStyle w:val="Hyperlink"/>
@@ -2391,7 +2650,7 @@
                 <w:noProof/>
                 <w:webHidden/>
               </w:rPr>
-              <w:instrText xml:space="preserve"> PAGEREF _Toc481785757 \h </w:instrText>
+              <w:instrText xml:space="preserve"> PAGEREF _Toc482956141 \h </w:instrText>
             </w:r>
             <w:r>
               <w:rPr>
@@ -2435,7 +2694,7 @@
               <w:sz w:val="22"/>
             </w:rPr>
           </w:pPr>
-          <w:hyperlink w:anchor="_Toc481785758" w:history="1">
+          <w:hyperlink w:anchor="_Toc482956142" w:history="1">
             <w:r>
               <w:rPr>
                 <w:rStyle w:val="Hyperlink"/>
@@ -2477,7 +2736,7 @@
                 <w:noProof/>
                 <w:webHidden/>
               </w:rPr>
-              <w:instrText xml:space="preserve"> PAGEREF _Toc481785758 \h </w:instrText>
+              <w:instrText xml:space="preserve"> PAGEREF _Toc482956142 \h </w:instrText>
             </w:r>
             <w:r>
               <w:rPr>
@@ -2521,7 +2780,7 @@
               <w:sz w:val="22"/>
             </w:rPr>
           </w:pPr>
-          <w:hyperlink w:anchor="_Toc481785759" w:history="1">
+          <w:hyperlink w:anchor="_Toc482956143" w:history="1">
             <w:r>
               <w:rPr>
                 <w:rStyle w:val="Hyperlink"/>
@@ -2563,7 +2822,7 @@
                 <w:noProof/>
                 <w:webHidden/>
               </w:rPr>
-              <w:instrText xml:space="preserve"> PAGEREF _Toc481785759 \h </w:instrText>
+              <w:instrText xml:space="preserve"> PAGEREF _Toc482956143 \h </w:instrText>
             </w:r>
             <w:r>
               <w:rPr>
@@ -2607,7 +2866,7 @@
               <w:sz w:val="22"/>
             </w:rPr>
           </w:pPr>
-          <w:hyperlink w:anchor="_Toc481785760" w:history="1">
+          <w:hyperlink w:anchor="_Toc482956144" w:history="1">
             <w:r>
               <w:rPr>
                 <w:rStyle w:val="Hyperlink"/>
@@ -2649,7 +2908,7 @@
                 <w:noProof/>
                 <w:webHidden/>
               </w:rPr>
-              <w:instrText xml:space="preserve"> PAGEREF _Toc481785760 \h </w:instrText>
+              <w:instrText xml:space="preserve"> PAGEREF _Toc482956144 \h </w:instrText>
             </w:r>
             <w:r>
               <w:rPr>
@@ -2692,7 +2951,7 @@
               <w:sz w:val="22"/>
             </w:rPr>
           </w:pPr>
-          <w:hyperlink w:anchor="_Toc481785761" w:history="1">
+          <w:hyperlink w:anchor="_Toc482956145" w:history="1">
             <w:r>
               <w:rPr>
                 <w:rStyle w:val="Hyperlink"/>
@@ -2719,7 +2978,7 @@
                 <w:noProof/>
                 <w:webHidden/>
               </w:rPr>
-              <w:instrText xml:space="preserve"> PAGEREF _Toc481785761 \h </w:instrText>
+              <w:instrText xml:space="preserve"> PAGEREF _Toc482956145 \h </w:instrText>
             </w:r>
             <w:r>
               <w:rPr>
@@ -2762,7 +3021,7 @@
               <w:sz w:val="22"/>
             </w:rPr>
           </w:pPr>
-          <w:hyperlink w:anchor="_Toc481785762" w:history="1">
+          <w:hyperlink w:anchor="_Toc482956146" w:history="1">
             <w:r>
               <w:rPr>
                 <w:rStyle w:val="Hyperlink"/>
@@ -2789,7 +3048,7 @@
                 <w:noProof/>
                 <w:webHidden/>
               </w:rPr>
-              <w:instrText xml:space="preserve"> PAGEREF _Toc481785762 \h </w:instrText>
+              <w:instrText xml:space="preserve"> PAGEREF _Toc482956146 \h </w:instrText>
             </w:r>
             <w:r>
               <w:rPr>
@@ -2832,7 +3091,7 @@
               <w:sz w:val="22"/>
             </w:rPr>
           </w:pPr>
-          <w:hyperlink w:anchor="_Toc481785763" w:history="1">
+          <w:hyperlink w:anchor="_Toc482956147" w:history="1">
             <w:r>
               <w:rPr>
                 <w:rStyle w:val="Hyperlink"/>
@@ -2860,7 +3119,7 @@
                 <w:noProof/>
                 <w:webHidden/>
               </w:rPr>
-              <w:instrText xml:space="preserve"> PAGEREF _Toc481785763 \h </w:instrText>
+              <w:instrText xml:space="preserve"> PAGEREF _Toc482956147 \h </w:instrText>
             </w:r>
             <w:r>
               <w:rPr>
@@ -2903,7 +3162,7 @@
               <w:sz w:val="22"/>
             </w:rPr>
           </w:pPr>
-          <w:hyperlink w:anchor="_Toc481785764" w:history="1">
+          <w:hyperlink w:anchor="_Toc482956148" w:history="1">
             <w:r>
               <w:rPr>
                 <w:rStyle w:val="Hyperlink"/>
@@ -2930,7 +3189,77 @@
                 <w:noProof/>
                 <w:webHidden/>
               </w:rPr>
-              <w:instrText xml:space="preserve"> PAGEREF _Toc481785764 \h </w:instrText>
+              <w:instrText xml:space="preserve"> PAGEREF _Toc482956148 \h </w:instrText>
+            </w:r>
+            <w:r>
+              <w:rPr>
+                <w:noProof/>
+                <w:webHidden/>
+              </w:rPr>
+            </w:r>
+            <w:r>
+              <w:rPr>
+                <w:noProof/>
+                <w:webHidden/>
+              </w:rPr>
+              <w:fldChar w:fldCharType="separate"/>
+            </w:r>
+            <w:r>
+              <w:rPr>
+                <w:noProof/>
+                <w:webHidden/>
+              </w:rPr>
+              <w:t>8</w:t>
+            </w:r>
+            <w:r>
+              <w:rPr>
+                <w:noProof/>
+                <w:webHidden/>
+              </w:rPr>
+              <w:fldChar w:fldCharType="end"/>
+            </w:r>
+          </w:hyperlink>
+        </w:p>
+        <w:p>
+          <w:pPr>
+            <w:pStyle w:val="Sumrio3"/>
+            <w:tabs>
+              <w:tab w:val="right" w:leader="dot" w:pos="9061"/>
+            </w:tabs>
+            <w:rPr>
+              <w:rFonts w:asciiTheme="minorHAnsi" w:hAnsiTheme="minorHAnsi"/>
+              <w:noProof/>
+              <w:sz w:val="22"/>
+            </w:rPr>
+          </w:pPr>
+          <w:hyperlink w:anchor="_Toc482956149" w:history="1">
+            <w:r>
+              <w:rPr>
+                <w:rStyle w:val="Hyperlink"/>
+                <w:noProof/>
+              </w:rPr>
+              <w:t>Diagrama de Fluxo de Dados</w:t>
+            </w:r>
+            <w:r>
+              <w:rPr>
+                <w:noProof/>
+                <w:webHidden/>
+              </w:rPr>
+              <w:tab/>
+            </w:r>
+            <w:r>
+              <w:rPr>
+                <w:noProof/>
+                <w:webHidden/>
+              </w:rPr>
+              <w:fldChar w:fldCharType="begin"/>
+            </w:r>
+            <w:r>
+              <w:rPr>
+                <w:noProof/>
+                <w:webHidden/>
+              </w:rPr>
+              <w:instrText xml:space="preserve"> PAGEREF _Toc482956149 \h </w:instrText>
             </w:r>
             <w:r>
               <w:rPr>
@@ -2973,7 +3302,7 @@
               <w:sz w:val="22"/>
             </w:rPr>
           </w:pPr>
-          <w:hyperlink w:anchor="_Toc481785765" w:history="1">
+          <w:hyperlink w:anchor="_Toc482956150" w:history="1">
             <w:r>
               <w:rPr>
                 <w:rStyle w:val="Hyperlink"/>
@@ -3000,7 +3329,7 @@
                 <w:noProof/>
                 <w:webHidden/>
               </w:rPr>
-              <w:instrText xml:space="preserve"> PAGEREF _Toc481785765 \h </w:instrText>
+              <w:instrText xml:space="preserve"> PAGEREF _Toc482956150 \h </w:instrText>
             </w:r>
             <w:r>
               <w:rPr>
@@ -3020,7 +3349,7 @@
                 <w:noProof/>
                 <w:webHidden/>
               </w:rPr>
-              <w:t>8</w:t>
+              <w:t>9</w:t>
             </w:r>
             <w:r>
               <w:rPr>
@@ -3043,7 +3372,7 @@
               <w:sz w:val="22"/>
             </w:rPr>
           </w:pPr>
-          <w:hyperlink w:anchor="_Toc481785766" w:history="1">
+          <w:hyperlink w:anchor="_Toc482956151" w:history="1">
             <w:r>
               <w:rPr>
                 <w:rStyle w:val="Hyperlink"/>
@@ -3070,7 +3399,7 @@
                 <w:noProof/>
                 <w:webHidden/>
               </w:rPr>
-              <w:instrText xml:space="preserve"> PAGEREF _Toc481785766 \h </w:instrText>
+              <w:instrText xml:space="preserve"> PAGEREF _Toc482956151 \h </w:instrText>
             </w:r>
             <w:r>
               <w:rPr>
@@ -3090,7 +3419,7 @@
                 <w:noProof/>
                 <w:webHidden/>
               </w:rPr>
-              <w:t>8</w:t>
+              <w:t>9</w:t>
             </w:r>
             <w:r>
               <w:rPr>
@@ -3133,22 +3462,22 @@
       <w:pPr>
         <w:pStyle w:val="Ttulo1"/>
       </w:pPr>
-      <w:bookmarkStart w:id="0" w:name="_Toc481785752"/>
+      <w:bookmarkStart w:id="1" w:name="_Toc482956136"/>
       <w:r>
         <w:lastRenderedPageBreak/>
         <w:t>Introdução</w:t>
       </w:r>
-      <w:bookmarkEnd w:id="0"/>
+      <w:bookmarkEnd w:id="1"/>
     </w:p>
     <w:p>
       <w:pPr>
         <w:pStyle w:val="Ttulo2"/>
       </w:pPr>
-      <w:bookmarkStart w:id="1" w:name="_Toc481785753"/>
+      <w:bookmarkStart w:id="2" w:name="_Toc482956137"/>
       <w:r>
         <w:t>Escopo</w:t>
       </w:r>
-      <w:bookmarkEnd w:id="1"/>
+      <w:bookmarkEnd w:id="2"/>
     </w:p>
     <w:p>
       <w:r>
@@ -3236,11 +3565,11 @@
       <w:pPr>
         <w:pStyle w:val="Ttulo2"/>
       </w:pPr>
-      <w:bookmarkStart w:id="2" w:name="_Toc481785754"/>
+      <w:bookmarkStart w:id="3" w:name="_Toc482956138"/>
       <w:r>
         <w:t>Descrição dos Stakeholders</w:t>
       </w:r>
-      <w:bookmarkEnd w:id="2"/>
+      <w:bookmarkEnd w:id="3"/>
     </w:p>
     <w:p>
       <w:r>
@@ -3357,21 +3686,21 @@
       <w:pPr>
         <w:pStyle w:val="Ttulo1"/>
       </w:pPr>
-      <w:bookmarkStart w:id="3" w:name="_Toc481785755"/>
+      <w:bookmarkStart w:id="4" w:name="_Toc482956139"/>
       <w:r>
         <w:t>Descrição Geral</w:t>
       </w:r>
-      <w:bookmarkEnd w:id="3"/>
+      <w:bookmarkEnd w:id="4"/>
     </w:p>
     <w:p>
       <w:pPr>
         <w:pStyle w:val="Ttulo2"/>
       </w:pPr>
-      <w:bookmarkStart w:id="4" w:name="_Toc481785756"/>
+      <w:bookmarkStart w:id="5" w:name="_Toc482956140"/>
       <w:r>
         <w:t>Descrição do Público-Alvo</w:t>
       </w:r>
-      <w:bookmarkEnd w:id="4"/>
+      <w:bookmarkEnd w:id="5"/>
     </w:p>
     <w:p>
       <w:r>
@@ -3382,12 +3711,12 @@
       <w:pPr>
         <w:pStyle w:val="Ttulo2"/>
       </w:pPr>
-      <w:bookmarkStart w:id="5" w:name="_Toc481785757"/>
+      <w:bookmarkStart w:id="6" w:name="_Toc482956141"/>
       <w:r>
         <w:lastRenderedPageBreak/>
         <w:t>Restrições</w:t>
       </w:r>
-      <w:bookmarkEnd w:id="5"/>
+      <w:bookmarkEnd w:id="6"/>
     </w:p>
     <w:p>
       <w:pPr>
@@ -3447,21 +3776,21 @@
       <w:pPr>
         <w:pStyle w:val="Ttulo1"/>
       </w:pPr>
-      <w:bookmarkStart w:id="6" w:name="_Toc481785758"/>
+      <w:bookmarkStart w:id="7" w:name="_Toc482956142"/>
       <w:r>
         <w:t>Requisitos</w:t>
       </w:r>
-      <w:bookmarkEnd w:id="6"/>
+      <w:bookmarkEnd w:id="7"/>
     </w:p>
     <w:p>
       <w:pPr>
         <w:pStyle w:val="Ttulo2"/>
       </w:pPr>
-      <w:bookmarkStart w:id="7" w:name="_Toc481785759"/>
+      <w:bookmarkStart w:id="8" w:name="_Toc482956143"/>
       <w:r>
         <w:t>Requisitos Funcionais</w:t>
       </w:r>
-      <w:bookmarkEnd w:id="7"/>
+      <w:bookmarkEnd w:id="8"/>
     </w:p>
     <w:p>
       <w:pPr>
@@ -3722,11 +4051,11 @@
       <w:pPr>
         <w:pStyle w:val="Ttulo2"/>
       </w:pPr>
-      <w:bookmarkStart w:id="8" w:name="_Toc481785760"/>
+      <w:bookmarkStart w:id="9" w:name="_Toc482956144"/>
       <w:r>
         <w:t>Requisitos de Qualidade</w:t>
       </w:r>
-      <w:bookmarkEnd w:id="8"/>
+      <w:bookmarkEnd w:id="9"/>
     </w:p>
     <w:p>
       <w:pPr>
@@ -3867,12 +4196,12 @@
         </w:numPr>
         <w:ind w:left="432" w:hanging="432"/>
       </w:pPr>
-      <w:bookmarkStart w:id="9" w:name="_Toc481785761"/>
+      <w:bookmarkStart w:id="10" w:name="_Toc482956145"/>
       <w:r>
         <w:lastRenderedPageBreak/>
         <w:t>Apêndices</w:t>
       </w:r>
-      <w:bookmarkEnd w:id="9"/>
+      <w:bookmarkEnd w:id="10"/>
     </w:p>
     <w:p>
       <w:pPr>
@@ -3883,7 +4212,7 @@
         </w:numPr>
         <w:ind w:left="578" w:hanging="578"/>
       </w:pPr>
-      <w:bookmarkStart w:id="10" w:name="_Toc481785762"/>
+      <w:bookmarkStart w:id="11" w:name="_Toc482956146"/>
       <w:r>
         <w:t xml:space="preserve">Casos de </w:t>
       </w:r>
@@ -3902,10 +4231,10 @@
       <w:r>
         <w:t>ais</w:t>
       </w:r>
-      <w:bookmarkEnd w:id="10"/>
-    </w:p>
-    <w:p>
-      <w:bookmarkStart w:id="11" w:name="_Hlk481069755"/>
+      <w:bookmarkEnd w:id="11"/>
+    </w:p>
+    <w:p>
+      <w:bookmarkStart w:id="12" w:name="_Hlk481069755"/>
       <w:r>
         <w:rPr>
           <w:b/>
@@ -4930,15 +5259,15 @@
           <w:shd w:val="clear" w:color="auto" w:fill="FFFFFF"/>
         </w:rPr>
       </w:pPr>
-      <w:bookmarkStart w:id="12" w:name="_Toc481785763"/>
-      <w:bookmarkEnd w:id="11"/>
+      <w:bookmarkStart w:id="13" w:name="_Toc482956147"/>
+      <w:bookmarkEnd w:id="12"/>
       <w:r>
         <w:rPr>
           <w:shd w:val="clear" w:color="auto" w:fill="FFFFFF"/>
         </w:rPr>
         <w:t>Modelos</w:t>
       </w:r>
-      <w:bookmarkEnd w:id="12"/>
+      <w:bookmarkEnd w:id="13"/>
     </w:p>
     <w:p>
       <w:pPr>
@@ -4949,11 +5278,11 @@
         </w:numPr>
         <w:ind w:left="720" w:hanging="720"/>
       </w:pPr>
-      <w:bookmarkStart w:id="13" w:name="_Toc481785764"/>
+      <w:bookmarkStart w:id="14" w:name="_Toc482956148"/>
       <w:r>
         <w:t>Diagrama de Casos de Uso</w:t>
       </w:r>
-      <w:bookmarkEnd w:id="13"/>
+      <w:bookmarkEnd w:id="14"/>
     </w:p>
     <w:p>
       <w:pPr>
@@ -4966,9 +5295,9 @@
         </w:rPr>
         <w:drawing>
           <wp:inline distT="0" distB="0" distL="0" distR="0">
-            <wp:extent cx="4352925" cy="3554889"/>
-            <wp:effectExtent l="0" t="0" r="0" b="7620"/>
-            <wp:docPr id="5" name="Imagem 5" descr="C:\Users\Rafael\AppData\Local\Microsoft\Windows\INetCache\Content.Word\1.jpg"/>
+            <wp:extent cx="3143250" cy="3460954"/>
+            <wp:effectExtent l="0" t="0" r="0" b="6350"/>
+            <wp:docPr id="1" name="Imagem 1" descr="C:\Users\jgpam\AppData\Local\Microsoft\Windows\INetCache\Content.Word\UserCaseCS.PNG"/>
             <wp:cNvGraphicFramePr>
               <a:graphicFrameLocks xmlns:a="http://schemas.openxmlformats.org/drawingml/2006/main" noChangeAspect="1"/>
             </wp:cNvGraphicFramePr>
@@ -4976,7 +5305,7 @@
               <a:graphicData uri="http://schemas.openxmlformats.org/drawingml/2006/picture">
                 <pic:pic xmlns:pic="http://schemas.openxmlformats.org/drawingml/2006/picture">
                   <pic:nvPicPr>
-                    <pic:cNvPr id="0" name="Picture 6" descr="C:\Users\Rafael\AppData\Local\Microsoft\Windows\INetCache\Content.Word\1.jpg"/>
+                    <pic:cNvPr id="0" name="Picture 1" descr="C:\Users\jgpam\AppData\Local\Microsoft\Windows\INetCache\Content.Word\UserCaseCS.PNG"/>
                     <pic:cNvPicPr>
                       <a:picLocks noChangeAspect="1" noChangeArrowheads="1"/>
                     </pic:cNvPicPr>
@@ -4997,7 +5326,7 @@
                   <pic:spPr bwMode="auto">
                     <a:xfrm>
                       <a:off x="0" y="0"/>
-                      <a:ext cx="4361966" cy="3562272"/>
+                      <a:ext cx="3150984" cy="3469470"/>
                     </a:xfrm>
                     <a:prstGeom prst="rect">
                       <a:avLst/>
@@ -5016,6 +5345,80 @@
     </w:p>
     <w:p>
       <w:pPr>
+        <w:pStyle w:val="Ttulo3"/>
+        <w:numPr>
+          <w:ilvl w:val="0"/>
+          <w:numId w:val="0"/>
+        </w:numPr>
+        <w:ind w:left="720" w:hanging="720"/>
+      </w:pPr>
+      <w:bookmarkStart w:id="15" w:name="_Toc482956149"/>
+      <w:r>
+        <w:t>Diagrama de Fluxo de Dados</w:t>
+      </w:r>
+      <w:bookmarkEnd w:id="15"/>
+    </w:p>
+    <w:p>
+      <w:pPr>
+        <w:ind w:firstLine="0"/>
+        <w:jc w:val="center"/>
+      </w:pPr>
+      <w:r>
+        <w:rPr>
+          <w:noProof/>
+        </w:rPr>
+        <w:drawing>
+          <wp:inline distT="0" distB="0" distL="0" distR="0">
+            <wp:extent cx="5753100" cy="3238500"/>
+            <wp:effectExtent l="0" t="0" r="0" b="0"/>
+            <wp:docPr id="4" name="Imagem 4" descr="C:\Users\jgpam\AppData\Local\Microsoft\Windows\INetCache\Content.Word\DFDcs.png"/>
+            <wp:cNvGraphicFramePr>
+              <a:graphicFrameLocks xmlns:a="http://schemas.openxmlformats.org/drawingml/2006/main" noChangeAspect="1"/>
+            </wp:cNvGraphicFramePr>
+            <a:graphic xmlns:a="http://schemas.openxmlformats.org/drawingml/2006/main">
+              <a:graphicData uri="http://schemas.openxmlformats.org/drawingml/2006/picture">
+                <pic:pic xmlns:pic="http://schemas.openxmlformats.org/drawingml/2006/picture">
+                  <pic:nvPicPr>
+                    <pic:cNvPr id="0" name="Picture 2" descr="C:\Users\jgpam\AppData\Local\Microsoft\Windows\INetCache\Content.Word\DFDcs.png"/>
+                    <pic:cNvPicPr>
+                      <a:picLocks noChangeAspect="1" noChangeArrowheads="1"/>
+                    </pic:cNvPicPr>
+                  </pic:nvPicPr>
+                  <pic:blipFill>
+                    <a:blip r:embed="rId12">
+                      <a:extLst>
+                        <a:ext uri="{28A0092B-C50C-407E-A947-70E740481C1C}">
+                          <a14:useLocalDpi xmlns:a14="http://schemas.microsoft.com/office/drawing/2010/main" val="0"/>
+                        </a:ext>
+                      </a:extLst>
+                    </a:blip>
+                    <a:srcRect/>
+                    <a:stretch>
+                      <a:fillRect/>
+                    </a:stretch>
+                  </pic:blipFill>
+                  <pic:spPr bwMode="auto">
+                    <a:xfrm>
+                      <a:off x="0" y="0"/>
+                      <a:ext cx="5753100" cy="3238500"/>
+                    </a:xfrm>
+                    <a:prstGeom prst="rect">
+                      <a:avLst/>
+                    </a:prstGeom>
+                    <a:noFill/>
+                    <a:ln>
+                      <a:noFill/>
+                    </a:ln>
+                  </pic:spPr>
+                </pic:pic>
+              </a:graphicData>
+            </a:graphic>
+          </wp:inline>
+        </w:drawing>
+      </w:r>
+    </w:p>
+    <w:p>
+      <w:pPr>
         <w:pStyle w:val="Ttulo2"/>
         <w:numPr>
           <w:ilvl w:val="0"/>
@@ -5023,11 +5426,12 @@
         </w:numPr>
         <w:ind w:left="578" w:hanging="578"/>
       </w:pPr>
-      <w:bookmarkStart w:id="14" w:name="_Toc481785765"/>
-      <w:r>
+      <w:bookmarkStart w:id="16" w:name="_Toc482956150"/>
+      <w:r>
+        <w:lastRenderedPageBreak/>
         <w:t>Glossário</w:t>
       </w:r>
-      <w:bookmarkEnd w:id="14"/>
+      <w:bookmarkEnd w:id="16"/>
     </w:p>
     <w:p>
       <w:pPr>
@@ -5115,43 +5519,13 @@
         <w:rPr>
           <w:b/>
         </w:rPr>
-        <w:lastRenderedPageBreak/>
         <w:t xml:space="preserve">Trigger - </w:t>
       </w:r>
       <w:r>
         <w:t>Gatilho ou trigger é um recurso de programação executado sempre que o evento associado ocorrer.</w:t>
       </w:r>
     </w:p>
-    <w:p>
-      <w:pPr>
-        <w:spacing w:after="200" w:line="276" w:lineRule="auto"/>
-        <w:ind w:firstLine="0"/>
-        <w:jc w:val="left"/>
-      </w:pPr>
-      <w:bookmarkStart w:id="15" w:name="_GoBack"/>
-      <w:bookmarkEnd w:id="15"/>
-    </w:p>
-    <w:p>
-      <w:pPr>
-        <w:spacing w:after="200" w:line="276" w:lineRule="auto"/>
-        <w:ind w:firstLine="0"/>
-        <w:jc w:val="left"/>
-      </w:pPr>
-    </w:p>
-    <w:p>
-      <w:pPr>
-        <w:spacing w:after="200" w:line="276" w:lineRule="auto"/>
-        <w:ind w:firstLine="0"/>
-        <w:jc w:val="left"/>
-      </w:pPr>
-    </w:p>
-    <w:p>
-      <w:pPr>
-        <w:spacing w:after="200" w:line="276" w:lineRule="auto"/>
-        <w:ind w:firstLine="0"/>
-        <w:jc w:val="left"/>
-      </w:pPr>
-    </w:p>
+    <w:p/>
     <w:p>
       <w:pPr>
         <w:pStyle w:val="Ttulo1"/>
@@ -5161,11 +5535,11 @@
         </w:numPr>
         <w:ind w:left="432" w:hanging="432"/>
       </w:pPr>
-      <w:bookmarkStart w:id="16" w:name="_Toc481785766"/>
+      <w:bookmarkStart w:id="17" w:name="_Toc482956151"/>
       <w:r>
         <w:t>Índice</w:t>
       </w:r>
-      <w:bookmarkEnd w:id="16"/>
+      <w:bookmarkEnd w:id="17"/>
     </w:p>
     <w:p>
       <w:pPr>
@@ -7181,6 +7555,7 @@
   <w:style w:type="character" w:default="1" w:styleId="Fontepargpadro">
     <w:name w:val="Default Paragraph Font"/>
     <w:uiPriority w:val="1"/>
+    <w:semiHidden/>
     <w:unhideWhenUsed/>
   </w:style>
   <w:style w:type="table" w:default="1" w:styleId="Tabelanormal">
@@ -8321,7 +8696,7 @@
 </file>
 
 <file path=customXml/itemProps1.xml><?xml version="1.0" encoding="utf-8"?>
-<ds:datastoreItem xmlns:ds="http://schemas.openxmlformats.org/officeDocument/2006/customXml" ds:itemID="{D217042E-2F62-49CE-B437-C7E625CDFA9C}">
+<ds:datastoreItem xmlns:ds="http://schemas.openxmlformats.org/officeDocument/2006/customXml" ds:itemID="{2CE7682B-EA25-46D8-ACAF-CA3F3DAC53AF}">
   <ds:schemaRefs>
     <ds:schemaRef ds:uri="http://schemas.openxmlformats.org/officeDocument/2006/bibliography"/>
   </ds:schemaRefs>

</xml_diff>

<commit_message>
Inserção do PF e análises decorrentes
</commit_message>
<xml_diff>
--- a/Documento de Especificação.docx
+++ b/Documento de Especificação.docx
@@ -1,6 +1,6 @@
 
 <file path=word/document.xml><?xml version="1.0" encoding="utf-8"?>
-<w:document xmlns:wpc="http://schemas.microsoft.com/office/word/2010/wordprocessingCanvas" xmlns:cx="http://schemas.microsoft.com/office/drawing/2014/chartex" xmlns:cx1="http://schemas.microsoft.com/office/drawing/2015/9/8/chartex" xmlns:cx2="http://schemas.microsoft.com/office/drawing/2015/10/21/chartex" xmlns:cx3="http://schemas.microsoft.com/office/drawing/2016/5/9/chartex" xmlns:cx4="http://schemas.microsoft.com/office/drawing/2016/5/10/chartex" xmlns:cx5="http://schemas.microsoft.com/office/drawing/2016/5/11/chartex" xmlns:cx6="http://schemas.microsoft.com/office/drawing/2016/5/12/chartex" xmlns:cx7="http://schemas.microsoft.com/office/drawing/2016/5/13/chartex" xmlns:cx8="http://schemas.microsoft.com/office/drawing/2016/5/14/chartex" xmlns:mc="http://schemas.openxmlformats.org/markup-compatibility/2006" xmlns:o="urn:schemas-microsoft-com:office:office" xmlns:r="http://schemas.openxmlformats.org/officeDocument/2006/relationships" xmlns:m="http://schemas.openxmlformats.org/officeDocument/2006/math" xmlns:v="urn:schemas-microsoft-com:vml" xmlns:wp14="http://schemas.microsoft.com/office/word/2010/wordprocessingDrawing" xmlns:wp="http://schemas.openxmlformats.org/drawingml/2006/wordprocessingDrawing" xmlns:w10="urn:schemas-microsoft-com:office:word" xmlns:w="http://schemas.openxmlformats.org/wordprocessingml/2006/main" xmlns:w14="http://schemas.microsoft.com/office/word/2010/wordml" xmlns:w15="http://schemas.microsoft.com/office/word/2012/wordml" xmlns:w16se="http://schemas.microsoft.com/office/word/2015/wordml/symex" xmlns:wpg="http://schemas.microsoft.com/office/word/2010/wordprocessingGroup" xmlns:wpi="http://schemas.microsoft.com/office/word/2010/wordprocessingInk" xmlns:wne="http://schemas.microsoft.com/office/word/2006/wordml" xmlns:wps="http://schemas.microsoft.com/office/word/2010/wordprocessingShape" mc:Ignorable="w14 w15 w16se wp14">
+<w:document xmlns:wpc="http://schemas.microsoft.com/office/word/2010/wordprocessingCanvas" xmlns:cx="http://schemas.microsoft.com/office/drawing/2014/chartex" xmlns:cx1="http://schemas.microsoft.com/office/drawing/2015/9/8/chartex" xmlns:cx2="http://schemas.microsoft.com/office/drawing/2015/10/21/chartex" xmlns:cx3="http://schemas.microsoft.com/office/drawing/2016/5/9/chartex" xmlns:cx4="http://schemas.microsoft.com/office/drawing/2016/5/10/chartex" xmlns:cx5="http://schemas.microsoft.com/office/drawing/2016/5/11/chartex" xmlns:cx6="http://schemas.microsoft.com/office/drawing/2016/5/12/chartex" xmlns:cx7="http://schemas.microsoft.com/office/drawing/2016/5/13/chartex" xmlns:cx8="http://schemas.microsoft.com/office/drawing/2016/5/14/chartex" xmlns:mc="http://schemas.openxmlformats.org/markup-compatibility/2006" xmlns:aink="http://schemas.microsoft.com/office/drawing/2016/ink" xmlns:o="urn:schemas-microsoft-com:office:office" xmlns:r="http://schemas.openxmlformats.org/officeDocument/2006/relationships" xmlns:m="http://schemas.openxmlformats.org/officeDocument/2006/math" xmlns:v="urn:schemas-microsoft-com:vml" xmlns:wp14="http://schemas.microsoft.com/office/word/2010/wordprocessingDrawing" xmlns:wp="http://schemas.openxmlformats.org/drawingml/2006/wordprocessingDrawing" xmlns:w10="urn:schemas-microsoft-com:office:word" xmlns:w="http://schemas.openxmlformats.org/wordprocessingml/2006/main" xmlns:w14="http://schemas.microsoft.com/office/word/2010/wordml" xmlns:w15="http://schemas.microsoft.com/office/word/2012/wordml" xmlns:w16se="http://schemas.microsoft.com/office/word/2015/wordml/symex" xmlns:wpg="http://schemas.microsoft.com/office/word/2010/wordprocessingGroup" xmlns:wpi="http://schemas.microsoft.com/office/word/2010/wordprocessingInk" xmlns:wne="http://schemas.microsoft.com/office/word/2006/wordml" xmlns:wps="http://schemas.microsoft.com/office/word/2010/wordprocessingShape" mc:Ignorable="w14 w15 w16se wp14">
   <w:body>
     <w:p>
       <w:pPr>
@@ -2060,7 +2060,6 @@
                 <w:szCs w:val="24"/>
               </w:rPr>
             </w:pPr>
-            <w:bookmarkStart w:id="0" w:name="_GoBack"/>
             <w:r>
               <w:rPr>
                 <w:rFonts w:cs="Arial"/>
@@ -2068,7 +2067,6 @@
               </w:rPr>
               <w:t>Correção do Diagrama de Casos de Uso, criação do Diagrama de Fluxo de Dados e correção do Histórico de Revisão.</w:t>
             </w:r>
-            <w:bookmarkEnd w:id="0"/>
           </w:p>
         </w:tc>
         <w:tc>
@@ -2097,6 +2095,131 @@
                 <w:szCs w:val="24"/>
               </w:rPr>
               <w:t>João G.</w:t>
+            </w:r>
+          </w:p>
+        </w:tc>
+      </w:tr>
+      <w:tr>
+        <w:trPr>
+          <w:cnfStyle w:val="000000100000" w:firstRow="0" w:lastRow="0" w:firstColumn="0" w:lastColumn="0" w:oddVBand="0" w:evenVBand="0" w:oddHBand="1" w:evenHBand="0" w:firstRowFirstColumn="0" w:firstRowLastColumn="0" w:lastRowFirstColumn="0" w:lastRowLastColumn="0"/>
+          <w:trHeight w:val="70"/>
+        </w:trPr>
+        <w:tc>
+          <w:tcPr>
+            <w:cnfStyle w:val="001000000000" w:firstRow="0" w:lastRow="0" w:firstColumn="1" w:lastColumn="0" w:oddVBand="0" w:evenVBand="0" w:oddHBand="0" w:evenHBand="0" w:firstRowFirstColumn="0" w:firstRowLastColumn="0" w:lastRowFirstColumn="0" w:lastRowLastColumn="0"/>
+            <w:tcW w:w="1418" w:type="dxa"/>
+            <w:vAlign w:val="center"/>
+          </w:tcPr>
+          <w:p>
+            <w:pPr>
+              <w:tabs>
+                <w:tab w:val="center" w:pos="527"/>
+                <w:tab w:val="left" w:pos="3300"/>
+                <w:tab w:val="center" w:pos="4252"/>
+              </w:tabs>
+              <w:spacing w:after="0"/>
+              <w:ind w:firstLine="0"/>
+              <w:jc w:val="center"/>
+              <w:rPr>
+                <w:rFonts w:cs="Arial"/>
+                <w:b w:val="0"/>
+                <w:szCs w:val="24"/>
+              </w:rPr>
+            </w:pPr>
+            <w:r>
+              <w:rPr>
+                <w:rFonts w:cs="Arial"/>
+                <w:b w:val="0"/>
+                <w:szCs w:val="24"/>
+              </w:rPr>
+              <w:t>28/05/2017</w:t>
+            </w:r>
+          </w:p>
+        </w:tc>
+        <w:tc>
+          <w:tcPr>
+            <w:tcW w:w="1129" w:type="dxa"/>
+            <w:vAlign w:val="center"/>
+          </w:tcPr>
+          <w:p>
+            <w:pPr>
+              <w:tabs>
+                <w:tab w:val="left" w:pos="3300"/>
+                <w:tab w:val="center" w:pos="4252"/>
+              </w:tabs>
+              <w:spacing w:after="0"/>
+              <w:ind w:firstLine="0"/>
+              <w:jc w:val="center"/>
+              <w:cnfStyle w:val="000000100000" w:firstRow="0" w:lastRow="0" w:firstColumn="0" w:lastColumn="0" w:oddVBand="0" w:evenVBand="0" w:oddHBand="1" w:evenHBand="0" w:firstRowFirstColumn="0" w:firstRowLastColumn="0" w:lastRowFirstColumn="0" w:lastRowLastColumn="0"/>
+              <w:rPr>
+                <w:rFonts w:cs="Arial"/>
+                <w:szCs w:val="24"/>
+              </w:rPr>
+            </w:pPr>
+            <w:r>
+              <w:rPr>
+                <w:rFonts w:cs="Arial"/>
+                <w:szCs w:val="24"/>
+              </w:rPr>
+              <w:t>1.0</w:t>
+            </w:r>
+          </w:p>
+        </w:tc>
+        <w:tc>
+          <w:tcPr>
+            <w:tcW w:w="5394" w:type="dxa"/>
+            <w:vAlign w:val="center"/>
+          </w:tcPr>
+          <w:p>
+            <w:pPr>
+              <w:tabs>
+                <w:tab w:val="left" w:pos="3300"/>
+                <w:tab w:val="center" w:pos="4252"/>
+              </w:tabs>
+              <w:spacing w:after="0"/>
+              <w:ind w:firstLine="0"/>
+              <w:jc w:val="center"/>
+              <w:cnfStyle w:val="000000100000" w:firstRow="0" w:lastRow="0" w:firstColumn="0" w:lastColumn="0" w:oddVBand="0" w:evenVBand="0" w:oddHBand="1" w:evenHBand="0" w:firstRowFirstColumn="0" w:firstRowLastColumn="0" w:lastRowFirstColumn="0" w:lastRowLastColumn="0"/>
+              <w:rPr>
+                <w:rFonts w:cs="Arial"/>
+                <w:szCs w:val="24"/>
+              </w:rPr>
+            </w:pPr>
+            <w:r>
+              <w:rPr>
+                <w:rFonts w:cs="Arial"/>
+                <w:szCs w:val="24"/>
+              </w:rPr>
+              <w:t>Inserção do Ponto de Função e análises decorrentes</w:t>
+            </w:r>
+          </w:p>
+        </w:tc>
+        <w:tc>
+          <w:tcPr>
+            <w:tcW w:w="1120" w:type="dxa"/>
+            <w:vAlign w:val="center"/>
+          </w:tcPr>
+          <w:p>
+            <w:pPr>
+              <w:tabs>
+                <w:tab w:val="left" w:pos="3300"/>
+                <w:tab w:val="center" w:pos="4252"/>
+              </w:tabs>
+              <w:spacing w:after="0"/>
+              <w:ind w:firstLine="0"/>
+              <w:jc w:val="center"/>
+              <w:cnfStyle w:val="000000100000" w:firstRow="0" w:lastRow="0" w:firstColumn="0" w:lastColumn="0" w:oddVBand="0" w:evenVBand="0" w:oddHBand="1" w:evenHBand="0" w:firstRowFirstColumn="0" w:firstRowLastColumn="0" w:lastRowFirstColumn="0" w:lastRowLastColumn="0"/>
+              <w:rPr>
+                <w:rFonts w:cs="Arial"/>
+                <w:szCs w:val="24"/>
+              </w:rPr>
+            </w:pPr>
+            <w:r>
+              <w:rPr>
+                <w:rFonts w:cs="Arial"/>
+                <w:szCs w:val="24"/>
+              </w:rPr>
+              <w:t>Bruno</w:t>
             </w:r>
           </w:p>
         </w:tc>
@@ -2125,6 +2248,8 @@
           <w:docGrid w:linePitch="360"/>
         </w:sectPr>
       </w:pPr>
+      <w:bookmarkStart w:id="0" w:name="_GoBack"/>
+      <w:bookmarkEnd w:id="0"/>
     </w:p>
     <w:sdt>
       <w:sdtPr>
@@ -5420,15 +5545,1764 @@
     <w:p>
       <w:pPr>
         <w:pStyle w:val="Ttulo2"/>
+      </w:pPr>
+      <w:bookmarkStart w:id="16" w:name="_Toc482956150"/>
+      <w:r>
+        <w:lastRenderedPageBreak/>
+        <w:t>Ponto de função</w:t>
+      </w:r>
+    </w:p>
+    <w:p/>
+    <w:tbl>
+      <w:tblPr>
+        <w:tblStyle w:val="Tabelacomgrade"/>
+        <w:tblW w:w="9072" w:type="dxa"/>
+        <w:tblLayout w:type="fixed"/>
+        <w:tblLook w:val="04A0" w:firstRow="1" w:lastRow="0" w:firstColumn="1" w:lastColumn="0" w:noHBand="0" w:noVBand="1"/>
+      </w:tblPr>
+      <w:tblGrid>
+        <w:gridCol w:w="2972"/>
+        <w:gridCol w:w="1418"/>
+        <w:gridCol w:w="1134"/>
+        <w:gridCol w:w="992"/>
+        <w:gridCol w:w="1417"/>
+        <w:gridCol w:w="385"/>
+        <w:gridCol w:w="754"/>
+      </w:tblGrid>
+      <w:tr>
+        <w:tc>
+          <w:tcPr>
+            <w:tcW w:w="2972" w:type="dxa"/>
+          </w:tcPr>
+          <w:p>
+            <w:pPr>
+              <w:ind w:firstLine="0"/>
+              <w:jc w:val="left"/>
+            </w:pPr>
+          </w:p>
+        </w:tc>
+        <w:tc>
+          <w:tcPr>
+            <w:tcW w:w="1418" w:type="dxa"/>
+          </w:tcPr>
+          <w:p>
+            <w:pPr>
+              <w:ind w:firstLine="0"/>
+            </w:pPr>
+          </w:p>
+        </w:tc>
+        <w:tc>
+          <w:tcPr>
+            <w:tcW w:w="3543" w:type="dxa"/>
+            <w:gridSpan w:val="3"/>
+          </w:tcPr>
+          <w:p>
+            <w:pPr>
+              <w:ind w:firstLine="0"/>
+              <w:jc w:val="center"/>
+              <w:rPr>
+                <w:b/>
+              </w:rPr>
+            </w:pPr>
+            <w:r>
+              <w:rPr>
+                <w:b/>
+              </w:rPr>
+              <w:t>Fator de Peso</w:t>
+            </w:r>
+          </w:p>
+        </w:tc>
+        <w:tc>
+          <w:tcPr>
+            <w:tcW w:w="385" w:type="dxa"/>
+          </w:tcPr>
+          <w:p>
+            <w:pPr>
+              <w:ind w:firstLine="0"/>
+            </w:pPr>
+          </w:p>
+        </w:tc>
+        <w:tc>
+          <w:tcPr>
+            <w:tcW w:w="754" w:type="dxa"/>
+          </w:tcPr>
+          <w:p>
+            <w:pPr>
+              <w:ind w:firstLine="0"/>
+            </w:pPr>
+          </w:p>
+        </w:tc>
+      </w:tr>
+      <w:tr>
+        <w:tc>
+          <w:tcPr>
+            <w:tcW w:w="2972" w:type="dxa"/>
+          </w:tcPr>
+          <w:p>
+            <w:pPr>
+              <w:ind w:firstLine="0"/>
+              <w:jc w:val="left"/>
+              <w:rPr>
+                <w:b/>
+              </w:rPr>
+            </w:pPr>
+            <w:r>
+              <w:rPr>
+                <w:b/>
+              </w:rPr>
+              <w:t>Domínio de Informação</w:t>
+            </w:r>
+          </w:p>
+        </w:tc>
+        <w:tc>
+          <w:tcPr>
+            <w:tcW w:w="1418" w:type="dxa"/>
+          </w:tcPr>
+          <w:p>
+            <w:pPr>
+              <w:ind w:firstLine="0"/>
+              <w:jc w:val="center"/>
+              <w:rPr>
+                <w:b/>
+              </w:rPr>
+            </w:pPr>
+            <w:r>
+              <w:rPr>
+                <w:b/>
+              </w:rPr>
+              <w:t>C</w:t>
+            </w:r>
+            <w:r>
+              <w:rPr>
+                <w:b/>
+              </w:rPr>
+              <w:t>ontagem</w:t>
+            </w:r>
+          </w:p>
+        </w:tc>
+        <w:tc>
+          <w:tcPr>
+            <w:tcW w:w="1134" w:type="dxa"/>
+          </w:tcPr>
+          <w:p>
+            <w:pPr>
+              <w:ind w:firstLine="0"/>
+            </w:pPr>
+            <w:r>
+              <w:t>Simples</w:t>
+            </w:r>
+          </w:p>
+        </w:tc>
+        <w:tc>
+          <w:tcPr>
+            <w:tcW w:w="992" w:type="dxa"/>
+          </w:tcPr>
+          <w:p>
+            <w:pPr>
+              <w:ind w:firstLine="0"/>
+            </w:pPr>
+            <w:r>
+              <w:t>Médio</w:t>
+            </w:r>
+          </w:p>
+        </w:tc>
+        <w:tc>
+          <w:tcPr>
+            <w:tcW w:w="1417" w:type="dxa"/>
+          </w:tcPr>
+          <w:p>
+            <w:pPr>
+              <w:ind w:firstLine="0"/>
+            </w:pPr>
+            <w:r>
+              <w:t>Complexo</w:t>
+            </w:r>
+          </w:p>
+        </w:tc>
+        <w:tc>
+          <w:tcPr>
+            <w:tcW w:w="385" w:type="dxa"/>
+          </w:tcPr>
+          <w:p>
+            <w:pPr>
+              <w:ind w:firstLine="0"/>
+            </w:pPr>
+          </w:p>
+        </w:tc>
+        <w:tc>
+          <w:tcPr>
+            <w:tcW w:w="754" w:type="dxa"/>
+          </w:tcPr>
+          <w:p>
+            <w:pPr>
+              <w:ind w:firstLine="0"/>
+            </w:pPr>
+          </w:p>
+        </w:tc>
+      </w:tr>
+      <w:tr>
+        <w:tc>
+          <w:tcPr>
+            <w:tcW w:w="2972" w:type="dxa"/>
+          </w:tcPr>
+          <w:p>
+            <w:pPr>
+              <w:ind w:firstLine="0"/>
+              <w:jc w:val="left"/>
+            </w:pPr>
+            <w:r>
+              <w:t>Entrada Externa</w:t>
+            </w:r>
+          </w:p>
+        </w:tc>
+        <w:tc>
+          <w:tcPr>
+            <w:tcW w:w="1418" w:type="dxa"/>
+          </w:tcPr>
+          <w:p>
+            <w:pPr>
+              <w:ind w:firstLine="0"/>
+              <w:jc w:val="center"/>
+            </w:pPr>
+            <w:r>
+              <w:t>1</w:t>
+            </w:r>
+          </w:p>
+        </w:tc>
+        <w:tc>
+          <w:tcPr>
+            <w:tcW w:w="1134" w:type="dxa"/>
+          </w:tcPr>
+          <w:p>
+            <w:pPr>
+              <w:ind w:firstLine="0"/>
+              <w:jc w:val="center"/>
+              <w:rPr>
+                <w:b/>
+              </w:rPr>
+            </w:pPr>
+            <w:r>
+              <w:rPr>
+                <w:b/>
+              </w:rPr>
+              <w:t>3</w:t>
+            </w:r>
+          </w:p>
+        </w:tc>
+        <w:tc>
+          <w:tcPr>
+            <w:tcW w:w="992" w:type="dxa"/>
+          </w:tcPr>
+          <w:p>
+            <w:pPr>
+              <w:ind w:firstLine="0"/>
+              <w:jc w:val="center"/>
+            </w:pPr>
+            <w:r>
+              <w:t>4</w:t>
+            </w:r>
+          </w:p>
+        </w:tc>
+        <w:tc>
+          <w:tcPr>
+            <w:tcW w:w="1417" w:type="dxa"/>
+          </w:tcPr>
+          <w:p>
+            <w:pPr>
+              <w:ind w:firstLine="0"/>
+              <w:jc w:val="center"/>
+            </w:pPr>
+            <w:r>
+              <w:t>6</w:t>
+            </w:r>
+          </w:p>
+        </w:tc>
+        <w:tc>
+          <w:tcPr>
+            <w:tcW w:w="385" w:type="dxa"/>
+          </w:tcPr>
+          <w:p>
+            <w:pPr>
+              <w:ind w:firstLine="0"/>
+              <w:jc w:val="center"/>
+            </w:pPr>
+            <w:r>
+              <w:t>=</w:t>
+            </w:r>
+          </w:p>
+        </w:tc>
+        <w:tc>
+          <w:tcPr>
+            <w:tcW w:w="754" w:type="dxa"/>
+          </w:tcPr>
+          <w:p>
+            <w:pPr>
+              <w:ind w:firstLine="0"/>
+              <w:jc w:val="center"/>
+            </w:pPr>
+            <w:r>
+              <w:t>3</w:t>
+            </w:r>
+          </w:p>
+        </w:tc>
+      </w:tr>
+      <w:tr>
+        <w:tc>
+          <w:tcPr>
+            <w:tcW w:w="2972" w:type="dxa"/>
+          </w:tcPr>
+          <w:p>
+            <w:pPr>
+              <w:ind w:firstLine="0"/>
+              <w:jc w:val="left"/>
+            </w:pPr>
+            <w:r>
+              <w:t>Saída Externa</w:t>
+            </w:r>
+          </w:p>
+        </w:tc>
+        <w:tc>
+          <w:tcPr>
+            <w:tcW w:w="1418" w:type="dxa"/>
+          </w:tcPr>
+          <w:p>
+            <w:pPr>
+              <w:ind w:firstLine="0"/>
+              <w:jc w:val="center"/>
+            </w:pPr>
+            <w:r>
+              <w:t>1</w:t>
+            </w:r>
+          </w:p>
+        </w:tc>
+        <w:tc>
+          <w:tcPr>
+            <w:tcW w:w="1134" w:type="dxa"/>
+          </w:tcPr>
+          <w:p>
+            <w:pPr>
+              <w:ind w:firstLine="0"/>
+              <w:jc w:val="center"/>
+              <w:rPr>
+                <w:b/>
+              </w:rPr>
+            </w:pPr>
+            <w:r>
+              <w:rPr>
+                <w:b/>
+              </w:rPr>
+              <w:t>4</w:t>
+            </w:r>
+          </w:p>
+        </w:tc>
+        <w:tc>
+          <w:tcPr>
+            <w:tcW w:w="992" w:type="dxa"/>
+          </w:tcPr>
+          <w:p>
+            <w:pPr>
+              <w:ind w:firstLine="0"/>
+              <w:jc w:val="center"/>
+            </w:pPr>
+            <w:r>
+              <w:t>5</w:t>
+            </w:r>
+          </w:p>
+        </w:tc>
+        <w:tc>
+          <w:tcPr>
+            <w:tcW w:w="1417" w:type="dxa"/>
+          </w:tcPr>
+          <w:p>
+            <w:pPr>
+              <w:ind w:firstLine="0"/>
+              <w:jc w:val="center"/>
+            </w:pPr>
+            <w:r>
+              <w:t>7</w:t>
+            </w:r>
+          </w:p>
+        </w:tc>
+        <w:tc>
+          <w:tcPr>
+            <w:tcW w:w="385" w:type="dxa"/>
+          </w:tcPr>
+          <w:p>
+            <w:pPr>
+              <w:ind w:firstLine="0"/>
+              <w:jc w:val="center"/>
+            </w:pPr>
+            <w:r>
+              <w:t>=</w:t>
+            </w:r>
+          </w:p>
+        </w:tc>
+        <w:tc>
+          <w:tcPr>
+            <w:tcW w:w="754" w:type="dxa"/>
+          </w:tcPr>
+          <w:p>
+            <w:pPr>
+              <w:ind w:firstLine="0"/>
+              <w:jc w:val="center"/>
+            </w:pPr>
+            <w:r>
+              <w:t>4</w:t>
+            </w:r>
+          </w:p>
+        </w:tc>
+      </w:tr>
+      <w:tr>
+        <w:tc>
+          <w:tcPr>
+            <w:tcW w:w="2972" w:type="dxa"/>
+          </w:tcPr>
+          <w:p>
+            <w:pPr>
+              <w:ind w:firstLine="0"/>
+              <w:jc w:val="left"/>
+            </w:pPr>
+            <w:r>
+              <w:t>Consulta Externa</w:t>
+            </w:r>
+          </w:p>
+        </w:tc>
+        <w:tc>
+          <w:tcPr>
+            <w:tcW w:w="1418" w:type="dxa"/>
+          </w:tcPr>
+          <w:p>
+            <w:pPr>
+              <w:ind w:firstLine="0"/>
+              <w:jc w:val="center"/>
+            </w:pPr>
+            <w:r>
+              <w:t>1</w:t>
+            </w:r>
+          </w:p>
+        </w:tc>
+        <w:tc>
+          <w:tcPr>
+            <w:tcW w:w="1134" w:type="dxa"/>
+          </w:tcPr>
+          <w:p>
+            <w:pPr>
+              <w:ind w:firstLine="0"/>
+              <w:jc w:val="center"/>
+              <w:rPr>
+                <w:b/>
+              </w:rPr>
+            </w:pPr>
+            <w:r>
+              <w:rPr>
+                <w:b/>
+              </w:rPr>
+              <w:t>3</w:t>
+            </w:r>
+          </w:p>
+        </w:tc>
+        <w:tc>
+          <w:tcPr>
+            <w:tcW w:w="992" w:type="dxa"/>
+          </w:tcPr>
+          <w:p>
+            <w:pPr>
+              <w:ind w:firstLine="0"/>
+              <w:jc w:val="center"/>
+            </w:pPr>
+            <w:r>
+              <w:t>4</w:t>
+            </w:r>
+          </w:p>
+        </w:tc>
+        <w:tc>
+          <w:tcPr>
+            <w:tcW w:w="1417" w:type="dxa"/>
+          </w:tcPr>
+          <w:p>
+            <w:pPr>
+              <w:ind w:firstLine="0"/>
+              <w:jc w:val="center"/>
+            </w:pPr>
+            <w:r>
+              <w:t>6</w:t>
+            </w:r>
+          </w:p>
+        </w:tc>
+        <w:tc>
+          <w:tcPr>
+            <w:tcW w:w="385" w:type="dxa"/>
+          </w:tcPr>
+          <w:p>
+            <w:pPr>
+              <w:ind w:firstLine="0"/>
+              <w:jc w:val="center"/>
+            </w:pPr>
+            <w:r>
+              <w:t>=</w:t>
+            </w:r>
+          </w:p>
+        </w:tc>
+        <w:tc>
+          <w:tcPr>
+            <w:tcW w:w="754" w:type="dxa"/>
+          </w:tcPr>
+          <w:p>
+            <w:pPr>
+              <w:ind w:firstLine="0"/>
+              <w:jc w:val="center"/>
+            </w:pPr>
+            <w:r>
+              <w:t>3</w:t>
+            </w:r>
+          </w:p>
+        </w:tc>
+      </w:tr>
+      <w:tr>
+        <w:tc>
+          <w:tcPr>
+            <w:tcW w:w="2972" w:type="dxa"/>
+          </w:tcPr>
+          <w:p>
+            <w:pPr>
+              <w:ind w:firstLine="0"/>
+              <w:jc w:val="left"/>
+            </w:pPr>
+            <w:r>
+              <w:t>Arquivo Lógico Interno</w:t>
+            </w:r>
+          </w:p>
+        </w:tc>
+        <w:tc>
+          <w:tcPr>
+            <w:tcW w:w="1418" w:type="dxa"/>
+          </w:tcPr>
+          <w:p>
+            <w:pPr>
+              <w:ind w:firstLine="0"/>
+              <w:jc w:val="center"/>
+            </w:pPr>
+            <w:r>
+              <w:t>1</w:t>
+            </w:r>
+          </w:p>
+        </w:tc>
+        <w:tc>
+          <w:tcPr>
+            <w:tcW w:w="1134" w:type="dxa"/>
+          </w:tcPr>
+          <w:p>
+            <w:pPr>
+              <w:ind w:firstLine="0"/>
+              <w:jc w:val="center"/>
+            </w:pPr>
+            <w:r>
+              <w:t>7</w:t>
+            </w:r>
+          </w:p>
+        </w:tc>
+        <w:tc>
+          <w:tcPr>
+            <w:tcW w:w="992" w:type="dxa"/>
+          </w:tcPr>
+          <w:p>
+            <w:pPr>
+              <w:ind w:firstLine="0"/>
+              <w:jc w:val="center"/>
+              <w:rPr>
+                <w:b/>
+              </w:rPr>
+            </w:pPr>
+            <w:r>
+              <w:rPr>
+                <w:b/>
+              </w:rPr>
+              <w:t>10</w:t>
+            </w:r>
+          </w:p>
+        </w:tc>
+        <w:tc>
+          <w:tcPr>
+            <w:tcW w:w="1417" w:type="dxa"/>
+          </w:tcPr>
+          <w:p>
+            <w:pPr>
+              <w:ind w:firstLine="0"/>
+              <w:jc w:val="center"/>
+            </w:pPr>
+            <w:r>
+              <w:t>15</w:t>
+            </w:r>
+          </w:p>
+        </w:tc>
+        <w:tc>
+          <w:tcPr>
+            <w:tcW w:w="385" w:type="dxa"/>
+          </w:tcPr>
+          <w:p>
+            <w:pPr>
+              <w:ind w:firstLine="0"/>
+              <w:jc w:val="center"/>
+            </w:pPr>
+            <w:r>
+              <w:t>=</w:t>
+            </w:r>
+          </w:p>
+        </w:tc>
+        <w:tc>
+          <w:tcPr>
+            <w:tcW w:w="754" w:type="dxa"/>
+          </w:tcPr>
+          <w:p>
+            <w:pPr>
+              <w:ind w:firstLine="0"/>
+              <w:jc w:val="center"/>
+            </w:pPr>
+            <w:r>
+              <w:t>10</w:t>
+            </w:r>
+          </w:p>
+        </w:tc>
+      </w:tr>
+      <w:tr>
+        <w:trPr>
+          <w:trHeight w:val="465"/>
+        </w:trPr>
+        <w:tc>
+          <w:tcPr>
+            <w:tcW w:w="2972" w:type="dxa"/>
+          </w:tcPr>
+          <w:p>
+            <w:pPr>
+              <w:ind w:firstLine="0"/>
+              <w:jc w:val="left"/>
+            </w:pPr>
+            <w:r>
+              <w:t>Arquivos de Interfaces Externos</w:t>
+            </w:r>
+          </w:p>
+        </w:tc>
+        <w:tc>
+          <w:tcPr>
+            <w:tcW w:w="1418" w:type="dxa"/>
+          </w:tcPr>
+          <w:p>
+            <w:pPr>
+              <w:ind w:firstLine="0"/>
+              <w:jc w:val="center"/>
+            </w:pPr>
+            <w:r>
+              <w:t>0</w:t>
+            </w:r>
+          </w:p>
+        </w:tc>
+        <w:tc>
+          <w:tcPr>
+            <w:tcW w:w="1134" w:type="dxa"/>
+          </w:tcPr>
+          <w:p>
+            <w:pPr>
+              <w:ind w:firstLine="0"/>
+              <w:jc w:val="center"/>
+            </w:pPr>
+            <w:r>
+              <w:t>5</w:t>
+            </w:r>
+          </w:p>
+        </w:tc>
+        <w:tc>
+          <w:tcPr>
+            <w:tcW w:w="992" w:type="dxa"/>
+          </w:tcPr>
+          <w:p>
+            <w:pPr>
+              <w:ind w:firstLine="0"/>
+              <w:jc w:val="center"/>
+            </w:pPr>
+            <w:r>
+              <w:t>7</w:t>
+            </w:r>
+          </w:p>
+        </w:tc>
+        <w:tc>
+          <w:tcPr>
+            <w:tcW w:w="1417" w:type="dxa"/>
+          </w:tcPr>
+          <w:p>
+            <w:pPr>
+              <w:ind w:firstLine="0"/>
+              <w:jc w:val="center"/>
+            </w:pPr>
+            <w:r>
+              <w:t>10</w:t>
+            </w:r>
+          </w:p>
+        </w:tc>
+        <w:tc>
+          <w:tcPr>
+            <w:tcW w:w="385" w:type="dxa"/>
+          </w:tcPr>
+          <w:p>
+            <w:pPr>
+              <w:ind w:firstLine="0"/>
+              <w:jc w:val="center"/>
+            </w:pPr>
+            <w:r>
+              <w:t>=</w:t>
+            </w:r>
+          </w:p>
+        </w:tc>
+        <w:tc>
+          <w:tcPr>
+            <w:tcW w:w="754" w:type="dxa"/>
+          </w:tcPr>
+          <w:p>
+            <w:pPr>
+              <w:ind w:firstLine="0"/>
+              <w:jc w:val="center"/>
+            </w:pPr>
+            <w:r>
+              <w:t>0</w:t>
+            </w:r>
+          </w:p>
+        </w:tc>
+      </w:tr>
+      <w:tr>
+        <w:tc>
+          <w:tcPr>
+            <w:tcW w:w="2972" w:type="dxa"/>
+          </w:tcPr>
+          <w:p>
+            <w:pPr>
+              <w:ind w:firstLine="0"/>
+              <w:rPr>
+                <w:b/>
+              </w:rPr>
+            </w:pPr>
+            <w:r>
+              <w:rPr>
+                <w:b/>
+              </w:rPr>
+              <w:t>Contagem Total</w:t>
+            </w:r>
+          </w:p>
+        </w:tc>
+        <w:tc>
+          <w:tcPr>
+            <w:tcW w:w="1418" w:type="dxa"/>
+          </w:tcPr>
+          <w:p>
+            <w:pPr>
+              <w:ind w:firstLine="0"/>
+            </w:pPr>
+          </w:p>
+        </w:tc>
+        <w:tc>
+          <w:tcPr>
+            <w:tcW w:w="1134" w:type="dxa"/>
+          </w:tcPr>
+          <w:p>
+            <w:pPr>
+              <w:ind w:firstLine="0"/>
+            </w:pPr>
+          </w:p>
+        </w:tc>
+        <w:tc>
+          <w:tcPr>
+            <w:tcW w:w="992" w:type="dxa"/>
+          </w:tcPr>
+          <w:p>
+            <w:pPr>
+              <w:ind w:firstLine="0"/>
+            </w:pPr>
+          </w:p>
+        </w:tc>
+        <w:tc>
+          <w:tcPr>
+            <w:tcW w:w="1417" w:type="dxa"/>
+          </w:tcPr>
+          <w:p>
+            <w:pPr>
+              <w:ind w:firstLine="0"/>
+              <w:jc w:val="center"/>
+            </w:pPr>
+          </w:p>
+        </w:tc>
+        <w:tc>
+          <w:tcPr>
+            <w:tcW w:w="385" w:type="dxa"/>
+          </w:tcPr>
+          <w:p>
+            <w:pPr>
+              <w:ind w:firstLine="0"/>
+              <w:jc w:val="center"/>
+            </w:pPr>
+            <w:r>
+              <w:t>=</w:t>
+            </w:r>
+          </w:p>
+        </w:tc>
+        <w:tc>
+          <w:tcPr>
+            <w:tcW w:w="754" w:type="dxa"/>
+          </w:tcPr>
+          <w:p>
+            <w:pPr>
+              <w:ind w:firstLine="0"/>
+              <w:jc w:val="center"/>
+            </w:pPr>
+            <w:r>
+              <w:t>20</w:t>
+            </w:r>
+          </w:p>
+        </w:tc>
+      </w:tr>
+    </w:tbl>
+    <w:p/>
+    <w:tbl>
+      <w:tblPr>
+        <w:tblStyle w:val="Tabelacomgrade"/>
+        <w:tblW w:w="0" w:type="auto"/>
+        <w:tblInd w:w="578" w:type="dxa"/>
+        <w:tblLook w:val="04A0" w:firstRow="1" w:lastRow="0" w:firstColumn="1" w:lastColumn="0" w:noHBand="0" w:noVBand="1"/>
+      </w:tblPr>
+      <w:tblGrid>
+        <w:gridCol w:w="5796"/>
+        <w:gridCol w:w="1843"/>
+      </w:tblGrid>
+      <w:tr>
+        <w:trPr>
+          <w:trHeight w:val="669"/>
+        </w:trPr>
+        <w:tc>
+          <w:tcPr>
+            <w:tcW w:w="5796" w:type="dxa"/>
+          </w:tcPr>
+          <w:p>
+            <w:pPr>
+              <w:jc w:val="left"/>
+              <w:rPr>
+                <w:b/>
+              </w:rPr>
+            </w:pPr>
+            <w:r>
+              <w:rPr>
+                <w:b/>
+              </w:rPr>
+              <w:t>Característica geral</w:t>
+            </w:r>
+          </w:p>
+        </w:tc>
+        <w:tc>
+          <w:tcPr>
+            <w:tcW w:w="1843" w:type="dxa"/>
+          </w:tcPr>
+          <w:p>
+            <w:pPr>
+              <w:ind w:firstLine="0"/>
+              <w:jc w:val="center"/>
+              <w:rPr>
+                <w:b/>
+              </w:rPr>
+            </w:pPr>
+            <w:r>
+              <w:rPr>
+                <w:b/>
+              </w:rPr>
+              <w:t>Nível de influência</w:t>
+            </w:r>
+          </w:p>
+        </w:tc>
+      </w:tr>
+      <w:tr>
+        <w:trPr>
+          <w:trHeight w:val="669"/>
+        </w:trPr>
+        <w:tc>
+          <w:tcPr>
+            <w:tcW w:w="5796" w:type="dxa"/>
+          </w:tcPr>
+          <w:p>
+            <w:pPr>
+              <w:jc w:val="left"/>
+            </w:pPr>
+            <w:r>
+              <w:t xml:space="preserve">O Sistema requer salvamento e recuperação </w:t>
+            </w:r>
+            <w:r>
+              <w:t>confiáveis?</w:t>
+            </w:r>
+          </w:p>
+        </w:tc>
+        <w:tc>
+          <w:tcPr>
+            <w:tcW w:w="1843" w:type="dxa"/>
+          </w:tcPr>
+          <w:p>
+            <w:pPr>
+              <w:pStyle w:val="Ttulo2"/>
+              <w:numPr>
+                <w:ilvl w:val="0"/>
+                <w:numId w:val="0"/>
+              </w:numPr>
+              <w:jc w:val="center"/>
+              <w:outlineLvl w:val="1"/>
+              <w:rPr>
+                <w:b w:val="0"/>
+              </w:rPr>
+            </w:pPr>
+            <w:r>
+              <w:rPr>
+                <w:b w:val="0"/>
+              </w:rPr>
+              <w:t>0</w:t>
+            </w:r>
+          </w:p>
+        </w:tc>
+      </w:tr>
+      <w:tr>
+        <w:tc>
+          <w:tcPr>
+            <w:tcW w:w="5796" w:type="dxa"/>
+          </w:tcPr>
+          <w:p>
+            <w:pPr>
+              <w:jc w:val="left"/>
+            </w:pPr>
+            <w:r>
+              <w:t>São necessárias comunicações de dados especializadas</w:t>
+            </w:r>
+            <w:r>
+              <w:t>?</w:t>
+            </w:r>
+          </w:p>
+        </w:tc>
+        <w:tc>
+          <w:tcPr>
+            <w:tcW w:w="1843" w:type="dxa"/>
+          </w:tcPr>
+          <w:p>
+            <w:pPr>
+              <w:pStyle w:val="Ttulo2"/>
+              <w:numPr>
+                <w:ilvl w:val="0"/>
+                <w:numId w:val="0"/>
+              </w:numPr>
+              <w:jc w:val="center"/>
+              <w:outlineLvl w:val="1"/>
+              <w:rPr>
+                <w:b w:val="0"/>
+              </w:rPr>
+            </w:pPr>
+            <w:r>
+              <w:rPr>
+                <w:b w:val="0"/>
+              </w:rPr>
+              <w:t>0</w:t>
+            </w:r>
+          </w:p>
+        </w:tc>
+      </w:tr>
+      <w:tr>
+        <w:tc>
+          <w:tcPr>
+            <w:tcW w:w="5796" w:type="dxa"/>
+          </w:tcPr>
+          <w:p>
+            <w:r>
+              <w:t>Há funções de processamento distribuído?</w:t>
+            </w:r>
+          </w:p>
+        </w:tc>
+        <w:tc>
+          <w:tcPr>
+            <w:tcW w:w="1843" w:type="dxa"/>
+          </w:tcPr>
+          <w:p>
+            <w:pPr>
+              <w:pStyle w:val="Ttulo2"/>
+              <w:numPr>
+                <w:ilvl w:val="0"/>
+                <w:numId w:val="0"/>
+              </w:numPr>
+              <w:jc w:val="center"/>
+              <w:outlineLvl w:val="1"/>
+              <w:rPr>
+                <w:b w:val="0"/>
+              </w:rPr>
+            </w:pPr>
+            <w:r>
+              <w:rPr>
+                <w:b w:val="0"/>
+              </w:rPr>
+              <w:t>0</w:t>
+            </w:r>
+          </w:p>
+        </w:tc>
+      </w:tr>
+      <w:tr>
+        <w:tc>
+          <w:tcPr>
+            <w:tcW w:w="5796" w:type="dxa"/>
+          </w:tcPr>
+          <w:p>
+            <w:r>
+              <w:t>O sistema rodará em ambiento operacional existente e intensamente utilizado?</w:t>
+            </w:r>
+          </w:p>
+        </w:tc>
+        <w:tc>
+          <w:tcPr>
+            <w:tcW w:w="1843" w:type="dxa"/>
+          </w:tcPr>
+          <w:p>
+            <w:pPr>
+              <w:pStyle w:val="Ttulo2"/>
+              <w:numPr>
+                <w:ilvl w:val="0"/>
+                <w:numId w:val="0"/>
+              </w:numPr>
+              <w:jc w:val="center"/>
+              <w:outlineLvl w:val="1"/>
+              <w:rPr>
+                <w:b w:val="0"/>
+              </w:rPr>
+            </w:pPr>
+            <w:r>
+              <w:rPr>
+                <w:b w:val="0"/>
+              </w:rPr>
+              <w:t>0</w:t>
+            </w:r>
+          </w:p>
+        </w:tc>
+      </w:tr>
+      <w:tr>
+        <w:tc>
+          <w:tcPr>
+            <w:tcW w:w="5796" w:type="dxa"/>
+          </w:tcPr>
+          <w:p>
+            <w:r>
+              <w:t>O desempenho é crítico?</w:t>
+            </w:r>
+          </w:p>
+        </w:tc>
+        <w:tc>
+          <w:tcPr>
+            <w:tcW w:w="1843" w:type="dxa"/>
+          </w:tcPr>
+          <w:p>
+            <w:pPr>
+              <w:pStyle w:val="Ttulo2"/>
+              <w:numPr>
+                <w:ilvl w:val="0"/>
+                <w:numId w:val="0"/>
+              </w:numPr>
+              <w:jc w:val="center"/>
+              <w:outlineLvl w:val="1"/>
+              <w:rPr>
+                <w:b w:val="0"/>
+              </w:rPr>
+            </w:pPr>
+            <w:r>
+              <w:rPr>
+                <w:b w:val="0"/>
+              </w:rPr>
+              <w:t>1</w:t>
+            </w:r>
+          </w:p>
+        </w:tc>
+      </w:tr>
+      <w:tr>
+        <w:tc>
+          <w:tcPr>
+            <w:tcW w:w="5796" w:type="dxa"/>
+          </w:tcPr>
+          <w:p>
+            <w:r>
+              <w:t>O sistema requer entrada de dados online?</w:t>
+            </w:r>
+          </w:p>
+        </w:tc>
+        <w:tc>
+          <w:tcPr>
+            <w:tcW w:w="1843" w:type="dxa"/>
+          </w:tcPr>
+          <w:p>
+            <w:pPr>
+              <w:pStyle w:val="Ttulo2"/>
+              <w:numPr>
+                <w:ilvl w:val="0"/>
+                <w:numId w:val="0"/>
+              </w:numPr>
+              <w:jc w:val="center"/>
+              <w:outlineLvl w:val="1"/>
+              <w:rPr>
+                <w:b w:val="0"/>
+              </w:rPr>
+            </w:pPr>
+            <w:r>
+              <w:rPr>
+                <w:b w:val="0"/>
+              </w:rPr>
+              <w:t>0</w:t>
+            </w:r>
+          </w:p>
+        </w:tc>
+      </w:tr>
+      <w:tr>
+        <w:tc>
+          <w:tcPr>
+            <w:tcW w:w="5796" w:type="dxa"/>
+          </w:tcPr>
+          <w:p>
+            <w:r>
+              <w:t xml:space="preserve">A entrada de dados online requer múltiplas telas ou operações? </w:t>
+            </w:r>
+          </w:p>
+        </w:tc>
+        <w:tc>
+          <w:tcPr>
+            <w:tcW w:w="1843" w:type="dxa"/>
+          </w:tcPr>
+          <w:p>
+            <w:pPr>
+              <w:pStyle w:val="Ttulo2"/>
+              <w:numPr>
+                <w:ilvl w:val="0"/>
+                <w:numId w:val="0"/>
+              </w:numPr>
+              <w:jc w:val="center"/>
+              <w:outlineLvl w:val="1"/>
+              <w:rPr>
+                <w:b w:val="0"/>
+              </w:rPr>
+            </w:pPr>
+            <w:r>
+              <w:rPr>
+                <w:b w:val="0"/>
+              </w:rPr>
+              <w:t>0</w:t>
+            </w:r>
+          </w:p>
+        </w:tc>
+      </w:tr>
+      <w:tr>
+        <w:tc>
+          <w:tcPr>
+            <w:tcW w:w="5796" w:type="dxa"/>
+          </w:tcPr>
+          <w:p>
+            <w:r>
+              <w:lastRenderedPageBreak/>
+              <w:t>Os arquivos lógicos Internos são atualizados online?</w:t>
+            </w:r>
+          </w:p>
+        </w:tc>
+        <w:tc>
+          <w:tcPr>
+            <w:tcW w:w="1843" w:type="dxa"/>
+          </w:tcPr>
+          <w:p>
+            <w:pPr>
+              <w:pStyle w:val="Ttulo2"/>
+              <w:numPr>
+                <w:ilvl w:val="0"/>
+                <w:numId w:val="0"/>
+              </w:numPr>
+              <w:jc w:val="center"/>
+              <w:outlineLvl w:val="1"/>
+              <w:rPr>
+                <w:b w:val="0"/>
+              </w:rPr>
+            </w:pPr>
+            <w:r>
+              <w:rPr>
+                <w:b w:val="0"/>
+              </w:rPr>
+              <w:t>0</w:t>
+            </w:r>
+          </w:p>
+        </w:tc>
+      </w:tr>
+      <w:tr>
+        <w:tc>
+          <w:tcPr>
+            <w:tcW w:w="5796" w:type="dxa"/>
+          </w:tcPr>
+          <w:p>
+            <w:r>
+              <w:t>As entradas saídas e consultas são complexas?</w:t>
+            </w:r>
+          </w:p>
+        </w:tc>
+        <w:tc>
+          <w:tcPr>
+            <w:tcW w:w="1843" w:type="dxa"/>
+          </w:tcPr>
+          <w:p>
+            <w:pPr>
+              <w:pStyle w:val="Ttulo2"/>
+              <w:numPr>
+                <w:ilvl w:val="0"/>
+                <w:numId w:val="0"/>
+              </w:numPr>
+              <w:jc w:val="center"/>
+              <w:outlineLvl w:val="1"/>
+              <w:rPr>
+                <w:b w:val="0"/>
+              </w:rPr>
+            </w:pPr>
+            <w:r>
+              <w:rPr>
+                <w:b w:val="0"/>
+              </w:rPr>
+              <w:t>3</w:t>
+            </w:r>
+          </w:p>
+        </w:tc>
+      </w:tr>
+      <w:tr>
+        <w:tc>
+          <w:tcPr>
+            <w:tcW w:w="5796" w:type="dxa"/>
+          </w:tcPr>
+          <w:p>
+            <w:r>
+              <w:t>O processamento interno é complexo?</w:t>
+            </w:r>
+          </w:p>
+        </w:tc>
+        <w:tc>
+          <w:tcPr>
+            <w:tcW w:w="1843" w:type="dxa"/>
+          </w:tcPr>
+          <w:p>
+            <w:pPr>
+              <w:pStyle w:val="Ttulo2"/>
+              <w:numPr>
+                <w:ilvl w:val="0"/>
+                <w:numId w:val="0"/>
+              </w:numPr>
+              <w:jc w:val="center"/>
+              <w:outlineLvl w:val="1"/>
+              <w:rPr>
+                <w:b w:val="0"/>
+              </w:rPr>
+            </w:pPr>
+            <w:r>
+              <w:rPr>
+                <w:b w:val="0"/>
+              </w:rPr>
+              <w:t>3</w:t>
+            </w:r>
+          </w:p>
+        </w:tc>
+      </w:tr>
+      <w:tr>
+        <w:tc>
+          <w:tcPr>
+            <w:tcW w:w="5796" w:type="dxa"/>
+          </w:tcPr>
+          <w:p>
+            <w:r>
+              <w:t>O código é projetado para ser reutilizável?</w:t>
+            </w:r>
+          </w:p>
+        </w:tc>
+        <w:tc>
+          <w:tcPr>
+            <w:tcW w:w="1843" w:type="dxa"/>
+          </w:tcPr>
+          <w:p>
+            <w:pPr>
+              <w:pStyle w:val="Ttulo2"/>
+              <w:numPr>
+                <w:ilvl w:val="0"/>
+                <w:numId w:val="0"/>
+              </w:numPr>
+              <w:jc w:val="center"/>
+              <w:outlineLvl w:val="1"/>
+              <w:rPr>
+                <w:b w:val="0"/>
+              </w:rPr>
+            </w:pPr>
+            <w:r>
+              <w:rPr>
+                <w:b w:val="0"/>
+              </w:rPr>
+              <w:t>5</w:t>
+            </w:r>
+          </w:p>
+        </w:tc>
+      </w:tr>
+      <w:tr>
+        <w:tc>
+          <w:tcPr>
+            <w:tcW w:w="5796" w:type="dxa"/>
+          </w:tcPr>
+          <w:p>
+            <w:r>
+              <w:t>A instalação está incluída no projeto?</w:t>
+            </w:r>
+          </w:p>
+        </w:tc>
+        <w:tc>
+          <w:tcPr>
+            <w:tcW w:w="1843" w:type="dxa"/>
+          </w:tcPr>
+          <w:p>
+            <w:pPr>
+              <w:pStyle w:val="Ttulo2"/>
+              <w:numPr>
+                <w:ilvl w:val="0"/>
+                <w:numId w:val="0"/>
+              </w:numPr>
+              <w:jc w:val="center"/>
+              <w:outlineLvl w:val="1"/>
+              <w:rPr>
+                <w:b w:val="0"/>
+              </w:rPr>
+            </w:pPr>
+            <w:r>
+              <w:rPr>
+                <w:b w:val="0"/>
+              </w:rPr>
+              <w:t>5</w:t>
+            </w:r>
+          </w:p>
+        </w:tc>
+      </w:tr>
+      <w:tr>
+        <w:tc>
+          <w:tcPr>
+            <w:tcW w:w="5796" w:type="dxa"/>
+          </w:tcPr>
+          <w:p>
+            <w:r>
+              <w:t>O sistema é projetado para múltiplas instalações em diferentes organizações?</w:t>
+            </w:r>
+          </w:p>
+        </w:tc>
+        <w:tc>
+          <w:tcPr>
+            <w:tcW w:w="1843" w:type="dxa"/>
+          </w:tcPr>
+          <w:p>
+            <w:pPr>
+              <w:pStyle w:val="Ttulo2"/>
+              <w:numPr>
+                <w:ilvl w:val="0"/>
+                <w:numId w:val="0"/>
+              </w:numPr>
+              <w:jc w:val="center"/>
+              <w:outlineLvl w:val="1"/>
+              <w:rPr>
+                <w:b w:val="0"/>
+              </w:rPr>
+            </w:pPr>
+            <w:r>
+              <w:rPr>
+                <w:b w:val="0"/>
+              </w:rPr>
+              <w:t>3</w:t>
+            </w:r>
+          </w:p>
+        </w:tc>
+      </w:tr>
+      <w:tr>
+        <w:trPr>
+          <w:trHeight w:val="70"/>
+        </w:trPr>
+        <w:tc>
+          <w:tcPr>
+            <w:tcW w:w="5796" w:type="dxa"/>
+          </w:tcPr>
+          <w:p>
+            <w:r>
+              <w:t>A aplicação é projetada para facilitar a troca e o uso pelo usuário?</w:t>
+            </w:r>
+          </w:p>
+        </w:tc>
+        <w:tc>
+          <w:tcPr>
+            <w:tcW w:w="1843" w:type="dxa"/>
+          </w:tcPr>
+          <w:p>
+            <w:pPr>
+              <w:pStyle w:val="Ttulo2"/>
+              <w:numPr>
+                <w:ilvl w:val="0"/>
+                <w:numId w:val="0"/>
+              </w:numPr>
+              <w:jc w:val="center"/>
+              <w:outlineLvl w:val="1"/>
+              <w:rPr>
+                <w:b w:val="0"/>
+              </w:rPr>
+            </w:pPr>
+            <w:r>
+              <w:rPr>
+                <w:b w:val="0"/>
+              </w:rPr>
+              <w:t>5</w:t>
+            </w:r>
+          </w:p>
+        </w:tc>
+      </w:tr>
+      <w:tr>
+        <w:trPr>
+          <w:trHeight w:val="70"/>
+        </w:trPr>
+        <w:tc>
+          <w:tcPr>
+            <w:tcW w:w="5796" w:type="dxa"/>
+          </w:tcPr>
+          <w:p>
+            <w:pPr>
+              <w:rPr>
+                <w:b/>
+              </w:rPr>
+            </w:pPr>
+            <w:r>
+              <w:rPr>
+                <w:b/>
+              </w:rPr>
+              <w:t>Fator de ajuste (FA)</w:t>
+            </w:r>
+          </w:p>
+        </w:tc>
+        <w:tc>
+          <w:tcPr>
+            <w:tcW w:w="1843" w:type="dxa"/>
+          </w:tcPr>
+          <w:p>
+            <w:pPr>
+              <w:pStyle w:val="Ttulo2"/>
+              <w:numPr>
+                <w:ilvl w:val="0"/>
+                <w:numId w:val="0"/>
+              </w:numPr>
+              <w:jc w:val="center"/>
+              <w:outlineLvl w:val="1"/>
+              <w:rPr>
+                <w:b w:val="0"/>
+              </w:rPr>
+            </w:pPr>
+            <w:r>
+              <w:rPr>
+                <w:b w:val="0"/>
+              </w:rPr>
+              <w:t>25</w:t>
+            </w:r>
+          </w:p>
+        </w:tc>
+      </w:tr>
+    </w:tbl>
+    <w:p>
+      <w:pPr>
+        <w:pStyle w:val="Ttulo2"/>
         <w:numPr>
           <w:ilvl w:val="0"/>
           <w:numId w:val="0"/>
         </w:numPr>
         <w:ind w:left="578" w:hanging="578"/>
       </w:pPr>
-      <w:bookmarkStart w:id="16" w:name="_Toc482956150"/>
-      <w:r>
-        <w:lastRenderedPageBreak/>
+    </w:p>
+    <w:p>
+      <w:pPr>
+        <w:rPr>
+          <w:b/>
+        </w:rPr>
+      </w:pPr>
+      <w:r>
+        <w:rPr>
+          <w:b/>
+        </w:rPr>
+        <w:t>FP</w:t>
+      </w:r>
+      <w:r>
+        <w:rPr>
+          <w:b/>
+        </w:rPr>
+        <w:t xml:space="preserve"> = </w:t>
+      </w:r>
+      <w:r>
+        <w:rPr>
+          <w:b/>
+        </w:rPr>
+        <w:t>C</w:t>
+      </w:r>
+      <w:r>
+        <w:rPr>
+          <w:b/>
+        </w:rPr>
+        <w:t>ONTAGEM_TOTAL * [0,65 + 0,01 * (</w:t>
+      </w:r>
+      <w:proofErr w:type="gramStart"/>
+      <w:r>
+        <w:rPr>
+          <w:b/>
+        </w:rPr>
+        <w:t>FA)]</w:t>
+      </w:r>
+      <w:proofErr w:type="gramEnd"/>
+    </w:p>
+    <w:p>
+      <w:pPr>
+        <w:rPr>
+          <w:b/>
+        </w:rPr>
+      </w:pPr>
+      <w:r>
+        <w:rPr>
+          <w:b/>
+        </w:rPr>
+        <w:t xml:space="preserve">FP = 20 * </w:t>
+      </w:r>
+      <w:r>
+        <w:rPr>
+          <w:b/>
+        </w:rPr>
+        <w:t>[0,65 + 0,01 * (</w:t>
+      </w:r>
+      <w:proofErr w:type="gramStart"/>
+      <w:r>
+        <w:rPr>
+          <w:b/>
+        </w:rPr>
+        <w:t>25</w:t>
+      </w:r>
+      <w:r>
+        <w:rPr>
+          <w:b/>
+        </w:rPr>
+        <w:t>)]</w:t>
+      </w:r>
+      <w:proofErr w:type="gramEnd"/>
+    </w:p>
+    <w:p>
+      <w:pPr>
+        <w:rPr>
+          <w:b/>
+        </w:rPr>
+      </w:pPr>
+      <w:r>
+        <w:rPr>
+          <w:b/>
+        </w:rPr>
+        <w:t>FP ~ 18</w:t>
+      </w:r>
+    </w:p>
+    <w:p>
+      <w:pPr>
+        <w:pStyle w:val="Ttulo3"/>
+      </w:pPr>
+      <w:r>
+        <w:t>análise do projeto com base no fp</w:t>
+      </w:r>
+    </w:p>
+    <w:p>
+      <w:r>
+        <w:t xml:space="preserve">Média salarial de um analista </w:t>
+      </w:r>
+      <w:proofErr w:type="gramStart"/>
+      <w:r>
+        <w:t>programador :</w:t>
+      </w:r>
+      <w:proofErr w:type="gramEnd"/>
+      <w:r>
+        <w:t xml:space="preserve"> </w:t>
+      </w:r>
+      <w:r>
+        <w:t>R$</w:t>
+      </w:r>
+      <w:r>
+        <w:t xml:space="preserve"> 3.802,99</w:t>
+      </w:r>
+    </w:p>
+    <w:p/>
+    <w:tbl>
+      <w:tblPr>
+        <w:tblStyle w:val="Tabelacomgrade"/>
+        <w:tblW w:w="0" w:type="auto"/>
+        <w:tblLook w:val="04A0" w:firstRow="1" w:lastRow="0" w:firstColumn="1" w:lastColumn="0" w:noHBand="0" w:noVBand="1"/>
+      </w:tblPr>
+      <w:tblGrid>
+        <w:gridCol w:w="3020"/>
+        <w:gridCol w:w="3020"/>
+        <w:gridCol w:w="3021"/>
+      </w:tblGrid>
+      <w:tr>
+        <w:tc>
+          <w:tcPr>
+            <w:tcW w:w="3020" w:type="dxa"/>
+          </w:tcPr>
+          <w:p>
+            <w:pPr>
+              <w:ind w:firstLine="0"/>
+              <w:jc w:val="center"/>
+              <w:rPr>
+                <w:b/>
+              </w:rPr>
+            </w:pPr>
+            <w:r>
+              <w:rPr>
+                <w:b/>
+              </w:rPr>
+              <w:t>Esforço da equipe</w:t>
+            </w:r>
+          </w:p>
+        </w:tc>
+        <w:tc>
+          <w:tcPr>
+            <w:tcW w:w="3020" w:type="dxa"/>
+          </w:tcPr>
+          <w:p>
+            <w:pPr>
+              <w:ind w:firstLine="0"/>
+              <w:jc w:val="center"/>
+              <w:rPr>
+                <w:b/>
+              </w:rPr>
+            </w:pPr>
+            <w:r>
+              <w:rPr>
+                <w:b/>
+              </w:rPr>
+              <w:t>Prazo</w:t>
+            </w:r>
+          </w:p>
+        </w:tc>
+        <w:tc>
+          <w:tcPr>
+            <w:tcW w:w="3021" w:type="dxa"/>
+          </w:tcPr>
+          <w:p>
+            <w:pPr>
+              <w:ind w:firstLine="0"/>
+              <w:jc w:val="center"/>
+              <w:rPr>
+                <w:b/>
+              </w:rPr>
+            </w:pPr>
+            <w:r>
+              <w:rPr>
+                <w:b/>
+              </w:rPr>
+              <w:t>Custo</w:t>
+            </w:r>
+            <w:r>
+              <w:rPr>
+                <w:b/>
+              </w:rPr>
+              <w:t xml:space="preserve"> Total</w:t>
+            </w:r>
+          </w:p>
+        </w:tc>
+      </w:tr>
+      <w:tr>
+        <w:tc>
+          <w:tcPr>
+            <w:tcW w:w="3020" w:type="dxa"/>
+          </w:tcPr>
+          <w:p>
+            <w:pPr>
+              <w:ind w:firstLine="0"/>
+              <w:jc w:val="center"/>
+            </w:pPr>
+            <w:r>
+              <w:t>20FPS/mês</w:t>
+            </w:r>
+          </w:p>
+        </w:tc>
+        <w:tc>
+          <w:tcPr>
+            <w:tcW w:w="3020" w:type="dxa"/>
+          </w:tcPr>
+          <w:p>
+            <w:pPr>
+              <w:ind w:firstLine="0"/>
+              <w:jc w:val="center"/>
+            </w:pPr>
+            <w:r>
+              <w:t>0,9 mês</w:t>
+            </w:r>
+          </w:p>
+        </w:tc>
+        <w:tc>
+          <w:tcPr>
+            <w:tcW w:w="3021" w:type="dxa"/>
+          </w:tcPr>
+          <w:p>
+            <w:pPr>
+              <w:ind w:firstLine="0"/>
+              <w:jc w:val="center"/>
+            </w:pPr>
+            <w:r>
+              <w:t>R$</w:t>
+            </w:r>
+            <w:r>
+              <w:t>13.6908</w:t>
+            </w:r>
+          </w:p>
+        </w:tc>
+      </w:tr>
+    </w:tbl>
+    <w:p/>
+    <w:p>
+      <w:pPr>
+        <w:ind w:left="-1"/>
+        <w:rPr>
+          <w:u w:val="single"/>
+        </w:rPr>
+      </w:pPr>
+      <w:r>
+        <w:t xml:space="preserve">Fonte da média </w:t>
+      </w:r>
+      <w:proofErr w:type="gramStart"/>
+      <w:r>
+        <w:t>salarial :</w:t>
+      </w:r>
+      <w:proofErr w:type="gramEnd"/>
+      <w:r>
+        <w:t xml:space="preserve"> </w:t>
+      </w:r>
+      <w:r>
+        <w:t>http://www.catho.com.br/profissoes/analista-programador/</w:t>
+      </w:r>
+    </w:p>
+    <w:p>
+      <w:pPr>
+        <w:pStyle w:val="Ttulo2"/>
+        <w:numPr>
+          <w:ilvl w:val="0"/>
+          <w:numId w:val="0"/>
+        </w:numPr>
+        <w:ind w:left="578" w:hanging="578"/>
+      </w:pPr>
+    </w:p>
+    <w:p>
+      <w:pPr>
+        <w:pStyle w:val="Ttulo2"/>
+        <w:numPr>
+          <w:ilvl w:val="0"/>
+          <w:numId w:val="0"/>
+        </w:numPr>
+        <w:ind w:left="578" w:hanging="578"/>
+      </w:pPr>
+    </w:p>
+    <w:p>
+      <w:pPr>
+        <w:pStyle w:val="Ttulo2"/>
+        <w:numPr>
+          <w:ilvl w:val="0"/>
+          <w:numId w:val="0"/>
+        </w:numPr>
+        <w:ind w:left="578" w:hanging="578"/>
+      </w:pPr>
+      <w:r>
         <w:t>Glossário</w:t>
       </w:r>
       <w:bookmarkEnd w:id="16"/>
@@ -5672,7 +7546,7 @@
 </file>
 
 <file path=word/endnotes.xml><?xml version="1.0" encoding="utf-8"?>
-<w:endnotes xmlns:wpc="http://schemas.microsoft.com/office/word/2010/wordprocessingCanvas" xmlns:cx="http://schemas.microsoft.com/office/drawing/2014/chartex" xmlns:cx1="http://schemas.microsoft.com/office/drawing/2015/9/8/chartex" xmlns:cx2="http://schemas.microsoft.com/office/drawing/2015/10/21/chartex" xmlns:cx3="http://schemas.microsoft.com/office/drawing/2016/5/9/chartex" xmlns:cx4="http://schemas.microsoft.com/office/drawing/2016/5/10/chartex" xmlns:cx5="http://schemas.microsoft.com/office/drawing/2016/5/11/chartex" xmlns:cx6="http://schemas.microsoft.com/office/drawing/2016/5/12/chartex" xmlns:cx7="http://schemas.microsoft.com/office/drawing/2016/5/13/chartex" xmlns:cx8="http://schemas.microsoft.com/office/drawing/2016/5/14/chartex" xmlns:mc="http://schemas.openxmlformats.org/markup-compatibility/2006" xmlns:o="urn:schemas-microsoft-com:office:office" xmlns:r="http://schemas.openxmlformats.org/officeDocument/2006/relationships" xmlns:m="http://schemas.openxmlformats.org/officeDocument/2006/math" xmlns:v="urn:schemas-microsoft-com:vml" xmlns:wp14="http://schemas.microsoft.com/office/word/2010/wordprocessingDrawing" xmlns:wp="http://schemas.openxmlformats.org/drawingml/2006/wordprocessingDrawing" xmlns:w10="urn:schemas-microsoft-com:office:word" xmlns:w="http://schemas.openxmlformats.org/wordprocessingml/2006/main" xmlns:w14="http://schemas.microsoft.com/office/word/2010/wordml" xmlns:w15="http://schemas.microsoft.com/office/word/2012/wordml" xmlns:w16se="http://schemas.microsoft.com/office/word/2015/wordml/symex" xmlns:wpg="http://schemas.microsoft.com/office/word/2010/wordprocessingGroup" xmlns:wpi="http://schemas.microsoft.com/office/word/2010/wordprocessingInk" xmlns:wne="http://schemas.microsoft.com/office/word/2006/wordml" xmlns:wps="http://schemas.microsoft.com/office/word/2010/wordprocessingShape" mc:Ignorable="w14 w15 w16se wp14">
+<w:endnotes xmlns:wpc="http://schemas.microsoft.com/office/word/2010/wordprocessingCanvas" xmlns:cx="http://schemas.microsoft.com/office/drawing/2014/chartex" xmlns:cx1="http://schemas.microsoft.com/office/drawing/2015/9/8/chartex" xmlns:cx2="http://schemas.microsoft.com/office/drawing/2015/10/21/chartex" xmlns:cx3="http://schemas.microsoft.com/office/drawing/2016/5/9/chartex" xmlns:cx4="http://schemas.microsoft.com/office/drawing/2016/5/10/chartex" xmlns:cx5="http://schemas.microsoft.com/office/drawing/2016/5/11/chartex" xmlns:cx6="http://schemas.microsoft.com/office/drawing/2016/5/12/chartex" xmlns:cx7="http://schemas.microsoft.com/office/drawing/2016/5/13/chartex" xmlns:cx8="http://schemas.microsoft.com/office/drawing/2016/5/14/chartex" xmlns:mc="http://schemas.openxmlformats.org/markup-compatibility/2006" xmlns:aink="http://schemas.microsoft.com/office/drawing/2016/ink" xmlns:o="urn:schemas-microsoft-com:office:office" xmlns:r="http://schemas.openxmlformats.org/officeDocument/2006/relationships" xmlns:m="http://schemas.openxmlformats.org/officeDocument/2006/math" xmlns:v="urn:schemas-microsoft-com:vml" xmlns:wp14="http://schemas.microsoft.com/office/word/2010/wordprocessingDrawing" xmlns:wp="http://schemas.openxmlformats.org/drawingml/2006/wordprocessingDrawing" xmlns:w10="urn:schemas-microsoft-com:office:word" xmlns:w="http://schemas.openxmlformats.org/wordprocessingml/2006/main" xmlns:w14="http://schemas.microsoft.com/office/word/2010/wordml" xmlns:w15="http://schemas.microsoft.com/office/word/2012/wordml" xmlns:w16se="http://schemas.microsoft.com/office/word/2015/wordml/symex" xmlns:wpg="http://schemas.microsoft.com/office/word/2010/wordprocessingGroup" xmlns:wpi="http://schemas.microsoft.com/office/word/2010/wordprocessingInk" xmlns:wne="http://schemas.microsoft.com/office/word/2006/wordml" xmlns:wps="http://schemas.microsoft.com/office/word/2010/wordprocessingShape" mc:Ignorable="w14 w15 w16se wp14">
   <w:endnote w:type="separator" w:id="-1">
     <w:p>
       <w:pPr>
@@ -5697,7 +7571,7 @@
 </file>
 
 <file path=word/footnotes.xml><?xml version="1.0" encoding="utf-8"?>
-<w:footnotes xmlns:wpc="http://schemas.microsoft.com/office/word/2010/wordprocessingCanvas" xmlns:cx="http://schemas.microsoft.com/office/drawing/2014/chartex" xmlns:cx1="http://schemas.microsoft.com/office/drawing/2015/9/8/chartex" xmlns:cx2="http://schemas.microsoft.com/office/drawing/2015/10/21/chartex" xmlns:cx3="http://schemas.microsoft.com/office/drawing/2016/5/9/chartex" xmlns:cx4="http://schemas.microsoft.com/office/drawing/2016/5/10/chartex" xmlns:cx5="http://schemas.microsoft.com/office/drawing/2016/5/11/chartex" xmlns:cx6="http://schemas.microsoft.com/office/drawing/2016/5/12/chartex" xmlns:cx7="http://schemas.microsoft.com/office/drawing/2016/5/13/chartex" xmlns:cx8="http://schemas.microsoft.com/office/drawing/2016/5/14/chartex" xmlns:mc="http://schemas.openxmlformats.org/markup-compatibility/2006" xmlns:o="urn:schemas-microsoft-com:office:office" xmlns:r="http://schemas.openxmlformats.org/officeDocument/2006/relationships" xmlns:m="http://schemas.openxmlformats.org/officeDocument/2006/math" xmlns:v="urn:schemas-microsoft-com:vml" xmlns:wp14="http://schemas.microsoft.com/office/word/2010/wordprocessingDrawing" xmlns:wp="http://schemas.openxmlformats.org/drawingml/2006/wordprocessingDrawing" xmlns:w10="urn:schemas-microsoft-com:office:word" xmlns:w="http://schemas.openxmlformats.org/wordprocessingml/2006/main" xmlns:w14="http://schemas.microsoft.com/office/word/2010/wordml" xmlns:w15="http://schemas.microsoft.com/office/word/2012/wordml" xmlns:w16se="http://schemas.microsoft.com/office/word/2015/wordml/symex" xmlns:wpg="http://schemas.microsoft.com/office/word/2010/wordprocessingGroup" xmlns:wpi="http://schemas.microsoft.com/office/word/2010/wordprocessingInk" xmlns:wne="http://schemas.microsoft.com/office/word/2006/wordml" xmlns:wps="http://schemas.microsoft.com/office/word/2010/wordprocessingShape" mc:Ignorable="w14 w15 w16se wp14">
+<w:footnotes xmlns:wpc="http://schemas.microsoft.com/office/word/2010/wordprocessingCanvas" xmlns:cx="http://schemas.microsoft.com/office/drawing/2014/chartex" xmlns:cx1="http://schemas.microsoft.com/office/drawing/2015/9/8/chartex" xmlns:cx2="http://schemas.microsoft.com/office/drawing/2015/10/21/chartex" xmlns:cx3="http://schemas.microsoft.com/office/drawing/2016/5/9/chartex" xmlns:cx4="http://schemas.microsoft.com/office/drawing/2016/5/10/chartex" xmlns:cx5="http://schemas.microsoft.com/office/drawing/2016/5/11/chartex" xmlns:cx6="http://schemas.microsoft.com/office/drawing/2016/5/12/chartex" xmlns:cx7="http://schemas.microsoft.com/office/drawing/2016/5/13/chartex" xmlns:cx8="http://schemas.microsoft.com/office/drawing/2016/5/14/chartex" xmlns:mc="http://schemas.openxmlformats.org/markup-compatibility/2006" xmlns:aink="http://schemas.microsoft.com/office/drawing/2016/ink" xmlns:o="urn:schemas-microsoft-com:office:office" xmlns:r="http://schemas.openxmlformats.org/officeDocument/2006/relationships" xmlns:m="http://schemas.openxmlformats.org/officeDocument/2006/math" xmlns:v="urn:schemas-microsoft-com:vml" xmlns:wp14="http://schemas.microsoft.com/office/word/2010/wordprocessingDrawing" xmlns:wp="http://schemas.openxmlformats.org/drawingml/2006/wordprocessingDrawing" xmlns:w10="urn:schemas-microsoft-com:office:word" xmlns:w="http://schemas.openxmlformats.org/wordprocessingml/2006/main" xmlns:w14="http://schemas.microsoft.com/office/word/2010/wordml" xmlns:w15="http://schemas.microsoft.com/office/word/2012/wordml" xmlns:w16se="http://schemas.microsoft.com/office/word/2015/wordml/symex" xmlns:wpg="http://schemas.microsoft.com/office/word/2010/wordprocessingGroup" xmlns:wpi="http://schemas.microsoft.com/office/word/2010/wordprocessingInk" xmlns:wne="http://schemas.microsoft.com/office/word/2006/wordml" xmlns:wps="http://schemas.microsoft.com/office/word/2010/wordprocessingShape" mc:Ignorable="w14 w15 w16se wp14">
   <w:footnote w:type="separator" w:id="-1">
     <w:p>
       <w:pPr>
@@ -5722,7 +7596,7 @@
 </file>
 
 <file path=word/header1.xml><?xml version="1.0" encoding="utf-8"?>
-<w:hdr xmlns:wpc="http://schemas.microsoft.com/office/word/2010/wordprocessingCanvas" xmlns:cx="http://schemas.microsoft.com/office/drawing/2014/chartex" xmlns:cx1="http://schemas.microsoft.com/office/drawing/2015/9/8/chartex" xmlns:cx2="http://schemas.microsoft.com/office/drawing/2015/10/21/chartex" xmlns:cx3="http://schemas.microsoft.com/office/drawing/2016/5/9/chartex" xmlns:cx4="http://schemas.microsoft.com/office/drawing/2016/5/10/chartex" xmlns:cx5="http://schemas.microsoft.com/office/drawing/2016/5/11/chartex" xmlns:cx6="http://schemas.microsoft.com/office/drawing/2016/5/12/chartex" xmlns:cx7="http://schemas.microsoft.com/office/drawing/2016/5/13/chartex" xmlns:cx8="http://schemas.microsoft.com/office/drawing/2016/5/14/chartex" xmlns:mc="http://schemas.openxmlformats.org/markup-compatibility/2006" xmlns:o="urn:schemas-microsoft-com:office:office" xmlns:r="http://schemas.openxmlformats.org/officeDocument/2006/relationships" xmlns:m="http://schemas.openxmlformats.org/officeDocument/2006/math" xmlns:v="urn:schemas-microsoft-com:vml" xmlns:wp14="http://schemas.microsoft.com/office/word/2010/wordprocessingDrawing" xmlns:wp="http://schemas.openxmlformats.org/drawingml/2006/wordprocessingDrawing" xmlns:w10="urn:schemas-microsoft-com:office:word" xmlns:w="http://schemas.openxmlformats.org/wordprocessingml/2006/main" xmlns:w14="http://schemas.microsoft.com/office/word/2010/wordml" xmlns:w15="http://schemas.microsoft.com/office/word/2012/wordml" xmlns:w16se="http://schemas.microsoft.com/office/word/2015/wordml/symex" xmlns:wpg="http://schemas.microsoft.com/office/word/2010/wordprocessingGroup" xmlns:wpi="http://schemas.microsoft.com/office/word/2010/wordprocessingInk" xmlns:wne="http://schemas.microsoft.com/office/word/2006/wordml" xmlns:wps="http://schemas.microsoft.com/office/word/2010/wordprocessingShape" mc:Ignorable="w14 w15 w16se wp14">
+<w:hdr xmlns:wpc="http://schemas.microsoft.com/office/word/2010/wordprocessingCanvas" xmlns:cx="http://schemas.microsoft.com/office/drawing/2014/chartex" xmlns:cx1="http://schemas.microsoft.com/office/drawing/2015/9/8/chartex" xmlns:cx2="http://schemas.microsoft.com/office/drawing/2015/10/21/chartex" xmlns:cx3="http://schemas.microsoft.com/office/drawing/2016/5/9/chartex" xmlns:cx4="http://schemas.microsoft.com/office/drawing/2016/5/10/chartex" xmlns:cx5="http://schemas.microsoft.com/office/drawing/2016/5/11/chartex" xmlns:cx6="http://schemas.microsoft.com/office/drawing/2016/5/12/chartex" xmlns:cx7="http://schemas.microsoft.com/office/drawing/2016/5/13/chartex" xmlns:cx8="http://schemas.microsoft.com/office/drawing/2016/5/14/chartex" xmlns:mc="http://schemas.openxmlformats.org/markup-compatibility/2006" xmlns:aink="http://schemas.microsoft.com/office/drawing/2016/ink" xmlns:o="urn:schemas-microsoft-com:office:office" xmlns:r="http://schemas.openxmlformats.org/officeDocument/2006/relationships" xmlns:m="http://schemas.openxmlformats.org/officeDocument/2006/math" xmlns:v="urn:schemas-microsoft-com:vml" xmlns:wp14="http://schemas.microsoft.com/office/word/2010/wordprocessingDrawing" xmlns:wp="http://schemas.openxmlformats.org/drawingml/2006/wordprocessingDrawing" xmlns:w10="urn:schemas-microsoft-com:office:word" xmlns:w="http://schemas.openxmlformats.org/wordprocessingml/2006/main" xmlns:w14="http://schemas.microsoft.com/office/word/2010/wordml" xmlns:w15="http://schemas.microsoft.com/office/word/2012/wordml" xmlns:w16se="http://schemas.microsoft.com/office/word/2015/wordml/symex" xmlns:wpg="http://schemas.microsoft.com/office/word/2010/wordprocessingGroup" xmlns:wpi="http://schemas.microsoft.com/office/word/2010/wordprocessingInk" xmlns:wne="http://schemas.microsoft.com/office/word/2006/wordml" xmlns:wps="http://schemas.microsoft.com/office/word/2010/wordprocessingShape" mc:Ignorable="w14 w15 w16se wp14">
   <w:sdt>
     <w:sdtPr>
       <w:id w:val="-909459124"/>
@@ -5731,7 +7605,6 @@
         <w:docPartUnique/>
       </w:docPartObj>
     </w:sdtPr>
-    <w:sdtEndPr/>
     <w:sdtContent>
       <w:p>
         <w:pPr>
@@ -5751,7 +7624,7 @@
           <w:rPr>
             <w:noProof/>
           </w:rPr>
-          <w:t>9</w:t>
+          <w:t>11</w:t>
         </w:r>
         <w:r>
           <w:fldChar w:fldCharType="end"/>
@@ -5769,7 +7642,7 @@
 </file>
 
 <file path=word/numbering.xml><?xml version="1.0" encoding="utf-8"?>
-<w:numbering xmlns:wpc="http://schemas.microsoft.com/office/word/2010/wordprocessingCanvas" xmlns:cx="http://schemas.microsoft.com/office/drawing/2014/chartex" xmlns:cx1="http://schemas.microsoft.com/office/drawing/2015/9/8/chartex" xmlns:cx2="http://schemas.microsoft.com/office/drawing/2015/10/21/chartex" xmlns:cx3="http://schemas.microsoft.com/office/drawing/2016/5/9/chartex" xmlns:cx4="http://schemas.microsoft.com/office/drawing/2016/5/10/chartex" xmlns:cx5="http://schemas.microsoft.com/office/drawing/2016/5/11/chartex" xmlns:cx6="http://schemas.microsoft.com/office/drawing/2016/5/12/chartex" xmlns:cx7="http://schemas.microsoft.com/office/drawing/2016/5/13/chartex" xmlns:cx8="http://schemas.microsoft.com/office/drawing/2016/5/14/chartex" xmlns:mc="http://schemas.openxmlformats.org/markup-compatibility/2006" xmlns:o="urn:schemas-microsoft-com:office:office" xmlns:r="http://schemas.openxmlformats.org/officeDocument/2006/relationships" xmlns:m="http://schemas.openxmlformats.org/officeDocument/2006/math" xmlns:v="urn:schemas-microsoft-com:vml" xmlns:wp14="http://schemas.microsoft.com/office/word/2010/wordprocessingDrawing" xmlns:wp="http://schemas.openxmlformats.org/drawingml/2006/wordprocessingDrawing" xmlns:w10="urn:schemas-microsoft-com:office:word" xmlns:w="http://schemas.openxmlformats.org/wordprocessingml/2006/main" xmlns:w14="http://schemas.microsoft.com/office/word/2010/wordml" xmlns:w15="http://schemas.microsoft.com/office/word/2012/wordml" xmlns:w16se="http://schemas.microsoft.com/office/word/2015/wordml/symex" xmlns:wpg="http://schemas.microsoft.com/office/word/2010/wordprocessingGroup" xmlns:wpi="http://schemas.microsoft.com/office/word/2010/wordprocessingInk" xmlns:wne="http://schemas.microsoft.com/office/word/2006/wordml" xmlns:wps="http://schemas.microsoft.com/office/word/2010/wordprocessingShape" mc:Ignorable="w14 w15 w16se wp14">
+<w:numbering xmlns:wpc="http://schemas.microsoft.com/office/word/2010/wordprocessingCanvas" xmlns:cx="http://schemas.microsoft.com/office/drawing/2014/chartex" xmlns:cx1="http://schemas.microsoft.com/office/drawing/2015/9/8/chartex" xmlns:cx2="http://schemas.microsoft.com/office/drawing/2015/10/21/chartex" xmlns:cx3="http://schemas.microsoft.com/office/drawing/2016/5/9/chartex" xmlns:cx4="http://schemas.microsoft.com/office/drawing/2016/5/10/chartex" xmlns:cx5="http://schemas.microsoft.com/office/drawing/2016/5/11/chartex" xmlns:cx6="http://schemas.microsoft.com/office/drawing/2016/5/12/chartex" xmlns:cx7="http://schemas.microsoft.com/office/drawing/2016/5/13/chartex" xmlns:cx8="http://schemas.microsoft.com/office/drawing/2016/5/14/chartex" xmlns:mc="http://schemas.openxmlformats.org/markup-compatibility/2006" xmlns:aink="http://schemas.microsoft.com/office/drawing/2016/ink" xmlns:o="urn:schemas-microsoft-com:office:office" xmlns:r="http://schemas.openxmlformats.org/officeDocument/2006/relationships" xmlns:m="http://schemas.openxmlformats.org/officeDocument/2006/math" xmlns:v="urn:schemas-microsoft-com:vml" xmlns:wp14="http://schemas.microsoft.com/office/word/2010/wordprocessingDrawing" xmlns:wp="http://schemas.openxmlformats.org/drawingml/2006/wordprocessingDrawing" xmlns:w10="urn:schemas-microsoft-com:office:word" xmlns:w="http://schemas.openxmlformats.org/wordprocessingml/2006/main" xmlns:w14="http://schemas.microsoft.com/office/word/2010/wordml" xmlns:w15="http://schemas.microsoft.com/office/word/2012/wordml" xmlns:w16se="http://schemas.microsoft.com/office/word/2015/wordml/symex" xmlns:wpg="http://schemas.microsoft.com/office/word/2010/wordprocessingGroup" xmlns:wpi="http://schemas.microsoft.com/office/word/2010/wordprocessingInk" xmlns:wne="http://schemas.microsoft.com/office/word/2006/wordml" xmlns:wps="http://schemas.microsoft.com/office/word/2010/wordprocessingShape" mc:Ignorable="w14 w15 w16se wp14">
   <w:abstractNum w:abstractNumId="0" w15:restartNumberingAfterBreak="0">
     <w:nsid w:val="01611188"/>
     <w:multiLevelType w:val="hybridMultilevel"/>
@@ -6706,7 +8579,7 @@
   <w:abstractNum w:abstractNumId="9" w15:restartNumberingAfterBreak="0">
     <w:nsid w:val="6DBC2044"/>
     <w:multiLevelType w:val="multilevel"/>
-    <w:tmpl w:val="04160025"/>
+    <w:tmpl w:val="BCD4CBEE"/>
     <w:lvl w:ilvl="0">
       <w:start w:val="1"/>
       <w:numFmt w:val="decimal"/>
@@ -8696,7 +10569,7 @@
 </file>
 
 <file path=customXml/itemProps1.xml><?xml version="1.0" encoding="utf-8"?>
-<ds:datastoreItem xmlns:ds="http://schemas.openxmlformats.org/officeDocument/2006/customXml" ds:itemID="{2CE7682B-EA25-46D8-ACAF-CA3F3DAC53AF}">
+<ds:datastoreItem xmlns:ds="http://schemas.openxmlformats.org/officeDocument/2006/customXml" ds:itemID="{F1CA765A-CB2B-4B17-B425-818CECCECBF1}">
   <ds:schemaRefs>
     <ds:schemaRef ds:uri="http://schemas.openxmlformats.org/officeDocument/2006/bibliography"/>
   </ds:schemaRefs>

</xml_diff>

<commit_message>
Versão 1.0 dos documentos
Criação de dois requisitos sobre o contador na tela de veto de mapas; inserção do nome do Bruno na capa; detalhes finais e versão 1.0 dos documentos.
</commit_message>
<xml_diff>
--- a/Documento de Especificação.docx
+++ b/Documento de Especificação.docx
@@ -1,6 +1,6 @@
 
 <file path=word/document.xml><?xml version="1.0" encoding="utf-8"?>
-<w:document xmlns:wpc="http://schemas.microsoft.com/office/word/2010/wordprocessingCanvas" xmlns:cx="http://schemas.microsoft.com/office/drawing/2014/chartex" xmlns:cx1="http://schemas.microsoft.com/office/drawing/2015/9/8/chartex" xmlns:cx2="http://schemas.microsoft.com/office/drawing/2015/10/21/chartex" xmlns:cx3="http://schemas.microsoft.com/office/drawing/2016/5/9/chartex" xmlns:cx4="http://schemas.microsoft.com/office/drawing/2016/5/10/chartex" xmlns:cx5="http://schemas.microsoft.com/office/drawing/2016/5/11/chartex" xmlns:cx6="http://schemas.microsoft.com/office/drawing/2016/5/12/chartex" xmlns:cx7="http://schemas.microsoft.com/office/drawing/2016/5/13/chartex" xmlns:cx8="http://schemas.microsoft.com/office/drawing/2016/5/14/chartex" xmlns:mc="http://schemas.openxmlformats.org/markup-compatibility/2006" xmlns:o="urn:schemas-microsoft-com:office:office" xmlns:r="http://schemas.openxmlformats.org/officeDocument/2006/relationships" xmlns:m="http://schemas.openxmlformats.org/officeDocument/2006/math" xmlns:v="urn:schemas-microsoft-com:vml" xmlns:wp14="http://schemas.microsoft.com/office/word/2010/wordprocessingDrawing" xmlns:wp="http://schemas.openxmlformats.org/drawingml/2006/wordprocessingDrawing" xmlns:w10="urn:schemas-microsoft-com:office:word" xmlns:w="http://schemas.openxmlformats.org/wordprocessingml/2006/main" xmlns:w14="http://schemas.microsoft.com/office/word/2010/wordml" xmlns:w15="http://schemas.microsoft.com/office/word/2012/wordml" xmlns:w16se="http://schemas.microsoft.com/office/word/2015/wordml/symex" xmlns:wpg="http://schemas.microsoft.com/office/word/2010/wordprocessingGroup" xmlns:wpi="http://schemas.microsoft.com/office/word/2010/wordprocessingInk" xmlns:wne="http://schemas.microsoft.com/office/word/2006/wordml" xmlns:wps="http://schemas.microsoft.com/office/word/2010/wordprocessingShape" mc:Ignorable="w14 w15 w16se wp14">
+<w:document xmlns:wpc="http://schemas.microsoft.com/office/word/2010/wordprocessingCanvas" xmlns:cx="http://schemas.microsoft.com/office/drawing/2014/chartex" xmlns:cx1="http://schemas.microsoft.com/office/drawing/2015/9/8/chartex" xmlns:cx2="http://schemas.microsoft.com/office/drawing/2015/10/21/chartex" xmlns:cx3="http://schemas.microsoft.com/office/drawing/2016/5/9/chartex" xmlns:cx4="http://schemas.microsoft.com/office/drawing/2016/5/10/chartex" xmlns:cx5="http://schemas.microsoft.com/office/drawing/2016/5/11/chartex" xmlns:cx6="http://schemas.microsoft.com/office/drawing/2016/5/12/chartex" xmlns:cx7="http://schemas.microsoft.com/office/drawing/2016/5/13/chartex" xmlns:cx8="http://schemas.microsoft.com/office/drawing/2016/5/14/chartex" xmlns:mc="http://schemas.openxmlformats.org/markup-compatibility/2006" xmlns:aink="http://schemas.microsoft.com/office/drawing/2016/ink" xmlns:o="urn:schemas-microsoft-com:office:office" xmlns:r="http://schemas.openxmlformats.org/officeDocument/2006/relationships" xmlns:m="http://schemas.openxmlformats.org/officeDocument/2006/math" xmlns:v="urn:schemas-microsoft-com:vml" xmlns:wp14="http://schemas.microsoft.com/office/word/2010/wordprocessingDrawing" xmlns:wp="http://schemas.openxmlformats.org/drawingml/2006/wordprocessingDrawing" xmlns:w10="urn:schemas-microsoft-com:office:word" xmlns:w="http://schemas.openxmlformats.org/wordprocessingml/2006/main" xmlns:w14="http://schemas.microsoft.com/office/word/2010/wordml" xmlns:w15="http://schemas.microsoft.com/office/word/2012/wordml" xmlns:w16se="http://schemas.microsoft.com/office/word/2015/wordml/symex" xmlns:wpg="http://schemas.microsoft.com/office/word/2010/wordprocessingGroup" xmlns:wpi="http://schemas.microsoft.com/office/word/2010/wordprocessingInk" xmlns:wne="http://schemas.microsoft.com/office/word/2006/wordml" xmlns:wps="http://schemas.microsoft.com/office/word/2010/wordprocessingShape" mc:Ignorable="w14 w15 w16se wp14">
   <w:body>
     <w:p>
       <w:pPr>
@@ -212,6 +212,9 @@
     </w:p>
     <w:p>
       <w:pPr>
+        <w:tabs>
+          <w:tab w:val="left" w:pos="3396"/>
+        </w:tabs>
         <w:jc w:val="center"/>
         <w:rPr>
           <w:rFonts w:cs="Arial"/>
@@ -225,7 +228,7 @@
           <w:sz w:val="28"/>
           <w:szCs w:val="28"/>
         </w:rPr>
-        <w:t>FÁBIO AUGUSTO ALVES DINIZ</w:t>
+        <w:t>BRUNO NOGUEIRA RENZO</w:t>
       </w:r>
     </w:p>
     <w:p>
@@ -243,7 +246,7 @@
           <w:sz w:val="28"/>
           <w:szCs w:val="28"/>
         </w:rPr>
-        <w:t>JOÃO GABRIEL PAMPANIN DE ABREU</w:t>
+        <w:t>FÁBIO AUGUSTO ALVES DINIZ</w:t>
       </w:r>
     </w:p>
     <w:p>
@@ -261,7 +264,7 @@
           <w:sz w:val="28"/>
           <w:szCs w:val="28"/>
         </w:rPr>
-        <w:t>RAFAEL TAVARES CARVALHO BARROS</w:t>
+        <w:t>JOÃO GABRIEL PAMPANIN DE ABREU</w:t>
       </w:r>
     </w:p>
     <w:p>
@@ -273,6 +276,14 @@
           <w:szCs w:val="28"/>
         </w:rPr>
       </w:pPr>
+      <w:r>
+        <w:rPr>
+          <w:rFonts w:cs="Arial"/>
+          <w:sz w:val="28"/>
+          <w:szCs w:val="28"/>
+        </w:rPr>
+        <w:t>RAFAEL TAVARES CARVALHO BARROS</w:t>
+      </w:r>
     </w:p>
     <w:p>
       <w:pPr>
@@ -2060,7 +2071,6 @@
                 <w:szCs w:val="24"/>
               </w:rPr>
             </w:pPr>
-            <w:bookmarkStart w:id="0" w:name="_GoBack"/>
             <w:r>
               <w:rPr>
                 <w:rFonts w:cs="Arial"/>
@@ -2068,7 +2078,6 @@
               </w:rPr>
               <w:t>Correção do Diagrama de Casos de Uso, criação do Diagrama de Fluxo de Dados e correção do Histórico de Revisão.</w:t>
             </w:r>
-            <w:bookmarkEnd w:id="0"/>
           </w:p>
         </w:tc>
         <w:tc>
@@ -2097,6 +2106,262 @@
                 <w:szCs w:val="24"/>
               </w:rPr>
               <w:t>João G.</w:t>
+            </w:r>
+          </w:p>
+        </w:tc>
+      </w:tr>
+      <w:tr>
+        <w:trPr>
+          <w:cnfStyle w:val="000000100000" w:firstRow="0" w:lastRow="0" w:firstColumn="0" w:lastColumn="0" w:oddVBand="0" w:evenVBand="0" w:oddHBand="1" w:evenHBand="0" w:firstRowFirstColumn="0" w:firstRowLastColumn="0" w:lastRowFirstColumn="0" w:lastRowLastColumn="0"/>
+          <w:trHeight w:val="70"/>
+        </w:trPr>
+        <w:tc>
+          <w:tcPr>
+            <w:cnfStyle w:val="001000000000" w:firstRow="0" w:lastRow="0" w:firstColumn="1" w:lastColumn="0" w:oddVBand="0" w:evenVBand="0" w:oddHBand="0" w:evenHBand="0" w:firstRowFirstColumn="0" w:firstRowLastColumn="0" w:lastRowFirstColumn="0" w:lastRowLastColumn="0"/>
+            <w:tcW w:w="1418" w:type="dxa"/>
+            <w:vAlign w:val="center"/>
+          </w:tcPr>
+          <w:p>
+            <w:pPr>
+              <w:tabs>
+                <w:tab w:val="center" w:pos="527"/>
+                <w:tab w:val="left" w:pos="3300"/>
+                <w:tab w:val="center" w:pos="4252"/>
+              </w:tabs>
+              <w:spacing w:after="0"/>
+              <w:ind w:firstLine="0"/>
+              <w:jc w:val="center"/>
+              <w:rPr>
+                <w:rFonts w:cs="Arial"/>
+                <w:b w:val="0"/>
+                <w:szCs w:val="24"/>
+              </w:rPr>
+            </w:pPr>
+            <w:r>
+              <w:rPr>
+                <w:rFonts w:cs="Arial"/>
+                <w:b w:val="0"/>
+                <w:szCs w:val="24"/>
+              </w:rPr>
+              <w:t>03/06/2017</w:t>
+            </w:r>
+          </w:p>
+        </w:tc>
+        <w:tc>
+          <w:tcPr>
+            <w:tcW w:w="1129" w:type="dxa"/>
+            <w:vAlign w:val="center"/>
+          </w:tcPr>
+          <w:p>
+            <w:pPr>
+              <w:tabs>
+                <w:tab w:val="left" w:pos="3300"/>
+                <w:tab w:val="center" w:pos="4252"/>
+              </w:tabs>
+              <w:spacing w:after="0"/>
+              <w:ind w:firstLine="0"/>
+              <w:jc w:val="center"/>
+              <w:cnfStyle w:val="000000100000" w:firstRow="0" w:lastRow="0" w:firstColumn="0" w:lastColumn="0" w:oddVBand="0" w:evenVBand="0" w:oddHBand="1" w:evenHBand="0" w:firstRowFirstColumn="0" w:firstRowLastColumn="0" w:lastRowFirstColumn="0" w:lastRowLastColumn="0"/>
+              <w:rPr>
+                <w:rFonts w:cs="Arial"/>
+                <w:szCs w:val="24"/>
+              </w:rPr>
+            </w:pPr>
+            <w:r>
+              <w:rPr>
+                <w:rFonts w:cs="Arial"/>
+                <w:szCs w:val="24"/>
+              </w:rPr>
+              <w:t>0.9.1</w:t>
+            </w:r>
+          </w:p>
+        </w:tc>
+        <w:tc>
+          <w:tcPr>
+            <w:tcW w:w="5394" w:type="dxa"/>
+            <w:vAlign w:val="center"/>
+          </w:tcPr>
+          <w:p>
+            <w:pPr>
+              <w:tabs>
+                <w:tab w:val="left" w:pos="3300"/>
+                <w:tab w:val="center" w:pos="4252"/>
+              </w:tabs>
+              <w:spacing w:after="0"/>
+              <w:ind w:firstLine="0"/>
+              <w:jc w:val="center"/>
+              <w:cnfStyle w:val="000000100000" w:firstRow="0" w:lastRow="0" w:firstColumn="0" w:lastColumn="0" w:oddVBand="0" w:evenVBand="0" w:oddHBand="1" w:evenHBand="0" w:firstRowFirstColumn="0" w:firstRowLastColumn="0" w:lastRowFirstColumn="0" w:lastRowLastColumn="0"/>
+              <w:rPr>
+                <w:rFonts w:cs="Arial"/>
+                <w:szCs w:val="24"/>
+              </w:rPr>
+            </w:pPr>
+            <w:r>
+              <w:rPr>
+                <w:rFonts w:cs="Arial"/>
+                <w:szCs w:val="24"/>
+              </w:rPr>
+              <w:t>Adição do Responsável nos Casos de Uso Textuais; novo Caso de Uso Textual; adição do nome do Bruno na capa.</w:t>
+            </w:r>
+          </w:p>
+        </w:tc>
+        <w:tc>
+          <w:tcPr>
+            <w:tcW w:w="1120" w:type="dxa"/>
+            <w:vAlign w:val="center"/>
+          </w:tcPr>
+          <w:p>
+            <w:pPr>
+              <w:tabs>
+                <w:tab w:val="left" w:pos="3300"/>
+                <w:tab w:val="center" w:pos="4252"/>
+              </w:tabs>
+              <w:spacing w:after="0"/>
+              <w:ind w:firstLine="0"/>
+              <w:jc w:val="center"/>
+              <w:cnfStyle w:val="000000100000" w:firstRow="0" w:lastRow="0" w:firstColumn="0" w:lastColumn="0" w:oddVBand="0" w:evenVBand="0" w:oddHBand="1" w:evenHBand="0" w:firstRowFirstColumn="0" w:firstRowLastColumn="0" w:lastRowFirstColumn="0" w:lastRowLastColumn="0"/>
+              <w:rPr>
+                <w:rFonts w:cs="Arial"/>
+                <w:szCs w:val="24"/>
+              </w:rPr>
+            </w:pPr>
+            <w:r>
+              <w:rPr>
+                <w:rFonts w:cs="Arial"/>
+                <w:szCs w:val="24"/>
+              </w:rPr>
+              <w:t>Rafael</w:t>
+            </w:r>
+          </w:p>
+        </w:tc>
+      </w:tr>
+      <w:tr>
+        <w:trPr>
+          <w:trHeight w:val="70"/>
+        </w:trPr>
+        <w:tc>
+          <w:tcPr>
+            <w:cnfStyle w:val="001000000000" w:firstRow="0" w:lastRow="0" w:firstColumn="1" w:lastColumn="0" w:oddVBand="0" w:evenVBand="0" w:oddHBand="0" w:evenHBand="0" w:firstRowFirstColumn="0" w:firstRowLastColumn="0" w:lastRowFirstColumn="0" w:lastRowLastColumn="0"/>
+            <w:tcW w:w="1418" w:type="dxa"/>
+            <w:vAlign w:val="center"/>
+          </w:tcPr>
+          <w:p>
+            <w:pPr>
+              <w:tabs>
+                <w:tab w:val="center" w:pos="527"/>
+                <w:tab w:val="left" w:pos="3300"/>
+                <w:tab w:val="center" w:pos="4252"/>
+              </w:tabs>
+              <w:spacing w:after="0"/>
+              <w:ind w:firstLine="0"/>
+              <w:jc w:val="center"/>
+              <w:rPr>
+                <w:rFonts w:cs="Arial"/>
+                <w:b w:val="0"/>
+                <w:szCs w:val="24"/>
+              </w:rPr>
+            </w:pPr>
+            <w:r>
+              <w:rPr>
+                <w:rFonts w:cs="Arial"/>
+                <w:b w:val="0"/>
+                <w:szCs w:val="24"/>
+              </w:rPr>
+              <w:t>05/06/2017</w:t>
+            </w:r>
+          </w:p>
+        </w:tc>
+        <w:tc>
+          <w:tcPr>
+            <w:tcW w:w="1129" w:type="dxa"/>
+            <w:vAlign w:val="center"/>
+          </w:tcPr>
+          <w:p>
+            <w:pPr>
+              <w:tabs>
+                <w:tab w:val="left" w:pos="3300"/>
+                <w:tab w:val="center" w:pos="4252"/>
+              </w:tabs>
+              <w:spacing w:after="0"/>
+              <w:ind w:firstLine="0"/>
+              <w:jc w:val="center"/>
+              <w:cnfStyle w:val="000000000000" w:firstRow="0" w:lastRow="0" w:firstColumn="0" w:lastColumn="0" w:oddVBand="0" w:evenVBand="0" w:oddHBand="0" w:evenHBand="0" w:firstRowFirstColumn="0" w:firstRowLastColumn="0" w:lastRowFirstColumn="0" w:lastRowLastColumn="0"/>
+              <w:rPr>
+                <w:rFonts w:cs="Arial"/>
+                <w:szCs w:val="24"/>
+              </w:rPr>
+            </w:pPr>
+            <w:r>
+              <w:rPr>
+                <w:rFonts w:cs="Arial"/>
+                <w:szCs w:val="24"/>
+              </w:rPr>
+              <w:t>1.0</w:t>
+            </w:r>
+          </w:p>
+        </w:tc>
+        <w:tc>
+          <w:tcPr>
+            <w:tcW w:w="5394" w:type="dxa"/>
+            <w:vAlign w:val="center"/>
+          </w:tcPr>
+          <w:p>
+            <w:pPr>
+              <w:tabs>
+                <w:tab w:val="left" w:pos="3300"/>
+                <w:tab w:val="center" w:pos="4252"/>
+              </w:tabs>
+              <w:spacing w:after="0"/>
+              <w:ind w:firstLine="0"/>
+              <w:jc w:val="center"/>
+              <w:cnfStyle w:val="000000000000" w:firstRow="0" w:lastRow="0" w:firstColumn="0" w:lastColumn="0" w:oddVBand="0" w:evenVBand="0" w:oddHBand="0" w:evenHBand="0" w:firstRowFirstColumn="0" w:firstRowLastColumn="0" w:lastRowFirstColumn="0" w:lastRowLastColumn="0"/>
+              <w:rPr>
+                <w:rFonts w:cs="Arial"/>
+                <w:szCs w:val="24"/>
+              </w:rPr>
+            </w:pPr>
+            <w:r>
+              <w:rPr>
+                <w:rFonts w:cs="Arial"/>
+                <w:szCs w:val="24"/>
+              </w:rPr>
+              <w:t>Inserção de requisitos sobre o timer do veto, d</w:t>
+            </w:r>
+            <w:r>
+              <w:rPr>
+                <w:rFonts w:cs="Arial"/>
+                <w:szCs w:val="24"/>
+              </w:rPr>
+              <w:t>etalhes finais e versão 1.0.</w:t>
+            </w:r>
+          </w:p>
+        </w:tc>
+        <w:tc>
+          <w:tcPr>
+            <w:tcW w:w="1120" w:type="dxa"/>
+            <w:vAlign w:val="center"/>
+          </w:tcPr>
+          <w:p>
+            <w:pPr>
+              <w:tabs>
+                <w:tab w:val="left" w:pos="3300"/>
+                <w:tab w:val="center" w:pos="4252"/>
+              </w:tabs>
+              <w:spacing w:after="0"/>
+              <w:ind w:firstLine="0"/>
+              <w:jc w:val="center"/>
+              <w:cnfStyle w:val="000000000000" w:firstRow="0" w:lastRow="0" w:firstColumn="0" w:lastColumn="0" w:oddVBand="0" w:evenVBand="0" w:oddHBand="0" w:evenHBand="0" w:firstRowFirstColumn="0" w:firstRowLastColumn="0" w:lastRowFirstColumn="0" w:lastRowLastColumn="0"/>
+              <w:rPr>
+                <w:rFonts w:cs="Arial"/>
+                <w:szCs w:val="24"/>
+              </w:rPr>
+            </w:pPr>
+            <w:r>
+              <w:rPr>
+                <w:rFonts w:cs="Arial"/>
+                <w:szCs w:val="24"/>
+              </w:rPr>
+              <w:t>Rafael</w:t>
             </w:r>
           </w:p>
         </w:tc>
@@ -2153,7 +2418,12 @@
             <w:ind w:left="432" w:hanging="432"/>
           </w:pPr>
           <w:r>
-            <w:t>Sumário</w:t>
+            <w:t>Sum</w:t>
+          </w:r>
+          <w:bookmarkStart w:id="0" w:name="_GoBack"/>
+          <w:bookmarkEnd w:id="0"/>
+          <w:r>
+            <w:t>ário</w:t>
           </w:r>
         </w:p>
         <w:p>
@@ -2178,7 +2448,7 @@
           <w:r>
             <w:fldChar w:fldCharType="separate"/>
           </w:r>
-          <w:hyperlink w:anchor="_Toc482956136" w:history="1">
+          <w:hyperlink w:anchor="_Toc484416141" w:history="1">
             <w:r>
               <w:rPr>
                 <w:rStyle w:val="Hyperlink"/>
@@ -2220,7 +2490,7 @@
                 <w:noProof/>
                 <w:webHidden/>
               </w:rPr>
-              <w:instrText xml:space="preserve"> PAGEREF _Toc482956136 \h </w:instrText>
+              <w:instrText xml:space="preserve"> PAGEREF _Toc484416141 \h </w:instrText>
             </w:r>
             <w:r>
               <w:rPr>
@@ -2264,7 +2534,7 @@
               <w:sz w:val="22"/>
             </w:rPr>
           </w:pPr>
-          <w:hyperlink w:anchor="_Toc482956137" w:history="1">
+          <w:hyperlink w:anchor="_Toc484416142" w:history="1">
             <w:r>
               <w:rPr>
                 <w:rStyle w:val="Hyperlink"/>
@@ -2306,7 +2576,7 @@
                 <w:noProof/>
                 <w:webHidden/>
               </w:rPr>
-              <w:instrText xml:space="preserve"> PAGEREF _Toc482956137 \h </w:instrText>
+              <w:instrText xml:space="preserve"> PAGEREF _Toc484416142 \h </w:instrText>
             </w:r>
             <w:r>
               <w:rPr>
@@ -2350,7 +2620,7 @@
               <w:sz w:val="22"/>
             </w:rPr>
           </w:pPr>
-          <w:hyperlink w:anchor="_Toc482956138" w:history="1">
+          <w:hyperlink w:anchor="_Toc484416143" w:history="1">
             <w:r>
               <w:rPr>
                 <w:rStyle w:val="Hyperlink"/>
@@ -2392,7 +2662,7 @@
                 <w:noProof/>
                 <w:webHidden/>
               </w:rPr>
-              <w:instrText xml:space="preserve"> PAGEREF _Toc482956138 \h </w:instrText>
+              <w:instrText xml:space="preserve"> PAGEREF _Toc484416143 \h </w:instrText>
             </w:r>
             <w:r>
               <w:rPr>
@@ -2436,7 +2706,7 @@
               <w:sz w:val="22"/>
             </w:rPr>
           </w:pPr>
-          <w:hyperlink w:anchor="_Toc482956139" w:history="1">
+          <w:hyperlink w:anchor="_Toc484416144" w:history="1">
             <w:r>
               <w:rPr>
                 <w:rStyle w:val="Hyperlink"/>
@@ -2478,7 +2748,7 @@
                 <w:noProof/>
                 <w:webHidden/>
               </w:rPr>
-              <w:instrText xml:space="preserve"> PAGEREF _Toc482956139 \h </w:instrText>
+              <w:instrText xml:space="preserve"> PAGEREF _Toc484416144 \h </w:instrText>
             </w:r>
             <w:r>
               <w:rPr>
@@ -2522,7 +2792,7 @@
               <w:sz w:val="22"/>
             </w:rPr>
           </w:pPr>
-          <w:hyperlink w:anchor="_Toc482956140" w:history="1">
+          <w:hyperlink w:anchor="_Toc484416145" w:history="1">
             <w:r>
               <w:rPr>
                 <w:rStyle w:val="Hyperlink"/>
@@ -2564,7 +2834,7 @@
                 <w:noProof/>
                 <w:webHidden/>
               </w:rPr>
-              <w:instrText xml:space="preserve"> PAGEREF _Toc482956140 \h </w:instrText>
+              <w:instrText xml:space="preserve"> PAGEREF _Toc484416145 \h </w:instrText>
             </w:r>
             <w:r>
               <w:rPr>
@@ -2608,7 +2878,7 @@
               <w:sz w:val="22"/>
             </w:rPr>
           </w:pPr>
-          <w:hyperlink w:anchor="_Toc482956141" w:history="1">
+          <w:hyperlink w:anchor="_Toc484416146" w:history="1">
             <w:r>
               <w:rPr>
                 <w:rStyle w:val="Hyperlink"/>
@@ -2650,7 +2920,7 @@
                 <w:noProof/>
                 <w:webHidden/>
               </w:rPr>
-              <w:instrText xml:space="preserve"> PAGEREF _Toc482956141 \h </w:instrText>
+              <w:instrText xml:space="preserve"> PAGEREF _Toc484416146 \h </w:instrText>
             </w:r>
             <w:r>
               <w:rPr>
@@ -2694,7 +2964,7 @@
               <w:sz w:val="22"/>
             </w:rPr>
           </w:pPr>
-          <w:hyperlink w:anchor="_Toc482956142" w:history="1">
+          <w:hyperlink w:anchor="_Toc484416147" w:history="1">
             <w:r>
               <w:rPr>
                 <w:rStyle w:val="Hyperlink"/>
@@ -2736,7 +3006,7 @@
                 <w:noProof/>
                 <w:webHidden/>
               </w:rPr>
-              <w:instrText xml:space="preserve"> PAGEREF _Toc482956142 \h </w:instrText>
+              <w:instrText xml:space="preserve"> PAGEREF _Toc484416147 \h </w:instrText>
             </w:r>
             <w:r>
               <w:rPr>
@@ -2780,7 +3050,7 @@
               <w:sz w:val="22"/>
             </w:rPr>
           </w:pPr>
-          <w:hyperlink w:anchor="_Toc482956143" w:history="1">
+          <w:hyperlink w:anchor="_Toc484416148" w:history="1">
             <w:r>
               <w:rPr>
                 <w:rStyle w:val="Hyperlink"/>
@@ -2822,7 +3092,7 @@
                 <w:noProof/>
                 <w:webHidden/>
               </w:rPr>
-              <w:instrText xml:space="preserve"> PAGEREF _Toc482956143 \h </w:instrText>
+              <w:instrText xml:space="preserve"> PAGEREF _Toc484416148 \h </w:instrText>
             </w:r>
             <w:r>
               <w:rPr>
@@ -2866,7 +3136,7 @@
               <w:sz w:val="22"/>
             </w:rPr>
           </w:pPr>
-          <w:hyperlink w:anchor="_Toc482956144" w:history="1">
+          <w:hyperlink w:anchor="_Toc484416149" w:history="1">
             <w:r>
               <w:rPr>
                 <w:rStyle w:val="Hyperlink"/>
@@ -2908,7 +3178,7 @@
                 <w:noProof/>
                 <w:webHidden/>
               </w:rPr>
-              <w:instrText xml:space="preserve"> PAGEREF _Toc482956144 \h </w:instrText>
+              <w:instrText xml:space="preserve"> PAGEREF _Toc484416149 \h </w:instrText>
             </w:r>
             <w:r>
               <w:rPr>
@@ -2951,7 +3221,7 @@
               <w:sz w:val="22"/>
             </w:rPr>
           </w:pPr>
-          <w:hyperlink w:anchor="_Toc482956145" w:history="1">
+          <w:hyperlink w:anchor="_Toc484416150" w:history="1">
             <w:r>
               <w:rPr>
                 <w:rStyle w:val="Hyperlink"/>
@@ -2978,7 +3248,7 @@
                 <w:noProof/>
                 <w:webHidden/>
               </w:rPr>
-              <w:instrText xml:space="preserve"> PAGEREF _Toc482956145 \h </w:instrText>
+              <w:instrText xml:space="preserve"> PAGEREF _Toc484416150 \h </w:instrText>
             </w:r>
             <w:r>
               <w:rPr>
@@ -3021,7 +3291,7 @@
               <w:sz w:val="22"/>
             </w:rPr>
           </w:pPr>
-          <w:hyperlink w:anchor="_Toc482956146" w:history="1">
+          <w:hyperlink w:anchor="_Toc484416151" w:history="1">
             <w:r>
               <w:rPr>
                 <w:rStyle w:val="Hyperlink"/>
@@ -3048,7 +3318,7 @@
                 <w:noProof/>
                 <w:webHidden/>
               </w:rPr>
-              <w:instrText xml:space="preserve"> PAGEREF _Toc482956146 \h </w:instrText>
+              <w:instrText xml:space="preserve"> PAGEREF _Toc484416151 \h </w:instrText>
             </w:r>
             <w:r>
               <w:rPr>
@@ -3091,7 +3361,7 @@
               <w:sz w:val="22"/>
             </w:rPr>
           </w:pPr>
-          <w:hyperlink w:anchor="_Toc482956147" w:history="1">
+          <w:hyperlink w:anchor="_Toc484416152" w:history="1">
             <w:r>
               <w:rPr>
                 <w:rStyle w:val="Hyperlink"/>
@@ -3119,7 +3389,7 @@
                 <w:noProof/>
                 <w:webHidden/>
               </w:rPr>
-              <w:instrText xml:space="preserve"> PAGEREF _Toc482956147 \h </w:instrText>
+              <w:instrText xml:space="preserve"> PAGEREF _Toc484416152 \h </w:instrText>
             </w:r>
             <w:r>
               <w:rPr>
@@ -3139,7 +3409,7 @@
                 <w:noProof/>
                 <w:webHidden/>
               </w:rPr>
-              <w:t>8</w:t>
+              <w:t>9</w:t>
             </w:r>
             <w:r>
               <w:rPr>
@@ -3162,7 +3432,7 @@
               <w:sz w:val="22"/>
             </w:rPr>
           </w:pPr>
-          <w:hyperlink w:anchor="_Toc482956148" w:history="1">
+          <w:hyperlink w:anchor="_Toc484416153" w:history="1">
             <w:r>
               <w:rPr>
                 <w:rStyle w:val="Hyperlink"/>
@@ -3189,7 +3459,7 @@
                 <w:noProof/>
                 <w:webHidden/>
               </w:rPr>
-              <w:instrText xml:space="preserve"> PAGEREF _Toc482956148 \h </w:instrText>
+              <w:instrText xml:space="preserve"> PAGEREF _Toc484416153 \h </w:instrText>
             </w:r>
             <w:r>
               <w:rPr>
@@ -3209,7 +3479,7 @@
                 <w:noProof/>
                 <w:webHidden/>
               </w:rPr>
-              <w:t>8</w:t>
+              <w:t>9</w:t>
             </w:r>
             <w:r>
               <w:rPr>
@@ -3232,7 +3502,7 @@
               <w:sz w:val="22"/>
             </w:rPr>
           </w:pPr>
-          <w:hyperlink w:anchor="_Toc482956149" w:history="1">
+          <w:hyperlink w:anchor="_Toc484416154" w:history="1">
             <w:r>
               <w:rPr>
                 <w:rStyle w:val="Hyperlink"/>
@@ -3259,7 +3529,7 @@
                 <w:noProof/>
                 <w:webHidden/>
               </w:rPr>
-              <w:instrText xml:space="preserve"> PAGEREF _Toc482956149 \h </w:instrText>
+              <w:instrText xml:space="preserve"> PAGEREF _Toc484416154 \h </w:instrText>
             </w:r>
             <w:r>
               <w:rPr>
@@ -3279,7 +3549,7 @@
                 <w:noProof/>
                 <w:webHidden/>
               </w:rPr>
-              <w:t>8</w:t>
+              <w:t>9</w:t>
             </w:r>
             <w:r>
               <w:rPr>
@@ -3302,7 +3572,7 @@
               <w:sz w:val="22"/>
             </w:rPr>
           </w:pPr>
-          <w:hyperlink w:anchor="_Toc482956150" w:history="1">
+          <w:hyperlink w:anchor="_Toc484416155" w:history="1">
             <w:r>
               <w:rPr>
                 <w:rStyle w:val="Hyperlink"/>
@@ -3329,7 +3599,7 @@
                 <w:noProof/>
                 <w:webHidden/>
               </w:rPr>
-              <w:instrText xml:space="preserve"> PAGEREF _Toc482956150 \h </w:instrText>
+              <w:instrText xml:space="preserve"> PAGEREF _Toc484416155 \h </w:instrText>
             </w:r>
             <w:r>
               <w:rPr>
@@ -3349,7 +3619,7 @@
                 <w:noProof/>
                 <w:webHidden/>
               </w:rPr>
-              <w:t>9</w:t>
+              <w:t>10</w:t>
             </w:r>
             <w:r>
               <w:rPr>
@@ -3372,7 +3642,7 @@
               <w:sz w:val="22"/>
             </w:rPr>
           </w:pPr>
-          <w:hyperlink w:anchor="_Toc482956151" w:history="1">
+          <w:hyperlink w:anchor="_Toc484416156" w:history="1">
             <w:r>
               <w:rPr>
                 <w:rStyle w:val="Hyperlink"/>
@@ -3399,7 +3669,7 @@
                 <w:noProof/>
                 <w:webHidden/>
               </w:rPr>
-              <w:instrText xml:space="preserve"> PAGEREF _Toc482956151 \h </w:instrText>
+              <w:instrText xml:space="preserve"> PAGEREF _Toc484416156 \h </w:instrText>
             </w:r>
             <w:r>
               <w:rPr>
@@ -3419,7 +3689,7 @@
                 <w:noProof/>
                 <w:webHidden/>
               </w:rPr>
-              <w:t>9</w:t>
+              <w:t>10</w:t>
             </w:r>
             <w:r>
               <w:rPr>
@@ -3462,7 +3732,7 @@
       <w:pPr>
         <w:pStyle w:val="Ttulo1"/>
       </w:pPr>
-      <w:bookmarkStart w:id="1" w:name="_Toc482956136"/>
+      <w:bookmarkStart w:id="1" w:name="_Toc484416141"/>
       <w:r>
         <w:lastRenderedPageBreak/>
         <w:t>Introdução</w:t>
@@ -3473,7 +3743,7 @@
       <w:pPr>
         <w:pStyle w:val="Ttulo2"/>
       </w:pPr>
-      <w:bookmarkStart w:id="2" w:name="_Toc482956137"/>
+      <w:bookmarkStart w:id="2" w:name="_Toc484416142"/>
       <w:r>
         <w:t>Escopo</w:t>
       </w:r>
@@ -3565,7 +3835,7 @@
       <w:pPr>
         <w:pStyle w:val="Ttulo2"/>
       </w:pPr>
-      <w:bookmarkStart w:id="3" w:name="_Toc482956138"/>
+      <w:bookmarkStart w:id="3" w:name="_Toc484416143"/>
       <w:r>
         <w:t>Descrição dos Stakeholders</w:t>
       </w:r>
@@ -3686,7 +3956,7 @@
       <w:pPr>
         <w:pStyle w:val="Ttulo1"/>
       </w:pPr>
-      <w:bookmarkStart w:id="4" w:name="_Toc482956139"/>
+      <w:bookmarkStart w:id="4" w:name="_Toc484416144"/>
       <w:r>
         <w:t>Descrição Geral</w:t>
       </w:r>
@@ -3696,7 +3966,7 @@
       <w:pPr>
         <w:pStyle w:val="Ttulo2"/>
       </w:pPr>
-      <w:bookmarkStart w:id="5" w:name="_Toc482956140"/>
+      <w:bookmarkStart w:id="5" w:name="_Toc484416145"/>
       <w:r>
         <w:t>Descrição do Público-Alvo</w:t>
       </w:r>
@@ -3711,7 +3981,7 @@
       <w:pPr>
         <w:pStyle w:val="Ttulo2"/>
       </w:pPr>
-      <w:bookmarkStart w:id="6" w:name="_Toc482956141"/>
+      <w:bookmarkStart w:id="6" w:name="_Toc484416146"/>
       <w:r>
         <w:lastRenderedPageBreak/>
         <w:t>Restrições</w:t>
@@ -3776,7 +4046,7 @@
       <w:pPr>
         <w:pStyle w:val="Ttulo1"/>
       </w:pPr>
-      <w:bookmarkStart w:id="7" w:name="_Toc482956142"/>
+      <w:bookmarkStart w:id="7" w:name="_Toc484416147"/>
       <w:r>
         <w:t>Requisitos</w:t>
       </w:r>
@@ -3786,7 +4056,7 @@
       <w:pPr>
         <w:pStyle w:val="Ttulo2"/>
       </w:pPr>
-      <w:bookmarkStart w:id="8" w:name="_Toc482956143"/>
+      <w:bookmarkStart w:id="8" w:name="_Toc484416148"/>
       <w:r>
         <w:t>Requisitos Funcionais</w:t>
       </w:r>
@@ -4049,13 +4319,46 @@
     </w:p>
     <w:p>
       <w:pPr>
+        <w:pStyle w:val="PargrafodaLista"/>
+        <w:numPr>
+          <w:ilvl w:val="0"/>
+          <w:numId w:val="9"/>
+        </w:numPr>
+        <w:spacing w:after="160"/>
+      </w:pPr>
+      <w:bookmarkStart w:id="9" w:name="_Hlk484415909"/>
+      <w:r>
+        <w:t>Assim que estiver na tela de veto de mapas, o sistema deverá contar 60 segundos para cada veto.</w:t>
+      </w:r>
+      <w:r>
+        <w:t xml:space="preserve"> </w:t>
+      </w:r>
+    </w:p>
+    <w:p>
+      <w:pPr>
+        <w:pStyle w:val="PargrafodaLista"/>
+        <w:numPr>
+          <w:ilvl w:val="0"/>
+          <w:numId w:val="9"/>
+        </w:numPr>
+        <w:spacing w:after="160"/>
+      </w:pPr>
+      <w:bookmarkStart w:id="10" w:name="_Hlk484415999"/>
+      <w:bookmarkEnd w:id="9"/>
+      <w:r>
+        <w:t>Se o time não votar em 60 segundos, o sistema deverá trocar o time que poderá votar.</w:t>
+      </w:r>
+    </w:p>
+    <w:p>
+      <w:pPr>
         <w:pStyle w:val="Ttulo2"/>
       </w:pPr>
-      <w:bookmarkStart w:id="9" w:name="_Toc482956144"/>
+      <w:bookmarkStart w:id="11" w:name="_Toc484416149"/>
+      <w:bookmarkEnd w:id="10"/>
       <w:r>
         <w:t>Requisitos de Qualidade</w:t>
       </w:r>
-      <w:bookmarkEnd w:id="9"/>
+      <w:bookmarkEnd w:id="11"/>
     </w:p>
     <w:p>
       <w:pPr>
@@ -4144,7 +4447,7 @@
           <w:ilvl w:val="0"/>
           <w:numId w:val="10"/>
         </w:numPr>
-        <w:spacing w:after="160"/>
+        <w:spacing w:after="200" w:line="276" w:lineRule="auto"/>
       </w:pPr>
       <w:r>
         <w:t>Ao entrar na tela de escolha de mapas</w:t>
@@ -4176,13 +4479,6 @@
       <w:r>
         <w:t xml:space="preserve"> presentes na atual campanha ativa do jogo.</w:t>
       </w:r>
-    </w:p>
-    <w:p>
-      <w:pPr>
-        <w:spacing w:after="200" w:line="276" w:lineRule="auto"/>
-        <w:ind w:firstLine="0"/>
-        <w:jc w:val="left"/>
-      </w:pPr>
       <w:r>
         <w:br w:type="page"/>
       </w:r>
@@ -4196,12 +4492,12 @@
         </w:numPr>
         <w:ind w:left="432" w:hanging="432"/>
       </w:pPr>
-      <w:bookmarkStart w:id="10" w:name="_Toc482956145"/>
+      <w:bookmarkStart w:id="12" w:name="_Toc484416150"/>
       <w:r>
         <w:lastRenderedPageBreak/>
         <w:t>Apêndices</w:t>
       </w:r>
-      <w:bookmarkEnd w:id="10"/>
+      <w:bookmarkEnd w:id="12"/>
     </w:p>
     <w:p>
       <w:pPr>
@@ -4212,7 +4508,7 @@
         </w:numPr>
         <w:ind w:left="578" w:hanging="578"/>
       </w:pPr>
-      <w:bookmarkStart w:id="11" w:name="_Toc482956146"/>
+      <w:bookmarkStart w:id="13" w:name="_Toc484416151"/>
       <w:r>
         <w:t xml:space="preserve">Casos de </w:t>
       </w:r>
@@ -4231,10 +4527,10 @@
       <w:r>
         <w:t>ais</w:t>
       </w:r>
-      <w:bookmarkEnd w:id="11"/>
-    </w:p>
-    <w:p>
-      <w:bookmarkStart w:id="12" w:name="_Hlk481069755"/>
+      <w:bookmarkEnd w:id="13"/>
+    </w:p>
+    <w:p>
+      <w:bookmarkStart w:id="14" w:name="_Hlk481069755"/>
       <w:r>
         <w:rPr>
           <w:b/>
@@ -4293,20 +4589,307 @@
         <w:t xml:space="preserve"> </w:t>
       </w:r>
       <w:r>
-        <w:t>Baixa</w:t>
-      </w:r>
+        <w:t>Baixa.</w:t>
+      </w:r>
+    </w:p>
+    <w:p>
+      <w:pPr>
+        <w:rPr>
+          <w:b/>
+        </w:rPr>
+      </w:pPr>
+      <w:proofErr w:type="spellStart"/>
+      <w:r>
+        <w:rPr>
+          <w:b/>
+        </w:rPr>
+        <w:t>Criticalidade</w:t>
+      </w:r>
+      <w:proofErr w:type="spellEnd"/>
+      <w:r>
+        <w:rPr>
+          <w:b/>
+        </w:rPr>
+        <w:t>:</w:t>
+      </w:r>
+      <w:r>
+        <w:rPr>
+          <w:b/>
+        </w:rPr>
+        <w:t xml:space="preserve"> </w:t>
+      </w:r>
+      <w:r>
+        <w:t>Baixa.</w:t>
+      </w:r>
+    </w:p>
+    <w:p>
+      <w:r>
+        <w:rPr>
+          <w:b/>
+        </w:rPr>
+        <w:t>Fonte:</w:t>
+      </w:r>
+      <w:r>
+        <w:rPr>
+          <w:b/>
+        </w:rPr>
+        <w:t xml:space="preserve"> </w:t>
+      </w:r>
+      <w:r>
+        <w:t xml:space="preserve">Gabriel </w:t>
+      </w:r>
+      <w:proofErr w:type="spellStart"/>
+      <w:r>
+        <w:t>Kiciolar</w:t>
+      </w:r>
+      <w:proofErr w:type="spellEnd"/>
       <w:r>
         <w:t>.</w:t>
       </w:r>
     </w:p>
     <w:p>
-      <w:pPr>
-        <w:rPr>
-          <w:b/>
-        </w:rPr>
-      </w:pPr>
+      <w:r>
+        <w:rPr>
+          <w:b/>
+        </w:rPr>
+        <w:t>Responsável:</w:t>
+      </w:r>
+      <w:r>
+        <w:t xml:space="preserve"> </w:t>
+      </w:r>
+      <w:r>
+        <w:t>Rafael Tavares.</w:t>
+      </w:r>
+    </w:p>
+    <w:p>
+      <w:r>
+        <w:rPr>
+          <w:b/>
+        </w:rPr>
+        <w:t>Descrição:</w:t>
+      </w:r>
+      <w:r>
+        <w:t xml:space="preserve"> Ao iniciar o programa</w:t>
+      </w:r>
+      <w:r>
+        <w:t>,</w:t>
+      </w:r>
+      <w:r>
+        <w:t xml:space="preserve"> aparecerá uma tela onde o usuário irá criar os times que disputarão a partida</w:t>
+      </w:r>
+      <w:r>
+        <w:fldChar w:fldCharType="begin"/>
+      </w:r>
+      <w:r>
+        <w:instrText xml:space="preserve"> XE "</w:instrText>
+      </w:r>
+      <w:r>
+        <w:instrText>partida</w:instrText>
+      </w:r>
+      <w:r>
+        <w:instrText xml:space="preserve">" </w:instrText>
+      </w:r>
+      <w:r>
+        <w:fldChar w:fldCharType="end"/>
+      </w:r>
+      <w:r>
+        <w:t>.</w:t>
+      </w:r>
+    </w:p>
+    <w:p>
+      <w:r>
+        <w:rPr>
+          <w:b/>
+        </w:rPr>
+        <w:t>Trigger:</w:t>
+      </w:r>
+      <w:r>
+        <w:t xml:space="preserve"> Abrir o programa.</w:t>
+      </w:r>
+    </w:p>
+    <w:p>
+      <w:r>
+        <w:rPr>
+          <w:b/>
+        </w:rPr>
+        <w:t>Atores:</w:t>
+      </w:r>
+      <w:r>
+        <w:t xml:space="preserve"> Usuário.</w:t>
+      </w:r>
+    </w:p>
+    <w:p>
+      <w:r>
+        <w:rPr>
+          <w:b/>
+        </w:rPr>
+        <w:t>Pré-Condições:</w:t>
+      </w:r>
+      <w:r>
+        <w:t xml:space="preserve"> Ter ao menos 5 jogadores para cada equipe.</w:t>
+      </w:r>
+    </w:p>
+    <w:p>
+      <w:r>
+        <w:rPr>
+          <w:b/>
+        </w:rPr>
+        <w:t>Pós-Condições:</w:t>
+      </w:r>
+      <w:r>
+        <w:t xml:space="preserve"> Escolher tipo de confronto.</w:t>
+      </w:r>
+    </w:p>
+    <w:p>
+      <w:r>
+        <w:rPr>
+          <w:b/>
+        </w:rPr>
+        <w:t>Resultado:</w:t>
+      </w:r>
+      <w:r>
+        <w:t xml:space="preserve"> </w:t>
+      </w:r>
+      <w:r>
+        <w:t>O sistema armazenará</w:t>
+      </w:r>
+      <w:r>
+        <w:t xml:space="preserve"> os times</w:t>
+      </w:r>
+      <w:r>
+        <w:t xml:space="preserve"> que vetarão os mapas posteriormente.</w:t>
+      </w:r>
+    </w:p>
+    <w:p>
+      <w:r>
+        <w:rPr>
+          <w:b/>
+        </w:rPr>
+        <w:t>Cenário Principal:</w:t>
+      </w:r>
+      <w:r>
+        <w:t xml:space="preserve"> Iniciar partida</w:t>
+      </w:r>
+      <w:r>
+        <w:fldChar w:fldCharType="begin"/>
+      </w:r>
+      <w:r>
+        <w:instrText xml:space="preserve"> XE "</w:instrText>
+      </w:r>
+      <w:r>
+        <w:instrText>partida</w:instrText>
+      </w:r>
+      <w:r>
+        <w:instrText xml:space="preserve">" </w:instrText>
+      </w:r>
+      <w:r>
+        <w:fldChar w:fldCharType="end"/>
+      </w:r>
+      <w:r>
+        <w:t xml:space="preserve"> do </w:t>
+      </w:r>
       <w:proofErr w:type="spellStart"/>
       <w:r>
+        <w:t>Counter</w:t>
+      </w:r>
+      <w:proofErr w:type="spellEnd"/>
+      <w:r>
+        <w:t xml:space="preserve"> Strike.</w:t>
+      </w:r>
+      <w:r>
+        <w:fldChar w:fldCharType="begin"/>
+      </w:r>
+      <w:r>
+        <w:instrText xml:space="preserve"> XE "</w:instrText>
+      </w:r>
+      <w:r>
+        <w:instrText>Counter Strike</w:instrText>
+      </w:r>
+      <w:r>
+        <w:instrText xml:space="preserve">" </w:instrText>
+      </w:r>
+      <w:r>
+        <w:fldChar w:fldCharType="end"/>
+      </w:r>
+    </w:p>
+    <w:p>
+      <w:pPr>
+        <w:rPr>
+          <w:b/>
+        </w:rPr>
+      </w:pPr>
+      <w:r>
+        <w:rPr>
+          <w:b/>
+        </w:rPr>
+        <w:t>Cenários Alternativos:</w:t>
+      </w:r>
+    </w:p>
+    <w:p/>
+    <w:p>
+      <w:r>
+        <w:rPr>
+          <w:b/>
+        </w:rPr>
+        <w:t>Identificador:</w:t>
+      </w:r>
+      <w:r>
+        <w:t xml:space="preserve"> C02.</w:t>
+      </w:r>
+    </w:p>
+    <w:p>
+      <w:r>
+        <w:rPr>
+          <w:b/>
+        </w:rPr>
+        <w:t>Caso de Uso:</w:t>
+      </w:r>
+      <w:r>
+        <w:t xml:space="preserve"> Escolher </w:t>
+      </w:r>
+      <w:r>
+        <w:t>t</w:t>
+      </w:r>
+      <w:r>
+        <w:t>ipo de confronto.</w:t>
+      </w:r>
+    </w:p>
+    <w:p>
+      <w:r>
+        <w:rPr>
+          <w:b/>
+        </w:rPr>
+        <w:t>Autor:</w:t>
+      </w:r>
+      <w:r>
+        <w:t xml:space="preserve"> Fábio Augusto Alves Diniz.</w:t>
+      </w:r>
+    </w:p>
+    <w:p>
+      <w:r>
+        <w:rPr>
+          <w:b/>
+        </w:rPr>
+        <w:t>Prioridade:</w:t>
+      </w:r>
+      <w:r>
+        <w:rPr>
+          <w:b/>
+        </w:rPr>
+        <w:t xml:space="preserve"> </w:t>
+      </w:r>
+      <w:r>
+        <w:t>Média.</w:t>
+      </w:r>
+    </w:p>
+    <w:p>
+      <w:pPr>
+        <w:rPr>
+          <w:b/>
+        </w:rPr>
+      </w:pPr>
+      <w:proofErr w:type="spellStart"/>
+      <w:r>
         <w:rPr>
           <w:b/>
         </w:rPr>
@@ -4326,7 +4909,7 @@
         <w:t xml:space="preserve"> </w:t>
       </w:r>
       <w:r>
-        <w:t>Baixa.</w:t>
+        <w:t>Média.</w:t>
       </w:r>
     </w:p>
     <w:p>
@@ -4364,299 +4947,8 @@
       <w:r>
         <w:t xml:space="preserve"> </w:t>
       </w:r>
-    </w:p>
-    <w:p>
-      <w:r>
-        <w:rPr>
-          <w:b/>
-        </w:rPr>
-        <w:t>Descrição:</w:t>
-      </w:r>
-      <w:r>
-        <w:t xml:space="preserve"> Ao iniciar o programa</w:t>
-      </w:r>
-      <w:r>
-        <w:t>,</w:t>
-      </w:r>
-      <w:r>
-        <w:t xml:space="preserve"> aparecerá uma tela onde o usuário irá criar os times que disputarão a partida</w:t>
-      </w:r>
-      <w:r>
-        <w:fldChar w:fldCharType="begin"/>
-      </w:r>
-      <w:r>
-        <w:instrText xml:space="preserve"> XE "</w:instrText>
-      </w:r>
-      <w:r>
-        <w:instrText>partida</w:instrText>
-      </w:r>
-      <w:r>
-        <w:instrText xml:space="preserve">" </w:instrText>
-      </w:r>
-      <w:r>
-        <w:fldChar w:fldCharType="end"/>
-      </w:r>
-      <w:r>
-        <w:t>.</w:t>
-      </w:r>
-    </w:p>
-    <w:p>
-      <w:r>
-        <w:rPr>
-          <w:b/>
-        </w:rPr>
-        <w:t>Trigger:</w:t>
-      </w:r>
-      <w:r>
-        <w:t xml:space="preserve"> Abrir o programa.</w:t>
-      </w:r>
-    </w:p>
-    <w:p>
-      <w:r>
-        <w:rPr>
-          <w:b/>
-        </w:rPr>
-        <w:t>Atores:</w:t>
-      </w:r>
-      <w:r>
-        <w:t xml:space="preserve"> Usuário.</w:t>
-      </w:r>
-    </w:p>
-    <w:p>
-      <w:r>
-        <w:rPr>
-          <w:b/>
-        </w:rPr>
-        <w:t>Pré-Condições:</w:t>
-      </w:r>
-      <w:r>
-        <w:t xml:space="preserve"> Ter ao menos 5 jogadores para cada equipe.</w:t>
-      </w:r>
-    </w:p>
-    <w:p>
-      <w:r>
-        <w:rPr>
-          <w:b/>
-        </w:rPr>
-        <w:t>Pós-Condições:</w:t>
-      </w:r>
-      <w:r>
-        <w:t xml:space="preserve"> Escolher tipo de confronto.</w:t>
-      </w:r>
-    </w:p>
-    <w:p>
-      <w:r>
-        <w:rPr>
-          <w:b/>
-        </w:rPr>
-        <w:t>Resultado:</w:t>
-      </w:r>
-      <w:r>
-        <w:t xml:space="preserve"> </w:t>
-      </w:r>
-      <w:r>
-        <w:t>O sistema armazenará</w:t>
-      </w:r>
-      <w:r>
-        <w:t xml:space="preserve"> os times</w:t>
-      </w:r>
-      <w:r>
-        <w:t xml:space="preserve"> que vetarão os mapas posteriormente.</w:t>
-      </w:r>
-    </w:p>
-    <w:p>
-      <w:r>
-        <w:rPr>
-          <w:b/>
-        </w:rPr>
-        <w:t>Cenário Princi</w:t>
-      </w:r>
-      <w:r>
-        <w:rPr>
-          <w:b/>
-        </w:rPr>
-        <w:t>pal:</w:t>
-      </w:r>
-      <w:r>
-        <w:t xml:space="preserve"> Iniciar partida</w:t>
-      </w:r>
-      <w:r>
-        <w:fldChar w:fldCharType="begin"/>
-      </w:r>
-      <w:r>
-        <w:instrText xml:space="preserve"> XE "</w:instrText>
-      </w:r>
-      <w:r>
-        <w:instrText>partida</w:instrText>
-      </w:r>
-      <w:r>
-        <w:instrText xml:space="preserve">" </w:instrText>
-      </w:r>
-      <w:r>
-        <w:fldChar w:fldCharType="end"/>
-      </w:r>
-      <w:r>
-        <w:t xml:space="preserve"> do Counter Strike</w:t>
-      </w:r>
-      <w:r>
-        <w:t>.</w:t>
-      </w:r>
-      <w:r>
-        <w:fldChar w:fldCharType="begin"/>
-      </w:r>
-      <w:r>
-        <w:instrText xml:space="preserve"> XE "</w:instrText>
-      </w:r>
-      <w:r>
-        <w:instrText>Counter Strike</w:instrText>
-      </w:r>
-      <w:r>
-        <w:instrText xml:space="preserve">" </w:instrText>
-      </w:r>
-      <w:r>
-        <w:fldChar w:fldCharType="end"/>
-      </w:r>
-    </w:p>
-    <w:p>
-      <w:pPr>
-        <w:rPr>
-          <w:b/>
-        </w:rPr>
-      </w:pPr>
-      <w:r>
-        <w:rPr>
-          <w:b/>
-        </w:rPr>
-        <w:t>Cenários Alternativos:</w:t>
-      </w:r>
-    </w:p>
-    <w:p/>
-    <w:p>
-      <w:r>
-        <w:rPr>
-          <w:b/>
-        </w:rPr>
-        <w:t>Identificador:</w:t>
-      </w:r>
-      <w:r>
-        <w:t xml:space="preserve"> C02.</w:t>
-      </w:r>
-    </w:p>
-    <w:p>
-      <w:r>
-        <w:rPr>
-          <w:b/>
-        </w:rPr>
-        <w:t>Caso de Uso:</w:t>
-      </w:r>
-      <w:r>
-        <w:t xml:space="preserve"> Escolher </w:t>
-      </w:r>
-      <w:r>
-        <w:t>t</w:t>
-      </w:r>
-      <w:r>
-        <w:t>ipo de confronto.</w:t>
-      </w:r>
-    </w:p>
-    <w:p>
-      <w:r>
-        <w:rPr>
-          <w:b/>
-        </w:rPr>
-        <w:t>Autor:</w:t>
-      </w:r>
-      <w:r>
-        <w:t xml:space="preserve"> Fábio Augusto Alves Diniz.</w:t>
-      </w:r>
-    </w:p>
-    <w:p>
-      <w:r>
-        <w:rPr>
-          <w:b/>
-        </w:rPr>
-        <w:t>Prioridade:</w:t>
-      </w:r>
-      <w:r>
-        <w:rPr>
-          <w:b/>
-        </w:rPr>
-        <w:t xml:space="preserve"> </w:t>
-      </w:r>
-      <w:r>
-        <w:t>Média</w:t>
-      </w:r>
-      <w:r>
-        <w:t>.</w:t>
-      </w:r>
-    </w:p>
-    <w:p>
-      <w:pPr>
-        <w:rPr>
-          <w:b/>
-        </w:rPr>
-      </w:pPr>
-      <w:proofErr w:type="spellStart"/>
-      <w:r>
-        <w:rPr>
-          <w:b/>
-        </w:rPr>
-        <w:t>Criticalidade</w:t>
-      </w:r>
-      <w:proofErr w:type="spellEnd"/>
-      <w:r>
-        <w:rPr>
-          <w:b/>
-        </w:rPr>
-        <w:t>:</w:t>
-      </w:r>
-      <w:r>
-        <w:rPr>
-          <w:b/>
-        </w:rPr>
-        <w:t xml:space="preserve"> </w:t>
-      </w:r>
-      <w:r>
-        <w:t>Média</w:t>
-      </w:r>
-      <w:r>
-        <w:t>.</w:t>
-      </w:r>
-    </w:p>
-    <w:p>
-      <w:r>
-        <w:rPr>
-          <w:b/>
-        </w:rPr>
-        <w:t>Fonte:</w:t>
-      </w:r>
-      <w:r>
-        <w:rPr>
-          <w:b/>
-        </w:rPr>
-        <w:t xml:space="preserve"> </w:t>
-      </w:r>
-      <w:r>
-        <w:t xml:space="preserve">Gabriel </w:t>
-      </w:r>
-      <w:proofErr w:type="spellStart"/>
-      <w:r>
-        <w:t>Kiciolar</w:t>
-      </w:r>
-      <w:proofErr w:type="spellEnd"/>
-      <w:r>
-        <w:t>.</w:t>
-      </w:r>
-    </w:p>
-    <w:p>
-      <w:r>
-        <w:rPr>
-          <w:b/>
-        </w:rPr>
-        <w:t>Responsável:</w:t>
-      </w:r>
-      <w:r>
-        <w:t xml:space="preserve"> </w:t>
+      <w:r>
+        <w:t>Rafael Tavares.</w:t>
       </w:r>
     </w:p>
     <w:p>
@@ -4668,10 +4960,400 @@
         <w:t>Descrição:</w:t>
       </w:r>
       <w:r>
+        <w:t xml:space="preserve"> O usuário escolherá dentre os tipos de confronto: Melhor de 1, Melhor de 3 ou Melhor de 5.</w:t>
+      </w:r>
+    </w:p>
+    <w:p>
+      <w:r>
+        <w:rPr>
+          <w:b/>
+        </w:rPr>
+        <w:t>Trigger:</w:t>
+      </w:r>
+      <w:r>
         <w:t xml:space="preserve"> </w:t>
       </w:r>
       <w:r>
-        <w:t>O usuário escolherá dentre os tipos de confronto: Melhor de 1, Melhor de 3 ou Melhor de 5.</w:t>
+        <w:t>C</w:t>
+      </w:r>
+      <w:r>
+        <w:t>riação de times.</w:t>
+      </w:r>
+    </w:p>
+    <w:p>
+      <w:r>
+        <w:rPr>
+          <w:b/>
+        </w:rPr>
+        <w:t>Atores:</w:t>
+      </w:r>
+      <w:r>
+        <w:t xml:space="preserve"> Usuário.</w:t>
+      </w:r>
+    </w:p>
+    <w:p>
+      <w:r>
+        <w:rPr>
+          <w:b/>
+        </w:rPr>
+        <w:t>Pré-Condições:</w:t>
+      </w:r>
+      <w:r>
+        <w:t xml:space="preserve"> </w:t>
+      </w:r>
+      <w:r>
+        <w:t>T</w:t>
+      </w:r>
+      <w:r>
+        <w:t xml:space="preserve">er </w:t>
+      </w:r>
+      <w:r>
+        <w:t>duas</w:t>
+      </w:r>
+      <w:r>
+        <w:t xml:space="preserve"> equipes criadas no sistema</w:t>
+      </w:r>
+      <w:r>
+        <w:fldChar w:fldCharType="begin"/>
+      </w:r>
+      <w:r>
+        <w:instrText xml:space="preserve"> XE "</w:instrText>
+      </w:r>
+      <w:r>
+        <w:instrText>sistema</w:instrText>
+      </w:r>
+      <w:r>
+        <w:instrText xml:space="preserve">" </w:instrText>
+      </w:r>
+      <w:r>
+        <w:fldChar w:fldCharType="end"/>
+      </w:r>
+      <w:r>
+        <w:t>.</w:t>
+      </w:r>
+    </w:p>
+    <w:p>
+      <w:r>
+        <w:rPr>
+          <w:b/>
+        </w:rPr>
+        <w:t>Pós-Condições:</w:t>
+      </w:r>
+      <w:r>
+        <w:t xml:space="preserve"> Escolher mapas</w:t>
+      </w:r>
+      <w:r>
+        <w:fldChar w:fldCharType="begin"/>
+      </w:r>
+      <w:r>
+        <w:instrText xml:space="preserve"> XE "</w:instrText>
+      </w:r>
+      <w:r>
+        <w:instrText>mapas</w:instrText>
+      </w:r>
+      <w:r>
+        <w:instrText xml:space="preserve">" </w:instrText>
+      </w:r>
+      <w:r>
+        <w:fldChar w:fldCharType="end"/>
+      </w:r>
+      <w:r>
+        <w:t xml:space="preserve"> que não estarão presentes na disputa</w:t>
+      </w:r>
+      <w:r>
+        <w:t xml:space="preserve"> (veto)</w:t>
+      </w:r>
+      <w:r>
+        <w:t>.</w:t>
+      </w:r>
+    </w:p>
+    <w:p>
+      <w:r>
+        <w:rPr>
+          <w:b/>
+        </w:rPr>
+        <w:t>Resultado:</w:t>
+      </w:r>
+      <w:r>
+        <w:t xml:space="preserve"> O tipo de confronto escolhido resultar</w:t>
+      </w:r>
+      <w:r>
+        <w:t xml:space="preserve">á </w:t>
+      </w:r>
+      <w:r>
+        <w:t>na quantidade de mapas</w:t>
+      </w:r>
+      <w:r>
+        <w:fldChar w:fldCharType="begin"/>
+      </w:r>
+      <w:r>
+        <w:instrText xml:space="preserve"> XE "</w:instrText>
+      </w:r>
+      <w:r>
+        <w:instrText>mapas</w:instrText>
+      </w:r>
+      <w:r>
+        <w:instrText xml:space="preserve">" </w:instrText>
+      </w:r>
+      <w:r>
+        <w:fldChar w:fldCharType="end"/>
+      </w:r>
+      <w:r>
+        <w:t xml:space="preserve"> que </w:t>
+      </w:r>
+      <w:r>
+        <w:t>serão</w:t>
+      </w:r>
+      <w:r>
+        <w:t xml:space="preserve"> vetado</w:t>
+      </w:r>
+      <w:r>
+        <w:t>s</w:t>
+      </w:r>
+      <w:r>
+        <w:t xml:space="preserve"> até sobrar a quantidade igual ao número de partidas.</w:t>
+      </w:r>
+    </w:p>
+    <w:p>
+      <w:r>
+        <w:rPr>
+          <w:b/>
+        </w:rPr>
+        <w:t xml:space="preserve">Cenário </w:t>
+      </w:r>
+      <w:r>
+        <w:rPr>
+          <w:b/>
+        </w:rPr>
+        <w:t>P</w:t>
+      </w:r>
+      <w:r>
+        <w:rPr>
+          <w:b/>
+        </w:rPr>
+        <w:t>rincipal:</w:t>
+      </w:r>
+      <w:r>
+        <w:t xml:space="preserve"> Disputa de partida</w:t>
+      </w:r>
+      <w:r>
+        <w:fldChar w:fldCharType="begin"/>
+      </w:r>
+      <w:r>
+        <w:instrText xml:space="preserve"> XE "</w:instrText>
+      </w:r>
+      <w:r>
+        <w:instrText>partida</w:instrText>
+      </w:r>
+      <w:r>
+        <w:instrText xml:space="preserve">" </w:instrText>
+      </w:r>
+      <w:r>
+        <w:fldChar w:fldCharType="end"/>
+      </w:r>
+      <w:r>
+        <w:t xml:space="preserve"> do </w:t>
+      </w:r>
+      <w:proofErr w:type="spellStart"/>
+      <w:r>
+        <w:t>Counter</w:t>
+      </w:r>
+      <w:proofErr w:type="spellEnd"/>
+      <w:r>
+        <w:t xml:space="preserve"> </w:t>
+      </w:r>
+      <w:r>
+        <w:t>Strike</w:t>
+      </w:r>
+      <w:r>
+        <w:fldChar w:fldCharType="begin"/>
+      </w:r>
+      <w:r>
+        <w:instrText xml:space="preserve"> XE "</w:instrText>
+      </w:r>
+      <w:r>
+        <w:instrText>Counter Strike</w:instrText>
+      </w:r>
+      <w:r>
+        <w:instrText xml:space="preserve">" </w:instrText>
+      </w:r>
+      <w:r>
+        <w:fldChar w:fldCharType="end"/>
+      </w:r>
+      <w:r>
+        <w:t>.</w:t>
+      </w:r>
+    </w:p>
+    <w:p>
+      <w:pPr>
+        <w:rPr>
+          <w:b/>
+        </w:rPr>
+      </w:pPr>
+      <w:r>
+        <w:rPr>
+          <w:b/>
+        </w:rPr>
+        <w:t xml:space="preserve">Cenários </w:t>
+      </w:r>
+      <w:r>
+        <w:rPr>
+          <w:b/>
+        </w:rPr>
+        <w:t>A</w:t>
+      </w:r>
+      <w:r>
+        <w:rPr>
+          <w:b/>
+        </w:rPr>
+        <w:t>lternativos:</w:t>
+      </w:r>
+    </w:p>
+    <w:p/>
+    <w:p>
+      <w:r>
+        <w:rPr>
+          <w:b/>
+        </w:rPr>
+        <w:t>Identificador:</w:t>
+      </w:r>
+      <w:r>
+        <w:t xml:space="preserve"> C03.</w:t>
+      </w:r>
+    </w:p>
+    <w:p>
+      <w:r>
+        <w:rPr>
+          <w:b/>
+        </w:rPr>
+        <w:t>Caso de Uso:</w:t>
+      </w:r>
+      <w:r>
+        <w:t xml:space="preserve"> Vetar mapas</w:t>
+      </w:r>
+      <w:r>
+        <w:fldChar w:fldCharType="begin"/>
+      </w:r>
+      <w:r>
+        <w:instrText xml:space="preserve"> XE "</w:instrText>
+      </w:r>
+      <w:r>
+        <w:instrText>mapas</w:instrText>
+      </w:r>
+      <w:r>
+        <w:instrText xml:space="preserve">" </w:instrText>
+      </w:r>
+      <w:r>
+        <w:fldChar w:fldCharType="end"/>
+      </w:r>
+      <w:r>
+        <w:t>.</w:t>
+      </w:r>
+    </w:p>
+    <w:p>
+      <w:r>
+        <w:rPr>
+          <w:b/>
+        </w:rPr>
+        <w:t>Autor:</w:t>
+      </w:r>
+      <w:r>
+        <w:t xml:space="preserve"> Fábio Augusto Alves Diniz.</w:t>
+      </w:r>
+    </w:p>
+    <w:p>
+      <w:r>
+        <w:rPr>
+          <w:b/>
+        </w:rPr>
+        <w:t>Prioridade:</w:t>
+      </w:r>
+      <w:r>
+        <w:rPr>
+          <w:b/>
+        </w:rPr>
+        <w:t xml:space="preserve"> </w:t>
+      </w:r>
+      <w:r>
+        <w:t>Alta.</w:t>
+      </w:r>
+    </w:p>
+    <w:p>
+      <w:proofErr w:type="spellStart"/>
+      <w:r>
+        <w:rPr>
+          <w:b/>
+        </w:rPr>
+        <w:t>Criticalidade</w:t>
+      </w:r>
+      <w:proofErr w:type="spellEnd"/>
+      <w:r>
+        <w:rPr>
+          <w:b/>
+        </w:rPr>
+        <w:t>:</w:t>
+      </w:r>
+      <w:r>
+        <w:rPr>
+          <w:b/>
+        </w:rPr>
+        <w:t xml:space="preserve"> </w:t>
+      </w:r>
+      <w:r>
+        <w:t>Alta.</w:t>
+      </w:r>
+    </w:p>
+    <w:p>
+      <w:r>
+        <w:rPr>
+          <w:b/>
+        </w:rPr>
+        <w:t>Fonte:</w:t>
+      </w:r>
+      <w:r>
+        <w:rPr>
+          <w:b/>
+        </w:rPr>
+        <w:t xml:space="preserve"> </w:t>
+      </w:r>
+      <w:r>
+        <w:t xml:space="preserve">Gabriel </w:t>
+      </w:r>
+      <w:proofErr w:type="spellStart"/>
+      <w:r>
+        <w:t>Kiciolar</w:t>
+      </w:r>
+      <w:proofErr w:type="spellEnd"/>
+      <w:r>
+        <w:t>.</w:t>
+      </w:r>
+    </w:p>
+    <w:p>
+      <w:r>
+        <w:rPr>
+          <w:b/>
+        </w:rPr>
+        <w:t>Responsável:</w:t>
+      </w:r>
+      <w:r>
+        <w:t xml:space="preserve"> </w:t>
+      </w:r>
+      <w:r>
+        <w:t>Rafael Tavares.</w:t>
+      </w:r>
+    </w:p>
+    <w:p>
+      <w:r>
+        <w:rPr>
+          <w:b/>
+        </w:rPr>
+        <w:t>Descrição:</w:t>
+      </w:r>
+      <w:r>
+        <w:t xml:space="preserve"> </w:t>
+      </w:r>
+      <w:r>
+        <w:t>Os mapas serão vetados por um time de cada vez até sobrar a quantidade escolhida previamente (1, 3 ou 5).</w:t>
       </w:r>
     </w:p>
     <w:p>
@@ -4682,13 +5364,7 @@
         <w:t>Trigger:</w:t>
       </w:r>
       <w:r>
-        <w:t xml:space="preserve"> </w:t>
-      </w:r>
-      <w:r>
-        <w:t>C</w:t>
-      </w:r>
-      <w:r>
-        <w:t>riação de times.</w:t>
+        <w:t xml:space="preserve"> Escolha do tipo de confronto.</w:t>
       </w:r>
     </w:p>
     <w:p>
@@ -4710,19 +5386,46 @@
         <w:t>Pré-Condições:</w:t>
       </w:r>
       <w:r>
-        <w:t xml:space="preserve"> </w:t>
-      </w:r>
-      <w:r>
-        <w:t>T</w:t>
-      </w:r>
-      <w:r>
-        <w:t xml:space="preserve">er </w:t>
-      </w:r>
-      <w:r>
-        <w:t>duas</w:t>
-      </w:r>
-      <w:r>
-        <w:t xml:space="preserve"> equipes criadas no sistema</w:t>
+        <w:t xml:space="preserve"> Ter estabelecido qual será o tipo de confronto.</w:t>
+      </w:r>
+    </w:p>
+    <w:p>
+      <w:r>
+        <w:rPr>
+          <w:b/>
+        </w:rPr>
+        <w:t xml:space="preserve">Pós-Condições: </w:t>
+      </w:r>
+      <w:r>
+        <w:t>Exibir para o usuário somente os mapas não vetados.</w:t>
+      </w:r>
+    </w:p>
+    <w:p>
+      <w:r>
+        <w:rPr>
+          <w:b/>
+        </w:rPr>
+        <w:t>Resultado:</w:t>
+      </w:r>
+      <w:r>
+        <w:t xml:space="preserve"> Será mostrado na tela os mapas vetados e qual time os vetou, além dos mapas não vetados</w:t>
+      </w:r>
+      <w:r>
+        <w:t>.</w:t>
+      </w:r>
+    </w:p>
+    <w:p>
+      <w:r>
+        <w:rPr>
+          <w:b/>
+        </w:rPr>
+        <w:t>Cenário Principal:</w:t>
+      </w:r>
+      <w:r>
+        <w:t xml:space="preserve"> Disp</w:t>
+      </w:r>
+      <w:r>
+        <w:t>uta de partida</w:t>
       </w:r>
       <w:r>
         <w:fldChar w:fldCharType="begin"/>
@@ -4731,7 +5434,7 @@
         <w:instrText xml:space="preserve"> XE "</w:instrText>
       </w:r>
       <w:r>
-        <w:instrText>sistema</w:instrText>
+        <w:instrText>partida</w:instrText>
       </w:r>
       <w:r>
         <w:instrText xml:space="preserve">" </w:instrText>
@@ -4740,472 +5443,15 @@
         <w:fldChar w:fldCharType="end"/>
       </w:r>
       <w:r>
-        <w:t>.</w:t>
-      </w:r>
-    </w:p>
-    <w:p>
-      <w:r>
-        <w:rPr>
-          <w:b/>
-        </w:rPr>
-        <w:t>Pós-Condições:</w:t>
-      </w:r>
-      <w:r>
-        <w:t xml:space="preserve"> Escolher mapas</w:t>
-      </w:r>
-      <w:r>
-        <w:fldChar w:fldCharType="begin"/>
-      </w:r>
-      <w:r>
-        <w:instrText xml:space="preserve"> XE "</w:instrText>
-      </w:r>
-      <w:r>
-        <w:instrText>mapas</w:instrText>
-      </w:r>
-      <w:r>
-        <w:instrText xml:space="preserve">" </w:instrText>
-      </w:r>
-      <w:r>
-        <w:fldChar w:fldCharType="end"/>
-      </w:r>
-      <w:r>
-        <w:t xml:space="preserve"> que não estarão presentes na disputa</w:t>
-      </w:r>
-      <w:r>
-        <w:t xml:space="preserve"> (veto)</w:t>
-      </w:r>
-      <w:r>
-        <w:t>.</w:t>
-      </w:r>
-    </w:p>
-    <w:p>
-      <w:r>
-        <w:rPr>
-          <w:b/>
-        </w:rPr>
-        <w:t>Resultado:</w:t>
-      </w:r>
-      <w:r>
-        <w:t xml:space="preserve"> O tipo de confronto escolhido resultar</w:t>
-      </w:r>
-      <w:r>
-        <w:t xml:space="preserve">á </w:t>
-      </w:r>
-      <w:r>
-        <w:t>na quantidade de mapas</w:t>
-      </w:r>
-      <w:r>
-        <w:fldChar w:fldCharType="begin"/>
-      </w:r>
-      <w:r>
-        <w:instrText xml:space="preserve"> XE "</w:instrText>
-      </w:r>
-      <w:r>
-        <w:instrText>mapas</w:instrText>
-      </w:r>
-      <w:r>
-        <w:instrText xml:space="preserve">" </w:instrText>
-      </w:r>
-      <w:r>
-        <w:fldChar w:fldCharType="end"/>
-      </w:r>
-      <w:r>
-        <w:t xml:space="preserve"> que </w:t>
-      </w:r>
-      <w:r>
-        <w:t>serão</w:t>
-      </w:r>
-      <w:r>
-        <w:t xml:space="preserve"> vetado</w:t>
-      </w:r>
-      <w:r>
-        <w:t>s</w:t>
-      </w:r>
-      <w:r>
-        <w:t xml:space="preserve"> até sobrar a quantidade igual ao número de partidas.</w:t>
-      </w:r>
-    </w:p>
-    <w:p>
-      <w:r>
-        <w:rPr>
-          <w:b/>
-        </w:rPr>
-        <w:t xml:space="preserve">Cenário </w:t>
-      </w:r>
-      <w:r>
-        <w:rPr>
-          <w:b/>
-        </w:rPr>
-        <w:t>P</w:t>
-      </w:r>
-      <w:r>
-        <w:rPr>
-          <w:b/>
-        </w:rPr>
-        <w:t>rincipal</w:t>
-      </w:r>
-      <w:r>
-        <w:rPr>
-          <w:b/>
-        </w:rPr>
-        <w:t>:</w:t>
-      </w:r>
-      <w:r>
-        <w:t xml:space="preserve"> Disputa de partida</w:t>
-      </w:r>
-      <w:r>
-        <w:fldChar w:fldCharType="begin"/>
-      </w:r>
-      <w:r>
-        <w:instrText xml:space="preserve"> XE "</w:instrText>
-      </w:r>
-      <w:r>
-        <w:instrText>partida</w:instrText>
-      </w:r>
-      <w:r>
-        <w:instrText xml:space="preserve">" </w:instrText>
-      </w:r>
-      <w:r>
-        <w:fldChar w:fldCharType="end"/>
-      </w:r>
-      <w:r>
-        <w:t xml:space="preserve"> do Counter </w:t>
-      </w:r>
-      <w:r>
-        <w:t>Strike</w:t>
-      </w:r>
-      <w:r>
-        <w:fldChar w:fldCharType="begin"/>
-      </w:r>
-      <w:r>
-        <w:instrText xml:space="preserve"> XE "</w:instrText>
-      </w:r>
-      <w:r>
-        <w:instrText>Counter Strike</w:instrText>
-      </w:r>
-      <w:r>
-        <w:instrText xml:space="preserve">" </w:instrText>
-      </w:r>
-      <w:r>
-        <w:fldChar w:fldCharType="end"/>
-      </w:r>
-      <w:r>
-        <w:t>.</w:t>
-      </w:r>
-    </w:p>
-    <w:p>
-      <w:pPr>
-        <w:rPr>
-          <w:b/>
-        </w:rPr>
-      </w:pPr>
-      <w:r>
-        <w:rPr>
-          <w:b/>
-        </w:rPr>
-        <w:t xml:space="preserve">Cenários </w:t>
-      </w:r>
-      <w:r>
-        <w:rPr>
-          <w:b/>
-        </w:rPr>
-        <w:t>A</w:t>
-      </w:r>
-      <w:r>
-        <w:rPr>
-          <w:b/>
-        </w:rPr>
-        <w:t>lternativos</w:t>
-      </w:r>
-      <w:r>
-        <w:rPr>
-          <w:b/>
-        </w:rPr>
-        <w:t>:</w:t>
-      </w:r>
-    </w:p>
-    <w:p/>
-    <w:p>
-      <w:r>
-        <w:rPr>
-          <w:b/>
-        </w:rPr>
-        <w:t>Identificador:</w:t>
-      </w:r>
-      <w:r>
-        <w:t xml:space="preserve"> C03.</w:t>
-      </w:r>
-    </w:p>
-    <w:p>
-      <w:r>
-        <w:rPr>
-          <w:b/>
-        </w:rPr>
-        <w:t xml:space="preserve">Caso de </w:t>
-      </w:r>
-      <w:r>
-        <w:rPr>
-          <w:b/>
-        </w:rPr>
-        <w:t>U</w:t>
-      </w:r>
-      <w:r>
-        <w:rPr>
-          <w:b/>
-        </w:rPr>
-        <w:t>so:</w:t>
-      </w:r>
-      <w:r>
-        <w:t xml:space="preserve"> Vetar mapas</w:t>
-      </w:r>
-      <w:r>
-        <w:fldChar w:fldCharType="begin"/>
-      </w:r>
-      <w:r>
-        <w:instrText xml:space="preserve"> XE "</w:instrText>
-      </w:r>
-      <w:r>
-        <w:instrText>mapas</w:instrText>
-      </w:r>
-      <w:r>
-        <w:instrText xml:space="preserve">" </w:instrText>
-      </w:r>
-      <w:r>
-        <w:fldChar w:fldCharType="end"/>
-      </w:r>
-      <w:r>
-        <w:t>.</w:t>
-      </w:r>
-    </w:p>
-    <w:p>
-      <w:r>
-        <w:rPr>
-          <w:b/>
-        </w:rPr>
-        <w:t>Autor:</w:t>
-      </w:r>
-      <w:r>
-        <w:t xml:space="preserve"> Fábio Augusto Alves Diniz.</w:t>
-      </w:r>
-    </w:p>
-    <w:p>
-      <w:r>
-        <w:rPr>
-          <w:b/>
-        </w:rPr>
-        <w:t>Prioridade:</w:t>
-      </w:r>
-      <w:r>
-        <w:rPr>
-          <w:b/>
-        </w:rPr>
-        <w:t xml:space="preserve"> </w:t>
-      </w:r>
-      <w:r>
-        <w:t>Alta.</w:t>
-      </w:r>
-    </w:p>
-    <w:p>
+        <w:t xml:space="preserve"> do </w:t>
+      </w:r>
       <w:proofErr w:type="spellStart"/>
       <w:r>
-        <w:rPr>
-          <w:b/>
-        </w:rPr>
-        <w:t>Criticalidade</w:t>
+        <w:t>Counter</w:t>
       </w:r>
       <w:proofErr w:type="spellEnd"/>
       <w:r>
-        <w:rPr>
-          <w:b/>
-        </w:rPr>
-        <w:t>:</w:t>
-      </w:r>
-      <w:r>
-        <w:rPr>
-          <w:b/>
-        </w:rPr>
-        <w:t xml:space="preserve"> </w:t>
-      </w:r>
-      <w:r>
-        <w:t>Alta.</w:t>
-      </w:r>
-    </w:p>
-    <w:p>
-      <w:r>
-        <w:rPr>
-          <w:b/>
-        </w:rPr>
-        <w:t>Fonte:</w:t>
-      </w:r>
-      <w:r>
-        <w:rPr>
-          <w:b/>
-        </w:rPr>
-        <w:t xml:space="preserve"> </w:t>
-      </w:r>
-      <w:r>
-        <w:t xml:space="preserve">Gabriel </w:t>
-      </w:r>
-      <w:proofErr w:type="spellStart"/>
-      <w:r>
-        <w:t>Kiciolar</w:t>
-      </w:r>
-      <w:proofErr w:type="spellEnd"/>
-      <w:r>
-        <w:t>.</w:t>
-      </w:r>
-    </w:p>
-    <w:p>
-      <w:r>
-        <w:rPr>
-          <w:b/>
-        </w:rPr>
-        <w:t>Responsável:</w:t>
-      </w:r>
-      <w:r>
-        <w:t xml:space="preserve"> </w:t>
-      </w:r>
-    </w:p>
-    <w:p>
-      <w:r>
-        <w:rPr>
-          <w:b/>
-        </w:rPr>
-        <w:t>Descrição:</w:t>
-      </w:r>
-      <w:r>
-        <w:t xml:space="preserve"> </w:t>
-      </w:r>
-      <w:r>
-        <w:t>Os mapas serão vetados por um time de cada vez até sobrar a quantidade escolhida previamente (1, 3 ou 5).</w:t>
-      </w:r>
-    </w:p>
-    <w:p>
-      <w:r>
-        <w:rPr>
-          <w:b/>
-        </w:rPr>
-        <w:t>Trigger:</w:t>
-      </w:r>
-      <w:r>
-        <w:t xml:space="preserve"> Escolha do tipo de confronto.</w:t>
-      </w:r>
-    </w:p>
-    <w:p>
-      <w:r>
-        <w:rPr>
-          <w:b/>
-        </w:rPr>
-        <w:t>Atores:</w:t>
-      </w:r>
-      <w:r>
-        <w:t xml:space="preserve"> Usuário.</w:t>
-      </w:r>
-    </w:p>
-    <w:p>
-      <w:r>
-        <w:rPr>
-          <w:b/>
-        </w:rPr>
-        <w:t>Pré-Condições:</w:t>
-      </w:r>
-      <w:r>
-        <w:t xml:space="preserve"> Ter estabelecido qual será o tipo de confronto.</w:t>
-      </w:r>
-    </w:p>
-    <w:p>
-      <w:pPr>
-        <w:rPr>
-          <w:b/>
-        </w:rPr>
-      </w:pPr>
-      <w:r>
-        <w:rPr>
-          <w:b/>
-        </w:rPr>
-        <w:t xml:space="preserve">Pós-Condições: </w:t>
-      </w:r>
-    </w:p>
-    <w:p>
-      <w:r>
-        <w:rPr>
-          <w:b/>
-        </w:rPr>
-        <w:t>Resultado:</w:t>
-      </w:r>
-      <w:r>
-        <w:t xml:space="preserve"> Será mostrado na tela os</w:t>
-      </w:r>
-      <w:r>
-        <w:t xml:space="preserve"> mapas</w:t>
-      </w:r>
-      <w:r>
-        <w:fldChar w:fldCharType="begin"/>
-      </w:r>
-      <w:r>
-        <w:instrText xml:space="preserve"> XE "</w:instrText>
-      </w:r>
-      <w:r>
-        <w:instrText>mapas</w:instrText>
-      </w:r>
-      <w:r>
-        <w:instrText xml:space="preserve">" </w:instrText>
-      </w:r>
-      <w:r>
-        <w:fldChar w:fldCharType="end"/>
-      </w:r>
-      <w:r>
-        <w:t xml:space="preserve"> que estar</w:t>
-      </w:r>
-      <w:r>
-        <w:t>ã</w:t>
-      </w:r>
-      <w:r>
-        <w:t>o na disputa</w:t>
-      </w:r>
-      <w:r>
-        <w:t>, além de qual time vetou qual mapa</w:t>
-      </w:r>
-      <w:r>
-        <w:t>.</w:t>
-      </w:r>
-    </w:p>
-    <w:p>
-      <w:r>
-        <w:rPr>
-          <w:b/>
-        </w:rPr>
-        <w:t>Cenário Principal:</w:t>
-      </w:r>
-      <w:r>
-        <w:t xml:space="preserve"> Disp</w:t>
-      </w:r>
-      <w:r>
-        <w:t>uta de partida</w:t>
-      </w:r>
-      <w:r>
-        <w:fldChar w:fldCharType="begin"/>
-      </w:r>
-      <w:r>
-        <w:instrText xml:space="preserve"> XE "</w:instrText>
-      </w:r>
-      <w:r>
-        <w:instrText>partida</w:instrText>
-      </w:r>
-      <w:r>
-        <w:instrText xml:space="preserve">" </w:instrText>
-      </w:r>
-      <w:r>
-        <w:fldChar w:fldCharType="end"/>
-      </w:r>
-      <w:r>
-        <w:t xml:space="preserve"> d</w:t>
-      </w:r>
-      <w:r>
-        <w:t>o</w:t>
-      </w:r>
-      <w:r>
-        <w:t xml:space="preserve"> Counter Strike</w:t>
+        <w:t xml:space="preserve"> Strike</w:t>
       </w:r>
       <w:r>
         <w:fldChar w:fldCharType="begin"/>
@@ -5246,6 +5492,331 @@
           <w:b/>
         </w:rPr>
       </w:pPr>
+    </w:p>
+    <w:p>
+      <w:r>
+        <w:rPr>
+          <w:b/>
+        </w:rPr>
+        <w:t>Identificador:</w:t>
+      </w:r>
+      <w:r>
+        <w:t xml:space="preserve"> C04</w:t>
+      </w:r>
+      <w:r>
+        <w:t>.</w:t>
+      </w:r>
+    </w:p>
+    <w:p>
+      <w:r>
+        <w:rPr>
+          <w:b/>
+        </w:rPr>
+        <w:t>Caso de Uso:</w:t>
+      </w:r>
+      <w:r>
+        <w:t xml:space="preserve"> </w:t>
+      </w:r>
+      <w:r>
+        <w:t>Ver mapas escolhidos</w:t>
+      </w:r>
+      <w:r>
+        <w:fldChar w:fldCharType="begin"/>
+      </w:r>
+      <w:r>
+        <w:instrText xml:space="preserve"> XE "</w:instrText>
+      </w:r>
+      <w:r>
+        <w:instrText>mapas</w:instrText>
+      </w:r>
+      <w:r>
+        <w:instrText xml:space="preserve">" </w:instrText>
+      </w:r>
+      <w:r>
+        <w:fldChar w:fldCharType="end"/>
+      </w:r>
+      <w:r>
+        <w:t>.</w:t>
+      </w:r>
+    </w:p>
+    <w:p>
+      <w:r>
+        <w:rPr>
+          <w:b/>
+        </w:rPr>
+        <w:t>Autor:</w:t>
+      </w:r>
+      <w:r>
+        <w:t xml:space="preserve"> </w:t>
+      </w:r>
+      <w:r>
+        <w:t>Rafael Tavares.</w:t>
+      </w:r>
+    </w:p>
+    <w:p>
+      <w:r>
+        <w:rPr>
+          <w:b/>
+        </w:rPr>
+        <w:t>Prioridade:</w:t>
+      </w:r>
+      <w:r>
+        <w:rPr>
+          <w:b/>
+        </w:rPr>
+        <w:t xml:space="preserve"> </w:t>
+      </w:r>
+      <w:r>
+        <w:t>Alta.</w:t>
+      </w:r>
+    </w:p>
+    <w:p>
+      <w:proofErr w:type="spellStart"/>
+      <w:r>
+        <w:rPr>
+          <w:b/>
+        </w:rPr>
+        <w:t>Criticalidade</w:t>
+      </w:r>
+      <w:proofErr w:type="spellEnd"/>
+      <w:r>
+        <w:rPr>
+          <w:b/>
+        </w:rPr>
+        <w:t>:</w:t>
+      </w:r>
+      <w:r>
+        <w:rPr>
+          <w:b/>
+        </w:rPr>
+        <w:t xml:space="preserve"> </w:t>
+      </w:r>
+      <w:r>
+        <w:t>Alta.</w:t>
+      </w:r>
+    </w:p>
+    <w:p>
+      <w:r>
+        <w:rPr>
+          <w:b/>
+        </w:rPr>
+        <w:t>Fonte:</w:t>
+      </w:r>
+      <w:r>
+        <w:rPr>
+          <w:b/>
+        </w:rPr>
+        <w:t xml:space="preserve"> </w:t>
+      </w:r>
+      <w:r>
+        <w:t xml:space="preserve">Gabriel </w:t>
+      </w:r>
+      <w:proofErr w:type="spellStart"/>
+      <w:r>
+        <w:t>Kiciolar</w:t>
+      </w:r>
+      <w:proofErr w:type="spellEnd"/>
+      <w:r>
+        <w:t>.</w:t>
+      </w:r>
+    </w:p>
+    <w:p>
+      <w:r>
+        <w:rPr>
+          <w:b/>
+        </w:rPr>
+        <w:t>Responsável:</w:t>
+      </w:r>
+      <w:r>
+        <w:t xml:space="preserve"> </w:t>
+      </w:r>
+      <w:r>
+        <w:t>Rafael Tavares.</w:t>
+      </w:r>
+    </w:p>
+    <w:p>
+      <w:r>
+        <w:rPr>
+          <w:b/>
+        </w:rPr>
+        <w:t>Descrição:</w:t>
+      </w:r>
+      <w:r>
+        <w:t xml:space="preserve"> </w:t>
+      </w:r>
+      <w:r>
+        <w:t>Os mapas que não foram vetados serão exibidos ao usuário como “mapas do confronto”.</w:t>
+      </w:r>
+    </w:p>
+    <w:p>
+      <w:r>
+        <w:rPr>
+          <w:b/>
+        </w:rPr>
+        <w:t>Trigger</w:t>
+      </w:r>
+      <w:r>
+        <w:rPr>
+          <w:b/>
+        </w:rPr>
+        <w:t xml:space="preserve">: </w:t>
+      </w:r>
+      <w:r>
+        <w:t>Vetar mapas</w:t>
+      </w:r>
+      <w:r>
+        <w:t>.</w:t>
+      </w:r>
+    </w:p>
+    <w:p>
+      <w:r>
+        <w:rPr>
+          <w:b/>
+        </w:rPr>
+        <w:t>Atores:</w:t>
+      </w:r>
+      <w:r>
+        <w:t xml:space="preserve"> Usuário.</w:t>
+      </w:r>
+    </w:p>
+    <w:p>
+      <w:r>
+        <w:rPr>
+          <w:b/>
+        </w:rPr>
+        <w:t>Pré-Condições:</w:t>
+      </w:r>
+      <w:r>
+        <w:t xml:space="preserve"> </w:t>
+      </w:r>
+      <w:r>
+        <w:t>Ter vetado a quantidade necessária de mapas de acordo com a disputa</w:t>
+      </w:r>
+      <w:r>
+        <w:t>.</w:t>
+      </w:r>
+    </w:p>
+    <w:p>
+      <w:pPr>
+        <w:rPr>
+          <w:b/>
+        </w:rPr>
+      </w:pPr>
+      <w:r>
+        <w:rPr>
+          <w:b/>
+        </w:rPr>
+        <w:t xml:space="preserve">Pós-Condições: </w:t>
+      </w:r>
+    </w:p>
+    <w:p>
+      <w:r>
+        <w:rPr>
+          <w:b/>
+        </w:rPr>
+        <w:t>Resultado:</w:t>
+      </w:r>
+      <w:r>
+        <w:t xml:space="preserve"> Será mostrado na tela os</w:t>
+      </w:r>
+      <w:r>
+        <w:t xml:space="preserve"> mapas</w:t>
+      </w:r>
+      <w:r>
+        <w:fldChar w:fldCharType="begin"/>
+      </w:r>
+      <w:r>
+        <w:instrText xml:space="preserve"> XE "</w:instrText>
+      </w:r>
+      <w:r>
+        <w:instrText>mapas</w:instrText>
+      </w:r>
+      <w:r>
+        <w:instrText xml:space="preserve">" </w:instrText>
+      </w:r>
+      <w:r>
+        <w:fldChar w:fldCharType="end"/>
+      </w:r>
+      <w:r>
+        <w:t xml:space="preserve"> que estar</w:t>
+      </w:r>
+      <w:r>
+        <w:t>ã</w:t>
+      </w:r>
+      <w:r>
+        <w:t>o na disputa.</w:t>
+      </w:r>
+    </w:p>
+    <w:p>
+      <w:r>
+        <w:rPr>
+          <w:b/>
+        </w:rPr>
+        <w:t>Cenário Principal:</w:t>
+      </w:r>
+      <w:r>
+        <w:t xml:space="preserve"> Disp</w:t>
+      </w:r>
+      <w:r>
+        <w:t>uta de partida</w:t>
+      </w:r>
+      <w:r>
+        <w:fldChar w:fldCharType="begin"/>
+      </w:r>
+      <w:r>
+        <w:instrText xml:space="preserve"> XE "</w:instrText>
+      </w:r>
+      <w:r>
+        <w:instrText>partida</w:instrText>
+      </w:r>
+      <w:r>
+        <w:instrText xml:space="preserve">" </w:instrText>
+      </w:r>
+      <w:r>
+        <w:fldChar w:fldCharType="end"/>
+      </w:r>
+      <w:r>
+        <w:t xml:space="preserve"> do </w:t>
+      </w:r>
+      <w:proofErr w:type="spellStart"/>
+      <w:r>
+        <w:t>Counter</w:t>
+      </w:r>
+      <w:proofErr w:type="spellEnd"/>
+      <w:r>
+        <w:t xml:space="preserve"> Strike</w:t>
+      </w:r>
+      <w:r>
+        <w:fldChar w:fldCharType="begin"/>
+      </w:r>
+      <w:r>
+        <w:instrText xml:space="preserve"> XE "</w:instrText>
+      </w:r>
+      <w:r>
+        <w:instrText>Counter Strike</w:instrText>
+      </w:r>
+      <w:r>
+        <w:instrText xml:space="preserve">" </w:instrText>
+      </w:r>
+      <w:r>
+        <w:fldChar w:fldCharType="end"/>
+      </w:r>
+      <w:r>
+        <w:t>.</w:t>
+      </w:r>
+    </w:p>
+    <w:p>
+      <w:pPr>
+        <w:rPr>
+          <w:b/>
+        </w:rPr>
+      </w:pPr>
+      <w:r>
+        <w:rPr>
+          <w:b/>
+        </w:rPr>
+        <w:t>Cenários Alternativos:</w:t>
+      </w:r>
     </w:p>
     <w:p>
       <w:pPr>
@@ -5259,15 +5830,16 @@
           <w:shd w:val="clear" w:color="auto" w:fill="FFFFFF"/>
         </w:rPr>
       </w:pPr>
-      <w:bookmarkStart w:id="13" w:name="_Toc482956147"/>
-      <w:bookmarkEnd w:id="12"/>
+      <w:bookmarkStart w:id="15" w:name="_Toc484416152"/>
+      <w:bookmarkEnd w:id="14"/>
       <w:r>
         <w:rPr>
           <w:shd w:val="clear" w:color="auto" w:fill="FFFFFF"/>
         </w:rPr>
+        <w:lastRenderedPageBreak/>
         <w:t>Modelos</w:t>
       </w:r>
-      <w:bookmarkEnd w:id="13"/>
+      <w:bookmarkEnd w:id="15"/>
     </w:p>
     <w:p>
       <w:pPr>
@@ -5278,11 +5850,11 @@
         </w:numPr>
         <w:ind w:left="720" w:hanging="720"/>
       </w:pPr>
-      <w:bookmarkStart w:id="14" w:name="_Toc482956148"/>
+      <w:bookmarkStart w:id="16" w:name="_Toc484416153"/>
       <w:r>
         <w:t>Diagrama de Casos de Uso</w:t>
       </w:r>
-      <w:bookmarkEnd w:id="14"/>
+      <w:bookmarkEnd w:id="16"/>
     </w:p>
     <w:p>
       <w:pPr>
@@ -5352,11 +5924,11 @@
         </w:numPr>
         <w:ind w:left="720" w:hanging="720"/>
       </w:pPr>
-      <w:bookmarkStart w:id="15" w:name="_Toc482956149"/>
+      <w:bookmarkStart w:id="17" w:name="_Toc484416154"/>
       <w:r>
         <w:t>Diagrama de Fluxo de Dados</w:t>
       </w:r>
-      <w:bookmarkEnd w:id="15"/>
+      <w:bookmarkEnd w:id="17"/>
     </w:p>
     <w:p>
       <w:pPr>
@@ -5426,12 +5998,12 @@
         </w:numPr>
         <w:ind w:left="578" w:hanging="578"/>
       </w:pPr>
-      <w:bookmarkStart w:id="16" w:name="_Toc482956150"/>
+      <w:bookmarkStart w:id="18" w:name="_Toc484416155"/>
       <w:r>
         <w:lastRenderedPageBreak/>
         <w:t>Glossário</w:t>
       </w:r>
-      <w:bookmarkEnd w:id="16"/>
+      <w:bookmarkEnd w:id="18"/>
     </w:p>
     <w:p>
       <w:pPr>
@@ -5535,11 +6107,11 @@
         </w:numPr>
         <w:ind w:left="432" w:hanging="432"/>
       </w:pPr>
-      <w:bookmarkStart w:id="17" w:name="_Toc482956151"/>
+      <w:bookmarkStart w:id="19" w:name="_Toc484416156"/>
       <w:r>
         <w:t>Índice</w:t>
       </w:r>
-      <w:bookmarkEnd w:id="17"/>
+      <w:bookmarkEnd w:id="19"/>
     </w:p>
     <w:p>
       <w:pPr>
@@ -5672,7 +6244,7 @@
 </file>
 
 <file path=word/endnotes.xml><?xml version="1.0" encoding="utf-8"?>
-<w:endnotes xmlns:wpc="http://schemas.microsoft.com/office/word/2010/wordprocessingCanvas" xmlns:cx="http://schemas.microsoft.com/office/drawing/2014/chartex" xmlns:cx1="http://schemas.microsoft.com/office/drawing/2015/9/8/chartex" xmlns:cx2="http://schemas.microsoft.com/office/drawing/2015/10/21/chartex" xmlns:cx3="http://schemas.microsoft.com/office/drawing/2016/5/9/chartex" xmlns:cx4="http://schemas.microsoft.com/office/drawing/2016/5/10/chartex" xmlns:cx5="http://schemas.microsoft.com/office/drawing/2016/5/11/chartex" xmlns:cx6="http://schemas.microsoft.com/office/drawing/2016/5/12/chartex" xmlns:cx7="http://schemas.microsoft.com/office/drawing/2016/5/13/chartex" xmlns:cx8="http://schemas.microsoft.com/office/drawing/2016/5/14/chartex" xmlns:mc="http://schemas.openxmlformats.org/markup-compatibility/2006" xmlns:o="urn:schemas-microsoft-com:office:office" xmlns:r="http://schemas.openxmlformats.org/officeDocument/2006/relationships" xmlns:m="http://schemas.openxmlformats.org/officeDocument/2006/math" xmlns:v="urn:schemas-microsoft-com:vml" xmlns:wp14="http://schemas.microsoft.com/office/word/2010/wordprocessingDrawing" xmlns:wp="http://schemas.openxmlformats.org/drawingml/2006/wordprocessingDrawing" xmlns:w10="urn:schemas-microsoft-com:office:word" xmlns:w="http://schemas.openxmlformats.org/wordprocessingml/2006/main" xmlns:w14="http://schemas.microsoft.com/office/word/2010/wordml" xmlns:w15="http://schemas.microsoft.com/office/word/2012/wordml" xmlns:w16se="http://schemas.microsoft.com/office/word/2015/wordml/symex" xmlns:wpg="http://schemas.microsoft.com/office/word/2010/wordprocessingGroup" xmlns:wpi="http://schemas.microsoft.com/office/word/2010/wordprocessingInk" xmlns:wne="http://schemas.microsoft.com/office/word/2006/wordml" xmlns:wps="http://schemas.microsoft.com/office/word/2010/wordprocessingShape" mc:Ignorable="w14 w15 w16se wp14">
+<w:endnotes xmlns:wpc="http://schemas.microsoft.com/office/word/2010/wordprocessingCanvas" xmlns:cx="http://schemas.microsoft.com/office/drawing/2014/chartex" xmlns:cx1="http://schemas.microsoft.com/office/drawing/2015/9/8/chartex" xmlns:cx2="http://schemas.microsoft.com/office/drawing/2015/10/21/chartex" xmlns:cx3="http://schemas.microsoft.com/office/drawing/2016/5/9/chartex" xmlns:cx4="http://schemas.microsoft.com/office/drawing/2016/5/10/chartex" xmlns:cx5="http://schemas.microsoft.com/office/drawing/2016/5/11/chartex" xmlns:cx6="http://schemas.microsoft.com/office/drawing/2016/5/12/chartex" xmlns:cx7="http://schemas.microsoft.com/office/drawing/2016/5/13/chartex" xmlns:cx8="http://schemas.microsoft.com/office/drawing/2016/5/14/chartex" xmlns:mc="http://schemas.openxmlformats.org/markup-compatibility/2006" xmlns:aink="http://schemas.microsoft.com/office/drawing/2016/ink" xmlns:o="urn:schemas-microsoft-com:office:office" xmlns:r="http://schemas.openxmlformats.org/officeDocument/2006/relationships" xmlns:m="http://schemas.openxmlformats.org/officeDocument/2006/math" xmlns:v="urn:schemas-microsoft-com:vml" xmlns:wp14="http://schemas.microsoft.com/office/word/2010/wordprocessingDrawing" xmlns:wp="http://schemas.openxmlformats.org/drawingml/2006/wordprocessingDrawing" xmlns:w10="urn:schemas-microsoft-com:office:word" xmlns:w="http://schemas.openxmlformats.org/wordprocessingml/2006/main" xmlns:w14="http://schemas.microsoft.com/office/word/2010/wordml" xmlns:w15="http://schemas.microsoft.com/office/word/2012/wordml" xmlns:w16se="http://schemas.microsoft.com/office/word/2015/wordml/symex" xmlns:wpg="http://schemas.microsoft.com/office/word/2010/wordprocessingGroup" xmlns:wpi="http://schemas.microsoft.com/office/word/2010/wordprocessingInk" xmlns:wne="http://schemas.microsoft.com/office/word/2006/wordml" xmlns:wps="http://schemas.microsoft.com/office/word/2010/wordprocessingShape" mc:Ignorable="w14 w15 w16se wp14">
   <w:endnote w:type="separator" w:id="-1">
     <w:p>
       <w:pPr>
@@ -5697,7 +6269,7 @@
 </file>
 
 <file path=word/footnotes.xml><?xml version="1.0" encoding="utf-8"?>
-<w:footnotes xmlns:wpc="http://schemas.microsoft.com/office/word/2010/wordprocessingCanvas" xmlns:cx="http://schemas.microsoft.com/office/drawing/2014/chartex" xmlns:cx1="http://schemas.microsoft.com/office/drawing/2015/9/8/chartex" xmlns:cx2="http://schemas.microsoft.com/office/drawing/2015/10/21/chartex" xmlns:cx3="http://schemas.microsoft.com/office/drawing/2016/5/9/chartex" xmlns:cx4="http://schemas.microsoft.com/office/drawing/2016/5/10/chartex" xmlns:cx5="http://schemas.microsoft.com/office/drawing/2016/5/11/chartex" xmlns:cx6="http://schemas.microsoft.com/office/drawing/2016/5/12/chartex" xmlns:cx7="http://schemas.microsoft.com/office/drawing/2016/5/13/chartex" xmlns:cx8="http://schemas.microsoft.com/office/drawing/2016/5/14/chartex" xmlns:mc="http://schemas.openxmlformats.org/markup-compatibility/2006" xmlns:o="urn:schemas-microsoft-com:office:office" xmlns:r="http://schemas.openxmlformats.org/officeDocument/2006/relationships" xmlns:m="http://schemas.openxmlformats.org/officeDocument/2006/math" xmlns:v="urn:schemas-microsoft-com:vml" xmlns:wp14="http://schemas.microsoft.com/office/word/2010/wordprocessingDrawing" xmlns:wp="http://schemas.openxmlformats.org/drawingml/2006/wordprocessingDrawing" xmlns:w10="urn:schemas-microsoft-com:office:word" xmlns:w="http://schemas.openxmlformats.org/wordprocessingml/2006/main" xmlns:w14="http://schemas.microsoft.com/office/word/2010/wordml" xmlns:w15="http://schemas.microsoft.com/office/word/2012/wordml" xmlns:w16se="http://schemas.microsoft.com/office/word/2015/wordml/symex" xmlns:wpg="http://schemas.microsoft.com/office/word/2010/wordprocessingGroup" xmlns:wpi="http://schemas.microsoft.com/office/word/2010/wordprocessingInk" xmlns:wne="http://schemas.microsoft.com/office/word/2006/wordml" xmlns:wps="http://schemas.microsoft.com/office/word/2010/wordprocessingShape" mc:Ignorable="w14 w15 w16se wp14">
+<w:footnotes xmlns:wpc="http://schemas.microsoft.com/office/word/2010/wordprocessingCanvas" xmlns:cx="http://schemas.microsoft.com/office/drawing/2014/chartex" xmlns:cx1="http://schemas.microsoft.com/office/drawing/2015/9/8/chartex" xmlns:cx2="http://schemas.microsoft.com/office/drawing/2015/10/21/chartex" xmlns:cx3="http://schemas.microsoft.com/office/drawing/2016/5/9/chartex" xmlns:cx4="http://schemas.microsoft.com/office/drawing/2016/5/10/chartex" xmlns:cx5="http://schemas.microsoft.com/office/drawing/2016/5/11/chartex" xmlns:cx6="http://schemas.microsoft.com/office/drawing/2016/5/12/chartex" xmlns:cx7="http://schemas.microsoft.com/office/drawing/2016/5/13/chartex" xmlns:cx8="http://schemas.microsoft.com/office/drawing/2016/5/14/chartex" xmlns:mc="http://schemas.openxmlformats.org/markup-compatibility/2006" xmlns:aink="http://schemas.microsoft.com/office/drawing/2016/ink" xmlns:o="urn:schemas-microsoft-com:office:office" xmlns:r="http://schemas.openxmlformats.org/officeDocument/2006/relationships" xmlns:m="http://schemas.openxmlformats.org/officeDocument/2006/math" xmlns:v="urn:schemas-microsoft-com:vml" xmlns:wp14="http://schemas.microsoft.com/office/word/2010/wordprocessingDrawing" xmlns:wp="http://schemas.openxmlformats.org/drawingml/2006/wordprocessingDrawing" xmlns:w10="urn:schemas-microsoft-com:office:word" xmlns:w="http://schemas.openxmlformats.org/wordprocessingml/2006/main" xmlns:w14="http://schemas.microsoft.com/office/word/2010/wordml" xmlns:w15="http://schemas.microsoft.com/office/word/2012/wordml" xmlns:w16se="http://schemas.microsoft.com/office/word/2015/wordml/symex" xmlns:wpg="http://schemas.microsoft.com/office/word/2010/wordprocessingGroup" xmlns:wpi="http://schemas.microsoft.com/office/word/2010/wordprocessingInk" xmlns:wne="http://schemas.microsoft.com/office/word/2006/wordml" xmlns:wps="http://schemas.microsoft.com/office/word/2010/wordprocessingShape" mc:Ignorable="w14 w15 w16se wp14">
   <w:footnote w:type="separator" w:id="-1">
     <w:p>
       <w:pPr>
@@ -5722,7 +6294,7 @@
 </file>
 
 <file path=word/header1.xml><?xml version="1.0" encoding="utf-8"?>
-<w:hdr xmlns:wpc="http://schemas.microsoft.com/office/word/2010/wordprocessingCanvas" xmlns:cx="http://schemas.microsoft.com/office/drawing/2014/chartex" xmlns:cx1="http://schemas.microsoft.com/office/drawing/2015/9/8/chartex" xmlns:cx2="http://schemas.microsoft.com/office/drawing/2015/10/21/chartex" xmlns:cx3="http://schemas.microsoft.com/office/drawing/2016/5/9/chartex" xmlns:cx4="http://schemas.microsoft.com/office/drawing/2016/5/10/chartex" xmlns:cx5="http://schemas.microsoft.com/office/drawing/2016/5/11/chartex" xmlns:cx6="http://schemas.microsoft.com/office/drawing/2016/5/12/chartex" xmlns:cx7="http://schemas.microsoft.com/office/drawing/2016/5/13/chartex" xmlns:cx8="http://schemas.microsoft.com/office/drawing/2016/5/14/chartex" xmlns:mc="http://schemas.openxmlformats.org/markup-compatibility/2006" xmlns:o="urn:schemas-microsoft-com:office:office" xmlns:r="http://schemas.openxmlformats.org/officeDocument/2006/relationships" xmlns:m="http://schemas.openxmlformats.org/officeDocument/2006/math" xmlns:v="urn:schemas-microsoft-com:vml" xmlns:wp14="http://schemas.microsoft.com/office/word/2010/wordprocessingDrawing" xmlns:wp="http://schemas.openxmlformats.org/drawingml/2006/wordprocessingDrawing" xmlns:w10="urn:schemas-microsoft-com:office:word" xmlns:w="http://schemas.openxmlformats.org/wordprocessingml/2006/main" xmlns:w14="http://schemas.microsoft.com/office/word/2010/wordml" xmlns:w15="http://schemas.microsoft.com/office/word/2012/wordml" xmlns:w16se="http://schemas.microsoft.com/office/word/2015/wordml/symex" xmlns:wpg="http://schemas.microsoft.com/office/word/2010/wordprocessingGroup" xmlns:wpi="http://schemas.microsoft.com/office/word/2010/wordprocessingInk" xmlns:wne="http://schemas.microsoft.com/office/word/2006/wordml" xmlns:wps="http://schemas.microsoft.com/office/word/2010/wordprocessingShape" mc:Ignorable="w14 w15 w16se wp14">
+<w:hdr xmlns:wpc="http://schemas.microsoft.com/office/word/2010/wordprocessingCanvas" xmlns:cx="http://schemas.microsoft.com/office/drawing/2014/chartex" xmlns:cx1="http://schemas.microsoft.com/office/drawing/2015/9/8/chartex" xmlns:cx2="http://schemas.microsoft.com/office/drawing/2015/10/21/chartex" xmlns:cx3="http://schemas.microsoft.com/office/drawing/2016/5/9/chartex" xmlns:cx4="http://schemas.microsoft.com/office/drawing/2016/5/10/chartex" xmlns:cx5="http://schemas.microsoft.com/office/drawing/2016/5/11/chartex" xmlns:cx6="http://schemas.microsoft.com/office/drawing/2016/5/12/chartex" xmlns:cx7="http://schemas.microsoft.com/office/drawing/2016/5/13/chartex" xmlns:cx8="http://schemas.microsoft.com/office/drawing/2016/5/14/chartex" xmlns:mc="http://schemas.openxmlformats.org/markup-compatibility/2006" xmlns:aink="http://schemas.microsoft.com/office/drawing/2016/ink" xmlns:o="urn:schemas-microsoft-com:office:office" xmlns:r="http://schemas.openxmlformats.org/officeDocument/2006/relationships" xmlns:m="http://schemas.openxmlformats.org/officeDocument/2006/math" xmlns:v="urn:schemas-microsoft-com:vml" xmlns:wp14="http://schemas.microsoft.com/office/word/2010/wordprocessingDrawing" xmlns:wp="http://schemas.openxmlformats.org/drawingml/2006/wordprocessingDrawing" xmlns:w10="urn:schemas-microsoft-com:office:word" xmlns:w="http://schemas.openxmlformats.org/wordprocessingml/2006/main" xmlns:w14="http://schemas.microsoft.com/office/word/2010/wordml" xmlns:w15="http://schemas.microsoft.com/office/word/2012/wordml" xmlns:w16se="http://schemas.microsoft.com/office/word/2015/wordml/symex" xmlns:wpg="http://schemas.microsoft.com/office/word/2010/wordprocessingGroup" xmlns:wpi="http://schemas.microsoft.com/office/word/2010/wordprocessingInk" xmlns:wne="http://schemas.microsoft.com/office/word/2006/wordml" xmlns:wps="http://schemas.microsoft.com/office/word/2010/wordprocessingShape" mc:Ignorable="w14 w15 w16se wp14">
   <w:sdt>
     <w:sdtPr>
       <w:id w:val="-909459124"/>
@@ -5751,7 +6323,7 @@
           <w:rPr>
             <w:noProof/>
           </w:rPr>
-          <w:t>9</w:t>
+          <w:t>10</w:t>
         </w:r>
         <w:r>
           <w:fldChar w:fldCharType="end"/>
@@ -5769,7 +6341,7 @@
 </file>
 
 <file path=word/numbering.xml><?xml version="1.0" encoding="utf-8"?>
-<w:numbering xmlns:wpc="http://schemas.microsoft.com/office/word/2010/wordprocessingCanvas" xmlns:cx="http://schemas.microsoft.com/office/drawing/2014/chartex" xmlns:cx1="http://schemas.microsoft.com/office/drawing/2015/9/8/chartex" xmlns:cx2="http://schemas.microsoft.com/office/drawing/2015/10/21/chartex" xmlns:cx3="http://schemas.microsoft.com/office/drawing/2016/5/9/chartex" xmlns:cx4="http://schemas.microsoft.com/office/drawing/2016/5/10/chartex" xmlns:cx5="http://schemas.microsoft.com/office/drawing/2016/5/11/chartex" xmlns:cx6="http://schemas.microsoft.com/office/drawing/2016/5/12/chartex" xmlns:cx7="http://schemas.microsoft.com/office/drawing/2016/5/13/chartex" xmlns:cx8="http://schemas.microsoft.com/office/drawing/2016/5/14/chartex" xmlns:mc="http://schemas.openxmlformats.org/markup-compatibility/2006" xmlns:o="urn:schemas-microsoft-com:office:office" xmlns:r="http://schemas.openxmlformats.org/officeDocument/2006/relationships" xmlns:m="http://schemas.openxmlformats.org/officeDocument/2006/math" xmlns:v="urn:schemas-microsoft-com:vml" xmlns:wp14="http://schemas.microsoft.com/office/word/2010/wordprocessingDrawing" xmlns:wp="http://schemas.openxmlformats.org/drawingml/2006/wordprocessingDrawing" xmlns:w10="urn:schemas-microsoft-com:office:word" xmlns:w="http://schemas.openxmlformats.org/wordprocessingml/2006/main" xmlns:w14="http://schemas.microsoft.com/office/word/2010/wordml" xmlns:w15="http://schemas.microsoft.com/office/word/2012/wordml" xmlns:w16se="http://schemas.microsoft.com/office/word/2015/wordml/symex" xmlns:wpg="http://schemas.microsoft.com/office/word/2010/wordprocessingGroup" xmlns:wpi="http://schemas.microsoft.com/office/word/2010/wordprocessingInk" xmlns:wne="http://schemas.microsoft.com/office/word/2006/wordml" xmlns:wps="http://schemas.microsoft.com/office/word/2010/wordprocessingShape" mc:Ignorable="w14 w15 w16se wp14">
+<w:numbering xmlns:wpc="http://schemas.microsoft.com/office/word/2010/wordprocessingCanvas" xmlns:cx="http://schemas.microsoft.com/office/drawing/2014/chartex" xmlns:cx1="http://schemas.microsoft.com/office/drawing/2015/9/8/chartex" xmlns:cx2="http://schemas.microsoft.com/office/drawing/2015/10/21/chartex" xmlns:cx3="http://schemas.microsoft.com/office/drawing/2016/5/9/chartex" xmlns:cx4="http://schemas.microsoft.com/office/drawing/2016/5/10/chartex" xmlns:cx5="http://schemas.microsoft.com/office/drawing/2016/5/11/chartex" xmlns:cx6="http://schemas.microsoft.com/office/drawing/2016/5/12/chartex" xmlns:cx7="http://schemas.microsoft.com/office/drawing/2016/5/13/chartex" xmlns:cx8="http://schemas.microsoft.com/office/drawing/2016/5/14/chartex" xmlns:mc="http://schemas.openxmlformats.org/markup-compatibility/2006" xmlns:aink="http://schemas.microsoft.com/office/drawing/2016/ink" xmlns:o="urn:schemas-microsoft-com:office:office" xmlns:r="http://schemas.openxmlformats.org/officeDocument/2006/relationships" xmlns:m="http://schemas.openxmlformats.org/officeDocument/2006/math" xmlns:v="urn:schemas-microsoft-com:vml" xmlns:wp14="http://schemas.microsoft.com/office/word/2010/wordprocessingDrawing" xmlns:wp="http://schemas.openxmlformats.org/drawingml/2006/wordprocessingDrawing" xmlns:w10="urn:schemas-microsoft-com:office:word" xmlns:w="http://schemas.openxmlformats.org/wordprocessingml/2006/main" xmlns:w14="http://schemas.microsoft.com/office/word/2010/wordml" xmlns:w15="http://schemas.microsoft.com/office/word/2012/wordml" xmlns:w16se="http://schemas.microsoft.com/office/word/2015/wordml/symex" xmlns:wpg="http://schemas.microsoft.com/office/word/2010/wordprocessingGroup" xmlns:wpi="http://schemas.microsoft.com/office/word/2010/wordprocessingInk" xmlns:wne="http://schemas.microsoft.com/office/word/2006/wordml" xmlns:wps="http://schemas.microsoft.com/office/word/2010/wordprocessingShape" mc:Ignorable="w14 w15 w16se wp14">
   <w:abstractNum w:abstractNumId="0" w15:restartNumberingAfterBreak="0">
     <w:nsid w:val="01611188"/>
     <w:multiLevelType w:val="hybridMultilevel"/>
@@ -8696,7 +9268,7 @@
 </file>
 
 <file path=customXml/itemProps1.xml><?xml version="1.0" encoding="utf-8"?>
-<ds:datastoreItem xmlns:ds="http://schemas.openxmlformats.org/officeDocument/2006/customXml" ds:itemID="{2CE7682B-EA25-46D8-ACAF-CA3F3DAC53AF}">
+<ds:datastoreItem xmlns:ds="http://schemas.openxmlformats.org/officeDocument/2006/customXml" ds:itemID="{D0B6DBA9-6EDB-43AC-8EFA-4BE765ADB7ED}">
   <ds:schemaRefs>
     <ds:schemaRef ds:uri="http://schemas.openxmlformats.org/officeDocument/2006/bibliography"/>
   </ds:schemaRefs>

</xml_diff>

<commit_message>
Correções Gramaticais e ajustes.
Correções gramaticais e ajustes,. Segundo commit para não perder documentos que ja foram editados.
</commit_message>
<xml_diff>
--- a/Documento de Especificação.docx
+++ b/Documento de Especificação.docx
@@ -2366,6 +2366,140 @@
           </w:p>
         </w:tc>
       </w:tr>
+      <w:tr>
+        <w:trPr>
+          <w:cnfStyle w:val="000000100000" w:firstRow="0" w:lastRow="0" w:firstColumn="0" w:lastColumn="0" w:oddVBand="0" w:evenVBand="0" w:oddHBand="1" w:evenHBand="0" w:firstRowFirstColumn="0" w:firstRowLastColumn="0" w:lastRowFirstColumn="0" w:lastRowLastColumn="0"/>
+          <w:trHeight w:val="70"/>
+        </w:trPr>
+        <w:tc>
+          <w:tcPr>
+            <w:cnfStyle w:val="001000000000" w:firstRow="0" w:lastRow="0" w:firstColumn="1" w:lastColumn="0" w:oddVBand="0" w:evenVBand="0" w:oddHBand="0" w:evenHBand="0" w:firstRowFirstColumn="0" w:firstRowLastColumn="0" w:lastRowFirstColumn="0" w:lastRowLastColumn="0"/>
+            <w:tcW w:w="1418" w:type="dxa"/>
+            <w:vAlign w:val="center"/>
+          </w:tcPr>
+          <w:p>
+            <w:pPr>
+              <w:tabs>
+                <w:tab w:val="center" w:pos="527"/>
+                <w:tab w:val="left" w:pos="3300"/>
+                <w:tab w:val="center" w:pos="4252"/>
+              </w:tabs>
+              <w:spacing w:after="0"/>
+              <w:ind w:firstLine="0"/>
+              <w:jc w:val="center"/>
+              <w:rPr>
+                <w:rFonts w:cs="Arial"/>
+                <w:b w:val="0"/>
+                <w:szCs w:val="24"/>
+              </w:rPr>
+            </w:pPr>
+            <w:r>
+              <w:rPr>
+                <w:rFonts w:cs="Arial"/>
+                <w:b w:val="0"/>
+                <w:szCs w:val="24"/>
+              </w:rPr>
+              <w:t>08/06/2017</w:t>
+            </w:r>
+          </w:p>
+        </w:tc>
+        <w:tc>
+          <w:tcPr>
+            <w:tcW w:w="1129" w:type="dxa"/>
+            <w:vAlign w:val="center"/>
+          </w:tcPr>
+          <w:p>
+            <w:pPr>
+              <w:tabs>
+                <w:tab w:val="left" w:pos="3300"/>
+                <w:tab w:val="center" w:pos="4252"/>
+              </w:tabs>
+              <w:spacing w:after="0"/>
+              <w:ind w:firstLine="0"/>
+              <w:jc w:val="center"/>
+              <w:cnfStyle w:val="000000100000" w:firstRow="0" w:lastRow="0" w:firstColumn="0" w:lastColumn="0" w:oddVBand="0" w:evenVBand="0" w:oddHBand="1" w:evenHBand="0" w:firstRowFirstColumn="0" w:firstRowLastColumn="0" w:lastRowFirstColumn="0" w:lastRowLastColumn="0"/>
+              <w:rPr>
+                <w:rFonts w:cs="Arial"/>
+                <w:szCs w:val="24"/>
+              </w:rPr>
+            </w:pPr>
+            <w:r>
+              <w:rPr>
+                <w:rFonts w:cs="Arial"/>
+                <w:szCs w:val="24"/>
+              </w:rPr>
+              <w:t>1.1</w:t>
+            </w:r>
+          </w:p>
+        </w:tc>
+        <w:tc>
+          <w:tcPr>
+            <w:tcW w:w="5394" w:type="dxa"/>
+            <w:vAlign w:val="center"/>
+          </w:tcPr>
+          <w:p>
+            <w:pPr>
+              <w:tabs>
+                <w:tab w:val="left" w:pos="3300"/>
+                <w:tab w:val="center" w:pos="4252"/>
+              </w:tabs>
+              <w:spacing w:after="0"/>
+              <w:ind w:firstLine="0"/>
+              <w:jc w:val="center"/>
+              <w:cnfStyle w:val="000000100000" w:firstRow="0" w:lastRow="0" w:firstColumn="0" w:lastColumn="0" w:oddVBand="0" w:evenVBand="0" w:oddHBand="1" w:evenHBand="0" w:firstRowFirstColumn="0" w:firstRowLastColumn="0" w:lastRowFirstColumn="0" w:lastRowLastColumn="0"/>
+              <w:rPr>
+                <w:rFonts w:cs="Arial"/>
+                <w:szCs w:val="24"/>
+              </w:rPr>
+            </w:pPr>
+            <w:r>
+              <w:rPr>
+                <w:rFonts w:cs="Arial"/>
+                <w:szCs w:val="24"/>
+              </w:rPr>
+              <w:t>Correções g</w:t>
+            </w:r>
+            <w:bookmarkStart w:id="0" w:name="_GoBack"/>
+            <w:bookmarkEnd w:id="0"/>
+            <w:r>
+              <w:rPr>
+                <w:rFonts w:cs="Arial"/>
+                <w:szCs w:val="24"/>
+              </w:rPr>
+              <w:t>ramaticais.</w:t>
+            </w:r>
+          </w:p>
+        </w:tc>
+        <w:tc>
+          <w:tcPr>
+            <w:tcW w:w="1120" w:type="dxa"/>
+            <w:vAlign w:val="center"/>
+          </w:tcPr>
+          <w:p>
+            <w:pPr>
+              <w:tabs>
+                <w:tab w:val="left" w:pos="3300"/>
+                <w:tab w:val="center" w:pos="4252"/>
+              </w:tabs>
+              <w:spacing w:after="0"/>
+              <w:ind w:firstLine="0"/>
+              <w:jc w:val="center"/>
+              <w:cnfStyle w:val="000000100000" w:firstRow="0" w:lastRow="0" w:firstColumn="0" w:lastColumn="0" w:oddVBand="0" w:evenVBand="0" w:oddHBand="1" w:evenHBand="0" w:firstRowFirstColumn="0" w:firstRowLastColumn="0" w:lastRowFirstColumn="0" w:lastRowLastColumn="0"/>
+              <w:rPr>
+                <w:rFonts w:cs="Arial"/>
+                <w:szCs w:val="24"/>
+              </w:rPr>
+            </w:pPr>
+            <w:r>
+              <w:rPr>
+                <w:rFonts w:cs="Arial"/>
+                <w:szCs w:val="24"/>
+              </w:rPr>
+              <w:t>Fábio</w:t>
+            </w:r>
+          </w:p>
+        </w:tc>
+      </w:tr>
     </w:tbl>
     <w:p>
       <w:pPr>
@@ -2418,12 +2552,7 @@
             <w:ind w:left="432" w:hanging="432"/>
           </w:pPr>
           <w:r>
-            <w:t>Sum</w:t>
-          </w:r>
-          <w:bookmarkStart w:id="0" w:name="_GoBack"/>
-          <w:bookmarkEnd w:id="0"/>
-          <w:r>
-            <w:t>ário</w:t>
+            <w:t>Sumário</w:t>
           </w:r>
         </w:p>
         <w:p>
@@ -6044,7 +6173,10 @@
         <w:t xml:space="preserve">artida competitiva - </w:t>
       </w:r>
       <w:r>
-        <w:t>uma dentr</w:t>
+        <w:t>U</w:t>
+      </w:r>
+      <w:r>
+        <w:t>ma dentr</w:t>
       </w:r>
       <w:r>
         <w:t>e</w:t>
@@ -6083,7 +6215,10 @@
         <w:t xml:space="preserve">ervidor privado - </w:t>
       </w:r>
       <w:r>
-        <w:t>servidor para criação de partidas privadas, partidas que não são públicas, ou seja, a partida não estará aberta para qualquer jogador na rede, somente para alguns convidados.</w:t>
+        <w:t>S</w:t>
+      </w:r>
+      <w:r>
+        <w:t>ervidor para criação de partidas privadas, partidas que não são públicas, ou seja, a partida não estará aberta para qualquer jogador na rede, somente para alguns convidados.</w:t>
       </w:r>
     </w:p>
     <w:p>
@@ -9268,7 +9403,7 @@
 </file>
 
 <file path=customXml/itemProps1.xml><?xml version="1.0" encoding="utf-8"?>
-<ds:datastoreItem xmlns:ds="http://schemas.openxmlformats.org/officeDocument/2006/customXml" ds:itemID="{D0B6DBA9-6EDB-43AC-8EFA-4BE765ADB7ED}">
+<ds:datastoreItem xmlns:ds="http://schemas.openxmlformats.org/officeDocument/2006/customXml" ds:itemID="{C6B3224C-16E0-4883-B75A-AFF28D6C74E0}">
   <ds:schemaRefs>
     <ds:schemaRef ds:uri="http://schemas.openxmlformats.org/officeDocument/2006/bibliography"/>
   </ds:schemaRefs>

</xml_diff>